<commit_message>
Made changes to hearing notice document: Adjust courtLocation header to just be sitename and ensured ordering of hearing days text is in ascending order. Converted hearing day date times from utc to correct local time.
</commit_message>
<xml_diff>
--- a/docker/docmosis/templates/CV-UNS-HNO-ENG-01200.docx
+++ b/docker/docmosis/templates/CV-UNS-HNO-ENG-01200.docx
@@ -1,6 +1,6 @@
 
 <file path=word/document.xml><?xml version="1.0" encoding="utf-8"?>
-<w:document xmlns:wpc="http://schemas.microsoft.com/office/word/2010/wordprocessingCanvas" xmlns:cx="http://schemas.microsoft.com/office/drawing/2014/chartex" xmlns:cx1="http://schemas.microsoft.com/office/drawing/2015/9/8/chartex" xmlns:cx2="http://schemas.microsoft.com/office/drawing/2015/10/21/chartex" xmlns:cx3="http://schemas.microsoft.com/office/drawing/2016/5/9/chartex" xmlns:cx4="http://schemas.microsoft.com/office/drawing/2016/5/10/chartex" xmlns:cx5="http://schemas.microsoft.com/office/drawing/2016/5/11/chartex" xmlns:cx6="http://schemas.microsoft.com/office/drawing/2016/5/12/chartex" xmlns:cx7="http://schemas.microsoft.com/office/drawing/2016/5/13/chartex" xmlns:cx8="http://schemas.microsoft.com/office/drawing/2016/5/14/chartex" xmlns:mc="http://schemas.openxmlformats.org/markup-compatibility/2006" xmlns:aink="http://schemas.microsoft.com/office/drawing/2016/ink" xmlns:am3d="http://schemas.microsoft.com/office/drawing/2017/model3d" xmlns:o="urn:schemas-microsoft-com:office:office" xmlns:oel="http://schemas.microsoft.com/office/2019/extlst" xmlns:r="http://schemas.openxmlformats.org/officeDocument/2006/relationships" xmlns:m="http://schemas.openxmlformats.org/officeDocument/2006/math" xmlns:v="urn:schemas-microsoft-com:vml" xmlns:wp14="http://schemas.microsoft.com/office/word/2010/wordprocessingDrawing" xmlns:wp="http://schemas.openxmlformats.org/drawingml/2006/wordprocessingDrawing" xmlns:w10="urn:schemas-microsoft-com:office:word" xmlns:w="http://schemas.openxmlformats.org/wordprocessingml/2006/main" xmlns:w14="http://schemas.microsoft.com/office/word/2010/wordml" xmlns:w15="http://schemas.microsoft.com/office/word/2012/wordml" xmlns:w16cex="http://schemas.microsoft.com/office/word/2018/wordml/cex" xmlns:w16cid="http://schemas.microsoft.com/office/word/2016/wordml/cid" xmlns:w16="http://schemas.microsoft.com/office/word/2018/wordml" xmlns:w16du="http://schemas.microsoft.com/office/word/2023/wordml/word16du" xmlns:w16sdtdh="http://schemas.microsoft.com/office/word/2020/wordml/sdtdatahash" xmlns:w16se="http://schemas.microsoft.com/office/word/2015/wordml/symex" xmlns:wpg="http://schemas.microsoft.com/office/word/2010/wordprocessingGroup" xmlns:wpi="http://schemas.microsoft.com/office/word/2010/wordprocessingInk" xmlns:wne="http://schemas.microsoft.com/office/word/2006/wordml" xmlns:wps="http://schemas.microsoft.com/office/word/2010/wordprocessingShape" mc:Ignorable="w14 w15 w16se w16cid w16 w16cex w16sdtdh wp14">
+<w:document xmlns:wpc="http://schemas.microsoft.com/office/word/2010/wordprocessingCanvas" xmlns:cx="http://schemas.microsoft.com/office/drawing/2014/chartex" xmlns:cx1="http://schemas.microsoft.com/office/drawing/2015/9/8/chartex" xmlns:cx2="http://schemas.microsoft.com/office/drawing/2015/10/21/chartex" xmlns:cx3="http://schemas.microsoft.com/office/drawing/2016/5/9/chartex" xmlns:cx4="http://schemas.microsoft.com/office/drawing/2016/5/10/chartex" xmlns:cx5="http://schemas.microsoft.com/office/drawing/2016/5/11/chartex" xmlns:cx6="http://schemas.microsoft.com/office/drawing/2016/5/12/chartex" xmlns:cx7="http://schemas.microsoft.com/office/drawing/2016/5/13/chartex" xmlns:cx8="http://schemas.microsoft.com/office/drawing/2016/5/14/chartex" xmlns:mc="http://schemas.openxmlformats.org/markup-compatibility/2006" xmlns:aink="http://schemas.microsoft.com/office/drawing/2016/ink" xmlns:am3d="http://schemas.microsoft.com/office/drawing/2017/model3d" xmlns:o="urn:schemas-microsoft-com:office:office" xmlns:oel="http://schemas.microsoft.com/office/2019/extlst" xmlns:r="http://schemas.openxmlformats.org/officeDocument/2006/relationships" xmlns:m="http://schemas.openxmlformats.org/officeDocument/2006/math" xmlns:v="urn:schemas-microsoft-com:vml" xmlns:wp14="http://schemas.microsoft.com/office/word/2010/wordprocessingDrawing" xmlns:wp="http://schemas.openxmlformats.org/drawingml/2006/wordprocessingDrawing" xmlns:w10="urn:schemas-microsoft-com:office:word" xmlns:w="http://schemas.openxmlformats.org/wordprocessingml/2006/main" xmlns:w14="http://schemas.microsoft.com/office/word/2010/wordml" xmlns:w15="http://schemas.microsoft.com/office/word/2012/wordml" xmlns:w16cex="http://schemas.microsoft.com/office/word/2018/wordml/cex" xmlns:w16cid="http://schemas.microsoft.com/office/word/2016/wordml/cid" xmlns:w16="http://schemas.microsoft.com/office/word/2018/wordml" xmlns:w16sdtdh="http://schemas.microsoft.com/office/word/2020/wordml/sdtdatahash" xmlns:w16se="http://schemas.microsoft.com/office/word/2015/wordml/symex" xmlns:wpg="http://schemas.microsoft.com/office/word/2010/wordprocessingGroup" xmlns:wpi="http://schemas.microsoft.com/office/word/2010/wordprocessingInk" xmlns:wne="http://schemas.microsoft.com/office/word/2006/wordml" xmlns:wps="http://schemas.microsoft.com/office/word/2010/wordprocessingShape" mc:Ignorable="w14 w15 w16se w16cid w16 w16cex w16sdtdh wp14">
   <w:body>
     <w:tbl>
       <w:tblPr>
@@ -68,17 +68,7 @@
                 <w:sz w:val="24"/>
                 <w:szCs w:val="24"/>
               </w:rPr>
-              <w:t>L</w:t>
-            </w:r>
-            <w:r>
-              <w:rPr>
-                <w:rFonts w:ascii="Arial" w:hAnsi="Arial" w:cs="Arial"/>
-                <w:b/>
-                <w:bCs/>
-                <w:sz w:val="24"/>
-                <w:szCs w:val="24"/>
-              </w:rPr>
-              <w:t>ocation</w:t>
+              <w:t>SiteName</w:t>
             </w:r>
             <w:proofErr w:type="spellEnd"/>
             <w:r>
@@ -223,9 +213,20 @@
                 <w:sz w:val="24"/>
                 <w:szCs w:val="24"/>
               </w:rPr>
-              <w:t>&lt;&lt;{</w:t>
+              <w:t>&lt;</w:t>
+            </w:r>
+            <w:proofErr w:type="gramStart"/>
+            <w:r>
+              <w:rPr>
+                <w:rFonts w:ascii="Arial" w:eastAsia="Arial" w:hAnsi="Arial" w:cs="Arial"/>
+                <w:bCs/>
+                <w:sz w:val="24"/>
+                <w:szCs w:val="24"/>
+              </w:rPr>
+              <w:t>&lt;{</w:t>
             </w:r>
             <w:proofErr w:type="spellStart"/>
+            <w:proofErr w:type="gramEnd"/>
             <w:r>
               <w:rPr>
                 <w:rFonts w:ascii="Arial" w:eastAsia="Arial" w:hAnsi="Arial" w:cs="Arial"/>
@@ -733,15 +734,33 @@
                       <w:sz w:val="16"/>
                       <w:szCs w:val="16"/>
                     </w:rPr>
-                    <w:t>claimant2</w:t>
-                  </w:r>
-                  <w:r>
-                    <w:rPr>
-                      <w:rFonts w:ascii="Arial" w:hAnsi="Arial" w:cs="Arial"/>
-                      <w:sz w:val="16"/>
-                      <w:szCs w:val="16"/>
-                    </w:rPr>
-                    <w:t>!=null}</w:t>
+                    <w:t>claimant</w:t>
+                  </w:r>
+                  <w:proofErr w:type="gramStart"/>
+                  <w:r>
+                    <w:rPr>
+                      <w:rFonts w:ascii="Arial" w:hAnsi="Arial" w:cs="Arial"/>
+                      <w:sz w:val="16"/>
+                      <w:szCs w:val="16"/>
+                    </w:rPr>
+                    <w:t>2</w:t>
+                  </w:r>
+                  <w:r>
+                    <w:rPr>
+                      <w:rFonts w:ascii="Arial" w:hAnsi="Arial" w:cs="Arial"/>
+                      <w:sz w:val="16"/>
+                      <w:szCs w:val="16"/>
+                    </w:rPr>
+                    <w:t>!=</w:t>
+                  </w:r>
+                  <w:proofErr w:type="gramEnd"/>
+                  <w:r>
+                    <w:rPr>
+                      <w:rFonts w:ascii="Arial" w:hAnsi="Arial" w:cs="Arial"/>
+                      <w:sz w:val="16"/>
+                      <w:szCs w:val="16"/>
+                    </w:rPr>
+                    <w:t>null}</w:t>
                   </w:r>
                   <w:r>
                     <w:rPr>
@@ -799,15 +818,33 @@
                       <w:sz w:val="16"/>
                       <w:szCs w:val="16"/>
                     </w:rPr>
-                    <w:t>claimant2</w:t>
-                  </w:r>
-                  <w:r>
-                    <w:rPr>
-                      <w:rFonts w:ascii="Arial" w:hAnsi="Arial" w:cs="Arial"/>
-                      <w:sz w:val="16"/>
-                      <w:szCs w:val="16"/>
-                    </w:rPr>
-                    <w:t>!=null}</w:t>
+                    <w:t>claimant</w:t>
+                  </w:r>
+                  <w:proofErr w:type="gramStart"/>
+                  <w:r>
+                    <w:rPr>
+                      <w:rFonts w:ascii="Arial" w:hAnsi="Arial" w:cs="Arial"/>
+                      <w:sz w:val="16"/>
+                      <w:szCs w:val="16"/>
+                    </w:rPr>
+                    <w:t>2</w:t>
+                  </w:r>
+                  <w:r>
+                    <w:rPr>
+                      <w:rFonts w:ascii="Arial" w:hAnsi="Arial" w:cs="Arial"/>
+                      <w:sz w:val="16"/>
+                      <w:szCs w:val="16"/>
+                    </w:rPr>
+                    <w:t>!=</w:t>
+                  </w:r>
+                  <w:proofErr w:type="gramEnd"/>
+                  <w:r>
+                    <w:rPr>
+                      <w:rFonts w:ascii="Arial" w:hAnsi="Arial" w:cs="Arial"/>
+                      <w:sz w:val="16"/>
+                      <w:szCs w:val="16"/>
+                    </w:rPr>
+                    <w:t>null}</w:t>
                   </w:r>
                   <w:r>
                     <w:rPr>
@@ -854,15 +891,33 @@
                       <w:sz w:val="16"/>
                       <w:szCs w:val="16"/>
                     </w:rPr>
-                    <w:t>claimant2</w:t>
-                  </w:r>
-                  <w:r>
-                    <w:rPr>
-                      <w:rFonts w:ascii="Arial" w:hAnsi="Arial" w:cs="Arial"/>
-                      <w:sz w:val="16"/>
-                      <w:szCs w:val="16"/>
-                    </w:rPr>
-                    <w:t>!=null}</w:t>
+                    <w:t>claimant</w:t>
+                  </w:r>
+                  <w:proofErr w:type="gramStart"/>
+                  <w:r>
+                    <w:rPr>
+                      <w:rFonts w:ascii="Arial" w:hAnsi="Arial" w:cs="Arial"/>
+                      <w:sz w:val="16"/>
+                      <w:szCs w:val="16"/>
+                    </w:rPr>
+                    <w:t>2</w:t>
+                  </w:r>
+                  <w:r>
+                    <w:rPr>
+                      <w:rFonts w:ascii="Arial" w:hAnsi="Arial" w:cs="Arial"/>
+                      <w:sz w:val="16"/>
+                      <w:szCs w:val="16"/>
+                    </w:rPr>
+                    <w:t>!=</w:t>
+                  </w:r>
+                  <w:proofErr w:type="gramEnd"/>
+                  <w:r>
+                    <w:rPr>
+                      <w:rFonts w:ascii="Arial" w:hAnsi="Arial" w:cs="Arial"/>
+                      <w:sz w:val="16"/>
+                      <w:szCs w:val="16"/>
+                    </w:rPr>
+                    <w:t>null}</w:t>
                   </w:r>
                   <w:r>
                     <w:rPr>
@@ -937,15 +992,33 @@
                       <w:sz w:val="16"/>
                       <w:szCs w:val="16"/>
                     </w:rPr>
-                    <w:t>claimant2</w:t>
-                  </w:r>
-                  <w:r>
-                    <w:rPr>
-                      <w:rFonts w:ascii="Arial" w:hAnsi="Arial" w:cs="Arial"/>
-                      <w:sz w:val="16"/>
-                      <w:szCs w:val="16"/>
-                    </w:rPr>
-                    <w:t>!=null}</w:t>
+                    <w:t>claimant</w:t>
+                  </w:r>
+                  <w:proofErr w:type="gramStart"/>
+                  <w:r>
+                    <w:rPr>
+                      <w:rFonts w:ascii="Arial" w:hAnsi="Arial" w:cs="Arial"/>
+                      <w:sz w:val="16"/>
+                      <w:szCs w:val="16"/>
+                    </w:rPr>
+                    <w:t>2</w:t>
+                  </w:r>
+                  <w:r>
+                    <w:rPr>
+                      <w:rFonts w:ascii="Arial" w:hAnsi="Arial" w:cs="Arial"/>
+                      <w:sz w:val="16"/>
+                      <w:szCs w:val="16"/>
+                    </w:rPr>
+                    <w:t>!=</w:t>
+                  </w:r>
+                  <w:proofErr w:type="gramEnd"/>
+                  <w:r>
+                    <w:rPr>
+                      <w:rFonts w:ascii="Arial" w:hAnsi="Arial" w:cs="Arial"/>
+                      <w:sz w:val="16"/>
+                      <w:szCs w:val="16"/>
+                    </w:rPr>
+                    <w:t>null}</w:t>
                   </w:r>
                   <w:r>
                     <w:rPr>
@@ -993,15 +1066,33 @@
                       <w:sz w:val="16"/>
                       <w:szCs w:val="16"/>
                     </w:rPr>
-                    <w:t>claimant2</w:t>
-                  </w:r>
-                  <w:r>
-                    <w:rPr>
-                      <w:rFonts w:ascii="Arial" w:hAnsi="Arial" w:cs="Arial"/>
-                      <w:sz w:val="16"/>
-                      <w:szCs w:val="16"/>
-                    </w:rPr>
-                    <w:t>!=null}</w:t>
+                    <w:t>claimant</w:t>
+                  </w:r>
+                  <w:proofErr w:type="gramStart"/>
+                  <w:r>
+                    <w:rPr>
+                      <w:rFonts w:ascii="Arial" w:hAnsi="Arial" w:cs="Arial"/>
+                      <w:sz w:val="16"/>
+                      <w:szCs w:val="16"/>
+                    </w:rPr>
+                    <w:t>2</w:t>
+                  </w:r>
+                  <w:r>
+                    <w:rPr>
+                      <w:rFonts w:ascii="Arial" w:hAnsi="Arial" w:cs="Arial"/>
+                      <w:sz w:val="16"/>
+                      <w:szCs w:val="16"/>
+                    </w:rPr>
+                    <w:t>!=</w:t>
+                  </w:r>
+                  <w:proofErr w:type="gramEnd"/>
+                  <w:r>
+                    <w:rPr>
+                      <w:rFonts w:ascii="Arial" w:hAnsi="Arial" w:cs="Arial"/>
+                      <w:sz w:val="16"/>
+                      <w:szCs w:val="16"/>
+                    </w:rPr>
+                    <w:t>null}</w:t>
                   </w:r>
                   <w:r>
                     <w:rPr>
@@ -1093,15 +1184,33 @@
                       <w:sz w:val="16"/>
                       <w:szCs w:val="16"/>
                     </w:rPr>
-                    <w:t>claimant2</w:t>
-                  </w:r>
-                  <w:r>
-                    <w:rPr>
-                      <w:rFonts w:ascii="Arial" w:hAnsi="Arial" w:cs="Arial"/>
-                      <w:sz w:val="16"/>
-                      <w:szCs w:val="16"/>
-                    </w:rPr>
-                    <w:t>!=null}</w:t>
+                    <w:t>claimant</w:t>
+                  </w:r>
+                  <w:proofErr w:type="gramStart"/>
+                  <w:r>
+                    <w:rPr>
+                      <w:rFonts w:ascii="Arial" w:hAnsi="Arial" w:cs="Arial"/>
+                      <w:sz w:val="16"/>
+                      <w:szCs w:val="16"/>
+                    </w:rPr>
+                    <w:t>2</w:t>
+                  </w:r>
+                  <w:r>
+                    <w:rPr>
+                      <w:rFonts w:ascii="Arial" w:hAnsi="Arial" w:cs="Arial"/>
+                      <w:sz w:val="16"/>
+                      <w:szCs w:val="16"/>
+                    </w:rPr>
+                    <w:t>!=</w:t>
+                  </w:r>
+                  <w:proofErr w:type="gramEnd"/>
+                  <w:r>
+                    <w:rPr>
+                      <w:rFonts w:ascii="Arial" w:hAnsi="Arial" w:cs="Arial"/>
+                      <w:sz w:val="16"/>
+                      <w:szCs w:val="16"/>
+                    </w:rPr>
+                    <w:t>null}</w:t>
                   </w:r>
                   <w:r>
                     <w:rPr>
@@ -1279,15 +1388,33 @@
                       <w:sz w:val="16"/>
                       <w:szCs w:val="16"/>
                     </w:rPr>
-                    <w:t>defendant2</w:t>
-                  </w:r>
-                  <w:r>
-                    <w:rPr>
-                      <w:rFonts w:ascii="Arial" w:hAnsi="Arial" w:cs="Arial"/>
-                      <w:sz w:val="16"/>
-                      <w:szCs w:val="16"/>
-                    </w:rPr>
-                    <w:t>!=null}</w:t>
+                    <w:t>defendant</w:t>
+                  </w:r>
+                  <w:proofErr w:type="gramStart"/>
+                  <w:r>
+                    <w:rPr>
+                      <w:rFonts w:ascii="Arial" w:hAnsi="Arial" w:cs="Arial"/>
+                      <w:sz w:val="16"/>
+                      <w:szCs w:val="16"/>
+                    </w:rPr>
+                    <w:t>2</w:t>
+                  </w:r>
+                  <w:r>
+                    <w:rPr>
+                      <w:rFonts w:ascii="Arial" w:hAnsi="Arial" w:cs="Arial"/>
+                      <w:sz w:val="16"/>
+                      <w:szCs w:val="16"/>
+                    </w:rPr>
+                    <w:t>!=</w:t>
+                  </w:r>
+                  <w:proofErr w:type="gramEnd"/>
+                  <w:r>
+                    <w:rPr>
+                      <w:rFonts w:ascii="Arial" w:hAnsi="Arial" w:cs="Arial"/>
+                      <w:sz w:val="16"/>
+                      <w:szCs w:val="16"/>
+                    </w:rPr>
+                    <w:t>null}</w:t>
                   </w:r>
                   <w:r>
                     <w:rPr>
@@ -1328,23 +1455,25 @@
                       <w:sz w:val="16"/>
                       <w:szCs w:val="16"/>
                     </w:rPr>
-                    <w:t>{</w:t>
-                  </w:r>
-                  <w:r>
-                    <w:rPr>
-                      <w:rFonts w:ascii="Arial" w:hAnsi="Arial" w:cs="Arial"/>
-                      <w:sz w:val="16"/>
-                      <w:szCs w:val="16"/>
-                    </w:rPr>
-                    <w:t>defendant2!=null</w:t>
-                  </w:r>
-                  <w:r>
-                    <w:rPr>
-                      <w:rFonts w:ascii="Arial" w:hAnsi="Arial" w:cs="Arial"/>
-                      <w:sz w:val="16"/>
-                      <w:szCs w:val="16"/>
-                    </w:rPr>
-                    <w:t>}</w:t>
+                    <w:t>{defendant</w:t>
+                  </w:r>
+                  <w:proofErr w:type="gramStart"/>
+                  <w:r>
+                    <w:rPr>
+                      <w:rFonts w:ascii="Arial" w:hAnsi="Arial" w:cs="Arial"/>
+                      <w:sz w:val="16"/>
+                      <w:szCs w:val="16"/>
+                    </w:rPr>
+                    <w:t>2!=</w:t>
+                  </w:r>
+                  <w:proofErr w:type="gramEnd"/>
+                  <w:r>
+                    <w:rPr>
+                      <w:rFonts w:ascii="Arial" w:hAnsi="Arial" w:cs="Arial"/>
+                      <w:sz w:val="16"/>
+                      <w:szCs w:val="16"/>
+                    </w:rPr>
+                    <w:t>null}</w:t>
                   </w:r>
                   <w:r>
                     <w:rPr>
@@ -1375,7 +1504,25 @@
                       <w:sz w:val="16"/>
                       <w:szCs w:val="16"/>
                     </w:rPr>
-                    <w:t>&lt;&lt;cs_{defendant2!=null}&gt;&gt;</w:t>
+                    <w:t>&lt;&lt;cs_{defendant</w:t>
+                  </w:r>
+                  <w:proofErr w:type="gramStart"/>
+                  <w:r>
+                    <w:rPr>
+                      <w:rFonts w:ascii="Arial" w:hAnsi="Arial" w:cs="Arial"/>
+                      <w:sz w:val="16"/>
+                      <w:szCs w:val="16"/>
+                    </w:rPr>
+                    <w:t>2!=</w:t>
+                  </w:r>
+                  <w:proofErr w:type="gramEnd"/>
+                  <w:r>
+                    <w:rPr>
+                      <w:rFonts w:ascii="Arial" w:hAnsi="Arial" w:cs="Arial"/>
+                      <w:sz w:val="16"/>
+                      <w:szCs w:val="16"/>
+                    </w:rPr>
+                    <w:t>null}&gt;&gt;</w:t>
                   </w:r>
                 </w:p>
                 <w:p>
@@ -1426,7 +1573,25 @@
                       <w:sz w:val="16"/>
                       <w:szCs w:val="16"/>
                     </w:rPr>
-                    <w:t>&lt;&lt;es_{defendant2!=null}&gt;&gt;</w:t>
+                    <w:t>&lt;&lt;es_{defendant</w:t>
+                  </w:r>
+                  <w:proofErr w:type="gramStart"/>
+                  <w:r>
+                    <w:rPr>
+                      <w:rFonts w:ascii="Arial" w:hAnsi="Arial" w:cs="Arial"/>
+                      <w:sz w:val="16"/>
+                      <w:szCs w:val="16"/>
+                    </w:rPr>
+                    <w:t>2!=</w:t>
+                  </w:r>
+                  <w:proofErr w:type="gramEnd"/>
+                  <w:r>
+                    <w:rPr>
+                      <w:rFonts w:ascii="Arial" w:hAnsi="Arial" w:cs="Arial"/>
+                      <w:sz w:val="16"/>
+                      <w:szCs w:val="16"/>
+                    </w:rPr>
+                    <w:t>null}&gt;&gt;</w:t>
                   </w:r>
                 </w:p>
               </w:tc>
@@ -1449,7 +1614,25 @@
                       <w:sz w:val="16"/>
                       <w:szCs w:val="16"/>
                     </w:rPr>
-                    <w:t>&lt;&lt;cs_{defendant2!=null}&gt;&gt;</w:t>
+                    <w:t>&lt;&lt;cs_{defendant</w:t>
+                  </w:r>
+                  <w:proofErr w:type="gramStart"/>
+                  <w:r>
+                    <w:rPr>
+                      <w:rFonts w:ascii="Arial" w:hAnsi="Arial" w:cs="Arial"/>
+                      <w:sz w:val="16"/>
+                      <w:szCs w:val="16"/>
+                    </w:rPr>
+                    <w:t>2!=</w:t>
+                  </w:r>
+                  <w:proofErr w:type="gramEnd"/>
+                  <w:r>
+                    <w:rPr>
+                      <w:rFonts w:ascii="Arial" w:hAnsi="Arial" w:cs="Arial"/>
+                      <w:sz w:val="16"/>
+                      <w:szCs w:val="16"/>
+                    </w:rPr>
+                    <w:t>null}&gt;&gt;</w:t>
                   </w:r>
                 </w:p>
                 <w:p>
@@ -1523,7 +1706,25 @@
                       <w:sz w:val="16"/>
                       <w:szCs w:val="16"/>
                     </w:rPr>
-                    <w:t>&lt;&lt;es_{defendant2!=null}&gt;&gt;</w:t>
+                    <w:t>&lt;&lt;es_{defendant</w:t>
+                  </w:r>
+                  <w:proofErr w:type="gramStart"/>
+                  <w:r>
+                    <w:rPr>
+                      <w:rFonts w:ascii="Arial" w:hAnsi="Arial" w:cs="Arial"/>
+                      <w:sz w:val="16"/>
+                      <w:szCs w:val="16"/>
+                    </w:rPr>
+                    <w:t>2!=</w:t>
+                  </w:r>
+                  <w:proofErr w:type="gramEnd"/>
+                  <w:r>
+                    <w:rPr>
+                      <w:rFonts w:ascii="Arial" w:hAnsi="Arial" w:cs="Arial"/>
+                      <w:sz w:val="16"/>
+                      <w:szCs w:val="16"/>
+                    </w:rPr>
+                    <w:t>null}&gt;&gt;</w:t>
                   </w:r>
                 </w:p>
               </w:tc>
@@ -2075,6 +2276,7 @@
         <w:t>cs_{</w:t>
       </w:r>
       <w:proofErr w:type="spellStart"/>
+      <w:proofErr w:type="gramStart"/>
       <w:r>
         <w:rPr>
           <w:rFonts w:ascii="Arial" w:hAnsi="Arial" w:cs="Arial"/>
@@ -2090,7 +2292,16 @@
           <w:sz w:val="24"/>
           <w:szCs w:val="24"/>
         </w:rPr>
-        <w:t>!=null</w:t>
+        <w:t>!=</w:t>
+      </w:r>
+      <w:proofErr w:type="gramEnd"/>
+      <w:r>
+        <w:rPr>
+          <w:rFonts w:ascii="Arial" w:hAnsi="Arial" w:cs="Arial"/>
+          <w:sz w:val="24"/>
+          <w:szCs w:val="24"/>
+        </w:rPr>
+        <w:t>null</w:t>
       </w:r>
       <w:r>
         <w:rPr>
@@ -2190,7 +2401,17 @@
           <w:sz w:val="24"/>
           <w:szCs w:val="24"/>
         </w:rPr>
-        <w:t>Payable by &lt;&lt;</w:t>
+        <w:t>Payable by &lt;</w:t>
+      </w:r>
+      <w:proofErr w:type="gramStart"/>
+      <w:r>
+        <w:rPr>
+          <w:rFonts w:ascii="Arial" w:hAnsi="Arial" w:cs="Arial"/>
+          <w:color w:val="000000" w:themeColor="text1"/>
+          <w:sz w:val="24"/>
+          <w:szCs w:val="24"/>
+        </w:rPr>
+        <w:t>&lt;</w:t>
       </w:r>
       <w:r>
         <w:rPr>
@@ -2202,6 +2423,7 @@
         <w:t>{</w:t>
       </w:r>
       <w:proofErr w:type="spellStart"/>
+      <w:proofErr w:type="gramEnd"/>
       <w:r>
         <w:rPr>
           <w:rFonts w:ascii="Arial" w:eastAsia="Arial" w:hAnsi="Arial" w:cs="Arial"/>
@@ -2601,7 +2823,25 @@
           <w:sz w:val="24"/>
           <w:szCs w:val="24"/>
         </w:rPr>
-        <w:t xml:space="preserve"> to a different court hearing centre, in which case you will be notified.</w:t>
+        <w:t xml:space="preserve"> to a different court hearing </w:t>
+      </w:r>
+      <w:proofErr w:type="gramStart"/>
+      <w:r>
+        <w:rPr>
+          <w:rFonts w:ascii="Arial" w:hAnsi="Arial" w:cs="Arial"/>
+          <w:sz w:val="24"/>
+          <w:szCs w:val="24"/>
+        </w:rPr>
+        <w:t>centre,</w:t>
+      </w:r>
+      <w:proofErr w:type="gramEnd"/>
+      <w:r>
+        <w:rPr>
+          <w:rFonts w:ascii="Arial" w:hAnsi="Arial" w:cs="Arial"/>
+          <w:sz w:val="24"/>
+          <w:szCs w:val="24"/>
+        </w:rPr>
+        <w:t xml:space="preserve"> in which case you will be notified.</w:t>
       </w:r>
     </w:p>
     <w:p>
@@ -2627,7 +2867,7 @@
 </file>
 
 <file path=word/endnotes.xml><?xml version="1.0" encoding="utf-8"?>
-<w:endnotes xmlns:wpc="http://schemas.microsoft.com/office/word/2010/wordprocessingCanvas" xmlns:cx="http://schemas.microsoft.com/office/drawing/2014/chartex" xmlns:cx1="http://schemas.microsoft.com/office/drawing/2015/9/8/chartex" xmlns:cx2="http://schemas.microsoft.com/office/drawing/2015/10/21/chartex" xmlns:cx3="http://schemas.microsoft.com/office/drawing/2016/5/9/chartex" xmlns:cx4="http://schemas.microsoft.com/office/drawing/2016/5/10/chartex" xmlns:cx5="http://schemas.microsoft.com/office/drawing/2016/5/11/chartex" xmlns:cx6="http://schemas.microsoft.com/office/drawing/2016/5/12/chartex" xmlns:cx7="http://schemas.microsoft.com/office/drawing/2016/5/13/chartex" xmlns:cx8="http://schemas.microsoft.com/office/drawing/2016/5/14/chartex" xmlns:mc="http://schemas.openxmlformats.org/markup-compatibility/2006" xmlns:aink="http://schemas.microsoft.com/office/drawing/2016/ink" xmlns:am3d="http://schemas.microsoft.com/office/drawing/2017/model3d" xmlns:o="urn:schemas-microsoft-com:office:office" xmlns:oel="http://schemas.microsoft.com/office/2019/extlst" xmlns:r="http://schemas.openxmlformats.org/officeDocument/2006/relationships" xmlns:m="http://schemas.openxmlformats.org/officeDocument/2006/math" xmlns:v="urn:schemas-microsoft-com:vml" xmlns:wp14="http://schemas.microsoft.com/office/word/2010/wordprocessingDrawing" xmlns:wp="http://schemas.openxmlformats.org/drawingml/2006/wordprocessingDrawing" xmlns:w10="urn:schemas-microsoft-com:office:word" xmlns:w="http://schemas.openxmlformats.org/wordprocessingml/2006/main" xmlns:w14="http://schemas.microsoft.com/office/word/2010/wordml" xmlns:w15="http://schemas.microsoft.com/office/word/2012/wordml" xmlns:w16cex="http://schemas.microsoft.com/office/word/2018/wordml/cex" xmlns:w16cid="http://schemas.microsoft.com/office/word/2016/wordml/cid" xmlns:w16="http://schemas.microsoft.com/office/word/2018/wordml" xmlns:w16du="http://schemas.microsoft.com/office/word/2023/wordml/word16du" xmlns:w16sdtdh="http://schemas.microsoft.com/office/word/2020/wordml/sdtdatahash" xmlns:w16se="http://schemas.microsoft.com/office/word/2015/wordml/symex" xmlns:wpg="http://schemas.microsoft.com/office/word/2010/wordprocessingGroup" xmlns:wpi="http://schemas.microsoft.com/office/word/2010/wordprocessingInk" xmlns:wne="http://schemas.microsoft.com/office/word/2006/wordml" xmlns:wps="http://schemas.microsoft.com/office/word/2010/wordprocessingShape" mc:Ignorable="w14 w15 w16se w16cid w16 w16cex w16sdtdh wp14">
+<w:endnotes xmlns:wpc="http://schemas.microsoft.com/office/word/2010/wordprocessingCanvas" xmlns:cx="http://schemas.microsoft.com/office/drawing/2014/chartex" xmlns:cx1="http://schemas.microsoft.com/office/drawing/2015/9/8/chartex" xmlns:cx2="http://schemas.microsoft.com/office/drawing/2015/10/21/chartex" xmlns:cx3="http://schemas.microsoft.com/office/drawing/2016/5/9/chartex" xmlns:cx4="http://schemas.microsoft.com/office/drawing/2016/5/10/chartex" xmlns:cx5="http://schemas.microsoft.com/office/drawing/2016/5/11/chartex" xmlns:cx6="http://schemas.microsoft.com/office/drawing/2016/5/12/chartex" xmlns:cx7="http://schemas.microsoft.com/office/drawing/2016/5/13/chartex" xmlns:cx8="http://schemas.microsoft.com/office/drawing/2016/5/14/chartex" xmlns:mc="http://schemas.openxmlformats.org/markup-compatibility/2006" xmlns:aink="http://schemas.microsoft.com/office/drawing/2016/ink" xmlns:am3d="http://schemas.microsoft.com/office/drawing/2017/model3d" xmlns:o="urn:schemas-microsoft-com:office:office" xmlns:oel="http://schemas.microsoft.com/office/2019/extlst" xmlns:r="http://schemas.openxmlformats.org/officeDocument/2006/relationships" xmlns:m="http://schemas.openxmlformats.org/officeDocument/2006/math" xmlns:v="urn:schemas-microsoft-com:vml" xmlns:wp14="http://schemas.microsoft.com/office/word/2010/wordprocessingDrawing" xmlns:wp="http://schemas.openxmlformats.org/drawingml/2006/wordprocessingDrawing" xmlns:w10="urn:schemas-microsoft-com:office:word" xmlns:w="http://schemas.openxmlformats.org/wordprocessingml/2006/main" xmlns:w14="http://schemas.microsoft.com/office/word/2010/wordml" xmlns:w15="http://schemas.microsoft.com/office/word/2012/wordml" xmlns:w16cex="http://schemas.microsoft.com/office/word/2018/wordml/cex" xmlns:w16cid="http://schemas.microsoft.com/office/word/2016/wordml/cid" xmlns:w16="http://schemas.microsoft.com/office/word/2018/wordml" xmlns:w16sdtdh="http://schemas.microsoft.com/office/word/2020/wordml/sdtdatahash" xmlns:w16se="http://schemas.microsoft.com/office/word/2015/wordml/symex" xmlns:wpg="http://schemas.microsoft.com/office/word/2010/wordprocessingGroup" xmlns:wpi="http://schemas.microsoft.com/office/word/2010/wordprocessingInk" xmlns:wne="http://schemas.microsoft.com/office/word/2006/wordml" xmlns:wps="http://schemas.microsoft.com/office/word/2010/wordprocessingShape" mc:Ignorable="w14 w15 w16se w16cid w16 w16cex w16sdtdh wp14">
   <w:endnote w:type="separator" w:id="-1">
     <w:p>
       <w:pPr>
@@ -2652,7 +2892,7 @@
 </file>
 
 <file path=word/footer1.xml><?xml version="1.0" encoding="utf-8"?>
-<w:ftr xmlns:wpc="http://schemas.microsoft.com/office/word/2010/wordprocessingCanvas" xmlns:cx="http://schemas.microsoft.com/office/drawing/2014/chartex" xmlns:cx1="http://schemas.microsoft.com/office/drawing/2015/9/8/chartex" xmlns:cx2="http://schemas.microsoft.com/office/drawing/2015/10/21/chartex" xmlns:cx3="http://schemas.microsoft.com/office/drawing/2016/5/9/chartex" xmlns:cx4="http://schemas.microsoft.com/office/drawing/2016/5/10/chartex" xmlns:cx5="http://schemas.microsoft.com/office/drawing/2016/5/11/chartex" xmlns:cx6="http://schemas.microsoft.com/office/drawing/2016/5/12/chartex" xmlns:cx7="http://schemas.microsoft.com/office/drawing/2016/5/13/chartex" xmlns:cx8="http://schemas.microsoft.com/office/drawing/2016/5/14/chartex" xmlns:mc="http://schemas.openxmlformats.org/markup-compatibility/2006" xmlns:aink="http://schemas.microsoft.com/office/drawing/2016/ink" xmlns:am3d="http://schemas.microsoft.com/office/drawing/2017/model3d" xmlns:o="urn:schemas-microsoft-com:office:office" xmlns:oel="http://schemas.microsoft.com/office/2019/extlst" xmlns:r="http://schemas.openxmlformats.org/officeDocument/2006/relationships" xmlns:m="http://schemas.openxmlformats.org/officeDocument/2006/math" xmlns:v="urn:schemas-microsoft-com:vml" xmlns:wp14="http://schemas.microsoft.com/office/word/2010/wordprocessingDrawing" xmlns:wp="http://schemas.openxmlformats.org/drawingml/2006/wordprocessingDrawing" xmlns:w10="urn:schemas-microsoft-com:office:word" xmlns:w="http://schemas.openxmlformats.org/wordprocessingml/2006/main" xmlns:w14="http://schemas.microsoft.com/office/word/2010/wordml" xmlns:w15="http://schemas.microsoft.com/office/word/2012/wordml" xmlns:w16cex="http://schemas.microsoft.com/office/word/2018/wordml/cex" xmlns:w16cid="http://schemas.microsoft.com/office/word/2016/wordml/cid" xmlns:w16="http://schemas.microsoft.com/office/word/2018/wordml" xmlns:w16du="http://schemas.microsoft.com/office/word/2023/wordml/word16du" xmlns:w16sdtdh="http://schemas.microsoft.com/office/word/2020/wordml/sdtdatahash" xmlns:w16se="http://schemas.microsoft.com/office/word/2015/wordml/symex" xmlns:wpg="http://schemas.microsoft.com/office/word/2010/wordprocessingGroup" xmlns:wpi="http://schemas.microsoft.com/office/word/2010/wordprocessingInk" xmlns:wne="http://schemas.microsoft.com/office/word/2006/wordml" xmlns:wps="http://schemas.microsoft.com/office/word/2010/wordprocessingShape" mc:Ignorable="w14 w15 w16se w16cid w16 w16cex w16sdtdh wp14">
+<w:ftr xmlns:wpc="http://schemas.microsoft.com/office/word/2010/wordprocessingCanvas" xmlns:cx="http://schemas.microsoft.com/office/drawing/2014/chartex" xmlns:cx1="http://schemas.microsoft.com/office/drawing/2015/9/8/chartex" xmlns:cx2="http://schemas.microsoft.com/office/drawing/2015/10/21/chartex" xmlns:cx3="http://schemas.microsoft.com/office/drawing/2016/5/9/chartex" xmlns:cx4="http://schemas.microsoft.com/office/drawing/2016/5/10/chartex" xmlns:cx5="http://schemas.microsoft.com/office/drawing/2016/5/11/chartex" xmlns:cx6="http://schemas.microsoft.com/office/drawing/2016/5/12/chartex" xmlns:cx7="http://schemas.microsoft.com/office/drawing/2016/5/13/chartex" xmlns:cx8="http://schemas.microsoft.com/office/drawing/2016/5/14/chartex" xmlns:mc="http://schemas.openxmlformats.org/markup-compatibility/2006" xmlns:aink="http://schemas.microsoft.com/office/drawing/2016/ink" xmlns:am3d="http://schemas.microsoft.com/office/drawing/2017/model3d" xmlns:o="urn:schemas-microsoft-com:office:office" xmlns:oel="http://schemas.microsoft.com/office/2019/extlst" xmlns:r="http://schemas.openxmlformats.org/officeDocument/2006/relationships" xmlns:m="http://schemas.openxmlformats.org/officeDocument/2006/math" xmlns:v="urn:schemas-microsoft-com:vml" xmlns:wp14="http://schemas.microsoft.com/office/word/2010/wordprocessingDrawing" xmlns:wp="http://schemas.openxmlformats.org/drawingml/2006/wordprocessingDrawing" xmlns:w10="urn:schemas-microsoft-com:office:word" xmlns:w="http://schemas.openxmlformats.org/wordprocessingml/2006/main" xmlns:w14="http://schemas.microsoft.com/office/word/2010/wordml" xmlns:w15="http://schemas.microsoft.com/office/word/2012/wordml" xmlns:w16cex="http://schemas.microsoft.com/office/word/2018/wordml/cex" xmlns:w16cid="http://schemas.microsoft.com/office/word/2016/wordml/cid" xmlns:w16="http://schemas.microsoft.com/office/word/2018/wordml" xmlns:w16sdtdh="http://schemas.microsoft.com/office/word/2020/wordml/sdtdatahash" xmlns:w16se="http://schemas.microsoft.com/office/word/2015/wordml/symex" xmlns:wpg="http://schemas.microsoft.com/office/word/2010/wordprocessingGroup" xmlns:wpi="http://schemas.microsoft.com/office/word/2010/wordprocessingInk" xmlns:wne="http://schemas.microsoft.com/office/word/2006/wordml" xmlns:wps="http://schemas.microsoft.com/office/word/2010/wordprocessingShape" mc:Ignorable="w14 w15 w16se w16cid w16 w16cex w16sdtdh wp14">
   <w:p>
     <w:pPr>
       <w:pStyle w:val="Footer"/>
@@ -2737,7 +2977,7 @@
             </wp:anchor>
           </w:drawing>
         </mc:Choice>
-        <mc:Fallback>
+        <mc:Fallback xmlns:w16du="http://schemas.microsoft.com/office/word/2023/wordml/word16du">
           <w:pict>
             <v:shapetype w14:anchorId="75F681D2" id="_x0000_t202" coordsize="21600,21600" o:spt="202" path="m,l,21600r21600,l21600,xe">
               <v:stroke joinstyle="miter"/>
@@ -2780,7 +3020,7 @@
 </file>
 
 <file path=word/footer2.xml><?xml version="1.0" encoding="utf-8"?>
-<w:ftr xmlns:wpc="http://schemas.microsoft.com/office/word/2010/wordprocessingCanvas" xmlns:cx="http://schemas.microsoft.com/office/drawing/2014/chartex" xmlns:cx1="http://schemas.microsoft.com/office/drawing/2015/9/8/chartex" xmlns:cx2="http://schemas.microsoft.com/office/drawing/2015/10/21/chartex" xmlns:cx3="http://schemas.microsoft.com/office/drawing/2016/5/9/chartex" xmlns:cx4="http://schemas.microsoft.com/office/drawing/2016/5/10/chartex" xmlns:cx5="http://schemas.microsoft.com/office/drawing/2016/5/11/chartex" xmlns:cx6="http://schemas.microsoft.com/office/drawing/2016/5/12/chartex" xmlns:cx7="http://schemas.microsoft.com/office/drawing/2016/5/13/chartex" xmlns:cx8="http://schemas.microsoft.com/office/drawing/2016/5/14/chartex" xmlns:mc="http://schemas.openxmlformats.org/markup-compatibility/2006" xmlns:aink="http://schemas.microsoft.com/office/drawing/2016/ink" xmlns:am3d="http://schemas.microsoft.com/office/drawing/2017/model3d" xmlns:o="urn:schemas-microsoft-com:office:office" xmlns:oel="http://schemas.microsoft.com/office/2019/extlst" xmlns:r="http://schemas.openxmlformats.org/officeDocument/2006/relationships" xmlns:m="http://schemas.openxmlformats.org/officeDocument/2006/math" xmlns:v="urn:schemas-microsoft-com:vml" xmlns:wp14="http://schemas.microsoft.com/office/word/2010/wordprocessingDrawing" xmlns:wp="http://schemas.openxmlformats.org/drawingml/2006/wordprocessingDrawing" xmlns:w10="urn:schemas-microsoft-com:office:word" xmlns:w="http://schemas.openxmlformats.org/wordprocessingml/2006/main" xmlns:w14="http://schemas.microsoft.com/office/word/2010/wordml" xmlns:w15="http://schemas.microsoft.com/office/word/2012/wordml" xmlns:w16cex="http://schemas.microsoft.com/office/word/2018/wordml/cex" xmlns:w16cid="http://schemas.microsoft.com/office/word/2016/wordml/cid" xmlns:w16="http://schemas.microsoft.com/office/word/2018/wordml" xmlns:w16du="http://schemas.microsoft.com/office/word/2023/wordml/word16du" xmlns:w16sdtdh="http://schemas.microsoft.com/office/word/2020/wordml/sdtdatahash" xmlns:w16se="http://schemas.microsoft.com/office/word/2015/wordml/symex" xmlns:wpg="http://schemas.microsoft.com/office/word/2010/wordprocessingGroup" xmlns:wpi="http://schemas.microsoft.com/office/word/2010/wordprocessingInk" xmlns:wne="http://schemas.microsoft.com/office/word/2006/wordml" xmlns:wps="http://schemas.microsoft.com/office/word/2010/wordprocessingShape" mc:Ignorable="w14 w15 w16se w16cid w16 w16cex w16sdtdh wp14">
+<w:ftr xmlns:wpc="http://schemas.microsoft.com/office/word/2010/wordprocessingCanvas" xmlns:cx="http://schemas.microsoft.com/office/drawing/2014/chartex" xmlns:cx1="http://schemas.microsoft.com/office/drawing/2015/9/8/chartex" xmlns:cx2="http://schemas.microsoft.com/office/drawing/2015/10/21/chartex" xmlns:cx3="http://schemas.microsoft.com/office/drawing/2016/5/9/chartex" xmlns:cx4="http://schemas.microsoft.com/office/drawing/2016/5/10/chartex" xmlns:cx5="http://schemas.microsoft.com/office/drawing/2016/5/11/chartex" xmlns:cx6="http://schemas.microsoft.com/office/drawing/2016/5/12/chartex" xmlns:cx7="http://schemas.microsoft.com/office/drawing/2016/5/13/chartex" xmlns:cx8="http://schemas.microsoft.com/office/drawing/2016/5/14/chartex" xmlns:mc="http://schemas.openxmlformats.org/markup-compatibility/2006" xmlns:aink="http://schemas.microsoft.com/office/drawing/2016/ink" xmlns:am3d="http://schemas.microsoft.com/office/drawing/2017/model3d" xmlns:o="urn:schemas-microsoft-com:office:office" xmlns:oel="http://schemas.microsoft.com/office/2019/extlst" xmlns:r="http://schemas.openxmlformats.org/officeDocument/2006/relationships" xmlns:m="http://schemas.openxmlformats.org/officeDocument/2006/math" xmlns:v="urn:schemas-microsoft-com:vml" xmlns:wp14="http://schemas.microsoft.com/office/word/2010/wordprocessingDrawing" xmlns:wp="http://schemas.openxmlformats.org/drawingml/2006/wordprocessingDrawing" xmlns:w10="urn:schemas-microsoft-com:office:word" xmlns:w="http://schemas.openxmlformats.org/wordprocessingml/2006/main" xmlns:w14="http://schemas.microsoft.com/office/word/2010/wordml" xmlns:w15="http://schemas.microsoft.com/office/word/2012/wordml" xmlns:w16cex="http://schemas.microsoft.com/office/word/2018/wordml/cex" xmlns:w16cid="http://schemas.microsoft.com/office/word/2016/wordml/cid" xmlns:w16="http://schemas.microsoft.com/office/word/2018/wordml" xmlns:w16sdtdh="http://schemas.microsoft.com/office/word/2020/wordml/sdtdatahash" xmlns:w16se="http://schemas.microsoft.com/office/word/2015/wordml/symex" xmlns:wpg="http://schemas.microsoft.com/office/word/2010/wordprocessingGroup" xmlns:wpi="http://schemas.microsoft.com/office/word/2010/wordprocessingInk" xmlns:wne="http://schemas.microsoft.com/office/word/2006/wordml" xmlns:wps="http://schemas.microsoft.com/office/word/2010/wordprocessingShape" mc:Ignorable="w14 w15 w16se w16cid w16 w16cex w16sdtdh wp14">
   <w:p>
     <w:pPr>
       <w:pStyle w:val="Footer"/>
@@ -2865,7 +3105,7 @@
             </wp:anchor>
           </w:drawing>
         </mc:Choice>
-        <mc:Fallback>
+        <mc:Fallback xmlns:w16du="http://schemas.microsoft.com/office/word/2023/wordml/word16du">
           <w:pict>
             <v:shapetype w14:anchorId="6891A253" id="_x0000_t202" coordsize="21600,21600" o:spt="202" path="m,l,21600r21600,l21600,xe">
               <v:stroke joinstyle="miter"/>
@@ -2908,7 +3148,7 @@
 </file>
 
 <file path=word/footnotes.xml><?xml version="1.0" encoding="utf-8"?>
-<w:footnotes xmlns:wpc="http://schemas.microsoft.com/office/word/2010/wordprocessingCanvas" xmlns:cx="http://schemas.microsoft.com/office/drawing/2014/chartex" xmlns:cx1="http://schemas.microsoft.com/office/drawing/2015/9/8/chartex" xmlns:cx2="http://schemas.microsoft.com/office/drawing/2015/10/21/chartex" xmlns:cx3="http://schemas.microsoft.com/office/drawing/2016/5/9/chartex" xmlns:cx4="http://schemas.microsoft.com/office/drawing/2016/5/10/chartex" xmlns:cx5="http://schemas.microsoft.com/office/drawing/2016/5/11/chartex" xmlns:cx6="http://schemas.microsoft.com/office/drawing/2016/5/12/chartex" xmlns:cx7="http://schemas.microsoft.com/office/drawing/2016/5/13/chartex" xmlns:cx8="http://schemas.microsoft.com/office/drawing/2016/5/14/chartex" xmlns:mc="http://schemas.openxmlformats.org/markup-compatibility/2006" xmlns:aink="http://schemas.microsoft.com/office/drawing/2016/ink" xmlns:am3d="http://schemas.microsoft.com/office/drawing/2017/model3d" xmlns:o="urn:schemas-microsoft-com:office:office" xmlns:oel="http://schemas.microsoft.com/office/2019/extlst" xmlns:r="http://schemas.openxmlformats.org/officeDocument/2006/relationships" xmlns:m="http://schemas.openxmlformats.org/officeDocument/2006/math" xmlns:v="urn:schemas-microsoft-com:vml" xmlns:wp14="http://schemas.microsoft.com/office/word/2010/wordprocessingDrawing" xmlns:wp="http://schemas.openxmlformats.org/drawingml/2006/wordprocessingDrawing" xmlns:w10="urn:schemas-microsoft-com:office:word" xmlns:w="http://schemas.openxmlformats.org/wordprocessingml/2006/main" xmlns:w14="http://schemas.microsoft.com/office/word/2010/wordml" xmlns:w15="http://schemas.microsoft.com/office/word/2012/wordml" xmlns:w16cex="http://schemas.microsoft.com/office/word/2018/wordml/cex" xmlns:w16cid="http://schemas.microsoft.com/office/word/2016/wordml/cid" xmlns:w16="http://schemas.microsoft.com/office/word/2018/wordml" xmlns:w16du="http://schemas.microsoft.com/office/word/2023/wordml/word16du" xmlns:w16sdtdh="http://schemas.microsoft.com/office/word/2020/wordml/sdtdatahash" xmlns:w16se="http://schemas.microsoft.com/office/word/2015/wordml/symex" xmlns:wpg="http://schemas.microsoft.com/office/word/2010/wordprocessingGroup" xmlns:wpi="http://schemas.microsoft.com/office/word/2010/wordprocessingInk" xmlns:wne="http://schemas.microsoft.com/office/word/2006/wordml" xmlns:wps="http://schemas.microsoft.com/office/word/2010/wordprocessingShape" mc:Ignorable="w14 w15 w16se w16cid w16 w16cex w16sdtdh wp14">
+<w:footnotes xmlns:wpc="http://schemas.microsoft.com/office/word/2010/wordprocessingCanvas" xmlns:cx="http://schemas.microsoft.com/office/drawing/2014/chartex" xmlns:cx1="http://schemas.microsoft.com/office/drawing/2015/9/8/chartex" xmlns:cx2="http://schemas.microsoft.com/office/drawing/2015/10/21/chartex" xmlns:cx3="http://schemas.microsoft.com/office/drawing/2016/5/9/chartex" xmlns:cx4="http://schemas.microsoft.com/office/drawing/2016/5/10/chartex" xmlns:cx5="http://schemas.microsoft.com/office/drawing/2016/5/11/chartex" xmlns:cx6="http://schemas.microsoft.com/office/drawing/2016/5/12/chartex" xmlns:cx7="http://schemas.microsoft.com/office/drawing/2016/5/13/chartex" xmlns:cx8="http://schemas.microsoft.com/office/drawing/2016/5/14/chartex" xmlns:mc="http://schemas.openxmlformats.org/markup-compatibility/2006" xmlns:aink="http://schemas.microsoft.com/office/drawing/2016/ink" xmlns:am3d="http://schemas.microsoft.com/office/drawing/2017/model3d" xmlns:o="urn:schemas-microsoft-com:office:office" xmlns:oel="http://schemas.microsoft.com/office/2019/extlst" xmlns:r="http://schemas.openxmlformats.org/officeDocument/2006/relationships" xmlns:m="http://schemas.openxmlformats.org/officeDocument/2006/math" xmlns:v="urn:schemas-microsoft-com:vml" xmlns:wp14="http://schemas.microsoft.com/office/word/2010/wordprocessingDrawing" xmlns:wp="http://schemas.openxmlformats.org/drawingml/2006/wordprocessingDrawing" xmlns:w10="urn:schemas-microsoft-com:office:word" xmlns:w="http://schemas.openxmlformats.org/wordprocessingml/2006/main" xmlns:w14="http://schemas.microsoft.com/office/word/2010/wordml" xmlns:w15="http://schemas.microsoft.com/office/word/2012/wordml" xmlns:w16cex="http://schemas.microsoft.com/office/word/2018/wordml/cex" xmlns:w16cid="http://schemas.microsoft.com/office/word/2016/wordml/cid" xmlns:w16="http://schemas.microsoft.com/office/word/2018/wordml" xmlns:w16sdtdh="http://schemas.microsoft.com/office/word/2020/wordml/sdtdatahash" xmlns:w16se="http://schemas.microsoft.com/office/word/2015/wordml/symex" xmlns:wpg="http://schemas.microsoft.com/office/word/2010/wordprocessingGroup" xmlns:wpi="http://schemas.microsoft.com/office/word/2010/wordprocessingInk" xmlns:wne="http://schemas.microsoft.com/office/word/2006/wordml" xmlns:wps="http://schemas.microsoft.com/office/word/2010/wordprocessingShape" mc:Ignorable="w14 w15 w16se w16cid w16 w16cex w16sdtdh wp14">
   <w:footnote w:type="separator" w:id="-1">
     <w:p>
       <w:pPr>
@@ -2933,7 +3173,7 @@
 </file>
 
 <file path=word/numbering.xml><?xml version="1.0" encoding="utf-8"?>
-<w:numbering xmlns:wpc="http://schemas.microsoft.com/office/word/2010/wordprocessingCanvas" xmlns:cx="http://schemas.microsoft.com/office/drawing/2014/chartex" xmlns:cx1="http://schemas.microsoft.com/office/drawing/2015/9/8/chartex" xmlns:cx2="http://schemas.microsoft.com/office/drawing/2015/10/21/chartex" xmlns:cx3="http://schemas.microsoft.com/office/drawing/2016/5/9/chartex" xmlns:cx4="http://schemas.microsoft.com/office/drawing/2016/5/10/chartex" xmlns:cx5="http://schemas.microsoft.com/office/drawing/2016/5/11/chartex" xmlns:cx6="http://schemas.microsoft.com/office/drawing/2016/5/12/chartex" xmlns:cx7="http://schemas.microsoft.com/office/drawing/2016/5/13/chartex" xmlns:cx8="http://schemas.microsoft.com/office/drawing/2016/5/14/chartex" xmlns:mc="http://schemas.openxmlformats.org/markup-compatibility/2006" xmlns:aink="http://schemas.microsoft.com/office/drawing/2016/ink" xmlns:am3d="http://schemas.microsoft.com/office/drawing/2017/model3d" xmlns:o="urn:schemas-microsoft-com:office:office" xmlns:oel="http://schemas.microsoft.com/office/2019/extlst" xmlns:r="http://schemas.openxmlformats.org/officeDocument/2006/relationships" xmlns:m="http://schemas.openxmlformats.org/officeDocument/2006/math" xmlns:v="urn:schemas-microsoft-com:vml" xmlns:wp14="http://schemas.microsoft.com/office/word/2010/wordprocessingDrawing" xmlns:wp="http://schemas.openxmlformats.org/drawingml/2006/wordprocessingDrawing" xmlns:w10="urn:schemas-microsoft-com:office:word" xmlns:w="http://schemas.openxmlformats.org/wordprocessingml/2006/main" xmlns:w14="http://schemas.microsoft.com/office/word/2010/wordml" xmlns:w15="http://schemas.microsoft.com/office/word/2012/wordml" xmlns:w16cex="http://schemas.microsoft.com/office/word/2018/wordml/cex" xmlns:w16cid="http://schemas.microsoft.com/office/word/2016/wordml/cid" xmlns:w16="http://schemas.microsoft.com/office/word/2018/wordml" xmlns:w16du="http://schemas.microsoft.com/office/word/2023/wordml/word16du" xmlns:w16sdtdh="http://schemas.microsoft.com/office/word/2020/wordml/sdtdatahash" xmlns:w16se="http://schemas.microsoft.com/office/word/2015/wordml/symex" xmlns:wpg="http://schemas.microsoft.com/office/word/2010/wordprocessingGroup" xmlns:wpi="http://schemas.microsoft.com/office/word/2010/wordprocessingInk" xmlns:wne="http://schemas.microsoft.com/office/word/2006/wordml" xmlns:wps="http://schemas.microsoft.com/office/word/2010/wordprocessingShape" mc:Ignorable="w14 w15 w16se w16cid w16 w16cex w16sdtdh wp14">
+<w:numbering xmlns:wpc="http://schemas.microsoft.com/office/word/2010/wordprocessingCanvas" xmlns:cx="http://schemas.microsoft.com/office/drawing/2014/chartex" xmlns:cx1="http://schemas.microsoft.com/office/drawing/2015/9/8/chartex" xmlns:cx2="http://schemas.microsoft.com/office/drawing/2015/10/21/chartex" xmlns:cx3="http://schemas.microsoft.com/office/drawing/2016/5/9/chartex" xmlns:cx4="http://schemas.microsoft.com/office/drawing/2016/5/10/chartex" xmlns:cx5="http://schemas.microsoft.com/office/drawing/2016/5/11/chartex" xmlns:cx6="http://schemas.microsoft.com/office/drawing/2016/5/12/chartex" xmlns:cx7="http://schemas.microsoft.com/office/drawing/2016/5/13/chartex" xmlns:cx8="http://schemas.microsoft.com/office/drawing/2016/5/14/chartex" xmlns:mc="http://schemas.openxmlformats.org/markup-compatibility/2006" xmlns:aink="http://schemas.microsoft.com/office/drawing/2016/ink" xmlns:am3d="http://schemas.microsoft.com/office/drawing/2017/model3d" xmlns:o="urn:schemas-microsoft-com:office:office" xmlns:oel="http://schemas.microsoft.com/office/2019/extlst" xmlns:r="http://schemas.openxmlformats.org/officeDocument/2006/relationships" xmlns:m="http://schemas.openxmlformats.org/officeDocument/2006/math" xmlns:v="urn:schemas-microsoft-com:vml" xmlns:wp14="http://schemas.microsoft.com/office/word/2010/wordprocessingDrawing" xmlns:wp="http://schemas.openxmlformats.org/drawingml/2006/wordprocessingDrawing" xmlns:w10="urn:schemas-microsoft-com:office:word" xmlns:w="http://schemas.openxmlformats.org/wordprocessingml/2006/main" xmlns:w14="http://schemas.microsoft.com/office/word/2010/wordml" xmlns:w15="http://schemas.microsoft.com/office/word/2012/wordml" xmlns:w16cex="http://schemas.microsoft.com/office/word/2018/wordml/cex" xmlns:w16cid="http://schemas.microsoft.com/office/word/2016/wordml/cid" xmlns:w16="http://schemas.microsoft.com/office/word/2018/wordml" xmlns:w16sdtdh="http://schemas.microsoft.com/office/word/2020/wordml/sdtdatahash" xmlns:w16se="http://schemas.microsoft.com/office/word/2015/wordml/symex" xmlns:wpg="http://schemas.microsoft.com/office/word/2010/wordprocessingGroup" xmlns:wpi="http://schemas.microsoft.com/office/word/2010/wordprocessingInk" xmlns:wne="http://schemas.microsoft.com/office/word/2006/wordml" xmlns:wps="http://schemas.microsoft.com/office/word/2010/wordprocessingShape" mc:Ignorable="w14 w15 w16se w16cid w16 w16cex w16sdtdh wp14">
   <w:abstractNum w:abstractNumId="0" w15:restartNumberingAfterBreak="0">
     <w:nsid w:val="07877089"/>
     <w:multiLevelType w:val="hybridMultilevel"/>
@@ -5115,6 +5355,7 @@
   <w:style w:type="character" w:default="1" w:styleId="DefaultParagraphFont">
     <w:name w:val="Default Paragraph Font"/>
     <w:uiPriority w:val="1"/>
+    <w:semiHidden/>
     <w:unhideWhenUsed/>
   </w:style>
   <w:style w:type="table" w:default="1" w:styleId="TableNormal">

</xml_diff>

<commit_message>
CIV-10003 Update auto hearing notice template wording
</commit_message>
<xml_diff>
--- a/docker/docmosis/templates/CV-UNS-HNO-ENG-01200.docx
+++ b/docker/docmosis/templates/CV-UNS-HNO-ENG-01200.docx
@@ -37,7 +37,27 @@
                 <w:sz w:val="24"/>
                 <w:szCs w:val="24"/>
               </w:rPr>
-              <w:t xml:space="preserve">In the </w:t>
+              <w:t>In the</w:t>
+            </w:r>
+            <w:r>
+              <w:rPr>
+                <w:rFonts w:ascii="Arial" w:hAnsi="Arial" w:cs="Arial"/>
+                <w:b/>
+                <w:bCs/>
+                <w:sz w:val="24"/>
+                <w:szCs w:val="24"/>
+              </w:rPr>
+              <w:t xml:space="preserve"> county court at</w:t>
+            </w:r>
+            <w:r>
+              <w:rPr>
+                <w:rFonts w:ascii="Arial" w:hAnsi="Arial" w:cs="Arial"/>
+                <w:b/>
+                <w:bCs/>
+                <w:sz w:val="24"/>
+                <w:szCs w:val="24"/>
+              </w:rPr>
+              <w:t xml:space="preserve"> </w:t>
             </w:r>
             <w:r>
               <w:rPr>
@@ -1859,7 +1879,7 @@
                 <w:sz w:val="24"/>
                 <w:szCs w:val="24"/>
               </w:rPr>
-              <w:t xml:space="preserve"> of the claimant’s claim will take place </w:t>
+              <w:t xml:space="preserve"> of the claimant’s claim will take place</w:t>
             </w:r>
             <w:r>
               <w:rPr>
@@ -1868,7 +1888,7 @@
                 <w:sz w:val="24"/>
                 <w:szCs w:val="24"/>
               </w:rPr>
-              <w:t>at</w:t>
+              <w:t xml:space="preserve"> in the county court sitting at</w:t>
             </w:r>
           </w:p>
           <w:p>
@@ -2097,7 +2117,6 @@
           <w:sz w:val="24"/>
           <w:szCs w:val="24"/>
         </w:rPr>
-        <w:lastRenderedPageBreak/>
         <w:t>Please use the following URL link to review the video (Cloud Video Platform) and telephone (BT meet me) hearing guidance if required.</w:t>
       </w:r>
     </w:p>
@@ -2977,7 +2996,7 @@
             </wp:anchor>
           </w:drawing>
         </mc:Choice>
-        <mc:Fallback xmlns:w16du="http://schemas.microsoft.com/office/word/2023/wordml/word16du">
+        <mc:Fallback>
           <w:pict>
             <v:shapetype w14:anchorId="75F681D2" id="_x0000_t202" coordsize="21600,21600" o:spt="202" path="m,l,21600r21600,l21600,xe">
               <v:stroke joinstyle="miter"/>
@@ -3105,7 +3124,7 @@
             </wp:anchor>
           </w:drawing>
         </mc:Choice>
-        <mc:Fallback xmlns:w16du="http://schemas.microsoft.com/office/word/2023/wordml/word16du">
+        <mc:Fallback>
           <w:pict>
             <v:shapetype w14:anchorId="6891A253" id="_x0000_t202" coordsize="21600,21600" o:spt="202" path="m,l,21600r21600,l21600,xe">
               <v:stroke joinstyle="miter"/>

</xml_diff>

<commit_message>
CIV-10003 Update auto hearing notice template wording (#3104)
* CIV-10003 Update auto hearing notice template wording
---------

Co-authored-by: douglasrice <douglasrice@yahoo.com>
Co-authored-by: sankhajuria <sankhajuria@gmail.com>
</commit_message>
<xml_diff>
--- a/docker/docmosis/templates/CV-UNS-HNO-ENG-01200.docx
+++ b/docker/docmosis/templates/CV-UNS-HNO-ENG-01200.docx
@@ -37,7 +37,27 @@
                 <w:sz w:val="24"/>
                 <w:szCs w:val="24"/>
               </w:rPr>
-              <w:t xml:space="preserve">In the </w:t>
+              <w:t>In the</w:t>
+            </w:r>
+            <w:r>
+              <w:rPr>
+                <w:rFonts w:ascii="Arial" w:hAnsi="Arial" w:cs="Arial"/>
+                <w:b/>
+                <w:bCs/>
+                <w:sz w:val="24"/>
+                <w:szCs w:val="24"/>
+              </w:rPr>
+              <w:t xml:space="preserve"> county court at</w:t>
+            </w:r>
+            <w:r>
+              <w:rPr>
+                <w:rFonts w:ascii="Arial" w:hAnsi="Arial" w:cs="Arial"/>
+                <w:b/>
+                <w:bCs/>
+                <w:sz w:val="24"/>
+                <w:szCs w:val="24"/>
+              </w:rPr>
+              <w:t xml:space="preserve"> </w:t>
             </w:r>
             <w:r>
               <w:rPr>
@@ -1859,7 +1879,7 @@
                 <w:sz w:val="24"/>
                 <w:szCs w:val="24"/>
               </w:rPr>
-              <w:t xml:space="preserve"> of the claimant’s claim will take place </w:t>
+              <w:t xml:space="preserve"> of the claimant’s claim will take place</w:t>
             </w:r>
             <w:r>
               <w:rPr>
@@ -1868,7 +1888,7 @@
                 <w:sz w:val="24"/>
                 <w:szCs w:val="24"/>
               </w:rPr>
-              <w:t>at</w:t>
+              <w:t xml:space="preserve"> in the county court sitting at</w:t>
             </w:r>
           </w:p>
           <w:p>
@@ -2097,7 +2117,6 @@
           <w:sz w:val="24"/>
           <w:szCs w:val="24"/>
         </w:rPr>
-        <w:lastRenderedPageBreak/>
         <w:t>Please use the following URL link to review the video (Cloud Video Platform) and telephone (BT meet me) hearing guidance if required.</w:t>
       </w:r>
     </w:p>
@@ -2977,7 +2996,7 @@
             </wp:anchor>
           </w:drawing>
         </mc:Choice>
-        <mc:Fallback xmlns:w16du="http://schemas.microsoft.com/office/word/2023/wordml/word16du">
+        <mc:Fallback>
           <w:pict>
             <v:shapetype w14:anchorId="75F681D2" id="_x0000_t202" coordsize="21600,21600" o:spt="202" path="m,l,21600r21600,l21600,xe">
               <v:stroke joinstyle="miter"/>
@@ -3105,7 +3124,7 @@
             </wp:anchor>
           </w:drawing>
         </mc:Choice>
-        <mc:Fallback xmlns:w16du="http://schemas.microsoft.com/office/word/2023/wordml/word16du">
+        <mc:Fallback>
           <w:pict>
             <v:shapetype w14:anchorId="6891A253" id="_x0000_t202" coordsize="21600,21600" o:spt="202" path="m,l,21600r21600,l21600,xe">
               <v:stroke joinstyle="miter"/>

</xml_diff>

<commit_message>
Updated hearing notice document text
</commit_message>
<xml_diff>
--- a/docker/docmosis/templates/CV-UNS-HNO-ENG-01200.docx
+++ b/docker/docmosis/templates/CV-UNS-HNO-ENG-01200.docx
@@ -2826,41 +2826,7 @@
           <w:sz w:val="24"/>
           <w:szCs w:val="24"/>
         </w:rPr>
-        <w:t xml:space="preserve">This case may be </w:t>
-      </w:r>
-      <w:r>
-        <w:rPr>
-          <w:rFonts w:ascii="Arial" w:hAnsi="Arial" w:cs="Arial"/>
-          <w:sz w:val="24"/>
-          <w:szCs w:val="24"/>
-        </w:rPr>
-        <w:t>moved</w:t>
-      </w:r>
-      <w:r>
-        <w:rPr>
-          <w:rFonts w:ascii="Arial" w:hAnsi="Arial" w:cs="Arial"/>
-          <w:sz w:val="24"/>
-          <w:szCs w:val="24"/>
-        </w:rPr>
-        <w:t xml:space="preserve"> to a different court hearing </w:t>
-      </w:r>
-      <w:proofErr w:type="gramStart"/>
-      <w:r>
-        <w:rPr>
-          <w:rFonts w:ascii="Arial" w:hAnsi="Arial" w:cs="Arial"/>
-          <w:sz w:val="24"/>
-          <w:szCs w:val="24"/>
-        </w:rPr>
-        <w:t>centre,</w:t>
-      </w:r>
-      <w:proofErr w:type="gramEnd"/>
-      <w:r>
-        <w:rPr>
-          <w:rFonts w:ascii="Arial" w:hAnsi="Arial" w:cs="Arial"/>
-          <w:sz w:val="24"/>
-          <w:szCs w:val="24"/>
-        </w:rPr>
-        <w:t xml:space="preserve"> in which case you will be notified.</w:t>
+        <w:t>Cases are listed in accordance with local hearing arrangements determined by the Judiciary and implemented by the court staff. Every effort is made to ensure that hearings start at the time specified. However, listing practices or other factors may mean that you experience a delay, an adjournment at short notice or your case may be released to a different court hearing centre, in which case you will be notified.</w:t>
       </w:r>
     </w:p>
     <w:p>

</xml_diff>

<commit_message>
CIV-11159 Update Hearing Notices (#3538)
* CIV-11159 Update Hearing Notices
---------

Co-authored-by: Hemanth Potipati <hrpotipati@gmail.com>
Co-authored-by: Douglas Rice <douglas.rice@hmcts.net>
Co-authored-by: mounikahmcts <43175082+mounikahmcts@users.noreply.github.com>
</commit_message>
<xml_diff>
--- a/docker/docmosis/templates/CV-UNS-HNO-ENG-01200.docx
+++ b/docker/docmosis/templates/CV-UNS-HNO-ENG-01200.docx
@@ -2803,6 +2803,45 @@
     </w:p>
     <w:p>
       <w:pPr>
+        <w:spacing w:line="240" w:lineRule="auto"/>
+        <w:rPr>
+          <w:rFonts w:ascii="Arial" w:hAnsi="Arial" w:cs="Arial"/>
+          <w:b/>
+          <w:bCs/>
+          <w:sz w:val="24"/>
+          <w:szCs w:val="24"/>
+          <w:u w:val="single"/>
+        </w:rPr>
+      </w:pPr>
+      <w:bookmarkStart w:id="3" w:name="_Hlk150165830"/>
+      <w:r>
+        <w:rPr>
+          <w:rFonts w:ascii="Arial" w:hAnsi="Arial" w:cs="Arial"/>
+          <w:b/>
+          <w:bCs/>
+          <w:sz w:val="24"/>
+          <w:szCs w:val="24"/>
+          <w:u w:val="single"/>
+        </w:rPr>
+        <w:t>The Claimant (or in the event they act in person and the Defendant is represented, the Defendant) must bring to court for the start of the trial a paper copy of the electronic trial bundle for use by witnesses. A failure to do so may result in the imposition of sanctions.</w:t>
+      </w:r>
+    </w:p>
+    <w:bookmarkEnd w:id="3"/>
+    <w:p>
+      <w:pPr>
+        <w:spacing w:line="240" w:lineRule="auto"/>
+        <w:rPr>
+          <w:rFonts w:ascii="Arial" w:hAnsi="Arial" w:cs="Arial"/>
+          <w:b/>
+          <w:bCs/>
+          <w:sz w:val="24"/>
+          <w:szCs w:val="24"/>
+          <w:u w:val="single"/>
+        </w:rPr>
+      </w:pPr>
+    </w:p>
+    <w:p>
+      <w:pPr>
         <w:spacing w:after="240"/>
         <w:rPr>
           <w:rFonts w:ascii="Arial" w:hAnsi="Arial" w:cs="Arial"/>
@@ -2916,124 +2955,6 @@
     <w:pPr>
       <w:pStyle w:val="Footer"/>
     </w:pPr>
-    <w:r>
-      <w:rPr>
-        <w:noProof/>
-      </w:rPr>
-      <mc:AlternateContent>
-        <mc:Choice Requires="wps">
-          <w:drawing>
-            <wp:anchor distT="0" distB="0" distL="0" distR="0" simplePos="0" relativeHeight="251659264" behindDoc="0" locked="0" layoutInCell="1" allowOverlap="1" wp14:anchorId="75F681D2" wp14:editId="019EBED0">
-              <wp:simplePos x="635" y="635"/>
-              <wp:positionH relativeFrom="leftMargin">
-                <wp:align>left</wp:align>
-              </wp:positionH>
-              <wp:positionV relativeFrom="paragraph">
-                <wp:posOffset>635</wp:posOffset>
-              </wp:positionV>
-              <wp:extent cx="443865" cy="443865"/>
-              <wp:effectExtent l="0" t="0" r="6350" b="13970"/>
-              <wp:wrapSquare wrapText="bothSides"/>
-              <wp:docPr id="3" name="Text Box 3" descr="Classification: Controlled">
-                <a:extLst xmlns:a="http://schemas.openxmlformats.org/drawingml/2006/main">
-                  <a:ext uri="{5AE41FA2-C0FF-4470-9BD4-5FADCA87CBE2}">
-                    <aclsh:classification xmlns:aclsh="http://schemas.microsoft.com/office/drawing/2020/classificationShape" classificationOutcomeType="ftr"/>
-                  </a:ext>
-                </a:extLst>
-              </wp:docPr>
-              <wp:cNvGraphicFramePr/>
-              <a:graphic xmlns:a="http://schemas.openxmlformats.org/drawingml/2006/main">
-                <a:graphicData uri="http://schemas.microsoft.com/office/word/2010/wordprocessingShape">
-                  <wps:wsp>
-                    <wps:cNvSpPr txBox="1"/>
-                    <wps:spPr>
-                      <a:xfrm>
-                        <a:off x="0" y="0"/>
-                        <a:ext cx="443865" cy="443865"/>
-                      </a:xfrm>
-                      <a:prstGeom prst="rect">
-                        <a:avLst/>
-                      </a:prstGeom>
-                      <a:noFill/>
-                      <a:ln>
-                        <a:noFill/>
-                      </a:ln>
-                    </wps:spPr>
-                    <wps:txbx>
-                      <w:txbxContent>
-                        <w:p>
-                          <w:pPr>
-                            <w:rPr>
-                              <w:rFonts w:ascii="Calibri" w:eastAsia="Calibri" w:hAnsi="Calibri" w:cs="Calibri"/>
-                              <w:noProof/>
-                              <w:color w:val="FF0000"/>
-                              <w:sz w:val="12"/>
-                              <w:szCs w:val="12"/>
-                            </w:rPr>
-                          </w:pPr>
-                          <w:r>
-                            <w:rPr>
-                              <w:rFonts w:ascii="Calibri" w:eastAsia="Calibri" w:hAnsi="Calibri" w:cs="Calibri"/>
-                              <w:noProof/>
-                              <w:color w:val="FF0000"/>
-                              <w:sz w:val="12"/>
-                              <w:szCs w:val="12"/>
-                            </w:rPr>
-                            <w:t>Classification: Controlled</w:t>
-                          </w:r>
-                        </w:p>
-                      </w:txbxContent>
-                    </wps:txbx>
-                    <wps:bodyPr rot="0" spcFirstLastPara="0" vertOverflow="overflow" horzOverflow="overflow" vert="horz" wrap="none" lIns="63500" tIns="0" rIns="0" bIns="0" numCol="1" spcCol="0" rtlCol="0" fromWordArt="0" anchor="t" anchorCtr="0" forceAA="0" compatLnSpc="1">
-                      <a:prstTxWarp prst="textNoShape">
-                        <a:avLst/>
-                      </a:prstTxWarp>
-                      <a:spAutoFit/>
-                    </wps:bodyPr>
-                  </wps:wsp>
-                </a:graphicData>
-              </a:graphic>
-            </wp:anchor>
-          </w:drawing>
-        </mc:Choice>
-        <mc:Fallback>
-          <w:pict>
-            <v:shapetype w14:anchorId="75F681D2" id="_x0000_t202" coordsize="21600,21600" o:spt="202" path="m,l,21600r21600,l21600,xe">
-              <v:stroke joinstyle="miter"/>
-              <v:path gradientshapeok="t" o:connecttype="rect"/>
-            </v:shapetype>
-            <v:shape id="Text Box 3" o:spid="_x0000_s1026" type="#_x0000_t202" alt="Classification: Controlled" style="position:absolute;margin-left:0;margin-top:.05pt;width:34.95pt;height:34.95pt;z-index:251659264;visibility:visible;mso-wrap-style:none;mso-wrap-distance-left:0;mso-wrap-distance-top:0;mso-wrap-distance-right:0;mso-wrap-distance-bottom:0;mso-position-horizontal:left;mso-position-horizontal-relative:left-margin-area;mso-position-vertical:absolute;mso-position-vertical-relative:text;v-text-anchor:top" o:gfxdata="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" filled="f" stroked="f">
-              <v:textbox style="mso-fit-shape-to-text:t" inset="5pt,0,0,0">
-                <w:txbxContent>
-                  <w:p>
-                    <w:pPr>
-                      <w:rPr>
-                        <w:rFonts w:ascii="Calibri" w:eastAsia="Calibri" w:hAnsi="Calibri" w:cs="Calibri"/>
-                        <w:noProof/>
-                        <w:color w:val="FF0000"/>
-                        <w:sz w:val="12"/>
-                        <w:szCs w:val="12"/>
-                      </w:rPr>
-                    </w:pPr>
-                    <w:r>
-                      <w:rPr>
-                        <w:rFonts w:ascii="Calibri" w:eastAsia="Calibri" w:hAnsi="Calibri" w:cs="Calibri"/>
-                        <w:noProof/>
-                        <w:color w:val="FF0000"/>
-                        <w:sz w:val="12"/>
-                        <w:szCs w:val="12"/>
-                      </w:rPr>
-                      <w:t>Classification: Controlled</w:t>
-                    </w:r>
-                  </w:p>
-                </w:txbxContent>
-              </v:textbox>
-              <w10:wrap type="square" anchorx="margin"/>
-            </v:shape>
-          </w:pict>
-        </mc:Fallback>
-      </mc:AlternateContent>
-    </w:r>
   </w:p>
 </w:ftr>
 </file>
@@ -3044,124 +2965,6 @@
     <w:pPr>
       <w:pStyle w:val="Footer"/>
     </w:pPr>
-    <w:r>
-      <w:rPr>
-        <w:noProof/>
-      </w:rPr>
-      <mc:AlternateContent>
-        <mc:Choice Requires="wps">
-          <w:drawing>
-            <wp:anchor distT="0" distB="0" distL="0" distR="0" simplePos="0" relativeHeight="251658240" behindDoc="0" locked="0" layoutInCell="1" allowOverlap="1" wp14:anchorId="6891A253" wp14:editId="573826CA">
-              <wp:simplePos x="635" y="635"/>
-              <wp:positionH relativeFrom="leftMargin">
-                <wp:align>left</wp:align>
-              </wp:positionH>
-              <wp:positionV relativeFrom="paragraph">
-                <wp:posOffset>635</wp:posOffset>
-              </wp:positionV>
-              <wp:extent cx="443865" cy="443865"/>
-              <wp:effectExtent l="0" t="0" r="6350" b="13970"/>
-              <wp:wrapSquare wrapText="bothSides"/>
-              <wp:docPr id="2" name="Text Box 2" descr="Classification: Controlled">
-                <a:extLst xmlns:a="http://schemas.openxmlformats.org/drawingml/2006/main">
-                  <a:ext uri="{5AE41FA2-C0FF-4470-9BD4-5FADCA87CBE2}">
-                    <aclsh:classification xmlns:aclsh="http://schemas.microsoft.com/office/drawing/2020/classificationShape" classificationOutcomeType="ftr"/>
-                  </a:ext>
-                </a:extLst>
-              </wp:docPr>
-              <wp:cNvGraphicFramePr/>
-              <a:graphic xmlns:a="http://schemas.openxmlformats.org/drawingml/2006/main">
-                <a:graphicData uri="http://schemas.microsoft.com/office/word/2010/wordprocessingShape">
-                  <wps:wsp>
-                    <wps:cNvSpPr txBox="1"/>
-                    <wps:spPr>
-                      <a:xfrm>
-                        <a:off x="0" y="0"/>
-                        <a:ext cx="443865" cy="443865"/>
-                      </a:xfrm>
-                      <a:prstGeom prst="rect">
-                        <a:avLst/>
-                      </a:prstGeom>
-                      <a:noFill/>
-                      <a:ln>
-                        <a:noFill/>
-                      </a:ln>
-                    </wps:spPr>
-                    <wps:txbx>
-                      <w:txbxContent>
-                        <w:p>
-                          <w:pPr>
-                            <w:rPr>
-                              <w:rFonts w:ascii="Calibri" w:eastAsia="Calibri" w:hAnsi="Calibri" w:cs="Calibri"/>
-                              <w:noProof/>
-                              <w:color w:val="FF0000"/>
-                              <w:sz w:val="12"/>
-                              <w:szCs w:val="12"/>
-                            </w:rPr>
-                          </w:pPr>
-                          <w:r>
-                            <w:rPr>
-                              <w:rFonts w:ascii="Calibri" w:eastAsia="Calibri" w:hAnsi="Calibri" w:cs="Calibri"/>
-                              <w:noProof/>
-                              <w:color w:val="FF0000"/>
-                              <w:sz w:val="12"/>
-                              <w:szCs w:val="12"/>
-                            </w:rPr>
-                            <w:t>Classification: Controlled</w:t>
-                          </w:r>
-                        </w:p>
-                      </w:txbxContent>
-                    </wps:txbx>
-                    <wps:bodyPr rot="0" spcFirstLastPara="0" vertOverflow="overflow" horzOverflow="overflow" vert="horz" wrap="none" lIns="63500" tIns="0" rIns="0" bIns="0" numCol="1" spcCol="0" rtlCol="0" fromWordArt="0" anchor="t" anchorCtr="0" forceAA="0" compatLnSpc="1">
-                      <a:prstTxWarp prst="textNoShape">
-                        <a:avLst/>
-                      </a:prstTxWarp>
-                      <a:spAutoFit/>
-                    </wps:bodyPr>
-                  </wps:wsp>
-                </a:graphicData>
-              </a:graphic>
-            </wp:anchor>
-          </w:drawing>
-        </mc:Choice>
-        <mc:Fallback>
-          <w:pict>
-            <v:shapetype w14:anchorId="6891A253" id="_x0000_t202" coordsize="21600,21600" o:spt="202" path="m,l,21600r21600,l21600,xe">
-              <v:stroke joinstyle="miter"/>
-              <v:path gradientshapeok="t" o:connecttype="rect"/>
-            </v:shapetype>
-            <v:shape id="Text Box 2" o:spid="_x0000_s1027" type="#_x0000_t202" alt="Classification: Controlled" style="position:absolute;margin-left:0;margin-top:.05pt;width:34.95pt;height:34.95pt;z-index:251658240;visibility:visible;mso-wrap-style:none;mso-wrap-distance-left:0;mso-wrap-distance-top:0;mso-wrap-distance-right:0;mso-wrap-distance-bottom:0;mso-position-horizontal:left;mso-position-horizontal-relative:left-margin-area;mso-position-vertical:absolute;mso-position-vertical-relative:text;v-text-anchor:top" o:gfxdata="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" filled="f" stroked="f">
-              <v:textbox style="mso-fit-shape-to-text:t" inset="5pt,0,0,0">
-                <w:txbxContent>
-                  <w:p>
-                    <w:pPr>
-                      <w:rPr>
-                        <w:rFonts w:ascii="Calibri" w:eastAsia="Calibri" w:hAnsi="Calibri" w:cs="Calibri"/>
-                        <w:noProof/>
-                        <w:color w:val="FF0000"/>
-                        <w:sz w:val="12"/>
-                        <w:szCs w:val="12"/>
-                      </w:rPr>
-                    </w:pPr>
-                    <w:r>
-                      <w:rPr>
-                        <w:rFonts w:ascii="Calibri" w:eastAsia="Calibri" w:hAnsi="Calibri" w:cs="Calibri"/>
-                        <w:noProof/>
-                        <w:color w:val="FF0000"/>
-                        <w:sz w:val="12"/>
-                        <w:szCs w:val="12"/>
-                      </w:rPr>
-                      <w:t>Classification: Controlled</w:t>
-                    </w:r>
-                  </w:p>
-                </w:txbxContent>
-              </v:textbox>
-              <w10:wrap type="square" anchorx="margin"/>
-            </v:shape>
-          </w:pict>
-        </mc:Fallback>
-      </mc:AlternateContent>
-    </w:r>
   </w:p>
 </w:ftr>
 </file>
@@ -5374,7 +5177,6 @@
   <w:style w:type="character" w:default="1" w:styleId="DefaultParagraphFont">
     <w:name w:val="Default Paragraph Font"/>
     <w:uiPriority w:val="1"/>
-    <w:semiHidden/>
     <w:unhideWhenUsed/>
   </w:style>
   <w:style w:type="table" w:default="1" w:styleId="TableNormal">
@@ -5889,6 +5691,6 @@
 
 <file path=docMetadata/LabelInfo.xml><?xml version="1.0" encoding="utf-8"?>
 <clbl:labelList xmlns:clbl="http://schemas.microsoft.com/office/2020/mipLabelMetadata">
-  <clbl:label id="{95c71a0f-75e1-4c8f-90e2-641c9351dd98}" enabled="1" method="Standard" siteId="{3e0088dc-0629-4ae6-aa8c-813e7a296f50}" removed="0"/>
+  <clbl:label id="{fa22dce2-39a9-4bf4-a557-7a50b593b56a}" enabled="1" method="Privileged" siteId="{3e0088dc-0629-4ae6-aa8c-813e7a296f50}" contentBits="0" removed="0"/>
 </clbl:labelList>
 </file>
</xml_diff>

<commit_message>
Updated integrated hearing notice to display updated title and parties attending the hearing
</commit_message>
<xml_diff>
--- a/docker/docmosis/templates/CV-UNS-HNO-ENG-01200.docx
+++ b/docker/docmosis/templates/CV-UNS-HNO-ENG-01200.docx
@@ -1,6 +1,6 @@
 
 <file path=word/document.xml><?xml version="1.0" encoding="utf-8"?>
-<w:document xmlns:wpc="http://schemas.microsoft.com/office/word/2010/wordprocessingCanvas" xmlns:cx="http://schemas.microsoft.com/office/drawing/2014/chartex" xmlns:cx1="http://schemas.microsoft.com/office/drawing/2015/9/8/chartex" xmlns:cx2="http://schemas.microsoft.com/office/drawing/2015/10/21/chartex" xmlns:cx3="http://schemas.microsoft.com/office/drawing/2016/5/9/chartex" xmlns:cx4="http://schemas.microsoft.com/office/drawing/2016/5/10/chartex" xmlns:cx5="http://schemas.microsoft.com/office/drawing/2016/5/11/chartex" xmlns:cx6="http://schemas.microsoft.com/office/drawing/2016/5/12/chartex" xmlns:cx7="http://schemas.microsoft.com/office/drawing/2016/5/13/chartex" xmlns:cx8="http://schemas.microsoft.com/office/drawing/2016/5/14/chartex" xmlns:mc="http://schemas.openxmlformats.org/markup-compatibility/2006" xmlns:aink="http://schemas.microsoft.com/office/drawing/2016/ink" xmlns:am3d="http://schemas.microsoft.com/office/drawing/2017/model3d" xmlns:o="urn:schemas-microsoft-com:office:office" xmlns:oel="http://schemas.microsoft.com/office/2019/extlst" xmlns:r="http://schemas.openxmlformats.org/officeDocument/2006/relationships" xmlns:m="http://schemas.openxmlformats.org/officeDocument/2006/math" xmlns:v="urn:schemas-microsoft-com:vml" xmlns:wp14="http://schemas.microsoft.com/office/word/2010/wordprocessingDrawing" xmlns:wp="http://schemas.openxmlformats.org/drawingml/2006/wordprocessingDrawing" xmlns:w10="urn:schemas-microsoft-com:office:word" xmlns:w="http://schemas.openxmlformats.org/wordprocessingml/2006/main" xmlns:w14="http://schemas.microsoft.com/office/word/2010/wordml" xmlns:w15="http://schemas.microsoft.com/office/word/2012/wordml" xmlns:w16cex="http://schemas.microsoft.com/office/word/2018/wordml/cex" xmlns:w16cid="http://schemas.microsoft.com/office/word/2016/wordml/cid" xmlns:w16="http://schemas.microsoft.com/office/word/2018/wordml" xmlns:w16sdtdh="http://schemas.microsoft.com/office/word/2020/wordml/sdtdatahash" xmlns:w16se="http://schemas.microsoft.com/office/word/2015/wordml/symex" xmlns:wpg="http://schemas.microsoft.com/office/word/2010/wordprocessingGroup" xmlns:wpi="http://schemas.microsoft.com/office/word/2010/wordprocessingInk" xmlns:wne="http://schemas.microsoft.com/office/word/2006/wordml" xmlns:wps="http://schemas.microsoft.com/office/word/2010/wordprocessingShape" mc:Ignorable="w14 w15 w16se w16cid w16 w16cex w16sdtdh wp14">
+<w:document xmlns:wpc="http://schemas.microsoft.com/office/word/2010/wordprocessingCanvas" xmlns:cx="http://schemas.microsoft.com/office/drawing/2014/chartex" xmlns:cx1="http://schemas.microsoft.com/office/drawing/2015/9/8/chartex" xmlns:cx2="http://schemas.microsoft.com/office/drawing/2015/10/21/chartex" xmlns:cx3="http://schemas.microsoft.com/office/drawing/2016/5/9/chartex" xmlns:cx4="http://schemas.microsoft.com/office/drawing/2016/5/10/chartex" xmlns:cx5="http://schemas.microsoft.com/office/drawing/2016/5/11/chartex" xmlns:cx6="http://schemas.microsoft.com/office/drawing/2016/5/12/chartex" xmlns:cx7="http://schemas.microsoft.com/office/drawing/2016/5/13/chartex" xmlns:cx8="http://schemas.microsoft.com/office/drawing/2016/5/14/chartex" xmlns:mc="http://schemas.openxmlformats.org/markup-compatibility/2006" xmlns:aink="http://schemas.microsoft.com/office/drawing/2016/ink" xmlns:am3d="http://schemas.microsoft.com/office/drawing/2017/model3d" xmlns:o="urn:schemas-microsoft-com:office:office" xmlns:oel="http://schemas.microsoft.com/office/2019/extlst" xmlns:r="http://schemas.openxmlformats.org/officeDocument/2006/relationships" xmlns:m="http://schemas.openxmlformats.org/officeDocument/2006/math" xmlns:v="urn:schemas-microsoft-com:vml" xmlns:wp14="http://schemas.microsoft.com/office/word/2010/wordprocessingDrawing" xmlns:wp="http://schemas.openxmlformats.org/drawingml/2006/wordprocessingDrawing" xmlns:w10="urn:schemas-microsoft-com:office:word" xmlns:w="http://schemas.openxmlformats.org/wordprocessingml/2006/main" xmlns:w14="http://schemas.microsoft.com/office/word/2010/wordml" xmlns:w15="http://schemas.microsoft.com/office/word/2012/wordml" xmlns:w16cex="http://schemas.microsoft.com/office/word/2018/wordml/cex" xmlns:w16cid="http://schemas.microsoft.com/office/word/2016/wordml/cid" xmlns:w16="http://schemas.microsoft.com/office/word/2018/wordml" xmlns:w16du="http://schemas.microsoft.com/office/word/2023/wordml/word16du" xmlns:w16sdtdh="http://schemas.microsoft.com/office/word/2020/wordml/sdtdatahash" xmlns:w16se="http://schemas.microsoft.com/office/word/2015/wordml/symex" xmlns:wpg="http://schemas.microsoft.com/office/word/2010/wordprocessingGroup" xmlns:wpi="http://schemas.microsoft.com/office/word/2010/wordprocessingInk" xmlns:wne="http://schemas.microsoft.com/office/word/2006/wordml" xmlns:wps="http://schemas.microsoft.com/office/word/2010/wordprocessingShape" mc:Ignorable="w14 w15 w16se w16cid w16 w16cex w16sdtdh w16du wp14">
   <w:body>
     <w:tbl>
       <w:tblPr>
@@ -472,7 +472,6 @@
         </w:rPr>
         <w:t>(</w:t>
       </w:r>
-      <w:proofErr w:type="spellStart"/>
       <w:r>
         <w:rPr>
           <w:rFonts w:ascii="Arial" w:hAnsi="Arial" w:cs="Arial"/>
@@ -481,9 +480,8 @@
           <w:sz w:val="44"/>
           <w:szCs w:val="44"/>
         </w:rPr>
-        <w:t>hearingType</w:t>
-      </w:r>
-      <w:proofErr w:type="spellEnd"/>
+        <w:t>title</w:t>
+      </w:r>
       <w:r>
         <w:rPr>
           <w:rFonts w:ascii="Arial" w:hAnsi="Arial" w:cs="Arial"/>
@@ -1925,6 +1923,8 @@
             <w:r>
               <w:rPr>
                 <w:rFonts w:ascii="Arial" w:hAnsi="Arial" w:cs="Arial"/>
+                <w:b/>
+                <w:bCs/>
                 <w:color w:val="000000" w:themeColor="text1"/>
                 <w:sz w:val="24"/>
                 <w:szCs w:val="24"/>
@@ -2003,6 +2003,8 @@
       <w:r>
         <w:rPr>
           <w:rFonts w:ascii="Arial" w:hAnsi="Arial" w:cs="Arial"/>
+          <w:b/>
+          <w:bCs/>
           <w:sz w:val="24"/>
           <w:szCs w:val="24"/>
         </w:rPr>
@@ -2020,6 +2022,16 @@
     </w:p>
     <w:p>
       <w:pPr>
+        <w:spacing w:after="0" w:line="360" w:lineRule="auto"/>
+        <w:rPr>
+          <w:rFonts w:ascii="Arial" w:hAnsi="Arial" w:cs="Arial"/>
+          <w:sz w:val="24"/>
+          <w:szCs w:val="24"/>
+        </w:rPr>
+      </w:pPr>
+    </w:p>
+    <w:p>
+      <w:pPr>
         <w:spacing w:line="240" w:lineRule="auto"/>
         <w:rPr>
           <w:rFonts w:ascii="Arial" w:hAnsi="Arial" w:cs="Arial"/>
@@ -2027,6 +2039,138 @@
           <w:szCs w:val="24"/>
         </w:rPr>
       </w:pPr>
+      <w:r>
+        <w:rPr>
+          <w:rFonts w:ascii="Arial" w:hAnsi="Arial" w:cs="Arial"/>
+          <w:sz w:val="24"/>
+          <w:szCs w:val="24"/>
+        </w:rPr>
+        <w:t>&lt;&lt;cs</w:t>
+      </w:r>
+      <w:proofErr w:type="gramStart"/>
+      <w:r>
+        <w:rPr>
+          <w:rFonts w:ascii="Arial" w:hAnsi="Arial" w:cs="Arial"/>
+          <w:sz w:val="24"/>
+          <w:szCs w:val="24"/>
+        </w:rPr>
+        <w:t>_{</w:t>
+      </w:r>
+      <w:proofErr w:type="spellStart"/>
+      <w:proofErr w:type="gramEnd"/>
+      <w:r>
+        <w:rPr>
+          <w:rFonts w:ascii="Arial" w:hAnsi="Arial" w:cs="Arial"/>
+          <w:sz w:val="24"/>
+          <w:szCs w:val="24"/>
+        </w:rPr>
+        <w:t>partiesAttendingInPerson</w:t>
+      </w:r>
+      <w:proofErr w:type="spellEnd"/>
+      <w:r>
+        <w:rPr>
+          <w:rFonts w:ascii="Arial" w:hAnsi="Arial" w:cs="Arial"/>
+          <w:sz w:val="24"/>
+          <w:szCs w:val="24"/>
+        </w:rPr>
+        <w:t>!=null</w:t>
+      </w:r>
+      <w:r>
+        <w:rPr>
+          <w:rFonts w:ascii="Arial" w:hAnsi="Arial" w:cs="Arial"/>
+          <w:sz w:val="24"/>
+          <w:szCs w:val="24"/>
+        </w:rPr>
+        <w:t xml:space="preserve"> &amp;&amp; </w:t>
+      </w:r>
+      <w:proofErr w:type="spellStart"/>
+      <w:r>
+        <w:rPr>
+          <w:rFonts w:ascii="Arial" w:hAnsi="Arial" w:cs="Arial"/>
+          <w:sz w:val="24"/>
+          <w:szCs w:val="24"/>
+        </w:rPr>
+        <w:t>partiesAttending</w:t>
+      </w:r>
+      <w:r>
+        <w:rPr>
+          <w:rFonts w:ascii="Arial" w:hAnsi="Arial" w:cs="Arial"/>
+          <w:sz w:val="24"/>
+          <w:szCs w:val="24"/>
+        </w:rPr>
+        <w:t>By</w:t>
+      </w:r>
+      <w:r>
+        <w:rPr>
+          <w:rFonts w:ascii="Arial" w:hAnsi="Arial" w:cs="Arial"/>
+          <w:sz w:val="24"/>
+          <w:szCs w:val="24"/>
+        </w:rPr>
+        <w:t>Telephone</w:t>
+      </w:r>
+      <w:proofErr w:type="spellEnd"/>
+      <w:r>
+        <w:rPr>
+          <w:rFonts w:ascii="Arial" w:hAnsi="Arial" w:cs="Arial"/>
+          <w:sz w:val="24"/>
+          <w:szCs w:val="24"/>
+        </w:rPr>
+        <w:t xml:space="preserve">==null &amp;&amp; </w:t>
+      </w:r>
+      <w:proofErr w:type="spellStart"/>
+      <w:r>
+        <w:rPr>
+          <w:rFonts w:ascii="Arial" w:hAnsi="Arial" w:cs="Arial"/>
+          <w:sz w:val="24"/>
+          <w:szCs w:val="24"/>
+        </w:rPr>
+        <w:t>partiesAttendingByVideo</w:t>
+      </w:r>
+      <w:proofErr w:type="spellEnd"/>
+      <w:r>
+        <w:rPr>
+          <w:rFonts w:ascii="Arial" w:hAnsi="Arial" w:cs="Arial"/>
+          <w:sz w:val="24"/>
+          <w:szCs w:val="24"/>
+        </w:rPr>
+        <w:t>==null</w:t>
+      </w:r>
+      <w:r>
+        <w:rPr>
+          <w:rFonts w:ascii="Arial" w:hAnsi="Arial" w:cs="Arial"/>
+          <w:sz w:val="24"/>
+          <w:szCs w:val="24"/>
+        </w:rPr>
+        <w:t>}&gt;&gt;</w:t>
+      </w:r>
+    </w:p>
+    <w:p>
+      <w:pPr>
+        <w:spacing w:after="0" w:line="360" w:lineRule="auto"/>
+        <w:rPr>
+          <w:rFonts w:ascii="Arial" w:hAnsi="Arial" w:cs="Arial"/>
+          <w:sz w:val="24"/>
+          <w:szCs w:val="24"/>
+        </w:rPr>
+      </w:pPr>
+      <w:r>
+        <w:rPr>
+          <w:rFonts w:ascii="Arial" w:hAnsi="Arial" w:cs="Arial"/>
+          <w:sz w:val="24"/>
+          <w:szCs w:val="24"/>
+        </w:rPr>
+        <w:t>in person</w:t>
+      </w:r>
+    </w:p>
+    <w:p>
+      <w:pPr>
+        <w:spacing w:after="0" w:line="360" w:lineRule="auto"/>
+        <w:rPr>
+          <w:rFonts w:ascii="Arial" w:hAnsi="Arial" w:cs="Arial"/>
+          <w:sz w:val="24"/>
+          <w:szCs w:val="24"/>
+        </w:rPr>
+      </w:pPr>
     </w:p>
     <w:p>
       <w:pPr>
@@ -2043,11 +2187,1077 @@
           <w:sz w:val="24"/>
           <w:szCs w:val="24"/>
         </w:rPr>
-        <w:t xml:space="preserve">All persons connected with the </w:t>
-      </w:r>
-      <w:r>
-        <w:rPr>
-          <w:rFonts w:ascii="Arial" w:hAnsi="Arial" w:cs="Arial"/>
+        <w:t>&lt;&lt;</w:t>
+      </w:r>
+      <w:r>
+        <w:rPr>
+          <w:rFonts w:ascii="Arial" w:hAnsi="Arial" w:cs="Arial"/>
+          <w:sz w:val="24"/>
+          <w:szCs w:val="24"/>
+        </w:rPr>
+        <w:t>es</w:t>
+      </w:r>
+      <w:proofErr w:type="gramStart"/>
+      <w:r>
+        <w:rPr>
+          <w:rFonts w:ascii="Arial" w:hAnsi="Arial" w:cs="Arial"/>
+          <w:sz w:val="24"/>
+          <w:szCs w:val="24"/>
+        </w:rPr>
+        <w:t>_{</w:t>
+      </w:r>
+      <w:proofErr w:type="spellStart"/>
+      <w:proofErr w:type="gramEnd"/>
+      <w:r>
+        <w:rPr>
+          <w:rFonts w:ascii="Arial" w:hAnsi="Arial" w:cs="Arial"/>
+          <w:sz w:val="24"/>
+          <w:szCs w:val="24"/>
+        </w:rPr>
+        <w:t>partiesAttendingInPerson</w:t>
+      </w:r>
+      <w:proofErr w:type="spellEnd"/>
+      <w:r>
+        <w:rPr>
+          <w:rFonts w:ascii="Arial" w:hAnsi="Arial" w:cs="Arial"/>
+          <w:sz w:val="24"/>
+          <w:szCs w:val="24"/>
+        </w:rPr>
+        <w:t xml:space="preserve">!=null &amp;&amp; </w:t>
+      </w:r>
+      <w:proofErr w:type="spellStart"/>
+      <w:r>
+        <w:rPr>
+          <w:rFonts w:ascii="Arial" w:hAnsi="Arial" w:cs="Arial"/>
+          <w:sz w:val="24"/>
+          <w:szCs w:val="24"/>
+        </w:rPr>
+        <w:t>partiesAttendingByTelephone</w:t>
+      </w:r>
+      <w:proofErr w:type="spellEnd"/>
+      <w:r>
+        <w:rPr>
+          <w:rFonts w:ascii="Arial" w:hAnsi="Arial" w:cs="Arial"/>
+          <w:sz w:val="24"/>
+          <w:szCs w:val="24"/>
+        </w:rPr>
+        <w:t xml:space="preserve">==null &amp;&amp; </w:t>
+      </w:r>
+      <w:proofErr w:type="spellStart"/>
+      <w:r>
+        <w:rPr>
+          <w:rFonts w:ascii="Arial" w:hAnsi="Arial" w:cs="Arial"/>
+          <w:sz w:val="24"/>
+          <w:szCs w:val="24"/>
+        </w:rPr>
+        <w:t>partiesAttendingByVideo</w:t>
+      </w:r>
+      <w:proofErr w:type="spellEnd"/>
+      <w:r>
+        <w:rPr>
+          <w:rFonts w:ascii="Arial" w:hAnsi="Arial" w:cs="Arial"/>
+          <w:sz w:val="24"/>
+          <w:szCs w:val="24"/>
+        </w:rPr>
+        <w:t>==null}&gt;&gt;</w:t>
+      </w:r>
+    </w:p>
+    <w:p>
+      <w:pPr>
+        <w:spacing w:line="240" w:lineRule="auto"/>
+        <w:rPr>
+          <w:rFonts w:ascii="Arial" w:hAnsi="Arial" w:cs="Arial"/>
+          <w:sz w:val="24"/>
+          <w:szCs w:val="24"/>
+        </w:rPr>
+      </w:pPr>
+      <w:r>
+        <w:rPr>
+          <w:rFonts w:ascii="Arial" w:hAnsi="Arial" w:cs="Arial"/>
+          <w:sz w:val="24"/>
+          <w:szCs w:val="24"/>
+        </w:rPr>
+        <w:t>&lt;&lt;cs</w:t>
+      </w:r>
+      <w:proofErr w:type="gramStart"/>
+      <w:r>
+        <w:rPr>
+          <w:rFonts w:ascii="Arial" w:hAnsi="Arial" w:cs="Arial"/>
+          <w:sz w:val="24"/>
+          <w:szCs w:val="24"/>
+        </w:rPr>
+        <w:t>_{</w:t>
+      </w:r>
+      <w:proofErr w:type="spellStart"/>
+      <w:proofErr w:type="gramEnd"/>
+      <w:r>
+        <w:rPr>
+          <w:rFonts w:ascii="Arial" w:hAnsi="Arial" w:cs="Arial"/>
+          <w:sz w:val="24"/>
+          <w:szCs w:val="24"/>
+        </w:rPr>
+        <w:t>partiesAttendingInPerson</w:t>
+      </w:r>
+      <w:proofErr w:type="spellEnd"/>
+      <w:r>
+        <w:rPr>
+          <w:rFonts w:ascii="Arial" w:hAnsi="Arial" w:cs="Arial"/>
+          <w:sz w:val="24"/>
+          <w:szCs w:val="24"/>
+        </w:rPr>
+        <w:t>=</w:t>
+      </w:r>
+      <w:r>
+        <w:rPr>
+          <w:rFonts w:ascii="Arial" w:hAnsi="Arial" w:cs="Arial"/>
+          <w:sz w:val="24"/>
+          <w:szCs w:val="24"/>
+        </w:rPr>
+        <w:t xml:space="preserve">=null &amp;&amp; </w:t>
+      </w:r>
+      <w:proofErr w:type="spellStart"/>
+      <w:r>
+        <w:rPr>
+          <w:rFonts w:ascii="Arial" w:hAnsi="Arial" w:cs="Arial"/>
+          <w:sz w:val="24"/>
+          <w:szCs w:val="24"/>
+        </w:rPr>
+        <w:t>partiesAttendingByTelephone</w:t>
+      </w:r>
+      <w:proofErr w:type="spellEnd"/>
+      <w:r>
+        <w:rPr>
+          <w:rFonts w:ascii="Arial" w:hAnsi="Arial" w:cs="Arial"/>
+          <w:sz w:val="24"/>
+          <w:szCs w:val="24"/>
+        </w:rPr>
+        <w:t xml:space="preserve">==null &amp;&amp; </w:t>
+      </w:r>
+      <w:proofErr w:type="spellStart"/>
+      <w:r>
+        <w:rPr>
+          <w:rFonts w:ascii="Arial" w:hAnsi="Arial" w:cs="Arial"/>
+          <w:sz w:val="24"/>
+          <w:szCs w:val="24"/>
+        </w:rPr>
+        <w:t>partiesAttendingByVideo</w:t>
+      </w:r>
+      <w:proofErr w:type="spellEnd"/>
+      <w:r>
+        <w:rPr>
+          <w:rFonts w:ascii="Arial" w:hAnsi="Arial" w:cs="Arial"/>
+          <w:sz w:val="24"/>
+          <w:szCs w:val="24"/>
+        </w:rPr>
+        <w:t>!</w:t>
+      </w:r>
+      <w:r>
+        <w:rPr>
+          <w:rFonts w:ascii="Arial" w:hAnsi="Arial" w:cs="Arial"/>
+          <w:sz w:val="24"/>
+          <w:szCs w:val="24"/>
+        </w:rPr>
+        <w:t>=null}&gt;&gt;</w:t>
+      </w:r>
+    </w:p>
+    <w:p>
+      <w:pPr>
+        <w:spacing w:after="0" w:line="360" w:lineRule="auto"/>
+        <w:rPr>
+          <w:rFonts w:ascii="Arial" w:hAnsi="Arial" w:cs="Arial"/>
+          <w:sz w:val="24"/>
+          <w:szCs w:val="24"/>
+        </w:rPr>
+      </w:pPr>
+      <w:r>
+        <w:rPr>
+          <w:rFonts w:ascii="Arial" w:hAnsi="Arial" w:cs="Arial"/>
+          <w:sz w:val="24"/>
+          <w:szCs w:val="24"/>
+        </w:rPr>
+        <w:t>by video (CVP)</w:t>
+      </w:r>
+    </w:p>
+    <w:p>
+      <w:pPr>
+        <w:spacing w:after="0" w:line="360" w:lineRule="auto"/>
+        <w:rPr>
+          <w:rFonts w:ascii="Arial" w:hAnsi="Arial" w:cs="Arial"/>
+          <w:sz w:val="24"/>
+          <w:szCs w:val="24"/>
+        </w:rPr>
+      </w:pPr>
+    </w:p>
+    <w:p>
+      <w:pPr>
+        <w:spacing w:line="240" w:lineRule="auto"/>
+        <w:rPr>
+          <w:rFonts w:ascii="Arial" w:hAnsi="Arial" w:cs="Arial"/>
+          <w:sz w:val="24"/>
+          <w:szCs w:val="24"/>
+        </w:rPr>
+      </w:pPr>
+      <w:r>
+        <w:rPr>
+          <w:rFonts w:ascii="Arial" w:hAnsi="Arial" w:cs="Arial"/>
+          <w:sz w:val="24"/>
+          <w:szCs w:val="24"/>
+        </w:rPr>
+        <w:t>&lt;&lt;</w:t>
+      </w:r>
+      <w:r>
+        <w:rPr>
+          <w:rFonts w:ascii="Arial" w:hAnsi="Arial" w:cs="Arial"/>
+          <w:sz w:val="24"/>
+          <w:szCs w:val="24"/>
+        </w:rPr>
+        <w:t>es</w:t>
+      </w:r>
+      <w:proofErr w:type="gramStart"/>
+      <w:r>
+        <w:rPr>
+          <w:rFonts w:ascii="Arial" w:hAnsi="Arial" w:cs="Arial"/>
+          <w:sz w:val="24"/>
+          <w:szCs w:val="24"/>
+        </w:rPr>
+        <w:t>_{</w:t>
+      </w:r>
+      <w:proofErr w:type="spellStart"/>
+      <w:proofErr w:type="gramEnd"/>
+      <w:r>
+        <w:rPr>
+          <w:rFonts w:ascii="Arial" w:hAnsi="Arial" w:cs="Arial"/>
+          <w:sz w:val="24"/>
+          <w:szCs w:val="24"/>
+        </w:rPr>
+        <w:t>partiesAttendingInPerson</w:t>
+      </w:r>
+      <w:proofErr w:type="spellEnd"/>
+      <w:r>
+        <w:rPr>
+          <w:rFonts w:ascii="Arial" w:hAnsi="Arial" w:cs="Arial"/>
+          <w:sz w:val="24"/>
+          <w:szCs w:val="24"/>
+        </w:rPr>
+        <w:t xml:space="preserve">==null &amp;&amp; </w:t>
+      </w:r>
+      <w:proofErr w:type="spellStart"/>
+      <w:r>
+        <w:rPr>
+          <w:rFonts w:ascii="Arial" w:hAnsi="Arial" w:cs="Arial"/>
+          <w:sz w:val="24"/>
+          <w:szCs w:val="24"/>
+        </w:rPr>
+        <w:t>partiesAttendingByTelephone</w:t>
+      </w:r>
+      <w:proofErr w:type="spellEnd"/>
+      <w:r>
+        <w:rPr>
+          <w:rFonts w:ascii="Arial" w:hAnsi="Arial" w:cs="Arial"/>
+          <w:sz w:val="24"/>
+          <w:szCs w:val="24"/>
+        </w:rPr>
+        <w:t xml:space="preserve">==null &amp;&amp; </w:t>
+      </w:r>
+      <w:proofErr w:type="spellStart"/>
+      <w:r>
+        <w:rPr>
+          <w:rFonts w:ascii="Arial" w:hAnsi="Arial" w:cs="Arial"/>
+          <w:sz w:val="24"/>
+          <w:szCs w:val="24"/>
+        </w:rPr>
+        <w:t>partiesAttendingByVideo</w:t>
+      </w:r>
+      <w:proofErr w:type="spellEnd"/>
+      <w:r>
+        <w:rPr>
+          <w:rFonts w:ascii="Arial" w:hAnsi="Arial" w:cs="Arial"/>
+          <w:sz w:val="24"/>
+          <w:szCs w:val="24"/>
+        </w:rPr>
+        <w:t>!=null}&gt;&gt;</w:t>
+      </w:r>
+    </w:p>
+    <w:p>
+      <w:pPr>
+        <w:spacing w:line="240" w:lineRule="auto"/>
+        <w:rPr>
+          <w:rFonts w:ascii="Arial" w:hAnsi="Arial" w:cs="Arial"/>
+          <w:sz w:val="24"/>
+          <w:szCs w:val="24"/>
+        </w:rPr>
+      </w:pPr>
+      <w:r>
+        <w:rPr>
+          <w:rFonts w:ascii="Arial" w:hAnsi="Arial" w:cs="Arial"/>
+          <w:sz w:val="24"/>
+          <w:szCs w:val="24"/>
+        </w:rPr>
+        <w:t>&lt;&lt;cs</w:t>
+      </w:r>
+      <w:proofErr w:type="gramStart"/>
+      <w:r>
+        <w:rPr>
+          <w:rFonts w:ascii="Arial" w:hAnsi="Arial" w:cs="Arial"/>
+          <w:sz w:val="24"/>
+          <w:szCs w:val="24"/>
+        </w:rPr>
+        <w:t>_{</w:t>
+      </w:r>
+      <w:proofErr w:type="spellStart"/>
+      <w:proofErr w:type="gramEnd"/>
+      <w:r>
+        <w:rPr>
+          <w:rFonts w:ascii="Arial" w:hAnsi="Arial" w:cs="Arial"/>
+          <w:sz w:val="24"/>
+          <w:szCs w:val="24"/>
+        </w:rPr>
+        <w:t>partiesAttendingInPerson</w:t>
+      </w:r>
+      <w:proofErr w:type="spellEnd"/>
+      <w:r>
+        <w:rPr>
+          <w:rFonts w:ascii="Arial" w:hAnsi="Arial" w:cs="Arial"/>
+          <w:sz w:val="24"/>
+          <w:szCs w:val="24"/>
+        </w:rPr>
+        <w:t>==null &amp;&amp;</w:t>
+      </w:r>
+      <w:r>
+        <w:rPr>
+          <w:rFonts w:ascii="Arial" w:hAnsi="Arial" w:cs="Arial"/>
+          <w:sz w:val="24"/>
+          <w:szCs w:val="24"/>
+        </w:rPr>
+        <w:t xml:space="preserve"> </w:t>
+      </w:r>
+      <w:proofErr w:type="spellStart"/>
+      <w:r>
+        <w:rPr>
+          <w:rFonts w:ascii="Arial" w:hAnsi="Arial" w:cs="Arial"/>
+          <w:sz w:val="24"/>
+          <w:szCs w:val="24"/>
+        </w:rPr>
+        <w:t>partiesAttendingByTelephone</w:t>
+      </w:r>
+      <w:proofErr w:type="spellEnd"/>
+      <w:r>
+        <w:rPr>
+          <w:rFonts w:ascii="Arial" w:hAnsi="Arial" w:cs="Arial"/>
+          <w:sz w:val="24"/>
+          <w:szCs w:val="24"/>
+        </w:rPr>
+        <w:t>!</w:t>
+      </w:r>
+      <w:r>
+        <w:rPr>
+          <w:rFonts w:ascii="Arial" w:hAnsi="Arial" w:cs="Arial"/>
+          <w:sz w:val="24"/>
+          <w:szCs w:val="24"/>
+        </w:rPr>
+        <w:t xml:space="preserve">=null &amp;&amp; </w:t>
+      </w:r>
+      <w:proofErr w:type="spellStart"/>
+      <w:r>
+        <w:rPr>
+          <w:rFonts w:ascii="Arial" w:hAnsi="Arial" w:cs="Arial"/>
+          <w:sz w:val="24"/>
+          <w:szCs w:val="24"/>
+        </w:rPr>
+        <w:t>partiesAttendingByVideo</w:t>
+      </w:r>
+      <w:proofErr w:type="spellEnd"/>
+      <w:r>
+        <w:rPr>
+          <w:rFonts w:ascii="Arial" w:hAnsi="Arial" w:cs="Arial"/>
+          <w:sz w:val="24"/>
+          <w:szCs w:val="24"/>
+        </w:rPr>
+        <w:t>=</w:t>
+      </w:r>
+      <w:r>
+        <w:rPr>
+          <w:rFonts w:ascii="Arial" w:hAnsi="Arial" w:cs="Arial"/>
+          <w:sz w:val="24"/>
+          <w:szCs w:val="24"/>
+        </w:rPr>
+        <w:t>=null}&gt;&gt;</w:t>
+      </w:r>
+    </w:p>
+    <w:p>
+      <w:pPr>
+        <w:spacing w:after="0" w:line="360" w:lineRule="auto"/>
+        <w:rPr>
+          <w:rFonts w:ascii="Arial" w:hAnsi="Arial" w:cs="Arial"/>
+          <w:sz w:val="24"/>
+          <w:szCs w:val="24"/>
+        </w:rPr>
+      </w:pPr>
+      <w:r>
+        <w:rPr>
+          <w:rFonts w:ascii="Arial" w:hAnsi="Arial" w:cs="Arial"/>
+          <w:sz w:val="24"/>
+          <w:szCs w:val="24"/>
+        </w:rPr>
+        <w:t>by telephone (CVP Audio)</w:t>
+      </w:r>
+    </w:p>
+    <w:p>
+      <w:pPr>
+        <w:spacing w:after="0" w:line="360" w:lineRule="auto"/>
+        <w:rPr>
+          <w:rFonts w:ascii="Arial" w:hAnsi="Arial" w:cs="Arial"/>
+          <w:sz w:val="24"/>
+          <w:szCs w:val="24"/>
+        </w:rPr>
+      </w:pPr>
+    </w:p>
+    <w:p>
+      <w:pPr>
+        <w:spacing w:line="240" w:lineRule="auto"/>
+        <w:rPr>
+          <w:rFonts w:ascii="Arial" w:hAnsi="Arial" w:cs="Arial"/>
+          <w:sz w:val="24"/>
+          <w:szCs w:val="24"/>
+        </w:rPr>
+      </w:pPr>
+      <w:r>
+        <w:rPr>
+          <w:rFonts w:ascii="Arial" w:hAnsi="Arial" w:cs="Arial"/>
+          <w:sz w:val="24"/>
+          <w:szCs w:val="24"/>
+        </w:rPr>
+        <w:t>&lt;&lt;</w:t>
+      </w:r>
+      <w:r>
+        <w:rPr>
+          <w:rFonts w:ascii="Arial" w:hAnsi="Arial" w:cs="Arial"/>
+          <w:sz w:val="24"/>
+          <w:szCs w:val="24"/>
+        </w:rPr>
+        <w:t>e</w:t>
+      </w:r>
+      <w:r>
+        <w:rPr>
+          <w:rFonts w:ascii="Arial" w:hAnsi="Arial" w:cs="Arial"/>
+          <w:sz w:val="24"/>
+          <w:szCs w:val="24"/>
+        </w:rPr>
+        <w:t>s</w:t>
+      </w:r>
+      <w:proofErr w:type="gramStart"/>
+      <w:r>
+        <w:rPr>
+          <w:rFonts w:ascii="Arial" w:hAnsi="Arial" w:cs="Arial"/>
+          <w:sz w:val="24"/>
+          <w:szCs w:val="24"/>
+        </w:rPr>
+        <w:t>_{</w:t>
+      </w:r>
+      <w:proofErr w:type="spellStart"/>
+      <w:proofErr w:type="gramEnd"/>
+      <w:r>
+        <w:rPr>
+          <w:rFonts w:ascii="Arial" w:hAnsi="Arial" w:cs="Arial"/>
+          <w:sz w:val="24"/>
+          <w:szCs w:val="24"/>
+        </w:rPr>
+        <w:t>partiesAttendingInPerson</w:t>
+      </w:r>
+      <w:proofErr w:type="spellEnd"/>
+      <w:r>
+        <w:rPr>
+          <w:rFonts w:ascii="Arial" w:hAnsi="Arial" w:cs="Arial"/>
+          <w:sz w:val="24"/>
+          <w:szCs w:val="24"/>
+        </w:rPr>
+        <w:t xml:space="preserve">==null &amp;&amp; </w:t>
+      </w:r>
+      <w:proofErr w:type="spellStart"/>
+      <w:r>
+        <w:rPr>
+          <w:rFonts w:ascii="Arial" w:hAnsi="Arial" w:cs="Arial"/>
+          <w:sz w:val="24"/>
+          <w:szCs w:val="24"/>
+        </w:rPr>
+        <w:t>partiesAttendingByTelephone</w:t>
+      </w:r>
+      <w:proofErr w:type="spellEnd"/>
+      <w:r>
+        <w:rPr>
+          <w:rFonts w:ascii="Arial" w:hAnsi="Arial" w:cs="Arial"/>
+          <w:sz w:val="24"/>
+          <w:szCs w:val="24"/>
+        </w:rPr>
+        <w:t xml:space="preserve">!=null &amp;&amp; </w:t>
+      </w:r>
+      <w:proofErr w:type="spellStart"/>
+      <w:r>
+        <w:rPr>
+          <w:rFonts w:ascii="Arial" w:hAnsi="Arial" w:cs="Arial"/>
+          <w:sz w:val="24"/>
+          <w:szCs w:val="24"/>
+        </w:rPr>
+        <w:t>partiesAttendingByVideo</w:t>
+      </w:r>
+      <w:proofErr w:type="spellEnd"/>
+      <w:r>
+        <w:rPr>
+          <w:rFonts w:ascii="Arial" w:hAnsi="Arial" w:cs="Arial"/>
+          <w:sz w:val="24"/>
+          <w:szCs w:val="24"/>
+        </w:rPr>
+        <w:t>==null}&gt;&gt;</w:t>
+      </w:r>
+    </w:p>
+    <w:p>
+      <w:pPr>
+        <w:spacing w:line="240" w:lineRule="auto"/>
+        <w:rPr>
+          <w:rFonts w:ascii="Arial" w:hAnsi="Arial" w:cs="Arial"/>
+          <w:sz w:val="24"/>
+          <w:szCs w:val="24"/>
+        </w:rPr>
+      </w:pPr>
+      <w:r>
+        <w:rPr>
+          <w:rFonts w:ascii="Arial" w:hAnsi="Arial" w:cs="Arial"/>
+          <w:sz w:val="24"/>
+          <w:szCs w:val="24"/>
+        </w:rPr>
+        <w:t>&lt;&lt;cs_{</w:t>
+      </w:r>
+      <w:proofErr w:type="spellStart"/>
+      <w:proofErr w:type="gramStart"/>
+      <w:r>
+        <w:rPr>
+          <w:rFonts w:ascii="Arial" w:hAnsi="Arial" w:cs="Arial"/>
+          <w:sz w:val="24"/>
+          <w:szCs w:val="24"/>
+        </w:rPr>
+        <w:t>partiesAttending</w:t>
+      </w:r>
+      <w:r>
+        <w:rPr>
+          <w:rFonts w:ascii="Arial" w:hAnsi="Arial" w:cs="Arial"/>
+          <w:sz w:val="24"/>
+          <w:szCs w:val="24"/>
+        </w:rPr>
+        <w:t>In</w:t>
+      </w:r>
+      <w:r>
+        <w:rPr>
+          <w:rFonts w:ascii="Arial" w:hAnsi="Arial" w:cs="Arial"/>
+          <w:sz w:val="24"/>
+          <w:szCs w:val="24"/>
+        </w:rPr>
+        <w:t>Person</w:t>
+      </w:r>
+      <w:proofErr w:type="spellEnd"/>
+      <w:r>
+        <w:rPr>
+          <w:rFonts w:ascii="Arial" w:hAnsi="Arial" w:cs="Arial"/>
+          <w:sz w:val="24"/>
+          <w:szCs w:val="24"/>
+        </w:rPr>
+        <w:t>!=</w:t>
+      </w:r>
+      <w:proofErr w:type="gramEnd"/>
+      <w:r>
+        <w:rPr>
+          <w:rFonts w:ascii="Arial" w:hAnsi="Arial" w:cs="Arial"/>
+          <w:sz w:val="24"/>
+          <w:szCs w:val="24"/>
+        </w:rPr>
+        <w:t>null}&gt;&gt;</w:t>
+      </w:r>
+    </w:p>
+    <w:p>
+      <w:pPr>
+        <w:spacing w:after="0" w:line="360" w:lineRule="auto"/>
+        <w:rPr>
+          <w:rFonts w:ascii="Arial" w:hAnsi="Arial" w:cs="Arial"/>
+          <w:b/>
+          <w:bCs/>
+          <w:sz w:val="24"/>
+          <w:szCs w:val="24"/>
+        </w:rPr>
+      </w:pPr>
+      <w:r>
+        <w:rPr>
+          <w:rFonts w:ascii="Arial" w:hAnsi="Arial" w:cs="Arial"/>
+          <w:b/>
+          <w:bCs/>
+          <w:sz w:val="24"/>
+          <w:szCs w:val="24"/>
+        </w:rPr>
+        <w:t>Attending in person</w:t>
+      </w:r>
+    </w:p>
+    <w:p>
+      <w:pPr>
+        <w:spacing w:after="0" w:line="360" w:lineRule="auto"/>
+        <w:rPr>
+          <w:rFonts w:ascii="Arial" w:hAnsi="Arial" w:cs="Arial"/>
+          <w:sz w:val="24"/>
+          <w:szCs w:val="24"/>
+        </w:rPr>
+      </w:pPr>
+      <w:r>
+        <w:rPr>
+          <w:rFonts w:ascii="Arial" w:hAnsi="Arial" w:cs="Arial"/>
+          <w:sz w:val="24"/>
+          <w:szCs w:val="24"/>
+        </w:rPr>
+        <w:t>&lt;&lt;</w:t>
+      </w:r>
+      <w:proofErr w:type="spellStart"/>
+      <w:r>
+        <w:rPr>
+          <w:rFonts w:ascii="Arial" w:hAnsi="Arial" w:cs="Arial"/>
+          <w:sz w:val="24"/>
+          <w:szCs w:val="24"/>
+        </w:rPr>
+        <w:t>partiesAttendingInPerson</w:t>
+      </w:r>
+      <w:proofErr w:type="spellEnd"/>
+      <w:r>
+        <w:rPr>
+          <w:rFonts w:ascii="Arial" w:hAnsi="Arial" w:cs="Arial"/>
+          <w:sz w:val="24"/>
+          <w:szCs w:val="24"/>
+        </w:rPr>
+        <w:t>&gt;&gt;</w:t>
+      </w:r>
+    </w:p>
+    <w:p>
+      <w:pPr>
+        <w:spacing w:line="240" w:lineRule="auto"/>
+        <w:rPr>
+          <w:rFonts w:ascii="Arial" w:hAnsi="Arial" w:cs="Arial"/>
+          <w:sz w:val="24"/>
+          <w:szCs w:val="24"/>
+        </w:rPr>
+      </w:pPr>
+    </w:p>
+    <w:p>
+      <w:pPr>
+        <w:spacing w:line="240" w:lineRule="auto"/>
+        <w:rPr>
+          <w:rFonts w:ascii="Arial" w:hAnsi="Arial" w:cs="Arial"/>
+          <w:sz w:val="24"/>
+          <w:szCs w:val="24"/>
+        </w:rPr>
+      </w:pPr>
+      <w:r>
+        <w:rPr>
+          <w:rFonts w:ascii="Arial" w:hAnsi="Arial" w:cs="Arial"/>
+          <w:sz w:val="24"/>
+          <w:szCs w:val="24"/>
+        </w:rPr>
+        <w:t>&lt;&lt;es_{</w:t>
+      </w:r>
+      <w:proofErr w:type="spellStart"/>
+      <w:proofErr w:type="gramStart"/>
+      <w:r>
+        <w:rPr>
+          <w:rFonts w:ascii="Arial" w:hAnsi="Arial" w:cs="Arial"/>
+          <w:sz w:val="24"/>
+          <w:szCs w:val="24"/>
+        </w:rPr>
+        <w:t>partiesAttending</w:t>
+      </w:r>
+      <w:r>
+        <w:rPr>
+          <w:rFonts w:ascii="Arial" w:hAnsi="Arial" w:cs="Arial"/>
+          <w:sz w:val="24"/>
+          <w:szCs w:val="24"/>
+        </w:rPr>
+        <w:t>In</w:t>
+      </w:r>
+      <w:r>
+        <w:rPr>
+          <w:rFonts w:ascii="Arial" w:hAnsi="Arial" w:cs="Arial"/>
+          <w:sz w:val="24"/>
+          <w:szCs w:val="24"/>
+        </w:rPr>
+        <w:t>Person</w:t>
+      </w:r>
+      <w:proofErr w:type="spellEnd"/>
+      <w:r>
+        <w:rPr>
+          <w:rFonts w:ascii="Arial" w:hAnsi="Arial" w:cs="Arial"/>
+          <w:sz w:val="24"/>
+          <w:szCs w:val="24"/>
+        </w:rPr>
+        <w:t>!=</w:t>
+      </w:r>
+      <w:proofErr w:type="gramEnd"/>
+      <w:r>
+        <w:rPr>
+          <w:rFonts w:ascii="Arial" w:hAnsi="Arial" w:cs="Arial"/>
+          <w:sz w:val="24"/>
+          <w:szCs w:val="24"/>
+        </w:rPr>
+        <w:t>null}&gt;&gt;</w:t>
+      </w:r>
+    </w:p>
+    <w:p>
+      <w:pPr>
+        <w:spacing w:line="240" w:lineRule="auto"/>
+        <w:rPr>
+          <w:rFonts w:ascii="Arial" w:hAnsi="Arial" w:cs="Arial"/>
+          <w:sz w:val="24"/>
+          <w:szCs w:val="24"/>
+        </w:rPr>
+      </w:pPr>
+      <w:r>
+        <w:rPr>
+          <w:rFonts w:ascii="Arial" w:hAnsi="Arial" w:cs="Arial"/>
+          <w:sz w:val="24"/>
+          <w:szCs w:val="24"/>
+        </w:rPr>
+        <w:t>&lt;&lt;cs_{</w:t>
+      </w:r>
+      <w:proofErr w:type="spellStart"/>
+      <w:proofErr w:type="gramStart"/>
+      <w:r>
+        <w:rPr>
+          <w:rFonts w:ascii="Arial" w:hAnsi="Arial" w:cs="Arial"/>
+          <w:sz w:val="24"/>
+          <w:szCs w:val="24"/>
+        </w:rPr>
+        <w:t>partiesAttendingByTelephone</w:t>
+      </w:r>
+      <w:proofErr w:type="spellEnd"/>
+      <w:r>
+        <w:rPr>
+          <w:rFonts w:ascii="Arial" w:hAnsi="Arial" w:cs="Arial"/>
+          <w:sz w:val="24"/>
+          <w:szCs w:val="24"/>
+        </w:rPr>
+        <w:t>!=</w:t>
+      </w:r>
+      <w:proofErr w:type="gramEnd"/>
+      <w:r>
+        <w:rPr>
+          <w:rFonts w:ascii="Arial" w:hAnsi="Arial" w:cs="Arial"/>
+          <w:sz w:val="24"/>
+          <w:szCs w:val="24"/>
+        </w:rPr>
+        <w:t>null}&gt;&gt;</w:t>
+      </w:r>
+    </w:p>
+    <w:p>
+      <w:pPr>
+        <w:spacing w:after="0" w:line="360" w:lineRule="auto"/>
+        <w:rPr>
+          <w:rFonts w:ascii="Arial" w:hAnsi="Arial" w:cs="Arial"/>
+          <w:b/>
+          <w:bCs/>
+          <w:sz w:val="24"/>
+          <w:szCs w:val="24"/>
+        </w:rPr>
+      </w:pPr>
+      <w:r>
+        <w:rPr>
+          <w:rFonts w:ascii="Arial" w:hAnsi="Arial" w:cs="Arial"/>
+          <w:b/>
+          <w:bCs/>
+          <w:sz w:val="24"/>
+          <w:szCs w:val="24"/>
+        </w:rPr>
+        <w:t>Attending by telephone</w:t>
+      </w:r>
+    </w:p>
+    <w:p>
+      <w:pPr>
+        <w:spacing w:after="0" w:line="360" w:lineRule="auto"/>
+        <w:rPr>
+          <w:rFonts w:ascii="Arial" w:hAnsi="Arial" w:cs="Arial"/>
+          <w:sz w:val="24"/>
+          <w:szCs w:val="24"/>
+        </w:rPr>
+      </w:pPr>
+      <w:r>
+        <w:rPr>
+          <w:rFonts w:ascii="Arial" w:hAnsi="Arial" w:cs="Arial"/>
+          <w:sz w:val="24"/>
+          <w:szCs w:val="24"/>
+        </w:rPr>
+        <w:t>&lt;&lt;</w:t>
+      </w:r>
+      <w:proofErr w:type="spellStart"/>
+      <w:r>
+        <w:rPr>
+          <w:rFonts w:ascii="Arial" w:hAnsi="Arial" w:cs="Arial"/>
+          <w:sz w:val="24"/>
+          <w:szCs w:val="24"/>
+        </w:rPr>
+        <w:t>partiesAttendingByTelephone</w:t>
+      </w:r>
+      <w:proofErr w:type="spellEnd"/>
+      <w:r>
+        <w:rPr>
+          <w:rFonts w:ascii="Arial" w:hAnsi="Arial" w:cs="Arial"/>
+          <w:sz w:val="24"/>
+          <w:szCs w:val="24"/>
+        </w:rPr>
+        <w:t>&gt;&gt;</w:t>
+      </w:r>
+    </w:p>
+    <w:p>
+      <w:pPr>
+        <w:spacing w:after="0" w:line="360" w:lineRule="auto"/>
+        <w:rPr>
+          <w:rFonts w:ascii="Arial" w:hAnsi="Arial" w:cs="Arial"/>
+          <w:b/>
+          <w:bCs/>
+          <w:sz w:val="24"/>
+          <w:szCs w:val="24"/>
+        </w:rPr>
+      </w:pPr>
+    </w:p>
+    <w:p>
+      <w:pPr>
+        <w:spacing w:line="240" w:lineRule="auto"/>
+        <w:rPr>
+          <w:rFonts w:ascii="Arial" w:hAnsi="Arial" w:cs="Arial"/>
+          <w:sz w:val="24"/>
+          <w:szCs w:val="24"/>
+        </w:rPr>
+      </w:pPr>
+      <w:r>
+        <w:rPr>
+          <w:rFonts w:ascii="Arial" w:hAnsi="Arial" w:cs="Arial"/>
+          <w:sz w:val="24"/>
+          <w:szCs w:val="24"/>
+        </w:rPr>
+        <w:t>&lt;&lt;es_{</w:t>
+      </w:r>
+      <w:proofErr w:type="spellStart"/>
+      <w:proofErr w:type="gramStart"/>
+      <w:r>
+        <w:rPr>
+          <w:rFonts w:ascii="Arial" w:hAnsi="Arial" w:cs="Arial"/>
+          <w:sz w:val="24"/>
+          <w:szCs w:val="24"/>
+        </w:rPr>
+        <w:t>partiesAttendingByTelephone</w:t>
+      </w:r>
+      <w:proofErr w:type="spellEnd"/>
+      <w:r>
+        <w:rPr>
+          <w:rFonts w:ascii="Arial" w:hAnsi="Arial" w:cs="Arial"/>
+          <w:sz w:val="24"/>
+          <w:szCs w:val="24"/>
+        </w:rPr>
+        <w:t>!=</w:t>
+      </w:r>
+      <w:proofErr w:type="gramEnd"/>
+      <w:r>
+        <w:rPr>
+          <w:rFonts w:ascii="Arial" w:hAnsi="Arial" w:cs="Arial"/>
+          <w:sz w:val="24"/>
+          <w:szCs w:val="24"/>
+        </w:rPr>
+        <w:t>null}&gt;&gt;</w:t>
+      </w:r>
+    </w:p>
+    <w:p>
+      <w:pPr>
+        <w:spacing w:line="240" w:lineRule="auto"/>
+        <w:rPr>
+          <w:rFonts w:ascii="Arial" w:hAnsi="Arial" w:cs="Arial"/>
+          <w:sz w:val="24"/>
+          <w:szCs w:val="24"/>
+        </w:rPr>
+      </w:pPr>
+      <w:r>
+        <w:rPr>
+          <w:rFonts w:ascii="Arial" w:hAnsi="Arial" w:cs="Arial"/>
+          <w:sz w:val="24"/>
+          <w:szCs w:val="24"/>
+        </w:rPr>
+        <w:t>&lt;&lt;cs_{</w:t>
+      </w:r>
+      <w:proofErr w:type="spellStart"/>
+      <w:proofErr w:type="gramStart"/>
+      <w:r>
+        <w:rPr>
+          <w:rFonts w:ascii="Arial" w:hAnsi="Arial" w:cs="Arial"/>
+          <w:sz w:val="24"/>
+          <w:szCs w:val="24"/>
+        </w:rPr>
+        <w:t>partiesAttendingByVideo</w:t>
+      </w:r>
+      <w:proofErr w:type="spellEnd"/>
+      <w:r>
+        <w:rPr>
+          <w:rFonts w:ascii="Arial" w:hAnsi="Arial" w:cs="Arial"/>
+          <w:sz w:val="24"/>
+          <w:szCs w:val="24"/>
+        </w:rPr>
+        <w:t>!=</w:t>
+      </w:r>
+      <w:proofErr w:type="gramEnd"/>
+      <w:r>
+        <w:rPr>
+          <w:rFonts w:ascii="Arial" w:hAnsi="Arial" w:cs="Arial"/>
+          <w:sz w:val="24"/>
+          <w:szCs w:val="24"/>
+        </w:rPr>
+        <w:t>null}&gt;&gt;</w:t>
+      </w:r>
+    </w:p>
+    <w:p>
+      <w:pPr>
+        <w:spacing w:after="0" w:line="360" w:lineRule="auto"/>
+        <w:rPr>
+          <w:rFonts w:ascii="Arial" w:hAnsi="Arial" w:cs="Arial"/>
+          <w:b/>
+          <w:bCs/>
+          <w:sz w:val="24"/>
+          <w:szCs w:val="24"/>
+        </w:rPr>
+      </w:pPr>
+      <w:r>
+        <w:rPr>
+          <w:rFonts w:ascii="Arial" w:hAnsi="Arial" w:cs="Arial"/>
+          <w:b/>
+          <w:bCs/>
+          <w:sz w:val="24"/>
+          <w:szCs w:val="24"/>
+        </w:rPr>
+        <w:t>Attending by video</w:t>
+      </w:r>
+    </w:p>
+    <w:p>
+      <w:pPr>
+        <w:spacing w:after="0" w:line="360" w:lineRule="auto"/>
+        <w:rPr>
+          <w:rFonts w:ascii="Arial" w:hAnsi="Arial" w:cs="Arial"/>
+          <w:sz w:val="24"/>
+          <w:szCs w:val="24"/>
+        </w:rPr>
+      </w:pPr>
+      <w:r>
+        <w:rPr>
+          <w:rFonts w:ascii="Arial" w:hAnsi="Arial" w:cs="Arial"/>
+          <w:sz w:val="24"/>
+          <w:szCs w:val="24"/>
+        </w:rPr>
+        <w:t>&lt;&lt;</w:t>
+      </w:r>
+      <w:proofErr w:type="spellStart"/>
+      <w:r>
+        <w:rPr>
+          <w:rFonts w:ascii="Arial" w:hAnsi="Arial" w:cs="Arial"/>
+          <w:sz w:val="24"/>
+          <w:szCs w:val="24"/>
+        </w:rPr>
+        <w:t>partiesAttendingByVideo</w:t>
+      </w:r>
+      <w:proofErr w:type="spellEnd"/>
+      <w:r>
+        <w:rPr>
+          <w:rFonts w:ascii="Arial" w:hAnsi="Arial" w:cs="Arial"/>
+          <w:sz w:val="24"/>
+          <w:szCs w:val="24"/>
+        </w:rPr>
+        <w:t>&gt;&gt;</w:t>
+      </w:r>
+    </w:p>
+    <w:p>
+      <w:pPr>
+        <w:spacing w:after="0" w:line="360" w:lineRule="auto"/>
+        <w:rPr>
+          <w:rFonts w:ascii="Arial" w:hAnsi="Arial" w:cs="Arial"/>
+          <w:sz w:val="24"/>
+          <w:szCs w:val="24"/>
+        </w:rPr>
+      </w:pPr>
+    </w:p>
+    <w:p>
+      <w:pPr>
+        <w:spacing w:line="240" w:lineRule="auto"/>
+        <w:rPr>
+          <w:rFonts w:ascii="Arial" w:hAnsi="Arial" w:cs="Arial"/>
+          <w:sz w:val="24"/>
+          <w:szCs w:val="24"/>
+        </w:rPr>
+      </w:pPr>
+      <w:r>
+        <w:rPr>
+          <w:rFonts w:ascii="Arial" w:hAnsi="Arial" w:cs="Arial"/>
+          <w:sz w:val="24"/>
+          <w:szCs w:val="24"/>
+        </w:rPr>
+        <w:t>&lt;&lt;es_{</w:t>
+      </w:r>
+      <w:proofErr w:type="spellStart"/>
+      <w:proofErr w:type="gramStart"/>
+      <w:r>
+        <w:rPr>
+          <w:rFonts w:ascii="Arial" w:hAnsi="Arial" w:cs="Arial"/>
+          <w:sz w:val="24"/>
+          <w:szCs w:val="24"/>
+        </w:rPr>
+        <w:t>partiesAttendingBy</w:t>
+      </w:r>
+      <w:r>
+        <w:rPr>
+          <w:rFonts w:ascii="Arial" w:hAnsi="Arial" w:cs="Arial"/>
+          <w:sz w:val="24"/>
+          <w:szCs w:val="24"/>
+        </w:rPr>
+        <w:t>Video</w:t>
+      </w:r>
+      <w:proofErr w:type="spellEnd"/>
+      <w:r>
+        <w:rPr>
+          <w:rFonts w:ascii="Arial" w:hAnsi="Arial" w:cs="Arial"/>
+          <w:sz w:val="24"/>
+          <w:szCs w:val="24"/>
+        </w:rPr>
+        <w:t>!=</w:t>
+      </w:r>
+      <w:proofErr w:type="gramEnd"/>
+      <w:r>
+        <w:rPr>
+          <w:rFonts w:ascii="Arial" w:hAnsi="Arial" w:cs="Arial"/>
+          <w:sz w:val="24"/>
+          <w:szCs w:val="24"/>
+        </w:rPr>
+        <w:t>null}&gt;&gt;</w:t>
+      </w:r>
+    </w:p>
+    <w:p>
+      <w:pPr>
+        <w:spacing w:line="240" w:lineRule="auto"/>
+        <w:rPr>
+          <w:rFonts w:ascii="Arial" w:hAnsi="Arial" w:cs="Arial"/>
+          <w:b/>
+          <w:bCs/>
+          <w:sz w:val="24"/>
+          <w:szCs w:val="24"/>
+        </w:rPr>
+      </w:pPr>
+      <w:r>
+        <w:rPr>
+          <w:rFonts w:ascii="Arial" w:hAnsi="Arial" w:cs="Arial"/>
+          <w:b/>
+          <w:bCs/>
+          <w:sz w:val="24"/>
+          <w:szCs w:val="24"/>
+        </w:rPr>
+        <w:t xml:space="preserve">The time allocated for the </w:t>
+      </w:r>
+      <w:r>
+        <w:rPr>
+          <w:rFonts w:ascii="Arial" w:hAnsi="Arial" w:cs="Arial"/>
+          <w:b/>
+          <w:bCs/>
           <w:color w:val="000000" w:themeColor="text1"/>
           <w:sz w:val="24"/>
           <w:szCs w:val="24"/>
@@ -2058,6 +3268,8 @@
       <w:r>
         <w:rPr>
           <w:rFonts w:ascii="Arial" w:hAnsi="Arial" w:cs="Arial"/>
+          <w:b/>
+          <w:bCs/>
           <w:color w:val="000000" w:themeColor="text1"/>
           <w:sz w:val="24"/>
           <w:szCs w:val="24"/>
@@ -2068,6 +3280,8 @@
       <w:r>
         <w:rPr>
           <w:rFonts w:ascii="Arial" w:hAnsi="Arial" w:cs="Arial"/>
+          <w:b/>
+          <w:bCs/>
           <w:color w:val="000000" w:themeColor="text1"/>
           <w:sz w:val="24"/>
           <w:szCs w:val="24"/>
@@ -2077,6 +3291,8 @@
       <w:r>
         <w:rPr>
           <w:rFonts w:ascii="Arial" w:hAnsi="Arial" w:cs="Arial"/>
+          <w:b/>
+          <w:bCs/>
           <w:color w:val="000000" w:themeColor="text1"/>
           <w:sz w:val="24"/>
           <w:szCs w:val="24"/>
@@ -2086,10 +3302,64 @@
       <w:r>
         <w:rPr>
           <w:rFonts w:ascii="Arial" w:hAnsi="Arial" w:cs="Arial"/>
-          <w:sz w:val="24"/>
-          <w:szCs w:val="24"/>
-        </w:rPr>
-        <w:t>including witnesses, shall appear in person unless the court has ordered otherwise. You may obtain an order by making an application in accordance with CPR 23.</w:t>
+          <w:b/>
+          <w:bCs/>
+          <w:sz w:val="24"/>
+          <w:szCs w:val="24"/>
+        </w:rPr>
+        <w:t xml:space="preserve">is </w:t>
+      </w:r>
+      <w:r>
+        <w:rPr>
+          <w:rFonts w:ascii="Arial" w:hAnsi="Arial" w:cs="Arial"/>
+          <w:b/>
+          <w:bCs/>
+          <w:sz w:val="24"/>
+          <w:szCs w:val="24"/>
+        </w:rPr>
+        <w:t>&lt;&lt;</w:t>
+      </w:r>
+      <w:proofErr w:type="spellStart"/>
+      <w:r>
+        <w:rPr>
+          <w:rFonts w:ascii="Arial" w:hAnsi="Arial" w:cs="Arial"/>
+          <w:b/>
+          <w:bCs/>
+          <w:sz w:val="24"/>
+          <w:szCs w:val="24"/>
+        </w:rPr>
+        <w:t>totalHearingDuration</w:t>
+      </w:r>
+      <w:proofErr w:type="spellEnd"/>
+      <w:r>
+        <w:rPr>
+          <w:rFonts w:ascii="Arial" w:hAnsi="Arial" w:cs="Arial"/>
+          <w:b/>
+          <w:bCs/>
+          <w:sz w:val="24"/>
+          <w:szCs w:val="24"/>
+        </w:rPr>
+        <w:t xml:space="preserve"> </w:t>
+      </w:r>
+      <w:r>
+        <w:rPr>
+          <w:rFonts w:ascii="Arial" w:hAnsi="Arial" w:cs="Arial"/>
+          <w:b/>
+          <w:bCs/>
+          <w:sz w:val="24"/>
+          <w:szCs w:val="24"/>
+        </w:rPr>
+        <w:t>&gt;&gt;</w:t>
+      </w:r>
+      <w:r>
+        <w:rPr>
+          <w:rFonts w:ascii="Arial" w:hAnsi="Arial" w:cs="Arial"/>
+          <w:b/>
+          <w:bCs/>
+          <w:sz w:val="24"/>
+          <w:szCs w:val="24"/>
+        </w:rPr>
+        <w:t>.</w:t>
       </w:r>
     </w:p>
     <w:p>
@@ -2097,6 +3367,8 @@
         <w:spacing w:line="240" w:lineRule="auto"/>
         <w:rPr>
           <w:rFonts w:ascii="Arial" w:hAnsi="Arial" w:cs="Arial"/>
+          <w:i/>
+          <w:iCs/>
           <w:sz w:val="24"/>
           <w:szCs w:val="24"/>
         </w:rPr>
@@ -2117,7 +3389,59 @@
           <w:sz w:val="24"/>
           <w:szCs w:val="24"/>
         </w:rPr>
-        <w:t>Please use the following URL link to review the video (Cloud Video Platform) and telephone (BT meet me) hearing guidance if required.</w:t>
+        <w:t>&lt;&lt;</w:t>
+      </w:r>
+      <w:r>
+        <w:rPr>
+          <w:rFonts w:ascii="Arial" w:hAnsi="Arial" w:cs="Arial"/>
+          <w:sz w:val="24"/>
+          <w:szCs w:val="24"/>
+        </w:rPr>
+        <w:t>cs_{</w:t>
+      </w:r>
+      <w:proofErr w:type="spellStart"/>
+      <w:proofErr w:type="gramStart"/>
+      <w:r>
+        <w:rPr>
+          <w:rFonts w:ascii="Arial" w:hAnsi="Arial" w:cs="Arial"/>
+          <w:sz w:val="24"/>
+          <w:szCs w:val="24"/>
+        </w:rPr>
+        <w:t>feeAmount</w:t>
+      </w:r>
+      <w:proofErr w:type="spellEnd"/>
+      <w:r>
+        <w:rPr>
+          <w:rFonts w:ascii="Arial" w:hAnsi="Arial" w:cs="Arial"/>
+          <w:sz w:val="24"/>
+          <w:szCs w:val="24"/>
+        </w:rPr>
+        <w:t>!=</w:t>
+      </w:r>
+      <w:proofErr w:type="gramEnd"/>
+      <w:r>
+        <w:rPr>
+          <w:rFonts w:ascii="Arial" w:hAnsi="Arial" w:cs="Arial"/>
+          <w:sz w:val="24"/>
+          <w:szCs w:val="24"/>
+        </w:rPr>
+        <w:t>null</w:t>
+      </w:r>
+      <w:r>
+        <w:rPr>
+          <w:rFonts w:ascii="Arial" w:hAnsi="Arial" w:cs="Arial"/>
+          <w:sz w:val="24"/>
+          <w:szCs w:val="24"/>
+        </w:rPr>
+        <w:t>}</w:t>
+      </w:r>
+      <w:r>
+        <w:rPr>
+          <w:rFonts w:ascii="Arial" w:hAnsi="Arial" w:cs="Arial"/>
+          <w:sz w:val="24"/>
+          <w:szCs w:val="24"/>
+        </w:rPr>
+        <w:t>&gt;&gt;</w:t>
       </w:r>
     </w:p>
     <w:p>
@@ -2125,11 +3449,1811 @@
         <w:spacing w:line="240" w:lineRule="auto"/>
         <w:rPr>
           <w:rFonts w:ascii="Arial" w:hAnsi="Arial" w:cs="Arial"/>
-          <w:sz w:val="24"/>
-          <w:szCs w:val="24"/>
-        </w:rPr>
-      </w:pPr>
+          <w:b/>
+          <w:bCs/>
+          <w:sz w:val="24"/>
+          <w:szCs w:val="24"/>
+        </w:rPr>
+      </w:pPr>
+      <w:r>
+        <w:rPr>
+          <w:rFonts w:ascii="Arial" w:hAnsi="Arial" w:cs="Arial"/>
+          <w:b/>
+          <w:bCs/>
+          <w:color w:val="000000" w:themeColor="text1"/>
+          <w:sz w:val="24"/>
+          <w:szCs w:val="24"/>
+        </w:rPr>
+        <w:lastRenderedPageBreak/>
+        <w:t>&lt;&lt;</w:t>
+      </w:r>
+      <w:r>
+        <w:rPr>
+          <w:rFonts w:ascii="Arial" w:hAnsi="Arial" w:cs="Arial"/>
+          <w:b/>
+          <w:bCs/>
+          <w:color w:val="000000" w:themeColor="text1"/>
+          <w:sz w:val="24"/>
+          <w:szCs w:val="24"/>
+        </w:rPr>
+        <w:t>{</w:t>
+      </w:r>
+      <w:proofErr w:type="spellStart"/>
+      <w:r>
+        <w:rPr>
+          <w:rFonts w:ascii="Arial" w:hAnsi="Arial" w:cs="Arial"/>
+          <w:b/>
+          <w:bCs/>
+          <w:color w:val="000000" w:themeColor="text1"/>
+          <w:sz w:val="24"/>
+          <w:szCs w:val="24"/>
+        </w:rPr>
+        <w:t>titleCase</w:t>
+      </w:r>
+      <w:proofErr w:type="spellEnd"/>
+      <w:r>
+        <w:rPr>
+          <w:rFonts w:ascii="Arial" w:hAnsi="Arial" w:cs="Arial"/>
+          <w:b/>
+          <w:bCs/>
+          <w:color w:val="000000" w:themeColor="text1"/>
+          <w:sz w:val="24"/>
+          <w:szCs w:val="24"/>
+        </w:rPr>
+        <w:t>(</w:t>
+      </w:r>
+      <w:proofErr w:type="spellStart"/>
+      <w:r>
+        <w:rPr>
+          <w:rFonts w:ascii="Arial" w:hAnsi="Arial" w:cs="Arial"/>
+          <w:b/>
+          <w:bCs/>
+          <w:color w:val="000000" w:themeColor="text1"/>
+          <w:sz w:val="24"/>
+          <w:szCs w:val="24"/>
+        </w:rPr>
+        <w:t>hearingType</w:t>
+      </w:r>
+      <w:proofErr w:type="spellEnd"/>
+      <w:r>
+        <w:rPr>
+          <w:rFonts w:ascii="Arial" w:hAnsi="Arial" w:cs="Arial"/>
+          <w:b/>
+          <w:bCs/>
+          <w:color w:val="000000" w:themeColor="text1"/>
+          <w:sz w:val="24"/>
+          <w:szCs w:val="24"/>
+        </w:rPr>
+        <w:t>)}</w:t>
+      </w:r>
+      <w:r>
+        <w:rPr>
+          <w:rFonts w:ascii="Arial" w:hAnsi="Arial" w:cs="Arial"/>
+          <w:b/>
+          <w:bCs/>
+          <w:color w:val="000000" w:themeColor="text1"/>
+          <w:sz w:val="24"/>
+          <w:szCs w:val="24"/>
+        </w:rPr>
+        <w:t xml:space="preserve">&gt;&gt; </w:t>
+      </w:r>
+      <w:r>
+        <w:rPr>
+          <w:rFonts w:ascii="Arial" w:hAnsi="Arial" w:cs="Arial"/>
+          <w:b/>
+          <w:bCs/>
+          <w:sz w:val="24"/>
+          <w:szCs w:val="24"/>
+        </w:rPr>
+        <w:t>fees</w:t>
+      </w:r>
+    </w:p>
+    <w:p>
+      <w:pPr>
+        <w:spacing w:line="240" w:lineRule="auto"/>
+        <w:rPr>
+          <w:rFonts w:ascii="Arial" w:hAnsi="Arial" w:cs="Arial"/>
+          <w:sz w:val="24"/>
+          <w:szCs w:val="24"/>
+        </w:rPr>
+      </w:pPr>
+      <w:r>
+        <w:rPr>
+          <w:rFonts w:ascii="Arial" w:hAnsi="Arial" w:cs="Arial"/>
+          <w:sz w:val="24"/>
+          <w:szCs w:val="24"/>
+        </w:rPr>
+        <w:t xml:space="preserve">The </w:t>
+      </w:r>
+      <w:r>
+        <w:rPr>
+          <w:rFonts w:ascii="Arial" w:hAnsi="Arial" w:cs="Arial"/>
+          <w:color w:val="000000" w:themeColor="text1"/>
+          <w:sz w:val="24"/>
+          <w:szCs w:val="24"/>
+        </w:rPr>
+        <w:t>&lt;&lt;</w:t>
+      </w:r>
+      <w:proofErr w:type="spellStart"/>
+      <w:r>
+        <w:rPr>
+          <w:rFonts w:ascii="Arial" w:hAnsi="Arial" w:cs="Arial"/>
+          <w:color w:val="000000" w:themeColor="text1"/>
+          <w:sz w:val="24"/>
+          <w:szCs w:val="24"/>
+        </w:rPr>
+        <w:t>hearingType</w:t>
+      </w:r>
+      <w:proofErr w:type="spellEnd"/>
+      <w:r>
+        <w:rPr>
+          <w:rFonts w:ascii="Arial" w:hAnsi="Arial" w:cs="Arial"/>
+          <w:color w:val="000000" w:themeColor="text1"/>
+          <w:sz w:val="24"/>
+          <w:szCs w:val="24"/>
+        </w:rPr>
+        <w:t xml:space="preserve">&gt;&gt; </w:t>
+      </w:r>
+      <w:r>
+        <w:rPr>
+          <w:rFonts w:ascii="Arial" w:hAnsi="Arial" w:cs="Arial"/>
+          <w:sz w:val="24"/>
+          <w:szCs w:val="24"/>
+        </w:rPr>
+        <w:t>fee is &lt;&lt;</w:t>
+      </w:r>
+      <w:proofErr w:type="spellStart"/>
+      <w:r>
+        <w:rPr>
+          <w:rFonts w:ascii="Arial" w:hAnsi="Arial" w:cs="Arial"/>
+          <w:sz w:val="24"/>
+          <w:szCs w:val="24"/>
+        </w:rPr>
+        <w:t>fee</w:t>
+      </w:r>
+      <w:r>
+        <w:rPr>
+          <w:rFonts w:ascii="Arial" w:hAnsi="Arial" w:cs="Arial"/>
+          <w:sz w:val="24"/>
+          <w:szCs w:val="24"/>
+        </w:rPr>
+        <w:t>A</w:t>
+      </w:r>
+      <w:r>
+        <w:rPr>
+          <w:rFonts w:ascii="Arial" w:hAnsi="Arial" w:cs="Arial"/>
+          <w:sz w:val="24"/>
+          <w:szCs w:val="24"/>
+        </w:rPr>
+        <w:t>mount</w:t>
+      </w:r>
+      <w:proofErr w:type="spellEnd"/>
+      <w:r>
+        <w:rPr>
+          <w:rFonts w:ascii="Arial" w:hAnsi="Arial" w:cs="Arial"/>
+          <w:sz w:val="24"/>
+          <w:szCs w:val="24"/>
+        </w:rPr>
+        <w:t xml:space="preserve">&gt;&gt; which must be paid by </w:t>
+      </w:r>
+      <w:r>
+        <w:rPr>
+          <w:rFonts w:ascii="Arial" w:hAnsi="Arial" w:cs="Arial"/>
+          <w:color w:val="000000" w:themeColor="text1"/>
+          <w:sz w:val="24"/>
+          <w:szCs w:val="24"/>
+        </w:rPr>
+        <w:t>&lt;</w:t>
+      </w:r>
+      <w:proofErr w:type="gramStart"/>
+      <w:r>
+        <w:rPr>
+          <w:rFonts w:ascii="Arial" w:hAnsi="Arial" w:cs="Arial"/>
+          <w:color w:val="000000" w:themeColor="text1"/>
+          <w:sz w:val="24"/>
+          <w:szCs w:val="24"/>
+        </w:rPr>
+        <w:t>&lt;</w:t>
+      </w:r>
+      <w:r>
+        <w:rPr>
+          <w:rFonts w:ascii="Arial" w:eastAsia="Arial" w:hAnsi="Arial" w:cs="Arial"/>
+          <w:bCs/>
+          <w:sz w:val="24"/>
+          <w:szCs w:val="24"/>
+        </w:rPr>
+        <w:t>{</w:t>
+      </w:r>
+      <w:proofErr w:type="spellStart"/>
+      <w:proofErr w:type="gramEnd"/>
+      <w:r>
+        <w:rPr>
+          <w:rFonts w:ascii="Arial" w:eastAsia="Arial" w:hAnsi="Arial" w:cs="Arial"/>
+          <w:bCs/>
+          <w:sz w:val="24"/>
+          <w:szCs w:val="24"/>
+        </w:rPr>
+        <w:t>dateFormat</w:t>
+      </w:r>
+      <w:proofErr w:type="spellEnd"/>
+      <w:r>
+        <w:rPr>
+          <w:rFonts w:ascii="Arial" w:eastAsia="Arial" w:hAnsi="Arial" w:cs="Arial"/>
+          <w:bCs/>
+          <w:sz w:val="24"/>
+          <w:szCs w:val="24"/>
+        </w:rPr>
+        <w:t>(</w:t>
+      </w:r>
+      <w:proofErr w:type="spellStart"/>
+      <w:r>
+        <w:rPr>
+          <w:rFonts w:ascii="Arial" w:eastAsia="Arial" w:hAnsi="Arial" w:cs="Arial"/>
+          <w:bCs/>
+          <w:sz w:val="24"/>
+          <w:szCs w:val="24"/>
+        </w:rPr>
+        <w:t>hearingDueDate</w:t>
+      </w:r>
+      <w:proofErr w:type="spellEnd"/>
+      <w:r>
+        <w:rPr>
+          <w:rFonts w:ascii="Arial" w:eastAsia="Arial" w:hAnsi="Arial" w:cs="Arial"/>
+          <w:bCs/>
+          <w:sz w:val="24"/>
+          <w:szCs w:val="24"/>
+        </w:rPr>
+        <w:t xml:space="preserve">, ‘dd MMMM </w:t>
+      </w:r>
+      <w:proofErr w:type="spellStart"/>
+      <w:r>
+        <w:rPr>
+          <w:rFonts w:ascii="Arial" w:eastAsia="Arial" w:hAnsi="Arial" w:cs="Arial"/>
+          <w:bCs/>
+          <w:sz w:val="24"/>
+          <w:szCs w:val="24"/>
+        </w:rPr>
+        <w:t>yyyy</w:t>
+      </w:r>
+      <w:proofErr w:type="spellEnd"/>
+      <w:r>
+        <w:rPr>
+          <w:rFonts w:ascii="Arial" w:eastAsia="Arial" w:hAnsi="Arial" w:cs="Arial"/>
+          <w:bCs/>
+          <w:sz w:val="24"/>
+          <w:szCs w:val="24"/>
+        </w:rPr>
+        <w:t>’, ‘</w:t>
+      </w:r>
+      <w:proofErr w:type="spellStart"/>
+      <w:r>
+        <w:rPr>
+          <w:rFonts w:ascii="Arial" w:eastAsia="Arial" w:hAnsi="Arial" w:cs="Arial"/>
+          <w:bCs/>
+          <w:sz w:val="24"/>
+          <w:szCs w:val="24"/>
+        </w:rPr>
+        <w:t>yyyy</w:t>
+      </w:r>
+      <w:proofErr w:type="spellEnd"/>
+      <w:r>
+        <w:rPr>
+          <w:rFonts w:ascii="Arial" w:eastAsia="Arial" w:hAnsi="Arial" w:cs="Arial"/>
+          <w:bCs/>
+          <w:sz w:val="24"/>
+          <w:szCs w:val="24"/>
+        </w:rPr>
+        <w:t>-MM-dd’)}&gt;&gt;</w:t>
+      </w:r>
+      <w:r>
+        <w:rPr>
+          <w:rFonts w:ascii="Arial" w:hAnsi="Arial" w:cs="Arial"/>
+          <w:sz w:val="24"/>
+          <w:szCs w:val="24"/>
+        </w:rPr>
+        <w:t xml:space="preserve">, by the </w:t>
+      </w:r>
+      <w:proofErr w:type="spellStart"/>
+      <w:r>
+        <w:rPr>
+          <w:rFonts w:ascii="Arial" w:hAnsi="Arial" w:cs="Arial"/>
+          <w:sz w:val="24"/>
+          <w:szCs w:val="24"/>
+        </w:rPr>
+        <w:t>claimant.The</w:t>
+      </w:r>
+      <w:proofErr w:type="spellEnd"/>
+      <w:r>
+        <w:rPr>
+          <w:rFonts w:ascii="Arial" w:hAnsi="Arial" w:cs="Arial"/>
+          <w:sz w:val="24"/>
+          <w:szCs w:val="24"/>
+        </w:rPr>
+        <w:t xml:space="preserve"> payment must be submitted by midnight on &lt;&lt;</w:t>
+      </w:r>
+      <w:proofErr w:type="spellStart"/>
+      <w:r>
+        <w:rPr>
+          <w:rFonts w:ascii="Arial" w:hAnsi="Arial" w:cs="Arial"/>
+          <w:sz w:val="24"/>
+          <w:szCs w:val="24"/>
+        </w:rPr>
+        <w:t>hearingDueDate</w:t>
+      </w:r>
+      <w:proofErr w:type="spellEnd"/>
+      <w:r>
+        <w:rPr>
+          <w:rFonts w:ascii="Arial" w:hAnsi="Arial" w:cs="Arial"/>
+          <w:sz w:val="24"/>
+          <w:szCs w:val="24"/>
+        </w:rPr>
+        <w:t>&gt;&gt;.</w:t>
+      </w:r>
+    </w:p>
+    <w:p>
+      <w:pPr>
+        <w:spacing w:line="240" w:lineRule="auto"/>
+        <w:rPr>
+          <w:rFonts w:ascii="Arial" w:eastAsia="Arial" w:hAnsi="Arial" w:cs="Arial"/>
+          <w:bCs/>
+          <w:sz w:val="24"/>
+          <w:szCs w:val="24"/>
+        </w:rPr>
+      </w:pPr>
+      <w:r>
+        <w:rPr>
+          <w:rFonts w:ascii="Arial" w:hAnsi="Arial" w:cs="Arial"/>
+          <w:sz w:val="24"/>
+          <w:szCs w:val="24"/>
+        </w:rPr>
+        <w:t xml:space="preserve">You can get help with fees if you are eligible. You must provide your help with fees reference by midnight on </w:t>
+      </w:r>
+      <w:r>
+        <w:rPr>
+          <w:rFonts w:ascii="Arial" w:hAnsi="Arial" w:cs="Arial"/>
+          <w:color w:val="000000" w:themeColor="text1"/>
+          <w:sz w:val="24"/>
+          <w:szCs w:val="24"/>
+        </w:rPr>
+        <w:t>&lt;</w:t>
+      </w:r>
+      <w:proofErr w:type="gramStart"/>
+      <w:r>
+        <w:rPr>
+          <w:rFonts w:ascii="Arial" w:hAnsi="Arial" w:cs="Arial"/>
+          <w:color w:val="000000" w:themeColor="text1"/>
+          <w:sz w:val="24"/>
+          <w:szCs w:val="24"/>
+        </w:rPr>
+        <w:t>&lt;</w:t>
+      </w:r>
+      <w:r>
+        <w:rPr>
+          <w:rFonts w:ascii="Arial" w:eastAsia="Arial" w:hAnsi="Arial" w:cs="Arial"/>
+          <w:bCs/>
+          <w:sz w:val="24"/>
+          <w:szCs w:val="24"/>
+        </w:rPr>
+        <w:t>{</w:t>
+      </w:r>
+      <w:proofErr w:type="spellStart"/>
+      <w:proofErr w:type="gramEnd"/>
+      <w:r>
+        <w:rPr>
+          <w:rFonts w:ascii="Arial" w:eastAsia="Arial" w:hAnsi="Arial" w:cs="Arial"/>
+          <w:bCs/>
+          <w:sz w:val="24"/>
+          <w:szCs w:val="24"/>
+        </w:rPr>
+        <w:t>dateFormat</w:t>
+      </w:r>
+      <w:proofErr w:type="spellEnd"/>
+      <w:r>
+        <w:rPr>
+          <w:rFonts w:ascii="Arial" w:eastAsia="Arial" w:hAnsi="Arial" w:cs="Arial"/>
+          <w:bCs/>
+          <w:sz w:val="24"/>
+          <w:szCs w:val="24"/>
+        </w:rPr>
+        <w:t>(</w:t>
+      </w:r>
+      <w:proofErr w:type="spellStart"/>
+      <w:r>
+        <w:rPr>
+          <w:rFonts w:ascii="Arial" w:eastAsia="Arial" w:hAnsi="Arial" w:cs="Arial"/>
+          <w:bCs/>
+          <w:sz w:val="24"/>
+          <w:szCs w:val="24"/>
+        </w:rPr>
+        <w:t>hearingDueDate</w:t>
+      </w:r>
+      <w:proofErr w:type="spellEnd"/>
+      <w:r>
+        <w:rPr>
+          <w:rFonts w:ascii="Arial" w:eastAsia="Arial" w:hAnsi="Arial" w:cs="Arial"/>
+          <w:bCs/>
+          <w:sz w:val="24"/>
+          <w:szCs w:val="24"/>
+        </w:rPr>
+        <w:t xml:space="preserve">, ‘dd MMMM </w:t>
+      </w:r>
+      <w:proofErr w:type="spellStart"/>
+      <w:r>
+        <w:rPr>
+          <w:rFonts w:ascii="Arial" w:eastAsia="Arial" w:hAnsi="Arial" w:cs="Arial"/>
+          <w:bCs/>
+          <w:sz w:val="24"/>
+          <w:szCs w:val="24"/>
+        </w:rPr>
+        <w:t>yyyy</w:t>
+      </w:r>
+      <w:proofErr w:type="spellEnd"/>
+      <w:r>
+        <w:rPr>
+          <w:rFonts w:ascii="Arial" w:eastAsia="Arial" w:hAnsi="Arial" w:cs="Arial"/>
+          <w:bCs/>
+          <w:sz w:val="24"/>
+          <w:szCs w:val="24"/>
+        </w:rPr>
+        <w:t>’, ‘</w:t>
+      </w:r>
+      <w:proofErr w:type="spellStart"/>
+      <w:r>
+        <w:rPr>
+          <w:rFonts w:ascii="Arial" w:eastAsia="Arial" w:hAnsi="Arial" w:cs="Arial"/>
+          <w:bCs/>
+          <w:sz w:val="24"/>
+          <w:szCs w:val="24"/>
+        </w:rPr>
+        <w:t>yyyy</w:t>
+      </w:r>
+      <w:proofErr w:type="spellEnd"/>
+      <w:r>
+        <w:rPr>
+          <w:rFonts w:ascii="Arial" w:eastAsia="Arial" w:hAnsi="Arial" w:cs="Arial"/>
+          <w:bCs/>
+          <w:sz w:val="24"/>
+          <w:szCs w:val="24"/>
+        </w:rPr>
+        <w:t>-MM-dd’)}&gt;&gt;</w:t>
+      </w:r>
+    </w:p>
+    <w:p>
+      <w:pPr>
+        <w:spacing w:line="240" w:lineRule="auto"/>
+        <w:rPr>
+          <w:rFonts w:ascii="Arial" w:hAnsi="Arial" w:cs="Arial"/>
+          <w:sz w:val="24"/>
+          <w:szCs w:val="24"/>
+        </w:rPr>
+      </w:pPr>
+      <w:r>
+        <w:rPr>
+          <w:rFonts w:ascii="Arial" w:hAnsi="Arial" w:cs="Arial"/>
+          <w:sz w:val="24"/>
+          <w:szCs w:val="24"/>
+        </w:rPr>
+        <w:t xml:space="preserve">To find out if you are eligible for help with fees, visit: </w:t>
+      </w:r>
       <w:hyperlink r:id="rId9" w:history="1">
+        <w:r>
+          <w:rPr>
+            <w:rStyle w:val="Hyperlink"/>
+            <w:rFonts w:ascii="Arial" w:hAnsi="Arial" w:cs="Arial"/>
+            <w:sz w:val="24"/>
+            <w:szCs w:val="24"/>
+          </w:rPr>
+          <w:t>https://www.gov.uk/get-help-with-court-fees</w:t>
+        </w:r>
+      </w:hyperlink>
+      <w:r>
+        <w:rPr>
+          <w:rFonts w:ascii="Arial" w:hAnsi="Arial" w:cs="Arial"/>
+          <w:sz w:val="24"/>
+          <w:szCs w:val="24"/>
+        </w:rPr>
+        <w:t>.</w:t>
+      </w:r>
+    </w:p>
+    <w:p>
+      <w:pPr>
+        <w:spacing w:line="240" w:lineRule="auto"/>
+        <w:rPr>
+          <w:rFonts w:ascii="Arial" w:hAnsi="Arial" w:cs="Arial"/>
+          <w:sz w:val="24"/>
+          <w:szCs w:val="24"/>
+        </w:rPr>
+      </w:pPr>
+      <w:r>
+        <w:rPr>
+          <w:rFonts w:ascii="Arial" w:hAnsi="Arial" w:cs="Arial"/>
+          <w:sz w:val="24"/>
+          <w:szCs w:val="24"/>
+        </w:rPr>
+        <w:t>If the claimant fails to pay on time the claim will be struck out straight away and the claimant might have to pay the defendant's costs.</w:t>
+      </w:r>
+    </w:p>
+    <w:p>
+      <w:pPr>
+        <w:spacing w:line="240" w:lineRule="auto"/>
+        <w:rPr>
+          <w:rFonts w:ascii="Arial" w:hAnsi="Arial" w:cs="Arial"/>
+          <w:sz w:val="24"/>
+          <w:szCs w:val="24"/>
+        </w:rPr>
+      </w:pPr>
+    </w:p>
+    <w:p>
+      <w:pPr>
+        <w:spacing w:line="240" w:lineRule="auto"/>
+        <w:rPr>
+          <w:rFonts w:ascii="Arial" w:hAnsi="Arial" w:cs="Arial"/>
+          <w:sz w:val="24"/>
+          <w:szCs w:val="24"/>
+        </w:rPr>
+      </w:pPr>
+      <w:r>
+        <w:rPr>
+          <w:rFonts w:ascii="Arial" w:hAnsi="Arial" w:cs="Arial"/>
+          <w:sz w:val="24"/>
+          <w:szCs w:val="24"/>
+        </w:rPr>
+        <w:t>&lt;&lt;es_&gt;&gt;</w:t>
+      </w:r>
+    </w:p>
+    <w:p>
+      <w:pPr>
+        <w:spacing w:line="240" w:lineRule="auto"/>
+        <w:rPr>
+          <w:rFonts w:ascii="Arial" w:hAnsi="Arial" w:cs="Arial"/>
+          <w:sz w:val="24"/>
+          <w:szCs w:val="24"/>
+        </w:rPr>
+      </w:pPr>
+      <w:r>
+        <w:rPr>
+          <w:rFonts w:ascii="Arial" w:hAnsi="Arial" w:cs="Arial"/>
+          <w:b/>
+          <w:bCs/>
+          <w:sz w:val="24"/>
+          <w:szCs w:val="24"/>
+        </w:rPr>
+        <w:t>Telling the court about changes to your case</w:t>
+      </w:r>
+    </w:p>
+    <w:p>
+      <w:pPr>
+        <w:spacing w:line="240" w:lineRule="auto"/>
+        <w:rPr>
+          <w:rFonts w:ascii="Arial" w:hAnsi="Arial" w:cs="Arial"/>
+          <w:sz w:val="24"/>
+          <w:szCs w:val="24"/>
+        </w:rPr>
+      </w:pPr>
+      <w:r>
+        <w:rPr>
+          <w:rFonts w:ascii="Arial" w:hAnsi="Arial" w:cs="Arial"/>
+          <w:sz w:val="24"/>
+          <w:szCs w:val="24"/>
+        </w:rPr>
+        <w:t xml:space="preserve">You must tell the court straight away if your case has settled before the </w:t>
+      </w:r>
+      <w:r>
+        <w:rPr>
+          <w:rFonts w:ascii="Arial" w:hAnsi="Arial" w:cs="Arial"/>
+          <w:sz w:val="24"/>
+          <w:szCs w:val="24"/>
+        </w:rPr>
+        <w:t>&lt;&lt;</w:t>
+      </w:r>
+      <w:proofErr w:type="spellStart"/>
+      <w:r>
+        <w:rPr>
+          <w:rFonts w:ascii="Arial" w:hAnsi="Arial" w:cs="Arial"/>
+          <w:sz w:val="24"/>
+          <w:szCs w:val="24"/>
+        </w:rPr>
+        <w:t>hearingType</w:t>
+      </w:r>
+      <w:proofErr w:type="spellEnd"/>
+      <w:r>
+        <w:rPr>
+          <w:rFonts w:ascii="Arial" w:hAnsi="Arial" w:cs="Arial"/>
+          <w:sz w:val="24"/>
+          <w:szCs w:val="24"/>
+        </w:rPr>
+        <w:t>&gt;&gt;</w:t>
+      </w:r>
+      <w:r>
+        <w:rPr>
+          <w:rFonts w:ascii="Arial" w:hAnsi="Arial" w:cs="Arial"/>
+          <w:sz w:val="24"/>
+          <w:szCs w:val="24"/>
+        </w:rPr>
+        <w:t>. You can do this by signing into your account</w:t>
+      </w:r>
+      <w:r>
+        <w:rPr>
+          <w:rFonts w:ascii="Arial" w:hAnsi="Arial" w:cs="Arial"/>
+          <w:sz w:val="24"/>
+          <w:szCs w:val="24"/>
+        </w:rPr>
+        <w:t xml:space="preserve">. </w:t>
+      </w:r>
+    </w:p>
+    <w:p>
+      <w:pPr>
+        <w:spacing w:line="240" w:lineRule="auto"/>
+        <w:rPr>
+          <w:rFonts w:ascii="Arial" w:hAnsi="Arial" w:cs="Arial"/>
+          <w:sz w:val="24"/>
+          <w:szCs w:val="24"/>
+        </w:rPr>
+      </w:pPr>
+      <w:r>
+        <w:rPr>
+          <w:rFonts w:ascii="Arial" w:hAnsi="Arial" w:cs="Arial"/>
+          <w:sz w:val="24"/>
+          <w:szCs w:val="24"/>
+        </w:rPr>
+        <w:t>If you need to make any changes to your case, sign into your account to request a change. You may have to pay a fee.</w:t>
+      </w:r>
+    </w:p>
+    <w:p>
+      <w:pPr>
+        <w:spacing w:line="240" w:lineRule="auto"/>
+        <w:rPr>
+          <w:rFonts w:ascii="Arial" w:hAnsi="Arial" w:cs="Arial"/>
+          <w:sz w:val="24"/>
+          <w:szCs w:val="24"/>
+        </w:rPr>
+      </w:pPr>
+      <w:r>
+        <w:rPr>
+          <w:rFonts w:ascii="Arial" w:hAnsi="Arial" w:cs="Arial"/>
+          <w:sz w:val="24"/>
+          <w:szCs w:val="24"/>
+        </w:rPr>
+        <w:t xml:space="preserve">For example, if you can no longer attend or the </w:t>
+      </w:r>
+      <w:r>
+        <w:rPr>
+          <w:rFonts w:ascii="Arial" w:hAnsi="Arial" w:cs="Arial"/>
+          <w:sz w:val="24"/>
+          <w:szCs w:val="24"/>
+        </w:rPr>
+        <w:t>&lt;&lt;</w:t>
+      </w:r>
+      <w:proofErr w:type="spellStart"/>
+      <w:r>
+        <w:rPr>
+          <w:rFonts w:ascii="Arial" w:hAnsi="Arial" w:cs="Arial"/>
+          <w:sz w:val="24"/>
+          <w:szCs w:val="24"/>
+        </w:rPr>
+        <w:t>hearingType</w:t>
+      </w:r>
+      <w:proofErr w:type="spellEnd"/>
+      <w:r>
+        <w:rPr>
+          <w:rFonts w:ascii="Arial" w:hAnsi="Arial" w:cs="Arial"/>
+          <w:sz w:val="24"/>
+          <w:szCs w:val="24"/>
+        </w:rPr>
+        <w:t xml:space="preserve">&gt;&gt; </w:t>
+      </w:r>
+      <w:r>
+        <w:rPr>
+          <w:rFonts w:ascii="Arial" w:hAnsi="Arial" w:cs="Arial"/>
+          <w:sz w:val="24"/>
+          <w:szCs w:val="24"/>
+        </w:rPr>
+        <w:t>length needs changing.</w:t>
+      </w:r>
+    </w:p>
+    <w:p>
+      <w:pPr>
+        <w:spacing w:line="240" w:lineRule="auto"/>
+        <w:rPr>
+          <w:rFonts w:ascii="Arial" w:hAnsi="Arial" w:cs="Arial"/>
+          <w:sz w:val="24"/>
+          <w:szCs w:val="24"/>
+        </w:rPr>
+      </w:pPr>
+    </w:p>
+    <w:p>
+      <w:pPr>
+        <w:spacing w:line="240" w:lineRule="auto"/>
+        <w:rPr>
+          <w:rFonts w:ascii="Arial" w:hAnsi="Arial" w:cs="Arial"/>
+          <w:sz w:val="24"/>
+          <w:szCs w:val="24"/>
+        </w:rPr>
+      </w:pPr>
+      <w:r>
+        <w:rPr>
+          <w:rFonts w:ascii="Arial" w:hAnsi="Arial" w:cs="Arial"/>
+          <w:b/>
+          <w:bCs/>
+          <w:sz w:val="24"/>
+          <w:szCs w:val="24"/>
+        </w:rPr>
+        <w:t>Delays on the day</w:t>
+      </w:r>
+    </w:p>
+    <w:p>
+      <w:pPr>
+        <w:spacing w:line="240" w:lineRule="auto"/>
+        <w:rPr>
+          <w:rFonts w:ascii="Arial" w:hAnsi="Arial" w:cs="Arial"/>
+          <w:sz w:val="24"/>
+          <w:szCs w:val="24"/>
+        </w:rPr>
+      </w:pPr>
+      <w:r>
+        <w:rPr>
+          <w:rFonts w:ascii="Arial" w:hAnsi="Arial" w:cs="Arial"/>
+          <w:sz w:val="24"/>
+          <w:szCs w:val="24"/>
+        </w:rPr>
+        <w:t xml:space="preserve">On the day, </w:t>
+      </w:r>
+      <w:r>
+        <w:rPr>
+          <w:rFonts w:ascii="Arial" w:hAnsi="Arial" w:cs="Arial"/>
+          <w:sz w:val="24"/>
+          <w:szCs w:val="24"/>
+        </w:rPr>
+        <w:t xml:space="preserve">if you attend in person, </w:t>
+      </w:r>
+      <w:r>
+        <w:rPr>
+          <w:rFonts w:ascii="Arial" w:hAnsi="Arial" w:cs="Arial"/>
+          <w:sz w:val="24"/>
+          <w:szCs w:val="24"/>
+        </w:rPr>
+        <w:t xml:space="preserve">your </w:t>
+      </w:r>
+      <w:r>
+        <w:rPr>
+          <w:rFonts w:ascii="Arial" w:hAnsi="Arial" w:cs="Arial"/>
+          <w:sz w:val="24"/>
+          <w:szCs w:val="24"/>
+        </w:rPr>
+        <w:t>&lt;&lt;</w:t>
+      </w:r>
+      <w:proofErr w:type="spellStart"/>
+      <w:r>
+        <w:rPr>
+          <w:rFonts w:ascii="Arial" w:hAnsi="Arial" w:cs="Arial"/>
+          <w:sz w:val="24"/>
+          <w:szCs w:val="24"/>
+        </w:rPr>
+        <w:t>hearingType</w:t>
+      </w:r>
+      <w:proofErr w:type="spellEnd"/>
+      <w:r>
+        <w:rPr>
+          <w:rFonts w:ascii="Arial" w:hAnsi="Arial" w:cs="Arial"/>
+          <w:sz w:val="24"/>
+          <w:szCs w:val="24"/>
+        </w:rPr>
+        <w:t xml:space="preserve">&gt;&gt; </w:t>
+      </w:r>
+      <w:r>
+        <w:rPr>
+          <w:rFonts w:ascii="Arial" w:hAnsi="Arial" w:cs="Arial"/>
+          <w:sz w:val="24"/>
+          <w:szCs w:val="24"/>
+        </w:rPr>
+        <w:t xml:space="preserve">might be delayed due to other </w:t>
+      </w:r>
+      <w:r>
+        <w:rPr>
+          <w:rFonts w:ascii="Arial" w:hAnsi="Arial" w:cs="Arial"/>
+          <w:sz w:val="24"/>
+          <w:szCs w:val="24"/>
+        </w:rPr>
+        <w:t>&lt;&lt;</w:t>
+      </w:r>
+      <w:proofErr w:type="spellStart"/>
+      <w:r>
+        <w:rPr>
+          <w:rFonts w:ascii="Arial" w:hAnsi="Arial" w:cs="Arial"/>
+          <w:sz w:val="24"/>
+          <w:szCs w:val="24"/>
+        </w:rPr>
+        <w:t>hearingType</w:t>
+      </w:r>
+      <w:proofErr w:type="spellEnd"/>
+      <w:r>
+        <w:rPr>
+          <w:rFonts w:ascii="Arial" w:hAnsi="Arial" w:cs="Arial"/>
+          <w:sz w:val="24"/>
+          <w:szCs w:val="24"/>
+        </w:rPr>
+        <w:t>&gt;&gt;</w:t>
+      </w:r>
+      <w:r>
+        <w:rPr>
+          <w:rFonts w:ascii="Arial" w:hAnsi="Arial" w:cs="Arial"/>
+          <w:sz w:val="24"/>
+          <w:szCs w:val="24"/>
+        </w:rPr>
+        <w:t xml:space="preserve">s starting at the same time as yours. Your </w:t>
+      </w:r>
+      <w:r>
+        <w:rPr>
+          <w:rFonts w:ascii="Arial" w:hAnsi="Arial" w:cs="Arial"/>
+          <w:sz w:val="24"/>
+          <w:szCs w:val="24"/>
+        </w:rPr>
+        <w:t>&lt;&lt;</w:t>
+      </w:r>
+      <w:proofErr w:type="spellStart"/>
+      <w:r>
+        <w:rPr>
+          <w:rFonts w:ascii="Arial" w:hAnsi="Arial" w:cs="Arial"/>
+          <w:sz w:val="24"/>
+          <w:szCs w:val="24"/>
+        </w:rPr>
+        <w:t>hearingType</w:t>
+      </w:r>
+      <w:proofErr w:type="spellEnd"/>
+      <w:r>
+        <w:rPr>
+          <w:rFonts w:ascii="Arial" w:hAnsi="Arial" w:cs="Arial"/>
+          <w:sz w:val="24"/>
+          <w:szCs w:val="24"/>
+        </w:rPr>
+        <w:t xml:space="preserve">&gt;&gt; </w:t>
+      </w:r>
+      <w:r>
+        <w:rPr>
+          <w:rFonts w:ascii="Arial" w:hAnsi="Arial" w:cs="Arial"/>
+          <w:sz w:val="24"/>
+          <w:szCs w:val="24"/>
+        </w:rPr>
+        <w:t xml:space="preserve">may last longer than you expect, and you should make sure you are able to stay at court for the rest of the day after your </w:t>
+      </w:r>
+      <w:r>
+        <w:rPr>
+          <w:rFonts w:ascii="Arial" w:hAnsi="Arial" w:cs="Arial"/>
+          <w:sz w:val="24"/>
+          <w:szCs w:val="24"/>
+        </w:rPr>
+        <w:t>&lt;&lt;</w:t>
+      </w:r>
+      <w:proofErr w:type="spellStart"/>
+      <w:r>
+        <w:rPr>
+          <w:rFonts w:ascii="Arial" w:hAnsi="Arial" w:cs="Arial"/>
+          <w:sz w:val="24"/>
+          <w:szCs w:val="24"/>
+        </w:rPr>
+        <w:t>hearingType</w:t>
+      </w:r>
+      <w:proofErr w:type="spellEnd"/>
+      <w:r>
+        <w:rPr>
+          <w:rFonts w:ascii="Arial" w:hAnsi="Arial" w:cs="Arial"/>
+          <w:sz w:val="24"/>
+          <w:szCs w:val="24"/>
+        </w:rPr>
+        <w:t xml:space="preserve">&gt;&gt; </w:t>
+      </w:r>
+      <w:r>
+        <w:rPr>
+          <w:rFonts w:ascii="Arial" w:hAnsi="Arial" w:cs="Arial"/>
+          <w:sz w:val="24"/>
+          <w:szCs w:val="24"/>
+        </w:rPr>
+        <w:t>time, if needed.</w:t>
+      </w:r>
+    </w:p>
+    <w:p>
+      <w:pPr>
+        <w:spacing w:line="240" w:lineRule="auto"/>
+        <w:rPr>
+          <w:rFonts w:ascii="Arial" w:hAnsi="Arial" w:cs="Arial"/>
+          <w:sz w:val="24"/>
+          <w:szCs w:val="24"/>
+        </w:rPr>
+      </w:pPr>
+      <w:r>
+        <w:rPr>
+          <w:rFonts w:ascii="Arial" w:hAnsi="Arial" w:cs="Arial"/>
+          <w:sz w:val="24"/>
+          <w:szCs w:val="24"/>
+        </w:rPr>
+        <w:t xml:space="preserve">Your </w:t>
+      </w:r>
+      <w:r>
+        <w:rPr>
+          <w:rFonts w:ascii="Arial" w:hAnsi="Arial" w:cs="Arial"/>
+          <w:sz w:val="24"/>
+          <w:szCs w:val="24"/>
+        </w:rPr>
+        <w:t>&lt;&lt;</w:t>
+      </w:r>
+      <w:proofErr w:type="spellStart"/>
+      <w:r>
+        <w:rPr>
+          <w:rFonts w:ascii="Arial" w:hAnsi="Arial" w:cs="Arial"/>
+          <w:sz w:val="24"/>
+          <w:szCs w:val="24"/>
+        </w:rPr>
+        <w:t>hearingType</w:t>
+      </w:r>
+      <w:proofErr w:type="spellEnd"/>
+      <w:r>
+        <w:rPr>
+          <w:rFonts w:ascii="Arial" w:hAnsi="Arial" w:cs="Arial"/>
+          <w:sz w:val="24"/>
+          <w:szCs w:val="24"/>
+        </w:rPr>
+        <w:t xml:space="preserve">&gt;&gt; </w:t>
+      </w:r>
+      <w:r>
+        <w:rPr>
+          <w:rFonts w:ascii="Arial" w:hAnsi="Arial" w:cs="Arial"/>
+          <w:sz w:val="24"/>
+          <w:szCs w:val="24"/>
+        </w:rPr>
+        <w:t>date and venue could be changed at short notice; the court will contact you if this happens.</w:t>
+      </w:r>
+    </w:p>
+    <w:p>
+      <w:pPr>
+        <w:spacing w:line="240" w:lineRule="auto"/>
+        <w:rPr>
+          <w:rFonts w:ascii="Arial" w:hAnsi="Arial" w:cs="Arial"/>
+          <w:sz w:val="24"/>
+          <w:szCs w:val="24"/>
+        </w:rPr>
+      </w:pPr>
+    </w:p>
+    <w:p>
+      <w:pPr>
+        <w:spacing w:line="240" w:lineRule="auto"/>
+        <w:rPr>
+          <w:rFonts w:ascii="Arial" w:hAnsi="Arial" w:cs="Arial"/>
+          <w:b/>
+          <w:bCs/>
+          <w:sz w:val="24"/>
+          <w:szCs w:val="24"/>
+        </w:rPr>
+      </w:pPr>
+      <w:r>
+        <w:rPr>
+          <w:rFonts w:ascii="Arial" w:hAnsi="Arial" w:cs="Arial"/>
+          <w:b/>
+          <w:bCs/>
+          <w:sz w:val="24"/>
+          <w:szCs w:val="24"/>
+        </w:rPr>
+        <w:t>Sharing the hearing bundle</w:t>
+      </w:r>
+    </w:p>
+    <w:p>
+      <w:pPr>
+        <w:spacing w:line="240" w:lineRule="auto"/>
+        <w:rPr>
+          <w:rFonts w:ascii="Arial" w:hAnsi="Arial" w:cs="Arial"/>
+          <w:sz w:val="24"/>
+          <w:szCs w:val="24"/>
+        </w:rPr>
+      </w:pPr>
+      <w:r>
+        <w:rPr>
+          <w:rFonts w:ascii="Arial" w:hAnsi="Arial" w:cs="Arial"/>
+          <w:sz w:val="24"/>
+          <w:szCs w:val="24"/>
+        </w:rPr>
+        <w:t xml:space="preserve">A trial bundle will be created in the Online Claims Portal for use by the parties and the judge at the </w:t>
+      </w:r>
+      <w:r>
+        <w:rPr>
+          <w:rFonts w:ascii="Arial" w:hAnsi="Arial" w:cs="Arial"/>
+          <w:sz w:val="24"/>
+          <w:szCs w:val="24"/>
+        </w:rPr>
+        <w:t>&lt;&lt;</w:t>
+      </w:r>
+      <w:proofErr w:type="spellStart"/>
+      <w:r>
+        <w:rPr>
+          <w:rFonts w:ascii="Arial" w:hAnsi="Arial" w:cs="Arial"/>
+          <w:sz w:val="24"/>
+          <w:szCs w:val="24"/>
+        </w:rPr>
+        <w:t>hearingType</w:t>
+      </w:r>
+      <w:proofErr w:type="spellEnd"/>
+      <w:r>
+        <w:rPr>
+          <w:rFonts w:ascii="Arial" w:hAnsi="Arial" w:cs="Arial"/>
+          <w:sz w:val="24"/>
+          <w:szCs w:val="24"/>
+        </w:rPr>
+        <w:t>&gt;&gt;</w:t>
+      </w:r>
+      <w:r>
+        <w:rPr>
+          <w:rFonts w:ascii="Arial" w:hAnsi="Arial" w:cs="Arial"/>
+          <w:sz w:val="24"/>
+          <w:szCs w:val="24"/>
+        </w:rPr>
+        <w:t>.</w:t>
+      </w:r>
+    </w:p>
+    <w:p>
+      <w:pPr>
+        <w:spacing w:line="240" w:lineRule="auto"/>
+        <w:rPr>
+          <w:rFonts w:ascii="Arial" w:hAnsi="Arial" w:cs="Arial"/>
+          <w:sz w:val="24"/>
+          <w:szCs w:val="24"/>
+        </w:rPr>
+      </w:pPr>
+      <w:r>
+        <w:rPr>
+          <w:rFonts w:ascii="Arial" w:hAnsi="Arial" w:cs="Arial"/>
+          <w:sz w:val="24"/>
+          <w:szCs w:val="24"/>
+        </w:rPr>
+        <w:t>The claimant must ensure a paper version of the bundle is available to be used on the day by parties or witnesses.</w:t>
+      </w:r>
+    </w:p>
+    <w:p>
+      <w:pPr>
+        <w:spacing w:line="240" w:lineRule="auto"/>
+        <w:rPr>
+          <w:rFonts w:ascii="Arial" w:hAnsi="Arial" w:cs="Arial"/>
+          <w:sz w:val="24"/>
+          <w:szCs w:val="24"/>
+        </w:rPr>
+      </w:pPr>
+      <w:r>
+        <w:rPr>
+          <w:rFonts w:ascii="Arial" w:hAnsi="Arial" w:cs="Arial"/>
+          <w:sz w:val="24"/>
+          <w:szCs w:val="24"/>
+        </w:rPr>
+        <w:t xml:space="preserve">A paper copy must also be made available to any party or witness attending the </w:t>
+      </w:r>
+      <w:r>
+        <w:rPr>
+          <w:rFonts w:ascii="Arial" w:hAnsi="Arial" w:cs="Arial"/>
+          <w:sz w:val="24"/>
+          <w:szCs w:val="24"/>
+        </w:rPr>
+        <w:t>&lt;&lt;</w:t>
+      </w:r>
+      <w:proofErr w:type="spellStart"/>
+      <w:r>
+        <w:rPr>
+          <w:rFonts w:ascii="Arial" w:hAnsi="Arial" w:cs="Arial"/>
+          <w:sz w:val="24"/>
+          <w:szCs w:val="24"/>
+        </w:rPr>
+        <w:t>hearingType</w:t>
+      </w:r>
+      <w:proofErr w:type="spellEnd"/>
+      <w:r>
+        <w:rPr>
+          <w:rFonts w:ascii="Arial" w:hAnsi="Arial" w:cs="Arial"/>
+          <w:sz w:val="24"/>
+          <w:szCs w:val="24"/>
+        </w:rPr>
+        <w:t xml:space="preserve">&gt;&gt; </w:t>
+      </w:r>
+      <w:r>
+        <w:rPr>
+          <w:rFonts w:ascii="Arial" w:hAnsi="Arial" w:cs="Arial"/>
+          <w:sz w:val="24"/>
+          <w:szCs w:val="24"/>
+        </w:rPr>
+        <w:t>by phone or video.</w:t>
+      </w:r>
+    </w:p>
+    <w:p>
+      <w:pPr>
+        <w:spacing w:line="240" w:lineRule="auto"/>
+        <w:rPr>
+          <w:rFonts w:ascii="Arial" w:hAnsi="Arial" w:cs="Arial"/>
+          <w:sz w:val="24"/>
+          <w:szCs w:val="24"/>
+        </w:rPr>
+      </w:pPr>
+      <w:r>
+        <w:rPr>
+          <w:rFonts w:ascii="Arial" w:hAnsi="Arial" w:cs="Arial"/>
+          <w:sz w:val="24"/>
+          <w:szCs w:val="24"/>
+        </w:rPr>
+        <w:lastRenderedPageBreak/>
+        <w:t>If the claimant is unrepresented and the defendant is legally represented, then the defendant must provide the paper bundle as outlined above</w:t>
+      </w:r>
+      <w:r>
+        <w:rPr>
+          <w:rFonts w:ascii="Arial" w:hAnsi="Arial" w:cs="Arial"/>
+          <w:sz w:val="24"/>
+          <w:szCs w:val="24"/>
+        </w:rPr>
+        <w:t>.</w:t>
+      </w:r>
+    </w:p>
+    <w:p>
+      <w:pPr>
+        <w:spacing w:line="240" w:lineRule="auto"/>
+        <w:rPr>
+          <w:rFonts w:ascii="Arial" w:hAnsi="Arial" w:cs="Arial"/>
+          <w:b/>
+          <w:bCs/>
+          <w:sz w:val="24"/>
+          <w:szCs w:val="24"/>
+        </w:rPr>
+      </w:pPr>
+    </w:p>
+    <w:p>
+      <w:pPr>
+        <w:spacing w:line="240" w:lineRule="auto"/>
+        <w:rPr>
+          <w:rFonts w:ascii="Arial" w:hAnsi="Arial" w:cs="Arial"/>
+          <w:sz w:val="24"/>
+          <w:szCs w:val="24"/>
+        </w:rPr>
+      </w:pPr>
+      <w:r>
+        <w:rPr>
+          <w:rFonts w:ascii="Arial" w:hAnsi="Arial" w:cs="Arial"/>
+          <w:b/>
+          <w:bCs/>
+          <w:sz w:val="24"/>
+          <w:szCs w:val="24"/>
+        </w:rPr>
+        <w:t>Asking for reasonable adjustments or special facilities</w:t>
+      </w:r>
+    </w:p>
+    <w:p>
+      <w:pPr>
+        <w:spacing w:line="240" w:lineRule="auto"/>
+        <w:rPr>
+          <w:rFonts w:ascii="Arial" w:hAnsi="Arial" w:cs="Arial"/>
+          <w:sz w:val="24"/>
+          <w:szCs w:val="24"/>
+        </w:rPr>
+      </w:pPr>
+      <w:r>
+        <w:rPr>
+          <w:rFonts w:ascii="Arial" w:hAnsi="Arial" w:cs="Arial"/>
+          <w:sz w:val="24"/>
+          <w:szCs w:val="24"/>
+        </w:rPr>
+        <w:t>If you need any reasonable adjustments or special facilities to help you during the</w:t>
+      </w:r>
+      <w:r>
+        <w:rPr>
+          <w:rFonts w:ascii="Arial" w:hAnsi="Arial" w:cs="Arial"/>
+          <w:sz w:val="24"/>
+          <w:szCs w:val="24"/>
+        </w:rPr>
+        <w:t xml:space="preserve"> &lt;&lt;</w:t>
+      </w:r>
+      <w:proofErr w:type="spellStart"/>
+      <w:r>
+        <w:rPr>
+          <w:rFonts w:ascii="Arial" w:hAnsi="Arial" w:cs="Arial"/>
+          <w:sz w:val="24"/>
+          <w:szCs w:val="24"/>
+        </w:rPr>
+        <w:t>hearingType</w:t>
+      </w:r>
+      <w:proofErr w:type="spellEnd"/>
+      <w:r>
+        <w:rPr>
+          <w:rFonts w:ascii="Arial" w:hAnsi="Arial" w:cs="Arial"/>
+          <w:sz w:val="24"/>
+          <w:szCs w:val="24"/>
+        </w:rPr>
+        <w:t>&gt;&gt;</w:t>
+      </w:r>
+      <w:r>
+        <w:rPr>
+          <w:rFonts w:ascii="Arial" w:hAnsi="Arial" w:cs="Arial"/>
+          <w:sz w:val="24"/>
+          <w:szCs w:val="24"/>
+        </w:rPr>
+        <w:t>, you should let the court know at least 14 days before the</w:t>
+      </w:r>
+      <w:r>
+        <w:rPr>
+          <w:rFonts w:ascii="Arial" w:hAnsi="Arial" w:cs="Arial"/>
+          <w:sz w:val="24"/>
+          <w:szCs w:val="24"/>
+        </w:rPr>
+        <w:t xml:space="preserve"> &lt;&lt;</w:t>
+      </w:r>
+      <w:proofErr w:type="spellStart"/>
+      <w:r>
+        <w:rPr>
+          <w:rFonts w:ascii="Arial" w:hAnsi="Arial" w:cs="Arial"/>
+          <w:sz w:val="24"/>
+          <w:szCs w:val="24"/>
+        </w:rPr>
+        <w:t>hearingType</w:t>
+      </w:r>
+      <w:proofErr w:type="spellEnd"/>
+      <w:r>
+        <w:rPr>
+          <w:rFonts w:ascii="Arial" w:hAnsi="Arial" w:cs="Arial"/>
+          <w:sz w:val="24"/>
+          <w:szCs w:val="24"/>
+        </w:rPr>
+        <w:t>&gt;&gt;</w:t>
+      </w:r>
+      <w:r>
+        <w:rPr>
+          <w:rFonts w:ascii="Arial" w:hAnsi="Arial" w:cs="Arial"/>
+          <w:sz w:val="24"/>
+          <w:szCs w:val="24"/>
+        </w:rPr>
+        <w:t>.</w:t>
+      </w:r>
+    </w:p>
+    <w:p>
+      <w:pPr>
+        <w:spacing w:line="240" w:lineRule="auto"/>
+        <w:rPr>
+          <w:rFonts w:ascii="Arial" w:hAnsi="Arial" w:cs="Arial"/>
+          <w:sz w:val="24"/>
+          <w:szCs w:val="24"/>
+        </w:rPr>
+      </w:pPr>
+      <w:r>
+        <w:rPr>
+          <w:rFonts w:ascii="Arial" w:hAnsi="Arial" w:cs="Arial"/>
+          <w:sz w:val="24"/>
+          <w:szCs w:val="24"/>
+        </w:rPr>
+        <w:t>Reasonable adjustments or special facilities can include</w:t>
+      </w:r>
+      <w:r>
+        <w:rPr>
+          <w:rFonts w:ascii="Arial" w:hAnsi="Arial" w:cs="Arial"/>
+          <w:sz w:val="24"/>
+          <w:szCs w:val="24"/>
+        </w:rPr>
+        <w:t xml:space="preserve"> </w:t>
+      </w:r>
+      <w:r>
+        <w:rPr>
+          <w:rFonts w:ascii="Arial" w:hAnsi="Arial" w:cs="Arial"/>
+          <w:sz w:val="24"/>
+          <w:szCs w:val="24"/>
+        </w:rPr>
+        <w:t>wheelchair access</w:t>
+      </w:r>
+      <w:r>
+        <w:rPr>
+          <w:rFonts w:ascii="Arial" w:hAnsi="Arial" w:cs="Arial"/>
+          <w:sz w:val="24"/>
+          <w:szCs w:val="24"/>
+        </w:rPr>
+        <w:t xml:space="preserve">, </w:t>
+      </w:r>
+      <w:r>
+        <w:rPr>
+          <w:rFonts w:ascii="Arial" w:hAnsi="Arial" w:cs="Arial"/>
+          <w:sz w:val="24"/>
+          <w:szCs w:val="24"/>
+        </w:rPr>
+        <w:t>a language interpreter</w:t>
+      </w:r>
+      <w:r>
+        <w:rPr>
+          <w:rFonts w:ascii="Arial" w:hAnsi="Arial" w:cs="Arial"/>
+          <w:sz w:val="24"/>
+          <w:szCs w:val="24"/>
+        </w:rPr>
+        <w:t xml:space="preserve"> or </w:t>
+      </w:r>
+      <w:r>
+        <w:rPr>
+          <w:rFonts w:ascii="Arial" w:hAnsi="Arial" w:cs="Arial"/>
+          <w:sz w:val="24"/>
+          <w:szCs w:val="24"/>
+        </w:rPr>
+        <w:t>hearing loo</w:t>
+      </w:r>
+      <w:r>
+        <w:rPr>
+          <w:rFonts w:ascii="Arial" w:hAnsi="Arial" w:cs="Arial"/>
+          <w:sz w:val="24"/>
+          <w:szCs w:val="24"/>
+        </w:rPr>
+        <w:t>p.</w:t>
+      </w:r>
+    </w:p>
+    <w:p>
+      <w:pPr>
+        <w:spacing w:line="240" w:lineRule="auto"/>
+        <w:rPr>
+          <w:rFonts w:ascii="Arial" w:hAnsi="Arial" w:cs="Arial"/>
+          <w:sz w:val="24"/>
+          <w:szCs w:val="24"/>
+        </w:rPr>
+      </w:pPr>
+      <w:r>
+        <w:rPr>
+          <w:rFonts w:ascii="Arial" w:hAnsi="Arial" w:cs="Arial"/>
+          <w:sz w:val="24"/>
+          <w:szCs w:val="24"/>
+        </w:rPr>
+        <w:t>You can find out what facilities your local court has by visiting: </w:t>
+      </w:r>
+      <w:hyperlink r:id="rId10" w:history="1">
+        <w:r>
+          <w:rPr>
+            <w:rStyle w:val="Hyperlink"/>
+            <w:rFonts w:ascii="Arial" w:hAnsi="Arial" w:cs="Arial"/>
+            <w:sz w:val="24"/>
+            <w:szCs w:val="24"/>
+          </w:rPr>
+          <w:t>https://www.gov.uk/find-court-tribunal</w:t>
+        </w:r>
+      </w:hyperlink>
+    </w:p>
+    <w:p>
+      <w:pPr>
+        <w:spacing w:after="240"/>
+        <w:rPr>
+          <w:rFonts w:ascii="Arial" w:hAnsi="Arial" w:cs="Arial"/>
+          <w:sz w:val="24"/>
+          <w:szCs w:val="24"/>
+        </w:rPr>
+      </w:pPr>
+    </w:p>
+    <w:p>
+      <w:pPr>
+        <w:spacing w:line="240" w:lineRule="auto"/>
+        <w:rPr>
+          <w:rFonts w:ascii="Arial" w:hAnsi="Arial" w:cs="Arial"/>
+          <w:sz w:val="24"/>
+          <w:szCs w:val="24"/>
+        </w:rPr>
+      </w:pPr>
+      <w:r>
+        <w:rPr>
+          <w:rFonts w:ascii="Arial" w:hAnsi="Arial" w:cs="Arial"/>
+          <w:sz w:val="24"/>
+          <w:szCs w:val="24"/>
+        </w:rPr>
+        <w:t>&lt;&lt;cs_{</w:t>
+      </w:r>
+      <w:proofErr w:type="spellStart"/>
+      <w:proofErr w:type="gramStart"/>
+      <w:r>
+        <w:rPr>
+          <w:rFonts w:ascii="Arial" w:hAnsi="Arial" w:cs="Arial"/>
+          <w:sz w:val="24"/>
+          <w:szCs w:val="24"/>
+        </w:rPr>
+        <w:t>partiesAttendingInPerson</w:t>
+      </w:r>
+      <w:proofErr w:type="spellEnd"/>
+      <w:r>
+        <w:rPr>
+          <w:rFonts w:ascii="Arial" w:hAnsi="Arial" w:cs="Arial"/>
+          <w:sz w:val="24"/>
+          <w:szCs w:val="24"/>
+        </w:rPr>
+        <w:t>!=</w:t>
+      </w:r>
+      <w:proofErr w:type="gramEnd"/>
+      <w:r>
+        <w:rPr>
+          <w:rFonts w:ascii="Arial" w:hAnsi="Arial" w:cs="Arial"/>
+          <w:sz w:val="24"/>
+          <w:szCs w:val="24"/>
+        </w:rPr>
+        <w:t>null}&gt;&gt;</w:t>
+      </w:r>
+    </w:p>
+    <w:p>
+      <w:pPr>
+        <w:spacing w:after="240"/>
+        <w:rPr>
+          <w:rFonts w:ascii="Arial" w:hAnsi="Arial" w:cs="Arial"/>
+          <w:sz w:val="24"/>
+          <w:szCs w:val="24"/>
+        </w:rPr>
+      </w:pPr>
+      <w:r>
+        <w:rPr>
+          <w:rFonts w:ascii="Arial" w:hAnsi="Arial" w:cs="Arial"/>
+          <w:b/>
+          <w:bCs/>
+          <w:sz w:val="24"/>
+          <w:szCs w:val="24"/>
+        </w:rPr>
+        <w:t xml:space="preserve">When to arrive at court for your </w:t>
+      </w:r>
+      <w:r>
+        <w:rPr>
+          <w:rFonts w:ascii="Arial" w:hAnsi="Arial" w:cs="Arial"/>
+          <w:b/>
+          <w:bCs/>
+          <w:sz w:val="24"/>
+          <w:szCs w:val="24"/>
+        </w:rPr>
+        <w:t>&lt;&lt;</w:t>
+      </w:r>
+      <w:proofErr w:type="spellStart"/>
+      <w:r>
+        <w:rPr>
+          <w:rFonts w:ascii="Arial" w:hAnsi="Arial" w:cs="Arial"/>
+          <w:b/>
+          <w:bCs/>
+          <w:sz w:val="24"/>
+          <w:szCs w:val="24"/>
+        </w:rPr>
+        <w:t>hearingType</w:t>
+      </w:r>
+      <w:proofErr w:type="spellEnd"/>
+      <w:r>
+        <w:rPr>
+          <w:rFonts w:ascii="Arial" w:hAnsi="Arial" w:cs="Arial"/>
+          <w:b/>
+          <w:bCs/>
+          <w:sz w:val="24"/>
+          <w:szCs w:val="24"/>
+        </w:rPr>
+        <w:t>&gt;&gt;</w:t>
+      </w:r>
+    </w:p>
+    <w:p>
+      <w:pPr>
+        <w:spacing w:after="240"/>
+        <w:rPr>
+          <w:rFonts w:ascii="Arial" w:hAnsi="Arial" w:cs="Arial"/>
+          <w:sz w:val="24"/>
+          <w:szCs w:val="24"/>
+        </w:rPr>
+      </w:pPr>
+      <w:r>
+        <w:rPr>
+          <w:rFonts w:ascii="Arial" w:hAnsi="Arial" w:cs="Arial"/>
+          <w:sz w:val="24"/>
+          <w:szCs w:val="24"/>
+        </w:rPr>
+        <w:t>If you are attending court in person, you must arrive up to an hour before your hearing/trial starts to allow for security checks. For more information about what to expect when coming to court, and how to contact the court if you have safety concerns,</w:t>
+      </w:r>
+      <w:r>
+        <w:rPr>
+          <w:rFonts w:ascii="Arial" w:hAnsi="Arial" w:cs="Arial"/>
+          <w:sz w:val="24"/>
+          <w:szCs w:val="24"/>
+        </w:rPr>
+        <w:br/>
+      </w:r>
+      <w:r>
+        <w:rPr>
+          <w:rFonts w:ascii="Arial" w:hAnsi="Arial" w:cs="Arial"/>
+          <w:sz w:val="24"/>
+          <w:szCs w:val="24"/>
+        </w:rPr>
+        <w:t xml:space="preserve">visit </w:t>
+      </w:r>
+      <w:hyperlink r:id="rId11" w:history="1">
+        <w:r>
+          <w:rPr>
+            <w:rStyle w:val="Hyperlink"/>
+            <w:rFonts w:ascii="Arial" w:hAnsi="Arial" w:cs="Arial"/>
+            <w:sz w:val="24"/>
+            <w:szCs w:val="24"/>
+          </w:rPr>
+          <w:t>https://www.gov.uk/guidance/what-to-expect-coming-to-a-court-or-tribunal</w:t>
+        </w:r>
+      </w:hyperlink>
+      <w:r>
+        <w:rPr>
+          <w:rFonts w:ascii="Arial" w:hAnsi="Arial" w:cs="Arial"/>
+          <w:sz w:val="24"/>
+          <w:szCs w:val="24"/>
+        </w:rPr>
+        <w:t>.</w:t>
+      </w:r>
+    </w:p>
+    <w:p>
+      <w:pPr>
+        <w:spacing w:after="240"/>
+        <w:rPr>
+          <w:rFonts w:ascii="Arial" w:hAnsi="Arial" w:cs="Arial"/>
+          <w:sz w:val="24"/>
+          <w:szCs w:val="24"/>
+        </w:rPr>
+      </w:pPr>
+      <w:r>
+        <w:rPr>
+          <w:rFonts w:ascii="Arial" w:hAnsi="Arial" w:cs="Arial"/>
+          <w:sz w:val="24"/>
+          <w:szCs w:val="24"/>
+        </w:rPr>
+        <w:t>If you are late, your hearing/trial might start without you and your case could be decided without you.</w:t>
+      </w:r>
+    </w:p>
+    <w:p>
+      <w:pPr>
+        <w:spacing w:after="240"/>
+        <w:rPr>
+          <w:rFonts w:ascii="Arial" w:hAnsi="Arial" w:cs="Arial"/>
+          <w:sz w:val="24"/>
+          <w:szCs w:val="24"/>
+        </w:rPr>
+      </w:pPr>
+    </w:p>
+    <w:p>
+      <w:pPr>
+        <w:spacing w:line="240" w:lineRule="auto"/>
+        <w:rPr>
+          <w:rFonts w:ascii="Arial" w:hAnsi="Arial" w:cs="Arial"/>
+          <w:sz w:val="24"/>
+          <w:szCs w:val="24"/>
+        </w:rPr>
+      </w:pPr>
+      <w:r>
+        <w:rPr>
+          <w:rFonts w:ascii="Arial" w:hAnsi="Arial" w:cs="Arial"/>
+          <w:sz w:val="24"/>
+          <w:szCs w:val="24"/>
+        </w:rPr>
+        <w:t>&lt;&lt;es_{</w:t>
+      </w:r>
+      <w:proofErr w:type="spellStart"/>
+      <w:proofErr w:type="gramStart"/>
+      <w:r>
+        <w:rPr>
+          <w:rFonts w:ascii="Arial" w:hAnsi="Arial" w:cs="Arial"/>
+          <w:sz w:val="24"/>
+          <w:szCs w:val="24"/>
+        </w:rPr>
+        <w:t>partiesAttendingInPerson</w:t>
+      </w:r>
+      <w:proofErr w:type="spellEnd"/>
+      <w:r>
+        <w:rPr>
+          <w:rFonts w:ascii="Arial" w:hAnsi="Arial" w:cs="Arial"/>
+          <w:sz w:val="24"/>
+          <w:szCs w:val="24"/>
+        </w:rPr>
+        <w:t>!=</w:t>
+      </w:r>
+      <w:proofErr w:type="gramEnd"/>
+      <w:r>
+        <w:rPr>
+          <w:rFonts w:ascii="Arial" w:hAnsi="Arial" w:cs="Arial"/>
+          <w:sz w:val="24"/>
+          <w:szCs w:val="24"/>
+        </w:rPr>
+        <w:t>null}&gt;&gt;</w:t>
+      </w:r>
+    </w:p>
+    <w:p>
+      <w:pPr>
+        <w:spacing w:line="240" w:lineRule="auto"/>
+        <w:rPr>
+          <w:rFonts w:ascii="Arial" w:hAnsi="Arial" w:cs="Arial"/>
+          <w:sz w:val="24"/>
+          <w:szCs w:val="24"/>
+        </w:rPr>
+      </w:pPr>
+      <w:r>
+        <w:rPr>
+          <w:rFonts w:ascii="Arial" w:hAnsi="Arial" w:cs="Arial"/>
+          <w:sz w:val="24"/>
+          <w:szCs w:val="24"/>
+        </w:rPr>
+        <w:t>&lt;&lt;cs</w:t>
+      </w:r>
+      <w:proofErr w:type="gramStart"/>
+      <w:r>
+        <w:rPr>
+          <w:rFonts w:ascii="Arial" w:hAnsi="Arial" w:cs="Arial"/>
+          <w:sz w:val="24"/>
+          <w:szCs w:val="24"/>
+        </w:rPr>
+        <w:t>_{</w:t>
+      </w:r>
+      <w:proofErr w:type="spellStart"/>
+      <w:proofErr w:type="gramEnd"/>
+      <w:r>
+        <w:rPr>
+          <w:rFonts w:ascii="Arial" w:hAnsi="Arial" w:cs="Arial"/>
+          <w:sz w:val="24"/>
+          <w:szCs w:val="24"/>
+        </w:rPr>
+        <w:t>partiesAttendingByTelephone</w:t>
+      </w:r>
+      <w:proofErr w:type="spellEnd"/>
+      <w:r>
+        <w:rPr>
+          <w:rFonts w:ascii="Arial" w:hAnsi="Arial" w:cs="Arial"/>
+          <w:sz w:val="24"/>
+          <w:szCs w:val="24"/>
+        </w:rPr>
+        <w:t xml:space="preserve">!=null || </w:t>
+      </w:r>
+      <w:proofErr w:type="spellStart"/>
+      <w:r>
+        <w:rPr>
+          <w:rFonts w:ascii="Arial" w:hAnsi="Arial" w:cs="Arial"/>
+          <w:sz w:val="24"/>
+          <w:szCs w:val="24"/>
+        </w:rPr>
+        <w:t>partiesAttendingByVideo</w:t>
+      </w:r>
+      <w:proofErr w:type="spellEnd"/>
+      <w:r>
+        <w:rPr>
+          <w:rFonts w:ascii="Arial" w:hAnsi="Arial" w:cs="Arial"/>
+          <w:sz w:val="24"/>
+          <w:szCs w:val="24"/>
+        </w:rPr>
+        <w:t>!=null}&gt;&gt;</w:t>
+      </w:r>
+    </w:p>
+    <w:p>
+      <w:pPr>
+        <w:spacing w:line="240" w:lineRule="auto"/>
+        <w:rPr>
+          <w:rFonts w:ascii="Arial" w:hAnsi="Arial" w:cs="Arial"/>
+          <w:sz w:val="24"/>
+          <w:szCs w:val="24"/>
+        </w:rPr>
+      </w:pPr>
+      <w:r>
+        <w:rPr>
+          <w:rFonts w:ascii="Arial" w:hAnsi="Arial" w:cs="Arial"/>
+          <w:b/>
+          <w:bCs/>
+          <w:sz w:val="24"/>
+          <w:szCs w:val="24"/>
+        </w:rPr>
+        <w:t xml:space="preserve">How you attend a phone or video </w:t>
+      </w:r>
+      <w:r>
+        <w:rPr>
+          <w:rFonts w:ascii="Arial" w:hAnsi="Arial" w:cs="Arial"/>
+          <w:b/>
+          <w:bCs/>
+          <w:sz w:val="24"/>
+          <w:szCs w:val="24"/>
+        </w:rPr>
+        <w:t>&lt;&lt;</w:t>
+      </w:r>
+      <w:proofErr w:type="spellStart"/>
+      <w:r>
+        <w:rPr>
+          <w:rFonts w:ascii="Arial" w:hAnsi="Arial" w:cs="Arial"/>
+          <w:b/>
+          <w:bCs/>
+          <w:sz w:val="24"/>
+          <w:szCs w:val="24"/>
+        </w:rPr>
+        <w:t>hearingType</w:t>
+      </w:r>
+      <w:proofErr w:type="spellEnd"/>
+      <w:r>
+        <w:rPr>
+          <w:rFonts w:ascii="Arial" w:hAnsi="Arial" w:cs="Arial"/>
+          <w:b/>
+          <w:bCs/>
+          <w:sz w:val="24"/>
+          <w:szCs w:val="24"/>
+        </w:rPr>
+        <w:t>&gt;&gt;</w:t>
+      </w:r>
+    </w:p>
+    <w:p>
+      <w:pPr>
+        <w:spacing w:line="240" w:lineRule="auto"/>
+        <w:rPr>
+          <w:rFonts w:ascii="Arial" w:hAnsi="Arial" w:cs="Arial"/>
+          <w:sz w:val="24"/>
+          <w:szCs w:val="24"/>
+        </w:rPr>
+      </w:pPr>
+      <w:r>
+        <w:rPr>
+          <w:rFonts w:ascii="Arial" w:hAnsi="Arial" w:cs="Arial"/>
+          <w:sz w:val="24"/>
+          <w:szCs w:val="24"/>
+        </w:rPr>
+        <w:t>If you are attending the hearing/trial remotely, your hearing/trial will be held by phone or video (cloud video platform).</w:t>
+      </w:r>
+    </w:p>
+    <w:p>
+      <w:pPr>
+        <w:spacing w:line="240" w:lineRule="auto"/>
+        <w:rPr>
+          <w:rFonts w:ascii="Arial" w:hAnsi="Arial" w:cs="Arial"/>
+          <w:sz w:val="24"/>
+          <w:szCs w:val="24"/>
+        </w:rPr>
+      </w:pPr>
+      <w:r>
+        <w:rPr>
+          <w:rFonts w:ascii="Arial" w:hAnsi="Arial" w:cs="Arial"/>
+          <w:sz w:val="24"/>
+          <w:szCs w:val="24"/>
+        </w:rPr>
+        <w:t xml:space="preserve">You will be sent the instructions on how to join before the hearing/trial. If you are late, your </w:t>
+      </w:r>
+      <w:r>
+        <w:rPr>
+          <w:rFonts w:ascii="Arial" w:hAnsi="Arial" w:cs="Arial"/>
+          <w:sz w:val="24"/>
+          <w:szCs w:val="24"/>
+        </w:rPr>
+        <w:t>&lt;&lt;</w:t>
+      </w:r>
+      <w:proofErr w:type="spellStart"/>
+      <w:r>
+        <w:rPr>
+          <w:rFonts w:ascii="Arial" w:hAnsi="Arial" w:cs="Arial"/>
+          <w:sz w:val="24"/>
+          <w:szCs w:val="24"/>
+        </w:rPr>
+        <w:t>hearingType</w:t>
+      </w:r>
+      <w:proofErr w:type="spellEnd"/>
+      <w:r>
+        <w:rPr>
+          <w:rFonts w:ascii="Arial" w:hAnsi="Arial" w:cs="Arial"/>
+          <w:sz w:val="24"/>
+          <w:szCs w:val="24"/>
+        </w:rPr>
+        <w:t>&gt;&gt;</w:t>
+      </w:r>
+      <w:r>
+        <w:rPr>
+          <w:rFonts w:ascii="Arial" w:hAnsi="Arial" w:cs="Arial"/>
+          <w:sz w:val="24"/>
+          <w:szCs w:val="24"/>
+        </w:rPr>
+        <w:t xml:space="preserve"> might start without you and your case could be decided without you.</w:t>
+      </w:r>
+    </w:p>
+    <w:p>
+      <w:pPr>
+        <w:spacing w:line="240" w:lineRule="auto"/>
+        <w:rPr>
+          <w:rFonts w:ascii="Arial" w:hAnsi="Arial" w:cs="Arial"/>
+          <w:sz w:val="24"/>
+          <w:szCs w:val="24"/>
+        </w:rPr>
+      </w:pPr>
+      <w:r>
+        <w:rPr>
+          <w:rFonts w:ascii="Arial" w:hAnsi="Arial" w:cs="Arial"/>
+          <w:sz w:val="24"/>
+          <w:szCs w:val="24"/>
+        </w:rPr>
+        <w:t>You can find out more about joining a hearing/trial by phone or video here:</w:t>
+      </w:r>
+    </w:p>
+    <w:p>
+      <w:pPr>
+        <w:spacing w:line="240" w:lineRule="auto"/>
+        <w:rPr>
+          <w:rFonts w:ascii="Arial" w:hAnsi="Arial" w:cs="Arial"/>
+          <w:sz w:val="24"/>
+          <w:szCs w:val="24"/>
+        </w:rPr>
+      </w:pPr>
+      <w:hyperlink r:id="rId12" w:history="1">
         <w:r>
           <w:rPr>
             <w:rStyle w:val="Hyperlink"/>
@@ -2150,6 +5274,14 @@
           <w:szCs w:val="24"/>
         </w:rPr>
       </w:pPr>
+      <w:r>
+        <w:rPr>
+          <w:rFonts w:ascii="Arial" w:hAnsi="Arial" w:cs="Arial"/>
+          <w:sz w:val="24"/>
+          <w:szCs w:val="24"/>
+        </w:rPr>
+        <w:t>If you need to change how you attend, you must ask the court at least 7 days before the hearing/trial date.</w:t>
+      </w:r>
     </w:p>
     <w:p>
       <w:pPr>
@@ -2166,95 +5298,7 @@
           <w:sz w:val="24"/>
           <w:szCs w:val="24"/>
         </w:rPr>
-        <w:t xml:space="preserve">The time allocated for the </w:t>
-      </w:r>
-      <w:r>
-        <w:rPr>
-          <w:rFonts w:ascii="Arial" w:hAnsi="Arial" w:cs="Arial"/>
-          <w:color w:val="000000" w:themeColor="text1"/>
-          <w:sz w:val="24"/>
-          <w:szCs w:val="24"/>
-        </w:rPr>
-        <w:t>&lt;&lt;</w:t>
-      </w:r>
-      <w:proofErr w:type="spellStart"/>
-      <w:r>
-        <w:rPr>
-          <w:rFonts w:ascii="Arial" w:hAnsi="Arial" w:cs="Arial"/>
-          <w:color w:val="000000" w:themeColor="text1"/>
-          <w:sz w:val="24"/>
-          <w:szCs w:val="24"/>
-        </w:rPr>
-        <w:t>hearingType</w:t>
-      </w:r>
-      <w:proofErr w:type="spellEnd"/>
-      <w:r>
-        <w:rPr>
-          <w:rFonts w:ascii="Arial" w:hAnsi="Arial" w:cs="Arial"/>
-          <w:color w:val="000000" w:themeColor="text1"/>
-          <w:sz w:val="24"/>
-          <w:szCs w:val="24"/>
-        </w:rPr>
-        <w:t>&gt;&gt;</w:t>
-      </w:r>
-      <w:r>
-        <w:rPr>
-          <w:rFonts w:ascii="Arial" w:hAnsi="Arial" w:cs="Arial"/>
-          <w:color w:val="000000" w:themeColor="text1"/>
-          <w:sz w:val="24"/>
-          <w:szCs w:val="24"/>
-        </w:rPr>
-        <w:t xml:space="preserve"> </w:t>
-      </w:r>
-      <w:r>
-        <w:rPr>
-          <w:rFonts w:ascii="Arial" w:hAnsi="Arial" w:cs="Arial"/>
-          <w:sz w:val="24"/>
-          <w:szCs w:val="24"/>
-        </w:rPr>
-        <w:t xml:space="preserve">is </w:t>
-      </w:r>
-      <w:r>
-        <w:rPr>
-          <w:rFonts w:ascii="Arial" w:hAnsi="Arial" w:cs="Arial"/>
-          <w:sz w:val="24"/>
-          <w:szCs w:val="24"/>
-        </w:rPr>
-        <w:t>&lt;&lt;</w:t>
-      </w:r>
-      <w:proofErr w:type="spellStart"/>
-      <w:r>
-        <w:rPr>
-          <w:rFonts w:ascii="Arial" w:hAnsi="Arial" w:cs="Arial"/>
-          <w:sz w:val="24"/>
-          <w:szCs w:val="24"/>
-        </w:rPr>
-        <w:t>totalHearingDuration</w:t>
-      </w:r>
-      <w:proofErr w:type="spellEnd"/>
-      <w:r>
-        <w:rPr>
-          <w:rFonts w:ascii="Arial" w:hAnsi="Arial" w:cs="Arial"/>
-          <w:sz w:val="24"/>
-          <w:szCs w:val="24"/>
-        </w:rPr>
-        <w:t xml:space="preserve"> </w:t>
-      </w:r>
-      <w:r>
-        <w:rPr>
-          <w:rFonts w:ascii="Arial" w:hAnsi="Arial" w:cs="Arial"/>
-          <w:sz w:val="24"/>
-          <w:szCs w:val="24"/>
-        </w:rPr>
-        <w:t>&gt;&gt;</w:t>
-      </w:r>
-      <w:r>
-        <w:rPr>
-          <w:rFonts w:ascii="Arial" w:hAnsi="Arial" w:cs="Arial"/>
-          <w:sz w:val="24"/>
-          <w:szCs w:val="24"/>
-        </w:rPr>
-        <w:t>.</w:t>
+        <w:t>It is up to the court if you will be allowed to change how you attend the hearing/trial and you may have to pay a fee.</w:t>
       </w:r>
     </w:p>
     <w:p>
@@ -2262,8 +5306,6 @@
         <w:spacing w:line="240" w:lineRule="auto"/>
         <w:rPr>
           <w:rFonts w:ascii="Arial" w:hAnsi="Arial" w:cs="Arial"/>
-          <w:i/>
-          <w:iCs/>
           <w:sz w:val="24"/>
           <w:szCs w:val="24"/>
         </w:rPr>
@@ -2284,17 +5326,8 @@
           <w:sz w:val="24"/>
           <w:szCs w:val="24"/>
         </w:rPr>
-        <w:t>&lt;&lt;</w:t>
-      </w:r>
-      <w:r>
-        <w:rPr>
-          <w:rFonts w:ascii="Arial" w:hAnsi="Arial" w:cs="Arial"/>
-          <w:sz w:val="24"/>
-          <w:szCs w:val="24"/>
-        </w:rPr>
-        <w:t>cs_{</w:t>
-      </w:r>
-      <w:proofErr w:type="spellStart"/>
+        <w:t>&lt;&lt;es</w:t>
+      </w:r>
       <w:proofErr w:type="gramStart"/>
       <w:r>
         <w:rPr>
@@ -2302,225 +5335,44 @@
           <w:sz w:val="24"/>
           <w:szCs w:val="24"/>
         </w:rPr>
-        <w:t>feeAmount</w:t>
-      </w:r>
-      <w:proofErr w:type="spellEnd"/>
-      <w:r>
-        <w:rPr>
-          <w:rFonts w:ascii="Arial" w:hAnsi="Arial" w:cs="Arial"/>
-          <w:sz w:val="24"/>
-          <w:szCs w:val="24"/>
-        </w:rPr>
-        <w:t>!=</w:t>
-      </w:r>
-      <w:proofErr w:type="gramEnd"/>
-      <w:r>
-        <w:rPr>
-          <w:rFonts w:ascii="Arial" w:hAnsi="Arial" w:cs="Arial"/>
-          <w:sz w:val="24"/>
-          <w:szCs w:val="24"/>
-        </w:rPr>
-        <w:t>null</w:t>
-      </w:r>
-      <w:r>
-        <w:rPr>
-          <w:rFonts w:ascii="Arial" w:hAnsi="Arial" w:cs="Arial"/>
-          <w:sz w:val="24"/>
-          <w:szCs w:val="24"/>
-        </w:rPr>
-        <w:t>}</w:t>
-      </w:r>
-      <w:r>
-        <w:rPr>
-          <w:rFonts w:ascii="Arial" w:hAnsi="Arial" w:cs="Arial"/>
-          <w:sz w:val="24"/>
-          <w:szCs w:val="24"/>
-        </w:rPr>
-        <w:t>&gt;&gt;</w:t>
-      </w:r>
-    </w:p>
-    <w:p>
-      <w:pPr>
-        <w:spacing w:line="240" w:lineRule="auto"/>
-        <w:rPr>
-          <w:rFonts w:ascii="Arial" w:hAnsi="Arial" w:cs="Arial"/>
-          <w:sz w:val="24"/>
-          <w:szCs w:val="24"/>
-        </w:rPr>
-      </w:pPr>
-      <w:r>
-        <w:rPr>
-          <w:rFonts w:ascii="Arial" w:hAnsi="Arial" w:cs="Arial"/>
-          <w:color w:val="000000" w:themeColor="text1"/>
-          <w:sz w:val="24"/>
-          <w:szCs w:val="24"/>
-        </w:rPr>
-        <w:t xml:space="preserve">The Hearing fee is </w:t>
-      </w:r>
-      <w:bookmarkStart w:id="1" w:name="_Hlk114659981"/>
-      <w:r>
-        <w:rPr>
-          <w:rFonts w:ascii="Arial" w:hAnsi="Arial" w:cs="Arial"/>
-          <w:sz w:val="24"/>
-          <w:szCs w:val="24"/>
-        </w:rPr>
-        <w:t>&lt;&lt;</w:t>
-      </w:r>
-      <w:proofErr w:type="spellStart"/>
-      <w:r>
-        <w:rPr>
-          <w:rFonts w:ascii="Arial" w:hAnsi="Arial" w:cs="Arial"/>
-          <w:sz w:val="24"/>
-          <w:szCs w:val="24"/>
-        </w:rPr>
-        <w:t>feeAmount</w:t>
-      </w:r>
-      <w:proofErr w:type="spellEnd"/>
-      <w:r>
-        <w:rPr>
-          <w:rFonts w:ascii="Arial" w:hAnsi="Arial" w:cs="Arial"/>
-          <w:sz w:val="24"/>
-          <w:szCs w:val="24"/>
-        </w:rPr>
-        <w:t>&gt;&gt;</w:t>
-      </w:r>
-      <w:bookmarkEnd w:id="1"/>
-    </w:p>
-    <w:p>
-      <w:pPr>
-        <w:tabs>
-          <w:tab w:val="left" w:pos="560"/>
-          <w:tab w:val="left" w:pos="1120"/>
-          <w:tab w:val="left" w:pos="1680"/>
-          <w:tab w:val="left" w:pos="2240"/>
-          <w:tab w:val="left" w:pos="2800"/>
-          <w:tab w:val="left" w:pos="3360"/>
-          <w:tab w:val="left" w:pos="3920"/>
-          <w:tab w:val="left" w:pos="4480"/>
-          <w:tab w:val="left" w:pos="5040"/>
-          <w:tab w:val="left" w:pos="5600"/>
-          <w:tab w:val="left" w:pos="6160"/>
-          <w:tab w:val="left" w:pos="6720"/>
-        </w:tabs>
-        <w:autoSpaceDE w:val="0"/>
-        <w:autoSpaceDN w:val="0"/>
-        <w:adjustRightInd w:val="0"/>
-        <w:spacing w:after="0" w:line="240" w:lineRule="auto"/>
-        <w:rPr>
-          <w:rFonts w:ascii="Arial" w:hAnsi="Arial" w:cs="Arial"/>
-          <w:color w:val="000000"/>
-          <w:sz w:val="24"/>
-          <w:szCs w:val="24"/>
-        </w:rPr>
-      </w:pPr>
-      <w:r>
-        <w:rPr>
-          <w:rFonts w:ascii="Arial" w:hAnsi="Arial" w:cs="Arial"/>
-          <w:color w:val="000000" w:themeColor="text1"/>
-          <w:sz w:val="24"/>
-          <w:szCs w:val="24"/>
-        </w:rPr>
-        <w:t>Payable by &lt;</w:t>
-      </w:r>
-      <w:proofErr w:type="gramStart"/>
-      <w:r>
-        <w:rPr>
-          <w:rFonts w:ascii="Arial" w:hAnsi="Arial" w:cs="Arial"/>
-          <w:color w:val="000000" w:themeColor="text1"/>
-          <w:sz w:val="24"/>
-          <w:szCs w:val="24"/>
-        </w:rPr>
-        <w:t>&lt;</w:t>
-      </w:r>
-      <w:r>
-        <w:rPr>
-          <w:rFonts w:ascii="Arial" w:eastAsia="Arial" w:hAnsi="Arial" w:cs="Arial"/>
-          <w:bCs/>
-          <w:sz w:val="24"/>
-          <w:szCs w:val="24"/>
-        </w:rPr>
-        <w:t>{</w:t>
+        <w:t>_{</w:t>
       </w:r>
       <w:proofErr w:type="spellStart"/>
       <w:proofErr w:type="gramEnd"/>
       <w:r>
         <w:rPr>
-          <w:rFonts w:ascii="Arial" w:eastAsia="Arial" w:hAnsi="Arial" w:cs="Arial"/>
-          <w:bCs/>
-          <w:sz w:val="24"/>
-          <w:szCs w:val="24"/>
-        </w:rPr>
-        <w:t>dateFormat</w:t>
+          <w:rFonts w:ascii="Arial" w:hAnsi="Arial" w:cs="Arial"/>
+          <w:sz w:val="24"/>
+          <w:szCs w:val="24"/>
+        </w:rPr>
+        <w:t>partiesAttendingByTelephone</w:t>
       </w:r>
       <w:proofErr w:type="spellEnd"/>
       <w:r>
         <w:rPr>
-          <w:rFonts w:ascii="Arial" w:eastAsia="Arial" w:hAnsi="Arial" w:cs="Arial"/>
-          <w:bCs/>
-          <w:sz w:val="24"/>
-          <w:szCs w:val="24"/>
-        </w:rPr>
-        <w:t>(</w:t>
+          <w:rFonts w:ascii="Arial" w:hAnsi="Arial" w:cs="Arial"/>
+          <w:sz w:val="24"/>
+          <w:szCs w:val="24"/>
+        </w:rPr>
+        <w:t xml:space="preserve">!=null || </w:t>
       </w:r>
       <w:proofErr w:type="spellStart"/>
       <w:r>
         <w:rPr>
-          <w:rFonts w:ascii="Arial" w:eastAsia="Arial" w:hAnsi="Arial" w:cs="Arial"/>
-          <w:bCs/>
-          <w:sz w:val="24"/>
-          <w:szCs w:val="24"/>
-        </w:rPr>
-        <w:t>hearingDueDate</w:t>
+          <w:rFonts w:ascii="Arial" w:hAnsi="Arial" w:cs="Arial"/>
+          <w:sz w:val="24"/>
+          <w:szCs w:val="24"/>
+        </w:rPr>
+        <w:t>partiesAttendingByVideo</w:t>
       </w:r>
       <w:proofErr w:type="spellEnd"/>
       <w:r>
         <w:rPr>
-          <w:rFonts w:ascii="Arial" w:eastAsia="Arial" w:hAnsi="Arial" w:cs="Arial"/>
-          <w:bCs/>
-          <w:sz w:val="24"/>
-          <w:szCs w:val="24"/>
-        </w:rPr>
-        <w:t xml:space="preserve">, ‘dd MMMM </w:t>
-      </w:r>
-      <w:proofErr w:type="spellStart"/>
-      <w:r>
-        <w:rPr>
-          <w:rFonts w:ascii="Arial" w:eastAsia="Arial" w:hAnsi="Arial" w:cs="Arial"/>
-          <w:bCs/>
-          <w:sz w:val="24"/>
-          <w:szCs w:val="24"/>
-        </w:rPr>
-        <w:t>yyyy</w:t>
-      </w:r>
-      <w:proofErr w:type="spellEnd"/>
-      <w:r>
-        <w:rPr>
-          <w:rFonts w:ascii="Arial" w:eastAsia="Arial" w:hAnsi="Arial" w:cs="Arial"/>
-          <w:bCs/>
-          <w:sz w:val="24"/>
-          <w:szCs w:val="24"/>
-        </w:rPr>
-        <w:t>’, ‘</w:t>
-      </w:r>
-      <w:proofErr w:type="spellStart"/>
-      <w:r>
-        <w:rPr>
-          <w:rFonts w:ascii="Arial" w:eastAsia="Arial" w:hAnsi="Arial" w:cs="Arial"/>
-          <w:bCs/>
-          <w:sz w:val="24"/>
-          <w:szCs w:val="24"/>
-        </w:rPr>
-        <w:t>yyyy</w:t>
-      </w:r>
-      <w:proofErr w:type="spellEnd"/>
-      <w:r>
-        <w:rPr>
-          <w:rFonts w:ascii="Arial" w:eastAsia="Arial" w:hAnsi="Arial" w:cs="Arial"/>
-          <w:bCs/>
-          <w:sz w:val="24"/>
-          <w:szCs w:val="24"/>
-        </w:rPr>
-        <w:t>-MM-dd’)}&gt;&gt;</w:t>
+          <w:rFonts w:ascii="Arial" w:hAnsi="Arial" w:cs="Arial"/>
+          <w:sz w:val="24"/>
+          <w:szCs w:val="24"/>
+        </w:rPr>
+        <w:t>!=null}&gt;&gt;</w:t>
       </w:r>
     </w:p>
     <w:p>
@@ -2542,345 +5394,10 @@
           <w:szCs w:val="24"/>
         </w:rPr>
       </w:pPr>
-      <w:r>
-        <w:rPr>
-          <w:rFonts w:ascii="Arial" w:hAnsi="Arial" w:cs="Arial"/>
-          <w:sz w:val="24"/>
-          <w:szCs w:val="24"/>
-        </w:rPr>
-        <w:t xml:space="preserve">Unless the claimant </w:t>
-      </w:r>
-      <w:r>
-        <w:rPr>
-          <w:rFonts w:ascii="Arial" w:hAnsi="Arial" w:cs="Arial"/>
-          <w:sz w:val="24"/>
-          <w:szCs w:val="24"/>
-        </w:rPr>
-        <w:t xml:space="preserve">pays the trial/hearing fee of </w:t>
-      </w:r>
-      <w:bookmarkStart w:id="2" w:name="_Hlk114660010"/>
-      <w:r>
-        <w:rPr>
-          <w:rFonts w:ascii="Arial" w:hAnsi="Arial" w:cs="Arial"/>
-          <w:sz w:val="24"/>
-          <w:szCs w:val="24"/>
-        </w:rPr>
-        <w:t>&lt;&lt;</w:t>
-      </w:r>
-      <w:proofErr w:type="spellStart"/>
-      <w:r>
-        <w:rPr>
-          <w:rFonts w:ascii="Arial" w:hAnsi="Arial" w:cs="Arial"/>
-          <w:b/>
-          <w:bCs/>
-          <w:sz w:val="24"/>
-          <w:szCs w:val="24"/>
-        </w:rPr>
-        <w:t>feeAmount</w:t>
-      </w:r>
-      <w:proofErr w:type="spellEnd"/>
-      <w:r>
-        <w:rPr>
-          <w:rFonts w:ascii="Arial" w:hAnsi="Arial" w:cs="Arial"/>
-          <w:b/>
-          <w:bCs/>
-          <w:sz w:val="24"/>
-          <w:szCs w:val="24"/>
-        </w:rPr>
-        <w:t>&gt;</w:t>
-      </w:r>
-      <w:r>
-        <w:rPr>
-          <w:rFonts w:ascii="Arial" w:hAnsi="Arial" w:cs="Arial"/>
-          <w:sz w:val="24"/>
-          <w:szCs w:val="24"/>
-        </w:rPr>
-        <w:t xml:space="preserve">&gt; </w:t>
-      </w:r>
-      <w:bookmarkEnd w:id="2"/>
-      <w:r>
-        <w:rPr>
-          <w:rFonts w:ascii="Arial" w:hAnsi="Arial" w:cs="Arial"/>
-          <w:sz w:val="24"/>
-          <w:szCs w:val="24"/>
-        </w:rPr>
-        <w:t>or uploads a properly completed application (</w:t>
-      </w:r>
-      <w:proofErr w:type="spellStart"/>
-      <w:r>
-        <w:rPr>
-          <w:rFonts w:ascii="Arial" w:hAnsi="Arial" w:cs="Arial"/>
-          <w:sz w:val="24"/>
-          <w:szCs w:val="24"/>
-        </w:rPr>
-        <w:t>i.e</w:t>
-      </w:r>
-      <w:proofErr w:type="spellEnd"/>
-      <w:r>
-        <w:rPr>
-          <w:rFonts w:ascii="Arial" w:hAnsi="Arial" w:cs="Arial"/>
-          <w:sz w:val="24"/>
-          <w:szCs w:val="24"/>
-        </w:rPr>
-        <w:t xml:space="preserve"> one which provides all the required information in the manner requested) for help with fees </w:t>
-      </w:r>
-      <w:r>
-        <w:rPr>
-          <w:rFonts w:ascii="Arial" w:hAnsi="Arial" w:cs="Arial"/>
-          <w:sz w:val="24"/>
-          <w:szCs w:val="24"/>
-        </w:rPr>
-        <w:t xml:space="preserve">by </w:t>
-      </w:r>
-      <w:r>
-        <w:rPr>
-          <w:rFonts w:ascii="Arial" w:hAnsi="Arial" w:cs="Arial"/>
-          <w:b/>
-          <w:bCs/>
-          <w:sz w:val="24"/>
-          <w:szCs w:val="24"/>
-        </w:rPr>
-        <w:t>midnight</w:t>
-      </w:r>
-      <w:r>
-        <w:rPr>
-          <w:rFonts w:ascii="Arial" w:hAnsi="Arial" w:cs="Arial"/>
-          <w:sz w:val="24"/>
-          <w:szCs w:val="24"/>
-        </w:rPr>
-        <w:t xml:space="preserve"> on </w:t>
-      </w:r>
-      <w:r>
-        <w:rPr>
-          <w:rFonts w:ascii="Arial" w:hAnsi="Arial" w:cs="Arial"/>
-          <w:color w:val="000000" w:themeColor="text1"/>
-          <w:sz w:val="24"/>
-          <w:szCs w:val="24"/>
-        </w:rPr>
-        <w:t>&lt;&lt;</w:t>
-      </w:r>
-      <w:r>
-        <w:rPr>
-          <w:rFonts w:ascii="Arial" w:eastAsia="Arial" w:hAnsi="Arial" w:cs="Arial"/>
-          <w:bCs/>
-          <w:sz w:val="24"/>
-          <w:szCs w:val="24"/>
-        </w:rPr>
-        <w:t>{</w:t>
-      </w:r>
-      <w:proofErr w:type="spellStart"/>
-      <w:r>
-        <w:rPr>
-          <w:rFonts w:ascii="Arial" w:eastAsia="Arial" w:hAnsi="Arial" w:cs="Arial"/>
-          <w:bCs/>
-          <w:sz w:val="24"/>
-          <w:szCs w:val="24"/>
-        </w:rPr>
-        <w:t>dateFormat</w:t>
-      </w:r>
-      <w:proofErr w:type="spellEnd"/>
-      <w:r>
-        <w:rPr>
-          <w:rFonts w:ascii="Arial" w:eastAsia="Arial" w:hAnsi="Arial" w:cs="Arial"/>
-          <w:bCs/>
-          <w:sz w:val="24"/>
-          <w:szCs w:val="24"/>
-        </w:rPr>
-        <w:t>(</w:t>
-      </w:r>
-      <w:proofErr w:type="spellStart"/>
-      <w:r>
-        <w:rPr>
-          <w:rFonts w:ascii="Arial" w:eastAsia="Arial" w:hAnsi="Arial" w:cs="Arial"/>
-          <w:bCs/>
-          <w:sz w:val="24"/>
-          <w:szCs w:val="24"/>
-        </w:rPr>
-        <w:t>hearingDueDate</w:t>
-      </w:r>
-      <w:proofErr w:type="spellEnd"/>
-      <w:r>
-        <w:rPr>
-          <w:rFonts w:ascii="Arial" w:eastAsia="Arial" w:hAnsi="Arial" w:cs="Arial"/>
-          <w:bCs/>
-          <w:sz w:val="24"/>
-          <w:szCs w:val="24"/>
-        </w:rPr>
-        <w:t xml:space="preserve">, ‘dd MMMM </w:t>
-      </w:r>
-      <w:proofErr w:type="spellStart"/>
-      <w:r>
-        <w:rPr>
-          <w:rFonts w:ascii="Arial" w:eastAsia="Arial" w:hAnsi="Arial" w:cs="Arial"/>
-          <w:bCs/>
-          <w:sz w:val="24"/>
-          <w:szCs w:val="24"/>
-        </w:rPr>
-        <w:t>yyyy</w:t>
-      </w:r>
-      <w:proofErr w:type="spellEnd"/>
-      <w:r>
-        <w:rPr>
-          <w:rFonts w:ascii="Arial" w:eastAsia="Arial" w:hAnsi="Arial" w:cs="Arial"/>
-          <w:bCs/>
-          <w:sz w:val="24"/>
-          <w:szCs w:val="24"/>
-        </w:rPr>
-        <w:t>’, ‘</w:t>
-      </w:r>
-      <w:proofErr w:type="spellStart"/>
-      <w:r>
-        <w:rPr>
-          <w:rFonts w:ascii="Arial" w:eastAsia="Arial" w:hAnsi="Arial" w:cs="Arial"/>
-          <w:bCs/>
-          <w:sz w:val="24"/>
-          <w:szCs w:val="24"/>
-        </w:rPr>
-        <w:t>yyyy</w:t>
-      </w:r>
-      <w:proofErr w:type="spellEnd"/>
-      <w:r>
-        <w:rPr>
-          <w:rFonts w:ascii="Arial" w:eastAsia="Arial" w:hAnsi="Arial" w:cs="Arial"/>
-          <w:bCs/>
-          <w:sz w:val="24"/>
-          <w:szCs w:val="24"/>
-        </w:rPr>
-        <w:t>-MM-dd’)}&gt;&gt;</w:t>
-      </w:r>
-      <w:r>
-        <w:rPr>
-          <w:rFonts w:ascii="Arial" w:hAnsi="Arial" w:cs="Arial"/>
-          <w:sz w:val="24"/>
-          <w:szCs w:val="24"/>
-        </w:rPr>
-        <w:t xml:space="preserve">, then the claim will be struck out without further order, unless the courts order otherwise, </w:t>
-      </w:r>
-      <w:r>
-        <w:rPr>
-          <w:rFonts w:ascii="Arial" w:hAnsi="Arial" w:cs="Arial"/>
-          <w:sz w:val="24"/>
-          <w:szCs w:val="24"/>
-        </w:rPr>
-        <w:t>the claimant</w:t>
-      </w:r>
-      <w:r>
-        <w:rPr>
-          <w:rFonts w:ascii="Arial" w:hAnsi="Arial" w:cs="Arial"/>
-          <w:sz w:val="24"/>
-          <w:szCs w:val="24"/>
-        </w:rPr>
-        <w:t xml:space="preserve"> will also be liable for the costs which the defendant has incurred.</w:t>
-      </w:r>
-    </w:p>
-    <w:p>
-      <w:pPr>
-        <w:spacing w:line="240" w:lineRule="auto"/>
-        <w:rPr>
-          <w:rFonts w:ascii="Arial" w:hAnsi="Arial" w:cs="Arial"/>
-          <w:sz w:val="24"/>
-          <w:szCs w:val="24"/>
-        </w:rPr>
-      </w:pPr>
-      <w:r>
-        <w:rPr>
-          <w:rFonts w:ascii="Arial" w:hAnsi="Arial" w:cs="Arial"/>
-          <w:sz w:val="24"/>
-          <w:szCs w:val="24"/>
-        </w:rPr>
-        <w:t>&lt;&lt;es_&gt;&gt;</w:t>
-      </w:r>
-    </w:p>
-    <w:p>
-      <w:pPr>
-        <w:spacing w:line="240" w:lineRule="auto"/>
-        <w:rPr>
-          <w:rFonts w:ascii="Arial" w:hAnsi="Arial" w:cs="Arial"/>
-          <w:sz w:val="24"/>
-          <w:szCs w:val="24"/>
-        </w:rPr>
-      </w:pPr>
-    </w:p>
-    <w:p>
-      <w:pPr>
-        <w:spacing w:line="240" w:lineRule="auto"/>
-        <w:rPr>
-          <w:rFonts w:ascii="Arial" w:hAnsi="Arial" w:cs="Arial"/>
-          <w:b/>
-          <w:bCs/>
-          <w:sz w:val="24"/>
-          <w:szCs w:val="24"/>
-          <w:u w:val="single"/>
-        </w:rPr>
-      </w:pPr>
-      <w:bookmarkStart w:id="3" w:name="_Hlk150165830"/>
-      <w:r>
-        <w:rPr>
-          <w:rFonts w:ascii="Arial" w:hAnsi="Arial" w:cs="Arial"/>
-          <w:b/>
-          <w:bCs/>
-          <w:sz w:val="24"/>
-          <w:szCs w:val="24"/>
-          <w:u w:val="single"/>
-        </w:rPr>
-        <w:t>The Claimant (or in the event they act in person and the Defendant is represented, the Defendant) must bring to court for the start of the trial a paper copy of the electronic trial bundle for use by witnesses. A failure to do so may result in the imposition of sanctions.</w:t>
-      </w:r>
-    </w:p>
-    <w:bookmarkEnd w:id="3"/>
-    <w:p>
-      <w:pPr>
-        <w:spacing w:line="240" w:lineRule="auto"/>
-        <w:rPr>
-          <w:rFonts w:ascii="Arial" w:hAnsi="Arial" w:cs="Arial"/>
-          <w:b/>
-          <w:bCs/>
-          <w:sz w:val="24"/>
-          <w:szCs w:val="24"/>
-          <w:u w:val="single"/>
-        </w:rPr>
-      </w:pPr>
-    </w:p>
-    <w:p>
-      <w:pPr>
-        <w:spacing w:after="240"/>
-        <w:rPr>
-          <w:rFonts w:ascii="Arial" w:hAnsi="Arial" w:cs="Arial"/>
-          <w:sz w:val="24"/>
-          <w:szCs w:val="24"/>
-        </w:rPr>
-      </w:pPr>
-      <w:r>
-        <w:rPr>
-          <w:rFonts w:ascii="Arial" w:hAnsi="Arial" w:cs="Arial"/>
-          <w:b/>
-          <w:bCs/>
-          <w:sz w:val="24"/>
-          <w:szCs w:val="24"/>
-        </w:rPr>
-        <w:t xml:space="preserve">Please note: </w:t>
-      </w:r>
-      <w:r>
-        <w:rPr>
-          <w:rFonts w:ascii="Arial" w:hAnsi="Arial" w:cs="Arial"/>
-          <w:sz w:val="24"/>
-          <w:szCs w:val="24"/>
-        </w:rPr>
-        <w:t>Cases are listed in accordance with local hearing arrangements determined by the Judiciary and implemented by the court staff. Every effort is made to ensure that hearings start at the time specified. However, listing practices or other factors may mean that you experience a delay, an adjournment at short notice or your case may be released to a different court hearing centre, in which case you will be notified.</w:t>
-      </w:r>
-    </w:p>
-    <w:p>
-      <w:pPr>
-        <w:spacing w:line="240" w:lineRule="auto"/>
-        <w:rPr>
-          <w:rFonts w:ascii="Arial" w:hAnsi="Arial" w:cs="Arial"/>
-          <w:sz w:val="24"/>
-          <w:szCs w:val="24"/>
-        </w:rPr>
-      </w:pPr>
     </w:p>
     <w:sectPr>
-      <w:footerReference w:type="even" r:id="rId10"/>
-      <w:footerReference w:type="first" r:id="rId11"/>
+      <w:footerReference w:type="even" r:id="rId13"/>
+      <w:footerReference w:type="first" r:id="rId14"/>
       <w:pgSz w:w="11906" w:h="16838"/>
       <w:pgMar w:top="1440" w:right="1080" w:bottom="1440" w:left="1080" w:header="708" w:footer="708" w:gutter="0"/>
       <w:cols w:space="708"/>
@@ -2891,7 +5408,7 @@
 </file>
 
 <file path=word/endnotes.xml><?xml version="1.0" encoding="utf-8"?>
-<w:endnotes xmlns:wpc="http://schemas.microsoft.com/office/word/2010/wordprocessingCanvas" xmlns:cx="http://schemas.microsoft.com/office/drawing/2014/chartex" xmlns:cx1="http://schemas.microsoft.com/office/drawing/2015/9/8/chartex" xmlns:cx2="http://schemas.microsoft.com/office/drawing/2015/10/21/chartex" xmlns:cx3="http://schemas.microsoft.com/office/drawing/2016/5/9/chartex" xmlns:cx4="http://schemas.microsoft.com/office/drawing/2016/5/10/chartex" xmlns:cx5="http://schemas.microsoft.com/office/drawing/2016/5/11/chartex" xmlns:cx6="http://schemas.microsoft.com/office/drawing/2016/5/12/chartex" xmlns:cx7="http://schemas.microsoft.com/office/drawing/2016/5/13/chartex" xmlns:cx8="http://schemas.microsoft.com/office/drawing/2016/5/14/chartex" xmlns:mc="http://schemas.openxmlformats.org/markup-compatibility/2006" xmlns:aink="http://schemas.microsoft.com/office/drawing/2016/ink" xmlns:am3d="http://schemas.microsoft.com/office/drawing/2017/model3d" xmlns:o="urn:schemas-microsoft-com:office:office" xmlns:oel="http://schemas.microsoft.com/office/2019/extlst" xmlns:r="http://schemas.openxmlformats.org/officeDocument/2006/relationships" xmlns:m="http://schemas.openxmlformats.org/officeDocument/2006/math" xmlns:v="urn:schemas-microsoft-com:vml" xmlns:wp14="http://schemas.microsoft.com/office/word/2010/wordprocessingDrawing" xmlns:wp="http://schemas.openxmlformats.org/drawingml/2006/wordprocessingDrawing" xmlns:w10="urn:schemas-microsoft-com:office:word" xmlns:w="http://schemas.openxmlformats.org/wordprocessingml/2006/main" xmlns:w14="http://schemas.microsoft.com/office/word/2010/wordml" xmlns:w15="http://schemas.microsoft.com/office/word/2012/wordml" xmlns:w16cex="http://schemas.microsoft.com/office/word/2018/wordml/cex" xmlns:w16cid="http://schemas.microsoft.com/office/word/2016/wordml/cid" xmlns:w16="http://schemas.microsoft.com/office/word/2018/wordml" xmlns:w16sdtdh="http://schemas.microsoft.com/office/word/2020/wordml/sdtdatahash" xmlns:w16se="http://schemas.microsoft.com/office/word/2015/wordml/symex" xmlns:wpg="http://schemas.microsoft.com/office/word/2010/wordprocessingGroup" xmlns:wpi="http://schemas.microsoft.com/office/word/2010/wordprocessingInk" xmlns:wne="http://schemas.microsoft.com/office/word/2006/wordml" xmlns:wps="http://schemas.microsoft.com/office/word/2010/wordprocessingShape" mc:Ignorable="w14 w15 w16se w16cid w16 w16cex w16sdtdh wp14">
+<w:endnotes xmlns:wpc="http://schemas.microsoft.com/office/word/2010/wordprocessingCanvas" xmlns:cx="http://schemas.microsoft.com/office/drawing/2014/chartex" xmlns:cx1="http://schemas.microsoft.com/office/drawing/2015/9/8/chartex" xmlns:cx2="http://schemas.microsoft.com/office/drawing/2015/10/21/chartex" xmlns:cx3="http://schemas.microsoft.com/office/drawing/2016/5/9/chartex" xmlns:cx4="http://schemas.microsoft.com/office/drawing/2016/5/10/chartex" xmlns:cx5="http://schemas.microsoft.com/office/drawing/2016/5/11/chartex" xmlns:cx6="http://schemas.microsoft.com/office/drawing/2016/5/12/chartex" xmlns:cx7="http://schemas.microsoft.com/office/drawing/2016/5/13/chartex" xmlns:cx8="http://schemas.microsoft.com/office/drawing/2016/5/14/chartex" xmlns:mc="http://schemas.openxmlformats.org/markup-compatibility/2006" xmlns:aink="http://schemas.microsoft.com/office/drawing/2016/ink" xmlns:am3d="http://schemas.microsoft.com/office/drawing/2017/model3d" xmlns:o="urn:schemas-microsoft-com:office:office" xmlns:oel="http://schemas.microsoft.com/office/2019/extlst" xmlns:r="http://schemas.openxmlformats.org/officeDocument/2006/relationships" xmlns:m="http://schemas.openxmlformats.org/officeDocument/2006/math" xmlns:v="urn:schemas-microsoft-com:vml" xmlns:wp14="http://schemas.microsoft.com/office/word/2010/wordprocessingDrawing" xmlns:wp="http://schemas.openxmlformats.org/drawingml/2006/wordprocessingDrawing" xmlns:w10="urn:schemas-microsoft-com:office:word" xmlns:w="http://schemas.openxmlformats.org/wordprocessingml/2006/main" xmlns:w14="http://schemas.microsoft.com/office/word/2010/wordml" xmlns:w15="http://schemas.microsoft.com/office/word/2012/wordml" xmlns:w16cex="http://schemas.microsoft.com/office/word/2018/wordml/cex" xmlns:w16cid="http://schemas.microsoft.com/office/word/2016/wordml/cid" xmlns:w16="http://schemas.microsoft.com/office/word/2018/wordml" xmlns:w16du="http://schemas.microsoft.com/office/word/2023/wordml/word16du" xmlns:w16sdtdh="http://schemas.microsoft.com/office/word/2020/wordml/sdtdatahash" xmlns:w16se="http://schemas.microsoft.com/office/word/2015/wordml/symex" xmlns:wpg="http://schemas.microsoft.com/office/word/2010/wordprocessingGroup" xmlns:wpi="http://schemas.microsoft.com/office/word/2010/wordprocessingInk" xmlns:wne="http://schemas.microsoft.com/office/word/2006/wordml" xmlns:wps="http://schemas.microsoft.com/office/word/2010/wordprocessingShape" mc:Ignorable="w14 w15 w16se w16cid w16 w16cex w16sdtdh w16du wp14">
   <w:endnote w:type="separator" w:id="-1">
     <w:p>
       <w:pPr>
@@ -2916,7 +5433,7 @@
 </file>
 
 <file path=word/footer1.xml><?xml version="1.0" encoding="utf-8"?>
-<w:ftr xmlns:wpc="http://schemas.microsoft.com/office/word/2010/wordprocessingCanvas" xmlns:cx="http://schemas.microsoft.com/office/drawing/2014/chartex" xmlns:cx1="http://schemas.microsoft.com/office/drawing/2015/9/8/chartex" xmlns:cx2="http://schemas.microsoft.com/office/drawing/2015/10/21/chartex" xmlns:cx3="http://schemas.microsoft.com/office/drawing/2016/5/9/chartex" xmlns:cx4="http://schemas.microsoft.com/office/drawing/2016/5/10/chartex" xmlns:cx5="http://schemas.microsoft.com/office/drawing/2016/5/11/chartex" xmlns:cx6="http://schemas.microsoft.com/office/drawing/2016/5/12/chartex" xmlns:cx7="http://schemas.microsoft.com/office/drawing/2016/5/13/chartex" xmlns:cx8="http://schemas.microsoft.com/office/drawing/2016/5/14/chartex" xmlns:mc="http://schemas.openxmlformats.org/markup-compatibility/2006" xmlns:aink="http://schemas.microsoft.com/office/drawing/2016/ink" xmlns:am3d="http://schemas.microsoft.com/office/drawing/2017/model3d" xmlns:o="urn:schemas-microsoft-com:office:office" xmlns:oel="http://schemas.microsoft.com/office/2019/extlst" xmlns:r="http://schemas.openxmlformats.org/officeDocument/2006/relationships" xmlns:m="http://schemas.openxmlformats.org/officeDocument/2006/math" xmlns:v="urn:schemas-microsoft-com:vml" xmlns:wp14="http://schemas.microsoft.com/office/word/2010/wordprocessingDrawing" xmlns:wp="http://schemas.openxmlformats.org/drawingml/2006/wordprocessingDrawing" xmlns:w10="urn:schemas-microsoft-com:office:word" xmlns:w="http://schemas.openxmlformats.org/wordprocessingml/2006/main" xmlns:w14="http://schemas.microsoft.com/office/word/2010/wordml" xmlns:w15="http://schemas.microsoft.com/office/word/2012/wordml" xmlns:w16cex="http://schemas.microsoft.com/office/word/2018/wordml/cex" xmlns:w16cid="http://schemas.microsoft.com/office/word/2016/wordml/cid" xmlns:w16="http://schemas.microsoft.com/office/word/2018/wordml" xmlns:w16sdtdh="http://schemas.microsoft.com/office/word/2020/wordml/sdtdatahash" xmlns:w16se="http://schemas.microsoft.com/office/word/2015/wordml/symex" xmlns:wpg="http://schemas.microsoft.com/office/word/2010/wordprocessingGroup" xmlns:wpi="http://schemas.microsoft.com/office/word/2010/wordprocessingInk" xmlns:wne="http://schemas.microsoft.com/office/word/2006/wordml" xmlns:wps="http://schemas.microsoft.com/office/word/2010/wordprocessingShape" mc:Ignorable="w14 w15 w16se w16cid w16 w16cex w16sdtdh wp14">
+<w:ftr xmlns:wpc="http://schemas.microsoft.com/office/word/2010/wordprocessingCanvas" xmlns:cx="http://schemas.microsoft.com/office/drawing/2014/chartex" xmlns:cx1="http://schemas.microsoft.com/office/drawing/2015/9/8/chartex" xmlns:cx2="http://schemas.microsoft.com/office/drawing/2015/10/21/chartex" xmlns:cx3="http://schemas.microsoft.com/office/drawing/2016/5/9/chartex" xmlns:cx4="http://schemas.microsoft.com/office/drawing/2016/5/10/chartex" xmlns:cx5="http://schemas.microsoft.com/office/drawing/2016/5/11/chartex" xmlns:cx6="http://schemas.microsoft.com/office/drawing/2016/5/12/chartex" xmlns:cx7="http://schemas.microsoft.com/office/drawing/2016/5/13/chartex" xmlns:cx8="http://schemas.microsoft.com/office/drawing/2016/5/14/chartex" xmlns:mc="http://schemas.openxmlformats.org/markup-compatibility/2006" xmlns:aink="http://schemas.microsoft.com/office/drawing/2016/ink" xmlns:am3d="http://schemas.microsoft.com/office/drawing/2017/model3d" xmlns:o="urn:schemas-microsoft-com:office:office" xmlns:oel="http://schemas.microsoft.com/office/2019/extlst" xmlns:r="http://schemas.openxmlformats.org/officeDocument/2006/relationships" xmlns:m="http://schemas.openxmlformats.org/officeDocument/2006/math" xmlns:v="urn:schemas-microsoft-com:vml" xmlns:wp14="http://schemas.microsoft.com/office/word/2010/wordprocessingDrawing" xmlns:wp="http://schemas.openxmlformats.org/drawingml/2006/wordprocessingDrawing" xmlns:w10="urn:schemas-microsoft-com:office:word" xmlns:w="http://schemas.openxmlformats.org/wordprocessingml/2006/main" xmlns:w14="http://schemas.microsoft.com/office/word/2010/wordml" xmlns:w15="http://schemas.microsoft.com/office/word/2012/wordml" xmlns:w16cex="http://schemas.microsoft.com/office/word/2018/wordml/cex" xmlns:w16cid="http://schemas.microsoft.com/office/word/2016/wordml/cid" xmlns:w16="http://schemas.microsoft.com/office/word/2018/wordml" xmlns:w16du="http://schemas.microsoft.com/office/word/2023/wordml/word16du" xmlns:w16sdtdh="http://schemas.microsoft.com/office/word/2020/wordml/sdtdatahash" xmlns:w16se="http://schemas.microsoft.com/office/word/2015/wordml/symex" xmlns:wpg="http://schemas.microsoft.com/office/word/2010/wordprocessingGroup" xmlns:wpi="http://schemas.microsoft.com/office/word/2010/wordprocessingInk" xmlns:wne="http://schemas.microsoft.com/office/word/2006/wordml" xmlns:wps="http://schemas.microsoft.com/office/word/2010/wordprocessingShape" mc:Ignorable="w14 w15 w16se w16cid w16 w16cex w16sdtdh w16du wp14">
   <w:p>
     <w:pPr>
       <w:pStyle w:val="Footer"/>
@@ -2926,7 +5443,7 @@
 </file>
 
 <file path=word/footer2.xml><?xml version="1.0" encoding="utf-8"?>
-<w:ftr xmlns:wpc="http://schemas.microsoft.com/office/word/2010/wordprocessingCanvas" xmlns:cx="http://schemas.microsoft.com/office/drawing/2014/chartex" xmlns:cx1="http://schemas.microsoft.com/office/drawing/2015/9/8/chartex" xmlns:cx2="http://schemas.microsoft.com/office/drawing/2015/10/21/chartex" xmlns:cx3="http://schemas.microsoft.com/office/drawing/2016/5/9/chartex" xmlns:cx4="http://schemas.microsoft.com/office/drawing/2016/5/10/chartex" xmlns:cx5="http://schemas.microsoft.com/office/drawing/2016/5/11/chartex" xmlns:cx6="http://schemas.microsoft.com/office/drawing/2016/5/12/chartex" xmlns:cx7="http://schemas.microsoft.com/office/drawing/2016/5/13/chartex" xmlns:cx8="http://schemas.microsoft.com/office/drawing/2016/5/14/chartex" xmlns:mc="http://schemas.openxmlformats.org/markup-compatibility/2006" xmlns:aink="http://schemas.microsoft.com/office/drawing/2016/ink" xmlns:am3d="http://schemas.microsoft.com/office/drawing/2017/model3d" xmlns:o="urn:schemas-microsoft-com:office:office" xmlns:oel="http://schemas.microsoft.com/office/2019/extlst" xmlns:r="http://schemas.openxmlformats.org/officeDocument/2006/relationships" xmlns:m="http://schemas.openxmlformats.org/officeDocument/2006/math" xmlns:v="urn:schemas-microsoft-com:vml" xmlns:wp14="http://schemas.microsoft.com/office/word/2010/wordprocessingDrawing" xmlns:wp="http://schemas.openxmlformats.org/drawingml/2006/wordprocessingDrawing" xmlns:w10="urn:schemas-microsoft-com:office:word" xmlns:w="http://schemas.openxmlformats.org/wordprocessingml/2006/main" xmlns:w14="http://schemas.microsoft.com/office/word/2010/wordml" xmlns:w15="http://schemas.microsoft.com/office/word/2012/wordml" xmlns:w16cex="http://schemas.microsoft.com/office/word/2018/wordml/cex" xmlns:w16cid="http://schemas.microsoft.com/office/word/2016/wordml/cid" xmlns:w16="http://schemas.microsoft.com/office/word/2018/wordml" xmlns:w16sdtdh="http://schemas.microsoft.com/office/word/2020/wordml/sdtdatahash" xmlns:w16se="http://schemas.microsoft.com/office/word/2015/wordml/symex" xmlns:wpg="http://schemas.microsoft.com/office/word/2010/wordprocessingGroup" xmlns:wpi="http://schemas.microsoft.com/office/word/2010/wordprocessingInk" xmlns:wne="http://schemas.microsoft.com/office/word/2006/wordml" xmlns:wps="http://schemas.microsoft.com/office/word/2010/wordprocessingShape" mc:Ignorable="w14 w15 w16se w16cid w16 w16cex w16sdtdh wp14">
+<w:ftr xmlns:wpc="http://schemas.microsoft.com/office/word/2010/wordprocessingCanvas" xmlns:cx="http://schemas.microsoft.com/office/drawing/2014/chartex" xmlns:cx1="http://schemas.microsoft.com/office/drawing/2015/9/8/chartex" xmlns:cx2="http://schemas.microsoft.com/office/drawing/2015/10/21/chartex" xmlns:cx3="http://schemas.microsoft.com/office/drawing/2016/5/9/chartex" xmlns:cx4="http://schemas.microsoft.com/office/drawing/2016/5/10/chartex" xmlns:cx5="http://schemas.microsoft.com/office/drawing/2016/5/11/chartex" xmlns:cx6="http://schemas.microsoft.com/office/drawing/2016/5/12/chartex" xmlns:cx7="http://schemas.microsoft.com/office/drawing/2016/5/13/chartex" xmlns:cx8="http://schemas.microsoft.com/office/drawing/2016/5/14/chartex" xmlns:mc="http://schemas.openxmlformats.org/markup-compatibility/2006" xmlns:aink="http://schemas.microsoft.com/office/drawing/2016/ink" xmlns:am3d="http://schemas.microsoft.com/office/drawing/2017/model3d" xmlns:o="urn:schemas-microsoft-com:office:office" xmlns:oel="http://schemas.microsoft.com/office/2019/extlst" xmlns:r="http://schemas.openxmlformats.org/officeDocument/2006/relationships" xmlns:m="http://schemas.openxmlformats.org/officeDocument/2006/math" xmlns:v="urn:schemas-microsoft-com:vml" xmlns:wp14="http://schemas.microsoft.com/office/word/2010/wordprocessingDrawing" xmlns:wp="http://schemas.openxmlformats.org/drawingml/2006/wordprocessingDrawing" xmlns:w10="urn:schemas-microsoft-com:office:word" xmlns:w="http://schemas.openxmlformats.org/wordprocessingml/2006/main" xmlns:w14="http://schemas.microsoft.com/office/word/2010/wordml" xmlns:w15="http://schemas.microsoft.com/office/word/2012/wordml" xmlns:w16cex="http://schemas.microsoft.com/office/word/2018/wordml/cex" xmlns:w16cid="http://schemas.microsoft.com/office/word/2016/wordml/cid" xmlns:w16="http://schemas.microsoft.com/office/word/2018/wordml" xmlns:w16du="http://schemas.microsoft.com/office/word/2023/wordml/word16du" xmlns:w16sdtdh="http://schemas.microsoft.com/office/word/2020/wordml/sdtdatahash" xmlns:w16se="http://schemas.microsoft.com/office/word/2015/wordml/symex" xmlns:wpg="http://schemas.microsoft.com/office/word/2010/wordprocessingGroup" xmlns:wpi="http://schemas.microsoft.com/office/word/2010/wordprocessingInk" xmlns:wne="http://schemas.microsoft.com/office/word/2006/wordml" xmlns:wps="http://schemas.microsoft.com/office/word/2010/wordprocessingShape" mc:Ignorable="w14 w15 w16se w16cid w16 w16cex w16sdtdh w16du wp14">
   <w:p>
     <w:pPr>
       <w:pStyle w:val="Footer"/>
@@ -2936,7 +5453,7 @@
 </file>
 
 <file path=word/footnotes.xml><?xml version="1.0" encoding="utf-8"?>
-<w:footnotes xmlns:wpc="http://schemas.microsoft.com/office/word/2010/wordprocessingCanvas" xmlns:cx="http://schemas.microsoft.com/office/drawing/2014/chartex" xmlns:cx1="http://schemas.microsoft.com/office/drawing/2015/9/8/chartex" xmlns:cx2="http://schemas.microsoft.com/office/drawing/2015/10/21/chartex" xmlns:cx3="http://schemas.microsoft.com/office/drawing/2016/5/9/chartex" xmlns:cx4="http://schemas.microsoft.com/office/drawing/2016/5/10/chartex" xmlns:cx5="http://schemas.microsoft.com/office/drawing/2016/5/11/chartex" xmlns:cx6="http://schemas.microsoft.com/office/drawing/2016/5/12/chartex" xmlns:cx7="http://schemas.microsoft.com/office/drawing/2016/5/13/chartex" xmlns:cx8="http://schemas.microsoft.com/office/drawing/2016/5/14/chartex" xmlns:mc="http://schemas.openxmlformats.org/markup-compatibility/2006" xmlns:aink="http://schemas.microsoft.com/office/drawing/2016/ink" xmlns:am3d="http://schemas.microsoft.com/office/drawing/2017/model3d" xmlns:o="urn:schemas-microsoft-com:office:office" xmlns:oel="http://schemas.microsoft.com/office/2019/extlst" xmlns:r="http://schemas.openxmlformats.org/officeDocument/2006/relationships" xmlns:m="http://schemas.openxmlformats.org/officeDocument/2006/math" xmlns:v="urn:schemas-microsoft-com:vml" xmlns:wp14="http://schemas.microsoft.com/office/word/2010/wordprocessingDrawing" xmlns:wp="http://schemas.openxmlformats.org/drawingml/2006/wordprocessingDrawing" xmlns:w10="urn:schemas-microsoft-com:office:word" xmlns:w="http://schemas.openxmlformats.org/wordprocessingml/2006/main" xmlns:w14="http://schemas.microsoft.com/office/word/2010/wordml" xmlns:w15="http://schemas.microsoft.com/office/word/2012/wordml" xmlns:w16cex="http://schemas.microsoft.com/office/word/2018/wordml/cex" xmlns:w16cid="http://schemas.microsoft.com/office/word/2016/wordml/cid" xmlns:w16="http://schemas.microsoft.com/office/word/2018/wordml" xmlns:w16sdtdh="http://schemas.microsoft.com/office/word/2020/wordml/sdtdatahash" xmlns:w16se="http://schemas.microsoft.com/office/word/2015/wordml/symex" xmlns:wpg="http://schemas.microsoft.com/office/word/2010/wordprocessingGroup" xmlns:wpi="http://schemas.microsoft.com/office/word/2010/wordprocessingInk" xmlns:wne="http://schemas.microsoft.com/office/word/2006/wordml" xmlns:wps="http://schemas.microsoft.com/office/word/2010/wordprocessingShape" mc:Ignorable="w14 w15 w16se w16cid w16 w16cex w16sdtdh wp14">
+<w:footnotes xmlns:wpc="http://schemas.microsoft.com/office/word/2010/wordprocessingCanvas" xmlns:cx="http://schemas.microsoft.com/office/drawing/2014/chartex" xmlns:cx1="http://schemas.microsoft.com/office/drawing/2015/9/8/chartex" xmlns:cx2="http://schemas.microsoft.com/office/drawing/2015/10/21/chartex" xmlns:cx3="http://schemas.microsoft.com/office/drawing/2016/5/9/chartex" xmlns:cx4="http://schemas.microsoft.com/office/drawing/2016/5/10/chartex" xmlns:cx5="http://schemas.microsoft.com/office/drawing/2016/5/11/chartex" xmlns:cx6="http://schemas.microsoft.com/office/drawing/2016/5/12/chartex" xmlns:cx7="http://schemas.microsoft.com/office/drawing/2016/5/13/chartex" xmlns:cx8="http://schemas.microsoft.com/office/drawing/2016/5/14/chartex" xmlns:mc="http://schemas.openxmlformats.org/markup-compatibility/2006" xmlns:aink="http://schemas.microsoft.com/office/drawing/2016/ink" xmlns:am3d="http://schemas.microsoft.com/office/drawing/2017/model3d" xmlns:o="urn:schemas-microsoft-com:office:office" xmlns:oel="http://schemas.microsoft.com/office/2019/extlst" xmlns:r="http://schemas.openxmlformats.org/officeDocument/2006/relationships" xmlns:m="http://schemas.openxmlformats.org/officeDocument/2006/math" xmlns:v="urn:schemas-microsoft-com:vml" xmlns:wp14="http://schemas.microsoft.com/office/word/2010/wordprocessingDrawing" xmlns:wp="http://schemas.openxmlformats.org/drawingml/2006/wordprocessingDrawing" xmlns:w10="urn:schemas-microsoft-com:office:word" xmlns:w="http://schemas.openxmlformats.org/wordprocessingml/2006/main" xmlns:w14="http://schemas.microsoft.com/office/word/2010/wordml" xmlns:w15="http://schemas.microsoft.com/office/word/2012/wordml" xmlns:w16cex="http://schemas.microsoft.com/office/word/2018/wordml/cex" xmlns:w16cid="http://schemas.microsoft.com/office/word/2016/wordml/cid" xmlns:w16="http://schemas.microsoft.com/office/word/2018/wordml" xmlns:w16du="http://schemas.microsoft.com/office/word/2023/wordml/word16du" xmlns:w16sdtdh="http://schemas.microsoft.com/office/word/2020/wordml/sdtdatahash" xmlns:w16se="http://schemas.microsoft.com/office/word/2015/wordml/symex" xmlns:wpg="http://schemas.microsoft.com/office/word/2010/wordprocessingGroup" xmlns:wpi="http://schemas.microsoft.com/office/word/2010/wordprocessingInk" xmlns:wne="http://schemas.microsoft.com/office/word/2006/wordml" xmlns:wps="http://schemas.microsoft.com/office/word/2010/wordprocessingShape" mc:Ignorable="w14 w15 w16se w16cid w16 w16cex w16sdtdh w16du wp14">
   <w:footnote w:type="separator" w:id="-1">
     <w:p>
       <w:pPr>
@@ -2961,7 +5478,7 @@
 </file>
 
 <file path=word/numbering.xml><?xml version="1.0" encoding="utf-8"?>
-<w:numbering xmlns:wpc="http://schemas.microsoft.com/office/word/2010/wordprocessingCanvas" xmlns:cx="http://schemas.microsoft.com/office/drawing/2014/chartex" xmlns:cx1="http://schemas.microsoft.com/office/drawing/2015/9/8/chartex" xmlns:cx2="http://schemas.microsoft.com/office/drawing/2015/10/21/chartex" xmlns:cx3="http://schemas.microsoft.com/office/drawing/2016/5/9/chartex" xmlns:cx4="http://schemas.microsoft.com/office/drawing/2016/5/10/chartex" xmlns:cx5="http://schemas.microsoft.com/office/drawing/2016/5/11/chartex" xmlns:cx6="http://schemas.microsoft.com/office/drawing/2016/5/12/chartex" xmlns:cx7="http://schemas.microsoft.com/office/drawing/2016/5/13/chartex" xmlns:cx8="http://schemas.microsoft.com/office/drawing/2016/5/14/chartex" xmlns:mc="http://schemas.openxmlformats.org/markup-compatibility/2006" xmlns:aink="http://schemas.microsoft.com/office/drawing/2016/ink" xmlns:am3d="http://schemas.microsoft.com/office/drawing/2017/model3d" xmlns:o="urn:schemas-microsoft-com:office:office" xmlns:oel="http://schemas.microsoft.com/office/2019/extlst" xmlns:r="http://schemas.openxmlformats.org/officeDocument/2006/relationships" xmlns:m="http://schemas.openxmlformats.org/officeDocument/2006/math" xmlns:v="urn:schemas-microsoft-com:vml" xmlns:wp14="http://schemas.microsoft.com/office/word/2010/wordprocessingDrawing" xmlns:wp="http://schemas.openxmlformats.org/drawingml/2006/wordprocessingDrawing" xmlns:w10="urn:schemas-microsoft-com:office:word" xmlns:w="http://schemas.openxmlformats.org/wordprocessingml/2006/main" xmlns:w14="http://schemas.microsoft.com/office/word/2010/wordml" xmlns:w15="http://schemas.microsoft.com/office/word/2012/wordml" xmlns:w16cex="http://schemas.microsoft.com/office/word/2018/wordml/cex" xmlns:w16cid="http://schemas.microsoft.com/office/word/2016/wordml/cid" xmlns:w16="http://schemas.microsoft.com/office/word/2018/wordml" xmlns:w16sdtdh="http://schemas.microsoft.com/office/word/2020/wordml/sdtdatahash" xmlns:w16se="http://schemas.microsoft.com/office/word/2015/wordml/symex" xmlns:wpg="http://schemas.microsoft.com/office/word/2010/wordprocessingGroup" xmlns:wpi="http://schemas.microsoft.com/office/word/2010/wordprocessingInk" xmlns:wne="http://schemas.microsoft.com/office/word/2006/wordml" xmlns:wps="http://schemas.microsoft.com/office/word/2010/wordprocessingShape" mc:Ignorable="w14 w15 w16se w16cid w16 w16cex w16sdtdh wp14">
+<w:numbering xmlns:wpc="http://schemas.microsoft.com/office/word/2010/wordprocessingCanvas" xmlns:cx="http://schemas.microsoft.com/office/drawing/2014/chartex" xmlns:cx1="http://schemas.microsoft.com/office/drawing/2015/9/8/chartex" xmlns:cx2="http://schemas.microsoft.com/office/drawing/2015/10/21/chartex" xmlns:cx3="http://schemas.microsoft.com/office/drawing/2016/5/9/chartex" xmlns:cx4="http://schemas.microsoft.com/office/drawing/2016/5/10/chartex" xmlns:cx5="http://schemas.microsoft.com/office/drawing/2016/5/11/chartex" xmlns:cx6="http://schemas.microsoft.com/office/drawing/2016/5/12/chartex" xmlns:cx7="http://schemas.microsoft.com/office/drawing/2016/5/13/chartex" xmlns:cx8="http://schemas.microsoft.com/office/drawing/2016/5/14/chartex" xmlns:mc="http://schemas.openxmlformats.org/markup-compatibility/2006" xmlns:aink="http://schemas.microsoft.com/office/drawing/2016/ink" xmlns:am3d="http://schemas.microsoft.com/office/drawing/2017/model3d" xmlns:o="urn:schemas-microsoft-com:office:office" xmlns:oel="http://schemas.microsoft.com/office/2019/extlst" xmlns:r="http://schemas.openxmlformats.org/officeDocument/2006/relationships" xmlns:m="http://schemas.openxmlformats.org/officeDocument/2006/math" xmlns:v="urn:schemas-microsoft-com:vml" xmlns:wp14="http://schemas.microsoft.com/office/word/2010/wordprocessingDrawing" xmlns:wp="http://schemas.openxmlformats.org/drawingml/2006/wordprocessingDrawing" xmlns:w10="urn:schemas-microsoft-com:office:word" xmlns:w="http://schemas.openxmlformats.org/wordprocessingml/2006/main" xmlns:w14="http://schemas.microsoft.com/office/word/2010/wordml" xmlns:w15="http://schemas.microsoft.com/office/word/2012/wordml" xmlns:w16cex="http://schemas.microsoft.com/office/word/2018/wordml/cex" xmlns:w16cid="http://schemas.microsoft.com/office/word/2016/wordml/cid" xmlns:w16="http://schemas.microsoft.com/office/word/2018/wordml" xmlns:w16du="http://schemas.microsoft.com/office/word/2023/wordml/word16du" xmlns:w16sdtdh="http://schemas.microsoft.com/office/word/2020/wordml/sdtdatahash" xmlns:w16se="http://schemas.microsoft.com/office/word/2015/wordml/symex" xmlns:wpg="http://schemas.microsoft.com/office/word/2010/wordprocessingGroup" xmlns:wpi="http://schemas.microsoft.com/office/word/2010/wordprocessingInk" xmlns:wne="http://schemas.microsoft.com/office/word/2006/wordml" xmlns:wps="http://schemas.microsoft.com/office/word/2010/wordprocessingShape" mc:Ignorable="w14 w15 w16se w16cid w16 w16cex w16sdtdh w16du wp14">
   <w:abstractNum w:abstractNumId="0" w15:restartNumberingAfterBreak="0">
     <w:nsid w:val="07877089"/>
     <w:multiLevelType w:val="hybridMultilevel"/>
@@ -4742,7 +7259,7 @@
 </file>
 
 <file path=word/styles.xml><?xml version="1.0" encoding="utf-8"?>
-<w:styles xmlns:mc="http://schemas.openxmlformats.org/markup-compatibility/2006" xmlns:r="http://schemas.openxmlformats.org/officeDocument/2006/relationships" xmlns:w="http://schemas.openxmlformats.org/wordprocessingml/2006/main" xmlns:w14="http://schemas.microsoft.com/office/word/2010/wordml" xmlns:w15="http://schemas.microsoft.com/office/word/2012/wordml" xmlns:w16cex="http://schemas.microsoft.com/office/word/2018/wordml/cex" xmlns:w16cid="http://schemas.microsoft.com/office/word/2016/wordml/cid" xmlns:w16="http://schemas.microsoft.com/office/word/2018/wordml" xmlns:w16sdtdh="http://schemas.microsoft.com/office/word/2020/wordml/sdtdatahash" xmlns:w16se="http://schemas.microsoft.com/office/word/2015/wordml/symex" mc:Ignorable="w14 w15 w16se w16cid w16 w16cex w16sdtdh">
+<w:styles xmlns:mc="http://schemas.openxmlformats.org/markup-compatibility/2006" xmlns:r="http://schemas.openxmlformats.org/officeDocument/2006/relationships" xmlns:w="http://schemas.openxmlformats.org/wordprocessingml/2006/main" xmlns:w14="http://schemas.microsoft.com/office/word/2010/wordml" xmlns:w15="http://schemas.microsoft.com/office/word/2012/wordml" xmlns:w16cex="http://schemas.microsoft.com/office/word/2018/wordml/cex" xmlns:w16cid="http://schemas.microsoft.com/office/word/2016/wordml/cid" xmlns:w16="http://schemas.microsoft.com/office/word/2018/wordml" xmlns:w16du="http://schemas.microsoft.com/office/word/2023/wordml/word16du" xmlns:w16sdtdh="http://schemas.microsoft.com/office/word/2020/wordml/sdtdatahash" xmlns:w16se="http://schemas.microsoft.com/office/word/2015/wordml/symex" mc:Ignorable="w14 w15 w16se w16cid w16 w16cex w16sdtdh w16du">
   <w:docDefaults>
     <w:rPrDefault>
       <w:rPr>
@@ -5368,6 +7885,18 @@
       <w:lang w:eastAsia="en-GB"/>
     </w:rPr>
   </w:style>
+  <w:style w:type="character" w:styleId="UnresolvedMention">
+    <w:name w:val="Unresolved Mention"/>
+    <w:basedOn w:val="DefaultParagraphFont"/>
+    <w:uiPriority w:val="99"/>
+    <w:semiHidden/>
+    <w:unhideWhenUsed/>
+    <w:rsid w:val="00D2769C"/>
+    <w:rPr>
+      <w:color w:val="605E5C"/>
+      <w:shd w:val="clear" w:color="auto" w:fill="E1DFDD"/>
+    </w:rPr>
+  </w:style>
 </w:styles>
 </file>
 

</xml_diff>

<commit_message>
Updated ahn hearing notice
</commit_message>
<xml_diff>
--- a/docker/docmosis/templates/CV-UNS-HNO-ENG-01200.docx
+++ b/docker/docmosis/templates/CV-UNS-HNO-ENG-01200.docx
@@ -1905,6 +1905,8 @@
               <w:spacing w:line="360" w:lineRule="auto"/>
               <w:rPr>
                 <w:rFonts w:ascii="Arial" w:hAnsi="Arial" w:cs="Arial"/>
+                <w:b/>
+                <w:bCs/>
                 <w:color w:val="000000" w:themeColor="text1"/>
                 <w:sz w:val="24"/>
                 <w:szCs w:val="24"/>
@@ -1913,6 +1915,8 @@
             <w:r>
               <w:rPr>
                 <w:rFonts w:ascii="Arial" w:hAnsi="Arial" w:cs="Arial"/>
+                <w:b/>
+                <w:bCs/>
                 <w:color w:val="000000" w:themeColor="text1"/>
                 <w:sz w:val="24"/>
                 <w:szCs w:val="24"/>
@@ -1935,6 +1939,8 @@
             <w:r>
               <w:rPr>
                 <w:rFonts w:ascii="Arial" w:hAnsi="Arial" w:cs="Arial"/>
+                <w:b/>
+                <w:bCs/>
                 <w:color w:val="000000" w:themeColor="text1"/>
                 <w:sz w:val="24"/>
                 <w:szCs w:val="24"/>
@@ -1987,13 +1993,17 @@
         <w:spacing w:after="0" w:line="360" w:lineRule="auto"/>
         <w:rPr>
           <w:rFonts w:ascii="Arial" w:hAnsi="Arial" w:cs="Arial"/>
-          <w:sz w:val="24"/>
-          <w:szCs w:val="24"/>
-        </w:rPr>
-      </w:pPr>
-      <w:r>
-        <w:rPr>
-          <w:rFonts w:ascii="Arial" w:hAnsi="Arial" w:cs="Arial"/>
+          <w:b/>
+          <w:bCs/>
+          <w:sz w:val="24"/>
+          <w:szCs w:val="24"/>
+        </w:rPr>
+      </w:pPr>
+      <w:r>
+        <w:rPr>
+          <w:rFonts w:ascii="Arial" w:hAnsi="Arial" w:cs="Arial"/>
+          <w:b/>
+          <w:bCs/>
           <w:sz w:val="24"/>
           <w:szCs w:val="24"/>
         </w:rPr>
@@ -2014,6 +2024,8 @@
       <w:r>
         <w:rPr>
           <w:rFonts w:ascii="Arial" w:hAnsi="Arial" w:cs="Arial"/>
+          <w:b/>
+          <w:bCs/>
           <w:sz w:val="24"/>
           <w:szCs w:val="24"/>
         </w:rPr>
@@ -4926,15 +4938,7 @@
           <w:sz w:val="24"/>
           <w:szCs w:val="24"/>
         </w:rPr>
-        <w:t xml:space="preserve"> </w:t>
-      </w:r>
-      <w:r>
-        <w:rPr>
-          <w:rFonts w:ascii="Arial" w:hAnsi="Arial" w:cs="Arial"/>
-          <w:sz w:val="24"/>
-          <w:szCs w:val="24"/>
-        </w:rPr>
-        <w:t>&lt;&lt;</w:t>
+        <w:t xml:space="preserve"> &lt;&lt;</w:t>
       </w:r>
       <w:proofErr w:type="spellStart"/>
       <w:r>
@@ -5253,15 +5257,7 @@
           <w:sz w:val="24"/>
           <w:szCs w:val="24"/>
         </w:rPr>
-        <w:t xml:space="preserve"> </w:t>
-      </w:r>
-      <w:r>
-        <w:rPr>
-          <w:rFonts w:ascii="Arial" w:hAnsi="Arial" w:cs="Arial"/>
-          <w:sz w:val="24"/>
-          <w:szCs w:val="24"/>
-        </w:rPr>
-        <w:t>&lt;&lt;</w:t>
+        <w:t xml:space="preserve"> &lt;&lt;</w:t>
       </w:r>
       <w:proofErr w:type="spellStart"/>
       <w:r>

</xml_diff>

<commit_message>
CIV-14817 AHN VP Document Template Updates (#5238)
</commit_message>
<xml_diff>
--- a/docker/docmosis/templates/CV-UNS-HNO-ENG-01200.docx
+++ b/docker/docmosis/templates/CV-UNS-HNO-ENG-01200.docx
@@ -1,6 +1,6 @@
 
 <file path=word/document.xml><?xml version="1.0" encoding="utf-8"?>
-<w:document xmlns:wpc="http://schemas.microsoft.com/office/word/2010/wordprocessingCanvas" xmlns:cx="http://schemas.microsoft.com/office/drawing/2014/chartex" xmlns:cx1="http://schemas.microsoft.com/office/drawing/2015/9/8/chartex" xmlns:cx2="http://schemas.microsoft.com/office/drawing/2015/10/21/chartex" xmlns:cx3="http://schemas.microsoft.com/office/drawing/2016/5/9/chartex" xmlns:cx4="http://schemas.microsoft.com/office/drawing/2016/5/10/chartex" xmlns:cx5="http://schemas.microsoft.com/office/drawing/2016/5/11/chartex" xmlns:cx6="http://schemas.microsoft.com/office/drawing/2016/5/12/chartex" xmlns:cx7="http://schemas.microsoft.com/office/drawing/2016/5/13/chartex" xmlns:cx8="http://schemas.microsoft.com/office/drawing/2016/5/14/chartex" xmlns:mc="http://schemas.openxmlformats.org/markup-compatibility/2006" xmlns:aink="http://schemas.microsoft.com/office/drawing/2016/ink" xmlns:am3d="http://schemas.microsoft.com/office/drawing/2017/model3d" xmlns:o="urn:schemas-microsoft-com:office:office" xmlns:oel="http://schemas.microsoft.com/office/2019/extlst" xmlns:r="http://schemas.openxmlformats.org/officeDocument/2006/relationships" xmlns:m="http://schemas.openxmlformats.org/officeDocument/2006/math" xmlns:v="urn:schemas-microsoft-com:vml" xmlns:wp14="http://schemas.microsoft.com/office/word/2010/wordprocessingDrawing" xmlns:wp="http://schemas.openxmlformats.org/drawingml/2006/wordprocessingDrawing" xmlns:w10="urn:schemas-microsoft-com:office:word" xmlns:w="http://schemas.openxmlformats.org/wordprocessingml/2006/main" xmlns:w14="http://schemas.microsoft.com/office/word/2010/wordml" xmlns:w15="http://schemas.microsoft.com/office/word/2012/wordml" xmlns:w16cex="http://schemas.microsoft.com/office/word/2018/wordml/cex" xmlns:w16cid="http://schemas.microsoft.com/office/word/2016/wordml/cid" xmlns:w16="http://schemas.microsoft.com/office/word/2018/wordml" xmlns:w16sdtdh="http://schemas.microsoft.com/office/word/2020/wordml/sdtdatahash" xmlns:w16se="http://schemas.microsoft.com/office/word/2015/wordml/symex" xmlns:wpg="http://schemas.microsoft.com/office/word/2010/wordprocessingGroup" xmlns:wpi="http://schemas.microsoft.com/office/word/2010/wordprocessingInk" xmlns:wne="http://schemas.microsoft.com/office/word/2006/wordml" xmlns:wps="http://schemas.microsoft.com/office/word/2010/wordprocessingShape" mc:Ignorable="w14 w15 w16se w16cid w16 w16cex w16sdtdh wp14">
+<w:document xmlns:wpc="http://schemas.microsoft.com/office/word/2010/wordprocessingCanvas" xmlns:cx="http://schemas.microsoft.com/office/drawing/2014/chartex" xmlns:cx1="http://schemas.microsoft.com/office/drawing/2015/9/8/chartex" xmlns:cx2="http://schemas.microsoft.com/office/drawing/2015/10/21/chartex" xmlns:cx3="http://schemas.microsoft.com/office/drawing/2016/5/9/chartex" xmlns:cx4="http://schemas.microsoft.com/office/drawing/2016/5/10/chartex" xmlns:cx5="http://schemas.microsoft.com/office/drawing/2016/5/11/chartex" xmlns:cx6="http://schemas.microsoft.com/office/drawing/2016/5/12/chartex" xmlns:cx7="http://schemas.microsoft.com/office/drawing/2016/5/13/chartex" xmlns:cx8="http://schemas.microsoft.com/office/drawing/2016/5/14/chartex" xmlns:mc="http://schemas.openxmlformats.org/markup-compatibility/2006" xmlns:aink="http://schemas.microsoft.com/office/drawing/2016/ink" xmlns:am3d="http://schemas.microsoft.com/office/drawing/2017/model3d" xmlns:o="urn:schemas-microsoft-com:office:office" xmlns:oel="http://schemas.microsoft.com/office/2019/extlst" xmlns:r="http://schemas.openxmlformats.org/officeDocument/2006/relationships" xmlns:m="http://schemas.openxmlformats.org/officeDocument/2006/math" xmlns:v="urn:schemas-microsoft-com:vml" xmlns:wp14="http://schemas.microsoft.com/office/word/2010/wordprocessingDrawing" xmlns:wp="http://schemas.openxmlformats.org/drawingml/2006/wordprocessingDrawing" xmlns:w10="urn:schemas-microsoft-com:office:word" xmlns:w="http://schemas.openxmlformats.org/wordprocessingml/2006/main" xmlns:w14="http://schemas.microsoft.com/office/word/2010/wordml" xmlns:w15="http://schemas.microsoft.com/office/word/2012/wordml" xmlns:w16cex="http://schemas.microsoft.com/office/word/2018/wordml/cex" xmlns:w16cid="http://schemas.microsoft.com/office/word/2016/wordml/cid" xmlns:w16="http://schemas.microsoft.com/office/word/2018/wordml" xmlns:w16du="http://schemas.microsoft.com/office/word/2023/wordml/word16du" xmlns:w16sdtdh="http://schemas.microsoft.com/office/word/2020/wordml/sdtdatahash" xmlns:w16se="http://schemas.microsoft.com/office/word/2015/wordml/symex" xmlns:wpg="http://schemas.microsoft.com/office/word/2010/wordprocessingGroup" xmlns:wpi="http://schemas.microsoft.com/office/word/2010/wordprocessingInk" xmlns:wne="http://schemas.microsoft.com/office/word/2006/wordml" xmlns:wps="http://schemas.microsoft.com/office/word/2010/wordprocessingShape" mc:Ignorable="w14 w15 w16se w16cid w16 w16cex w16sdtdh w16du wp14">
   <w:body>
     <w:tbl>
       <w:tblPr>
@@ -472,7 +472,6 @@
         </w:rPr>
         <w:t>(</w:t>
       </w:r>
-      <w:proofErr w:type="spellStart"/>
       <w:r>
         <w:rPr>
           <w:rFonts w:ascii="Arial" w:hAnsi="Arial" w:cs="Arial"/>
@@ -481,9 +480,8 @@
           <w:sz w:val="44"/>
           <w:szCs w:val="44"/>
         </w:rPr>
-        <w:t>hearingType</w:t>
-      </w:r>
-      <w:proofErr w:type="spellEnd"/>
+        <w:t>title</w:t>
+      </w:r>
       <w:r>
         <w:rPr>
           <w:rFonts w:ascii="Arial" w:hAnsi="Arial" w:cs="Arial"/>
@@ -1907,6 +1905,8 @@
               <w:spacing w:line="360" w:lineRule="auto"/>
               <w:rPr>
                 <w:rFonts w:ascii="Arial" w:hAnsi="Arial" w:cs="Arial"/>
+                <w:b/>
+                <w:bCs/>
                 <w:color w:val="000000" w:themeColor="text1"/>
                 <w:sz w:val="24"/>
                 <w:szCs w:val="24"/>
@@ -1915,6 +1915,8 @@
             <w:r>
               <w:rPr>
                 <w:rFonts w:ascii="Arial" w:hAnsi="Arial" w:cs="Arial"/>
+                <w:b/>
+                <w:bCs/>
                 <w:color w:val="000000" w:themeColor="text1"/>
                 <w:sz w:val="24"/>
                 <w:szCs w:val="24"/>
@@ -1925,6 +1927,8 @@
             <w:r>
               <w:rPr>
                 <w:rFonts w:ascii="Arial" w:hAnsi="Arial" w:cs="Arial"/>
+                <w:b/>
+                <w:bCs/>
                 <w:color w:val="000000" w:themeColor="text1"/>
                 <w:sz w:val="24"/>
                 <w:szCs w:val="24"/>
@@ -1935,6 +1939,8 @@
             <w:r>
               <w:rPr>
                 <w:rFonts w:ascii="Arial" w:hAnsi="Arial" w:cs="Arial"/>
+                <w:b/>
+                <w:bCs/>
                 <w:color w:val="000000" w:themeColor="text1"/>
                 <w:sz w:val="24"/>
                 <w:szCs w:val="24"/>
@@ -1987,13 +1993,17 @@
         <w:spacing w:after="0" w:line="360" w:lineRule="auto"/>
         <w:rPr>
           <w:rFonts w:ascii="Arial" w:hAnsi="Arial" w:cs="Arial"/>
-          <w:sz w:val="24"/>
-          <w:szCs w:val="24"/>
-        </w:rPr>
-      </w:pPr>
-      <w:r>
-        <w:rPr>
-          <w:rFonts w:ascii="Arial" w:hAnsi="Arial" w:cs="Arial"/>
+          <w:b/>
+          <w:bCs/>
+          <w:sz w:val="24"/>
+          <w:szCs w:val="24"/>
+        </w:rPr>
+      </w:pPr>
+      <w:r>
+        <w:rPr>
+          <w:rFonts w:ascii="Arial" w:hAnsi="Arial" w:cs="Arial"/>
+          <w:b/>
+          <w:bCs/>
           <w:sz w:val="24"/>
           <w:szCs w:val="24"/>
         </w:rPr>
@@ -2003,6 +2013,8 @@
       <w:r>
         <w:rPr>
           <w:rFonts w:ascii="Arial" w:hAnsi="Arial" w:cs="Arial"/>
+          <w:b/>
+          <w:bCs/>
           <w:sz w:val="24"/>
           <w:szCs w:val="24"/>
         </w:rPr>
@@ -2012,6 +2024,8 @@
       <w:r>
         <w:rPr>
           <w:rFonts w:ascii="Arial" w:hAnsi="Arial" w:cs="Arial"/>
+          <w:b/>
+          <w:bCs/>
           <w:sz w:val="24"/>
           <w:szCs w:val="24"/>
         </w:rPr>
@@ -2020,6 +2034,16 @@
     </w:p>
     <w:p>
       <w:pPr>
+        <w:spacing w:after="0" w:line="360" w:lineRule="auto"/>
+        <w:rPr>
+          <w:rFonts w:ascii="Arial" w:hAnsi="Arial" w:cs="Arial"/>
+          <w:sz w:val="24"/>
+          <w:szCs w:val="24"/>
+        </w:rPr>
+      </w:pPr>
+    </w:p>
+    <w:p>
+      <w:pPr>
         <w:spacing w:line="240" w:lineRule="auto"/>
         <w:rPr>
           <w:rFonts w:ascii="Arial" w:hAnsi="Arial" w:cs="Arial"/>
@@ -2027,6 +2051,114 @@
           <w:szCs w:val="24"/>
         </w:rPr>
       </w:pPr>
+      <w:r>
+        <w:rPr>
+          <w:rFonts w:ascii="Arial" w:hAnsi="Arial" w:cs="Arial"/>
+          <w:sz w:val="24"/>
+          <w:szCs w:val="24"/>
+        </w:rPr>
+        <w:t>&lt;&lt;cs</w:t>
+      </w:r>
+      <w:proofErr w:type="gramStart"/>
+      <w:r>
+        <w:rPr>
+          <w:rFonts w:ascii="Arial" w:hAnsi="Arial" w:cs="Arial"/>
+          <w:sz w:val="24"/>
+          <w:szCs w:val="24"/>
+        </w:rPr>
+        <w:t>_{</w:t>
+      </w:r>
+      <w:proofErr w:type="spellStart"/>
+      <w:proofErr w:type="gramEnd"/>
+      <w:r>
+        <w:rPr>
+          <w:rFonts w:ascii="Arial" w:hAnsi="Arial" w:cs="Arial"/>
+          <w:sz w:val="24"/>
+          <w:szCs w:val="24"/>
+        </w:rPr>
+        <w:t>partiesAttendingInPerson</w:t>
+      </w:r>
+      <w:proofErr w:type="spellEnd"/>
+      <w:r>
+        <w:rPr>
+          <w:rFonts w:ascii="Arial" w:hAnsi="Arial" w:cs="Arial"/>
+          <w:sz w:val="24"/>
+          <w:szCs w:val="24"/>
+        </w:rPr>
+        <w:t xml:space="preserve">!=null &amp;&amp; </w:t>
+      </w:r>
+      <w:proofErr w:type="spellStart"/>
+      <w:r>
+        <w:rPr>
+          <w:rFonts w:ascii="Arial" w:hAnsi="Arial" w:cs="Arial"/>
+          <w:sz w:val="24"/>
+          <w:szCs w:val="24"/>
+        </w:rPr>
+        <w:t>partiesAttendingBy</w:t>
+      </w:r>
+      <w:r>
+        <w:rPr>
+          <w:rFonts w:ascii="Arial" w:hAnsi="Arial" w:cs="Arial"/>
+          <w:sz w:val="24"/>
+          <w:szCs w:val="24"/>
+        </w:rPr>
+        <w:t>Telephone</w:t>
+      </w:r>
+      <w:proofErr w:type="spellEnd"/>
+      <w:r>
+        <w:rPr>
+          <w:rFonts w:ascii="Arial" w:hAnsi="Arial" w:cs="Arial"/>
+          <w:sz w:val="24"/>
+          <w:szCs w:val="24"/>
+        </w:rPr>
+        <w:t xml:space="preserve">==null &amp;&amp; </w:t>
+      </w:r>
+      <w:proofErr w:type="spellStart"/>
+      <w:r>
+        <w:rPr>
+          <w:rFonts w:ascii="Arial" w:hAnsi="Arial" w:cs="Arial"/>
+          <w:sz w:val="24"/>
+          <w:szCs w:val="24"/>
+        </w:rPr>
+        <w:t>partiesAttendingByVideo</w:t>
+      </w:r>
+      <w:proofErr w:type="spellEnd"/>
+      <w:r>
+        <w:rPr>
+          <w:rFonts w:ascii="Arial" w:hAnsi="Arial" w:cs="Arial"/>
+          <w:sz w:val="24"/>
+          <w:szCs w:val="24"/>
+        </w:rPr>
+        <w:t>==null}&gt;&gt;</w:t>
+      </w:r>
+    </w:p>
+    <w:p>
+      <w:pPr>
+        <w:spacing w:after="0" w:line="360" w:lineRule="auto"/>
+        <w:rPr>
+          <w:rFonts w:ascii="Arial" w:hAnsi="Arial" w:cs="Arial"/>
+          <w:sz w:val="24"/>
+          <w:szCs w:val="24"/>
+        </w:rPr>
+      </w:pPr>
+      <w:r>
+        <w:rPr>
+          <w:rFonts w:ascii="Arial" w:hAnsi="Arial" w:cs="Arial"/>
+          <w:sz w:val="24"/>
+          <w:szCs w:val="24"/>
+        </w:rPr>
+        <w:t>in person</w:t>
+      </w:r>
+    </w:p>
+    <w:p>
+      <w:pPr>
+        <w:spacing w:after="0" w:line="360" w:lineRule="auto"/>
+        <w:rPr>
+          <w:rFonts w:ascii="Arial" w:hAnsi="Arial" w:cs="Arial"/>
+          <w:sz w:val="24"/>
+          <w:szCs w:val="24"/>
+        </w:rPr>
+      </w:pPr>
     </w:p>
     <w:p>
       <w:pPr>
@@ -2043,11 +2175,1013 @@
           <w:sz w:val="24"/>
           <w:szCs w:val="24"/>
         </w:rPr>
-        <w:t xml:space="preserve">All persons connected with the </w:t>
-      </w:r>
-      <w:r>
-        <w:rPr>
-          <w:rFonts w:ascii="Arial" w:hAnsi="Arial" w:cs="Arial"/>
+        <w:t>&lt;&lt;es</w:t>
+      </w:r>
+      <w:proofErr w:type="gramStart"/>
+      <w:r>
+        <w:rPr>
+          <w:rFonts w:ascii="Arial" w:hAnsi="Arial" w:cs="Arial"/>
+          <w:sz w:val="24"/>
+          <w:szCs w:val="24"/>
+        </w:rPr>
+        <w:t>_{</w:t>
+      </w:r>
+      <w:proofErr w:type="spellStart"/>
+      <w:proofErr w:type="gramEnd"/>
+      <w:r>
+        <w:rPr>
+          <w:rFonts w:ascii="Arial" w:hAnsi="Arial" w:cs="Arial"/>
+          <w:sz w:val="24"/>
+          <w:szCs w:val="24"/>
+        </w:rPr>
+        <w:t>partiesAttendingInPerson</w:t>
+      </w:r>
+      <w:proofErr w:type="spellEnd"/>
+      <w:r>
+        <w:rPr>
+          <w:rFonts w:ascii="Arial" w:hAnsi="Arial" w:cs="Arial"/>
+          <w:sz w:val="24"/>
+          <w:szCs w:val="24"/>
+        </w:rPr>
+        <w:t xml:space="preserve">!=null &amp;&amp; </w:t>
+      </w:r>
+      <w:proofErr w:type="spellStart"/>
+      <w:r>
+        <w:rPr>
+          <w:rFonts w:ascii="Arial" w:hAnsi="Arial" w:cs="Arial"/>
+          <w:sz w:val="24"/>
+          <w:szCs w:val="24"/>
+        </w:rPr>
+        <w:t>partiesAttendingByTelephone</w:t>
+      </w:r>
+      <w:proofErr w:type="spellEnd"/>
+      <w:r>
+        <w:rPr>
+          <w:rFonts w:ascii="Arial" w:hAnsi="Arial" w:cs="Arial"/>
+          <w:sz w:val="24"/>
+          <w:szCs w:val="24"/>
+        </w:rPr>
+        <w:t xml:space="preserve">==null &amp;&amp; </w:t>
+      </w:r>
+      <w:proofErr w:type="spellStart"/>
+      <w:r>
+        <w:rPr>
+          <w:rFonts w:ascii="Arial" w:hAnsi="Arial" w:cs="Arial"/>
+          <w:sz w:val="24"/>
+          <w:szCs w:val="24"/>
+        </w:rPr>
+        <w:t>partiesAttendingByVideo</w:t>
+      </w:r>
+      <w:proofErr w:type="spellEnd"/>
+      <w:r>
+        <w:rPr>
+          <w:rFonts w:ascii="Arial" w:hAnsi="Arial" w:cs="Arial"/>
+          <w:sz w:val="24"/>
+          <w:szCs w:val="24"/>
+        </w:rPr>
+        <w:t>==null}&gt;&gt;</w:t>
+      </w:r>
+    </w:p>
+    <w:p>
+      <w:pPr>
+        <w:spacing w:line="240" w:lineRule="auto"/>
+        <w:rPr>
+          <w:rFonts w:ascii="Arial" w:hAnsi="Arial" w:cs="Arial"/>
+          <w:sz w:val="24"/>
+          <w:szCs w:val="24"/>
+        </w:rPr>
+      </w:pPr>
+      <w:r>
+        <w:rPr>
+          <w:rFonts w:ascii="Arial" w:hAnsi="Arial" w:cs="Arial"/>
+          <w:sz w:val="24"/>
+          <w:szCs w:val="24"/>
+        </w:rPr>
+        <w:t>&lt;&lt;cs</w:t>
+      </w:r>
+      <w:proofErr w:type="gramStart"/>
+      <w:r>
+        <w:rPr>
+          <w:rFonts w:ascii="Arial" w:hAnsi="Arial" w:cs="Arial"/>
+          <w:sz w:val="24"/>
+          <w:szCs w:val="24"/>
+        </w:rPr>
+        <w:t>_{</w:t>
+      </w:r>
+      <w:proofErr w:type="spellStart"/>
+      <w:proofErr w:type="gramEnd"/>
+      <w:r>
+        <w:rPr>
+          <w:rFonts w:ascii="Arial" w:hAnsi="Arial" w:cs="Arial"/>
+          <w:sz w:val="24"/>
+          <w:szCs w:val="24"/>
+        </w:rPr>
+        <w:t>partiesAttendingInPerson</w:t>
+      </w:r>
+      <w:proofErr w:type="spellEnd"/>
+      <w:r>
+        <w:rPr>
+          <w:rFonts w:ascii="Arial" w:hAnsi="Arial" w:cs="Arial"/>
+          <w:sz w:val="24"/>
+          <w:szCs w:val="24"/>
+        </w:rPr>
+        <w:t xml:space="preserve">==null &amp;&amp; </w:t>
+      </w:r>
+      <w:proofErr w:type="spellStart"/>
+      <w:r>
+        <w:rPr>
+          <w:rFonts w:ascii="Arial" w:hAnsi="Arial" w:cs="Arial"/>
+          <w:sz w:val="24"/>
+          <w:szCs w:val="24"/>
+        </w:rPr>
+        <w:t>partiesAttendingByTelephone</w:t>
+      </w:r>
+      <w:proofErr w:type="spellEnd"/>
+      <w:r>
+        <w:rPr>
+          <w:rFonts w:ascii="Arial" w:hAnsi="Arial" w:cs="Arial"/>
+          <w:sz w:val="24"/>
+          <w:szCs w:val="24"/>
+        </w:rPr>
+        <w:t xml:space="preserve">==null &amp;&amp; </w:t>
+      </w:r>
+      <w:proofErr w:type="spellStart"/>
+      <w:r>
+        <w:rPr>
+          <w:rFonts w:ascii="Arial" w:hAnsi="Arial" w:cs="Arial"/>
+          <w:sz w:val="24"/>
+          <w:szCs w:val="24"/>
+        </w:rPr>
+        <w:t>partiesAttendingByVideo</w:t>
+      </w:r>
+      <w:proofErr w:type="spellEnd"/>
+      <w:r>
+        <w:rPr>
+          <w:rFonts w:ascii="Arial" w:hAnsi="Arial" w:cs="Arial"/>
+          <w:sz w:val="24"/>
+          <w:szCs w:val="24"/>
+        </w:rPr>
+        <w:t>!=null}&gt;&gt;</w:t>
+      </w:r>
+    </w:p>
+    <w:p>
+      <w:pPr>
+        <w:spacing w:after="0" w:line="360" w:lineRule="auto"/>
+        <w:rPr>
+          <w:rFonts w:ascii="Arial" w:hAnsi="Arial" w:cs="Arial"/>
+          <w:sz w:val="24"/>
+          <w:szCs w:val="24"/>
+        </w:rPr>
+      </w:pPr>
+      <w:r>
+        <w:rPr>
+          <w:rFonts w:ascii="Arial" w:hAnsi="Arial" w:cs="Arial"/>
+          <w:sz w:val="24"/>
+          <w:szCs w:val="24"/>
+        </w:rPr>
+        <w:t>by video (CVP)</w:t>
+      </w:r>
+    </w:p>
+    <w:p>
+      <w:pPr>
+        <w:spacing w:after="0" w:line="360" w:lineRule="auto"/>
+        <w:rPr>
+          <w:rFonts w:ascii="Arial" w:hAnsi="Arial" w:cs="Arial"/>
+          <w:sz w:val="24"/>
+          <w:szCs w:val="24"/>
+        </w:rPr>
+      </w:pPr>
+    </w:p>
+    <w:p>
+      <w:pPr>
+        <w:spacing w:line="240" w:lineRule="auto"/>
+        <w:rPr>
+          <w:rFonts w:ascii="Arial" w:hAnsi="Arial" w:cs="Arial"/>
+          <w:sz w:val="24"/>
+          <w:szCs w:val="24"/>
+        </w:rPr>
+      </w:pPr>
+      <w:r>
+        <w:rPr>
+          <w:rFonts w:ascii="Arial" w:hAnsi="Arial" w:cs="Arial"/>
+          <w:sz w:val="24"/>
+          <w:szCs w:val="24"/>
+        </w:rPr>
+        <w:t>&lt;&lt;es</w:t>
+      </w:r>
+      <w:proofErr w:type="gramStart"/>
+      <w:r>
+        <w:rPr>
+          <w:rFonts w:ascii="Arial" w:hAnsi="Arial" w:cs="Arial"/>
+          <w:sz w:val="24"/>
+          <w:szCs w:val="24"/>
+        </w:rPr>
+        <w:t>_{</w:t>
+      </w:r>
+      <w:proofErr w:type="spellStart"/>
+      <w:proofErr w:type="gramEnd"/>
+      <w:r>
+        <w:rPr>
+          <w:rFonts w:ascii="Arial" w:hAnsi="Arial" w:cs="Arial"/>
+          <w:sz w:val="24"/>
+          <w:szCs w:val="24"/>
+        </w:rPr>
+        <w:t>partiesAttendingInPerson</w:t>
+      </w:r>
+      <w:proofErr w:type="spellEnd"/>
+      <w:r>
+        <w:rPr>
+          <w:rFonts w:ascii="Arial" w:hAnsi="Arial" w:cs="Arial"/>
+          <w:sz w:val="24"/>
+          <w:szCs w:val="24"/>
+        </w:rPr>
+        <w:t xml:space="preserve">==null &amp;&amp; </w:t>
+      </w:r>
+      <w:proofErr w:type="spellStart"/>
+      <w:r>
+        <w:rPr>
+          <w:rFonts w:ascii="Arial" w:hAnsi="Arial" w:cs="Arial"/>
+          <w:sz w:val="24"/>
+          <w:szCs w:val="24"/>
+        </w:rPr>
+        <w:t>partiesAttendingByTelephone</w:t>
+      </w:r>
+      <w:proofErr w:type="spellEnd"/>
+      <w:r>
+        <w:rPr>
+          <w:rFonts w:ascii="Arial" w:hAnsi="Arial" w:cs="Arial"/>
+          <w:sz w:val="24"/>
+          <w:szCs w:val="24"/>
+        </w:rPr>
+        <w:t xml:space="preserve">==null &amp;&amp; </w:t>
+      </w:r>
+      <w:proofErr w:type="spellStart"/>
+      <w:r>
+        <w:rPr>
+          <w:rFonts w:ascii="Arial" w:hAnsi="Arial" w:cs="Arial"/>
+          <w:sz w:val="24"/>
+          <w:szCs w:val="24"/>
+        </w:rPr>
+        <w:t>partiesAttendingByVideo</w:t>
+      </w:r>
+      <w:proofErr w:type="spellEnd"/>
+      <w:r>
+        <w:rPr>
+          <w:rFonts w:ascii="Arial" w:hAnsi="Arial" w:cs="Arial"/>
+          <w:sz w:val="24"/>
+          <w:szCs w:val="24"/>
+        </w:rPr>
+        <w:t>!=null}&gt;&gt;</w:t>
+      </w:r>
+    </w:p>
+    <w:p>
+      <w:pPr>
+        <w:spacing w:line="240" w:lineRule="auto"/>
+        <w:rPr>
+          <w:rFonts w:ascii="Arial" w:hAnsi="Arial" w:cs="Arial"/>
+          <w:sz w:val="24"/>
+          <w:szCs w:val="24"/>
+        </w:rPr>
+      </w:pPr>
+      <w:r>
+        <w:rPr>
+          <w:rFonts w:ascii="Arial" w:hAnsi="Arial" w:cs="Arial"/>
+          <w:sz w:val="24"/>
+          <w:szCs w:val="24"/>
+        </w:rPr>
+        <w:t>&lt;&lt;cs</w:t>
+      </w:r>
+      <w:proofErr w:type="gramStart"/>
+      <w:r>
+        <w:rPr>
+          <w:rFonts w:ascii="Arial" w:hAnsi="Arial" w:cs="Arial"/>
+          <w:sz w:val="24"/>
+          <w:szCs w:val="24"/>
+        </w:rPr>
+        <w:t>_{</w:t>
+      </w:r>
+      <w:proofErr w:type="spellStart"/>
+      <w:proofErr w:type="gramEnd"/>
+      <w:r>
+        <w:rPr>
+          <w:rFonts w:ascii="Arial" w:hAnsi="Arial" w:cs="Arial"/>
+          <w:sz w:val="24"/>
+          <w:szCs w:val="24"/>
+        </w:rPr>
+        <w:t>partiesAttendingInPerson</w:t>
+      </w:r>
+      <w:proofErr w:type="spellEnd"/>
+      <w:r>
+        <w:rPr>
+          <w:rFonts w:ascii="Arial" w:hAnsi="Arial" w:cs="Arial"/>
+          <w:sz w:val="24"/>
+          <w:szCs w:val="24"/>
+        </w:rPr>
+        <w:t>==null &amp;&amp;</w:t>
+      </w:r>
+      <w:r>
+        <w:rPr>
+          <w:rFonts w:ascii="Arial" w:hAnsi="Arial" w:cs="Arial"/>
+          <w:sz w:val="24"/>
+          <w:szCs w:val="24"/>
+        </w:rPr>
+        <w:t xml:space="preserve"> </w:t>
+      </w:r>
+      <w:proofErr w:type="spellStart"/>
+      <w:r>
+        <w:rPr>
+          <w:rFonts w:ascii="Arial" w:hAnsi="Arial" w:cs="Arial"/>
+          <w:sz w:val="24"/>
+          <w:szCs w:val="24"/>
+        </w:rPr>
+        <w:t>partiesAttendingByTelephone</w:t>
+      </w:r>
+      <w:proofErr w:type="spellEnd"/>
+      <w:r>
+        <w:rPr>
+          <w:rFonts w:ascii="Arial" w:hAnsi="Arial" w:cs="Arial"/>
+          <w:sz w:val="24"/>
+          <w:szCs w:val="24"/>
+        </w:rPr>
+        <w:t xml:space="preserve">!=null &amp;&amp; </w:t>
+      </w:r>
+      <w:proofErr w:type="spellStart"/>
+      <w:r>
+        <w:rPr>
+          <w:rFonts w:ascii="Arial" w:hAnsi="Arial" w:cs="Arial"/>
+          <w:sz w:val="24"/>
+          <w:szCs w:val="24"/>
+        </w:rPr>
+        <w:t>partiesAttendingByVideo</w:t>
+      </w:r>
+      <w:proofErr w:type="spellEnd"/>
+      <w:r>
+        <w:rPr>
+          <w:rFonts w:ascii="Arial" w:hAnsi="Arial" w:cs="Arial"/>
+          <w:sz w:val="24"/>
+          <w:szCs w:val="24"/>
+        </w:rPr>
+        <w:t>==null}&gt;&gt;</w:t>
+      </w:r>
+    </w:p>
+    <w:p>
+      <w:pPr>
+        <w:spacing w:after="0" w:line="360" w:lineRule="auto"/>
+        <w:rPr>
+          <w:rFonts w:ascii="Arial" w:hAnsi="Arial" w:cs="Arial"/>
+          <w:sz w:val="24"/>
+          <w:szCs w:val="24"/>
+        </w:rPr>
+      </w:pPr>
+      <w:r>
+        <w:rPr>
+          <w:rFonts w:ascii="Arial" w:hAnsi="Arial" w:cs="Arial"/>
+          <w:sz w:val="24"/>
+          <w:szCs w:val="24"/>
+        </w:rPr>
+        <w:t>by telephone (CVP Audio)</w:t>
+      </w:r>
+    </w:p>
+    <w:p>
+      <w:pPr>
+        <w:spacing w:after="0" w:line="360" w:lineRule="auto"/>
+        <w:rPr>
+          <w:rFonts w:ascii="Arial" w:hAnsi="Arial" w:cs="Arial"/>
+          <w:sz w:val="24"/>
+          <w:szCs w:val="24"/>
+        </w:rPr>
+      </w:pPr>
+    </w:p>
+    <w:p>
+      <w:pPr>
+        <w:spacing w:line="240" w:lineRule="auto"/>
+        <w:rPr>
+          <w:rFonts w:ascii="Arial" w:hAnsi="Arial" w:cs="Arial"/>
+          <w:sz w:val="24"/>
+          <w:szCs w:val="24"/>
+        </w:rPr>
+      </w:pPr>
+      <w:r>
+        <w:rPr>
+          <w:rFonts w:ascii="Arial" w:hAnsi="Arial" w:cs="Arial"/>
+          <w:sz w:val="24"/>
+          <w:szCs w:val="24"/>
+        </w:rPr>
+        <w:t>&lt;&lt;es</w:t>
+      </w:r>
+      <w:proofErr w:type="gramStart"/>
+      <w:r>
+        <w:rPr>
+          <w:rFonts w:ascii="Arial" w:hAnsi="Arial" w:cs="Arial"/>
+          <w:sz w:val="24"/>
+          <w:szCs w:val="24"/>
+        </w:rPr>
+        <w:t>_{</w:t>
+      </w:r>
+      <w:proofErr w:type="spellStart"/>
+      <w:proofErr w:type="gramEnd"/>
+      <w:r>
+        <w:rPr>
+          <w:rFonts w:ascii="Arial" w:hAnsi="Arial" w:cs="Arial"/>
+          <w:sz w:val="24"/>
+          <w:szCs w:val="24"/>
+        </w:rPr>
+        <w:t>partiesAttendingInPerson</w:t>
+      </w:r>
+      <w:proofErr w:type="spellEnd"/>
+      <w:r>
+        <w:rPr>
+          <w:rFonts w:ascii="Arial" w:hAnsi="Arial" w:cs="Arial"/>
+          <w:sz w:val="24"/>
+          <w:szCs w:val="24"/>
+        </w:rPr>
+        <w:t xml:space="preserve">==null &amp;&amp; </w:t>
+      </w:r>
+      <w:proofErr w:type="spellStart"/>
+      <w:r>
+        <w:rPr>
+          <w:rFonts w:ascii="Arial" w:hAnsi="Arial" w:cs="Arial"/>
+          <w:sz w:val="24"/>
+          <w:szCs w:val="24"/>
+        </w:rPr>
+        <w:t>partiesAttendingByTelephone</w:t>
+      </w:r>
+      <w:proofErr w:type="spellEnd"/>
+      <w:r>
+        <w:rPr>
+          <w:rFonts w:ascii="Arial" w:hAnsi="Arial" w:cs="Arial"/>
+          <w:sz w:val="24"/>
+          <w:szCs w:val="24"/>
+        </w:rPr>
+        <w:t xml:space="preserve">!=null &amp;&amp; </w:t>
+      </w:r>
+      <w:proofErr w:type="spellStart"/>
+      <w:r>
+        <w:rPr>
+          <w:rFonts w:ascii="Arial" w:hAnsi="Arial" w:cs="Arial"/>
+          <w:sz w:val="24"/>
+          <w:szCs w:val="24"/>
+        </w:rPr>
+        <w:t>partiesAttendingByVideo</w:t>
+      </w:r>
+      <w:proofErr w:type="spellEnd"/>
+      <w:r>
+        <w:rPr>
+          <w:rFonts w:ascii="Arial" w:hAnsi="Arial" w:cs="Arial"/>
+          <w:sz w:val="24"/>
+          <w:szCs w:val="24"/>
+        </w:rPr>
+        <w:t>==null}&gt;&gt;</w:t>
+      </w:r>
+    </w:p>
+    <w:p>
+      <w:pPr>
+        <w:spacing w:line="240" w:lineRule="auto"/>
+        <w:rPr>
+          <w:rFonts w:ascii="Arial" w:hAnsi="Arial" w:cs="Arial"/>
+          <w:sz w:val="24"/>
+          <w:szCs w:val="24"/>
+        </w:rPr>
+      </w:pPr>
+      <w:r>
+        <w:rPr>
+          <w:rFonts w:ascii="Arial" w:hAnsi="Arial" w:cs="Arial"/>
+          <w:sz w:val="24"/>
+          <w:szCs w:val="24"/>
+        </w:rPr>
+        <w:t>&lt;&lt;cs_{</w:t>
+      </w:r>
+      <w:proofErr w:type="spellStart"/>
+      <w:proofErr w:type="gramStart"/>
+      <w:r>
+        <w:rPr>
+          <w:rFonts w:ascii="Arial" w:hAnsi="Arial" w:cs="Arial"/>
+          <w:sz w:val="24"/>
+          <w:szCs w:val="24"/>
+        </w:rPr>
+        <w:t>partiesAttending</w:t>
+      </w:r>
+      <w:r>
+        <w:rPr>
+          <w:rFonts w:ascii="Arial" w:hAnsi="Arial" w:cs="Arial"/>
+          <w:sz w:val="24"/>
+          <w:szCs w:val="24"/>
+        </w:rPr>
+        <w:t>In</w:t>
+      </w:r>
+      <w:r>
+        <w:rPr>
+          <w:rFonts w:ascii="Arial" w:hAnsi="Arial" w:cs="Arial"/>
+          <w:sz w:val="24"/>
+          <w:szCs w:val="24"/>
+        </w:rPr>
+        <w:t>Person</w:t>
+      </w:r>
+      <w:proofErr w:type="spellEnd"/>
+      <w:r>
+        <w:rPr>
+          <w:rFonts w:ascii="Arial" w:hAnsi="Arial" w:cs="Arial"/>
+          <w:sz w:val="24"/>
+          <w:szCs w:val="24"/>
+        </w:rPr>
+        <w:t>!=</w:t>
+      </w:r>
+      <w:proofErr w:type="gramEnd"/>
+      <w:r>
+        <w:rPr>
+          <w:rFonts w:ascii="Arial" w:hAnsi="Arial" w:cs="Arial"/>
+          <w:sz w:val="24"/>
+          <w:szCs w:val="24"/>
+        </w:rPr>
+        <w:t>null}&gt;&gt;</w:t>
+      </w:r>
+    </w:p>
+    <w:p>
+      <w:pPr>
+        <w:spacing w:after="0" w:line="360" w:lineRule="auto"/>
+        <w:rPr>
+          <w:rFonts w:ascii="Arial" w:hAnsi="Arial" w:cs="Arial"/>
+          <w:b/>
+          <w:bCs/>
+          <w:sz w:val="24"/>
+          <w:szCs w:val="24"/>
+        </w:rPr>
+      </w:pPr>
+      <w:r>
+        <w:rPr>
+          <w:rFonts w:ascii="Arial" w:hAnsi="Arial" w:cs="Arial"/>
+          <w:b/>
+          <w:bCs/>
+          <w:sz w:val="24"/>
+          <w:szCs w:val="24"/>
+        </w:rPr>
+        <w:t>Attending in person</w:t>
+      </w:r>
+    </w:p>
+    <w:p>
+      <w:pPr>
+        <w:spacing w:after="0" w:line="360" w:lineRule="auto"/>
+        <w:rPr>
+          <w:rFonts w:ascii="Arial" w:hAnsi="Arial" w:cs="Arial"/>
+          <w:sz w:val="24"/>
+          <w:szCs w:val="24"/>
+        </w:rPr>
+      </w:pPr>
+      <w:r>
+        <w:rPr>
+          <w:rFonts w:ascii="Arial" w:hAnsi="Arial" w:cs="Arial"/>
+          <w:sz w:val="24"/>
+          <w:szCs w:val="24"/>
+        </w:rPr>
+        <w:t>&lt;&lt;</w:t>
+      </w:r>
+      <w:proofErr w:type="spellStart"/>
+      <w:r>
+        <w:rPr>
+          <w:rFonts w:ascii="Arial" w:hAnsi="Arial" w:cs="Arial"/>
+          <w:sz w:val="24"/>
+          <w:szCs w:val="24"/>
+        </w:rPr>
+        <w:t>partiesAttendingInPerson</w:t>
+      </w:r>
+      <w:proofErr w:type="spellEnd"/>
+      <w:r>
+        <w:rPr>
+          <w:rFonts w:ascii="Arial" w:hAnsi="Arial" w:cs="Arial"/>
+          <w:sz w:val="24"/>
+          <w:szCs w:val="24"/>
+        </w:rPr>
+        <w:t>&gt;&gt;</w:t>
+      </w:r>
+    </w:p>
+    <w:p>
+      <w:pPr>
+        <w:spacing w:line="240" w:lineRule="auto"/>
+        <w:rPr>
+          <w:rFonts w:ascii="Arial" w:hAnsi="Arial" w:cs="Arial"/>
+          <w:sz w:val="24"/>
+          <w:szCs w:val="24"/>
+        </w:rPr>
+      </w:pPr>
+    </w:p>
+    <w:p>
+      <w:pPr>
+        <w:spacing w:line="240" w:lineRule="auto"/>
+        <w:rPr>
+          <w:rFonts w:ascii="Arial" w:hAnsi="Arial" w:cs="Arial"/>
+          <w:sz w:val="24"/>
+          <w:szCs w:val="24"/>
+        </w:rPr>
+      </w:pPr>
+      <w:r>
+        <w:rPr>
+          <w:rFonts w:ascii="Arial" w:hAnsi="Arial" w:cs="Arial"/>
+          <w:sz w:val="24"/>
+          <w:szCs w:val="24"/>
+        </w:rPr>
+        <w:t>&lt;&lt;es_{</w:t>
+      </w:r>
+      <w:proofErr w:type="spellStart"/>
+      <w:proofErr w:type="gramStart"/>
+      <w:r>
+        <w:rPr>
+          <w:rFonts w:ascii="Arial" w:hAnsi="Arial" w:cs="Arial"/>
+          <w:sz w:val="24"/>
+          <w:szCs w:val="24"/>
+        </w:rPr>
+        <w:t>partiesAttending</w:t>
+      </w:r>
+      <w:r>
+        <w:rPr>
+          <w:rFonts w:ascii="Arial" w:hAnsi="Arial" w:cs="Arial"/>
+          <w:sz w:val="24"/>
+          <w:szCs w:val="24"/>
+        </w:rPr>
+        <w:t>In</w:t>
+      </w:r>
+      <w:r>
+        <w:rPr>
+          <w:rFonts w:ascii="Arial" w:hAnsi="Arial" w:cs="Arial"/>
+          <w:sz w:val="24"/>
+          <w:szCs w:val="24"/>
+        </w:rPr>
+        <w:t>Person</w:t>
+      </w:r>
+      <w:proofErr w:type="spellEnd"/>
+      <w:r>
+        <w:rPr>
+          <w:rFonts w:ascii="Arial" w:hAnsi="Arial" w:cs="Arial"/>
+          <w:sz w:val="24"/>
+          <w:szCs w:val="24"/>
+        </w:rPr>
+        <w:t>!=</w:t>
+      </w:r>
+      <w:proofErr w:type="gramEnd"/>
+      <w:r>
+        <w:rPr>
+          <w:rFonts w:ascii="Arial" w:hAnsi="Arial" w:cs="Arial"/>
+          <w:sz w:val="24"/>
+          <w:szCs w:val="24"/>
+        </w:rPr>
+        <w:t>null}&gt;&gt;</w:t>
+      </w:r>
+    </w:p>
+    <w:p>
+      <w:pPr>
+        <w:spacing w:line="240" w:lineRule="auto"/>
+        <w:rPr>
+          <w:rFonts w:ascii="Arial" w:hAnsi="Arial" w:cs="Arial"/>
+          <w:sz w:val="24"/>
+          <w:szCs w:val="24"/>
+        </w:rPr>
+      </w:pPr>
+      <w:r>
+        <w:rPr>
+          <w:rFonts w:ascii="Arial" w:hAnsi="Arial" w:cs="Arial"/>
+          <w:sz w:val="24"/>
+          <w:szCs w:val="24"/>
+        </w:rPr>
+        <w:t>&lt;&lt;cs_{</w:t>
+      </w:r>
+      <w:proofErr w:type="spellStart"/>
+      <w:proofErr w:type="gramStart"/>
+      <w:r>
+        <w:rPr>
+          <w:rFonts w:ascii="Arial" w:hAnsi="Arial" w:cs="Arial"/>
+          <w:sz w:val="24"/>
+          <w:szCs w:val="24"/>
+        </w:rPr>
+        <w:t>partiesAttendingByTelephone</w:t>
+      </w:r>
+      <w:proofErr w:type="spellEnd"/>
+      <w:r>
+        <w:rPr>
+          <w:rFonts w:ascii="Arial" w:hAnsi="Arial" w:cs="Arial"/>
+          <w:sz w:val="24"/>
+          <w:szCs w:val="24"/>
+        </w:rPr>
+        <w:t>!=</w:t>
+      </w:r>
+      <w:proofErr w:type="gramEnd"/>
+      <w:r>
+        <w:rPr>
+          <w:rFonts w:ascii="Arial" w:hAnsi="Arial" w:cs="Arial"/>
+          <w:sz w:val="24"/>
+          <w:szCs w:val="24"/>
+        </w:rPr>
+        <w:t>null}&gt;&gt;</w:t>
+      </w:r>
+    </w:p>
+    <w:p>
+      <w:pPr>
+        <w:spacing w:after="0" w:line="360" w:lineRule="auto"/>
+        <w:rPr>
+          <w:rFonts w:ascii="Arial" w:hAnsi="Arial" w:cs="Arial"/>
+          <w:b/>
+          <w:bCs/>
+          <w:sz w:val="24"/>
+          <w:szCs w:val="24"/>
+        </w:rPr>
+      </w:pPr>
+      <w:r>
+        <w:rPr>
+          <w:rFonts w:ascii="Arial" w:hAnsi="Arial" w:cs="Arial"/>
+          <w:b/>
+          <w:bCs/>
+          <w:sz w:val="24"/>
+          <w:szCs w:val="24"/>
+        </w:rPr>
+        <w:t>Attending by telephone</w:t>
+      </w:r>
+    </w:p>
+    <w:p>
+      <w:pPr>
+        <w:spacing w:after="0" w:line="360" w:lineRule="auto"/>
+        <w:rPr>
+          <w:rFonts w:ascii="Arial" w:hAnsi="Arial" w:cs="Arial"/>
+          <w:sz w:val="24"/>
+          <w:szCs w:val="24"/>
+        </w:rPr>
+      </w:pPr>
+      <w:r>
+        <w:rPr>
+          <w:rFonts w:ascii="Arial" w:hAnsi="Arial" w:cs="Arial"/>
+          <w:sz w:val="24"/>
+          <w:szCs w:val="24"/>
+        </w:rPr>
+        <w:t>&lt;&lt;</w:t>
+      </w:r>
+      <w:proofErr w:type="spellStart"/>
+      <w:r>
+        <w:rPr>
+          <w:rFonts w:ascii="Arial" w:hAnsi="Arial" w:cs="Arial"/>
+          <w:sz w:val="24"/>
+          <w:szCs w:val="24"/>
+        </w:rPr>
+        <w:t>partiesAttendingByTelephone</w:t>
+      </w:r>
+      <w:proofErr w:type="spellEnd"/>
+      <w:r>
+        <w:rPr>
+          <w:rFonts w:ascii="Arial" w:hAnsi="Arial" w:cs="Arial"/>
+          <w:sz w:val="24"/>
+          <w:szCs w:val="24"/>
+        </w:rPr>
+        <w:t>&gt;&gt;</w:t>
+      </w:r>
+    </w:p>
+    <w:p>
+      <w:pPr>
+        <w:spacing w:after="0" w:line="360" w:lineRule="auto"/>
+        <w:rPr>
+          <w:rFonts w:ascii="Arial" w:hAnsi="Arial" w:cs="Arial"/>
+          <w:b/>
+          <w:bCs/>
+          <w:sz w:val="24"/>
+          <w:szCs w:val="24"/>
+        </w:rPr>
+      </w:pPr>
+    </w:p>
+    <w:p>
+      <w:pPr>
+        <w:spacing w:line="240" w:lineRule="auto"/>
+        <w:rPr>
+          <w:rFonts w:ascii="Arial" w:hAnsi="Arial" w:cs="Arial"/>
+          <w:sz w:val="24"/>
+          <w:szCs w:val="24"/>
+        </w:rPr>
+      </w:pPr>
+      <w:r>
+        <w:rPr>
+          <w:rFonts w:ascii="Arial" w:hAnsi="Arial" w:cs="Arial"/>
+          <w:sz w:val="24"/>
+          <w:szCs w:val="24"/>
+        </w:rPr>
+        <w:t>&lt;&lt;es_{</w:t>
+      </w:r>
+      <w:proofErr w:type="spellStart"/>
+      <w:proofErr w:type="gramStart"/>
+      <w:r>
+        <w:rPr>
+          <w:rFonts w:ascii="Arial" w:hAnsi="Arial" w:cs="Arial"/>
+          <w:sz w:val="24"/>
+          <w:szCs w:val="24"/>
+        </w:rPr>
+        <w:t>partiesAttendingByTelephone</w:t>
+      </w:r>
+      <w:proofErr w:type="spellEnd"/>
+      <w:r>
+        <w:rPr>
+          <w:rFonts w:ascii="Arial" w:hAnsi="Arial" w:cs="Arial"/>
+          <w:sz w:val="24"/>
+          <w:szCs w:val="24"/>
+        </w:rPr>
+        <w:t>!=</w:t>
+      </w:r>
+      <w:proofErr w:type="gramEnd"/>
+      <w:r>
+        <w:rPr>
+          <w:rFonts w:ascii="Arial" w:hAnsi="Arial" w:cs="Arial"/>
+          <w:sz w:val="24"/>
+          <w:szCs w:val="24"/>
+        </w:rPr>
+        <w:t>null}&gt;&gt;</w:t>
+      </w:r>
+    </w:p>
+    <w:p>
+      <w:pPr>
+        <w:spacing w:line="240" w:lineRule="auto"/>
+        <w:rPr>
+          <w:rFonts w:ascii="Arial" w:hAnsi="Arial" w:cs="Arial"/>
+          <w:sz w:val="24"/>
+          <w:szCs w:val="24"/>
+        </w:rPr>
+      </w:pPr>
+      <w:r>
+        <w:rPr>
+          <w:rFonts w:ascii="Arial" w:hAnsi="Arial" w:cs="Arial"/>
+          <w:sz w:val="24"/>
+          <w:szCs w:val="24"/>
+        </w:rPr>
+        <w:t>&lt;&lt;cs_{</w:t>
+      </w:r>
+      <w:proofErr w:type="spellStart"/>
+      <w:proofErr w:type="gramStart"/>
+      <w:r>
+        <w:rPr>
+          <w:rFonts w:ascii="Arial" w:hAnsi="Arial" w:cs="Arial"/>
+          <w:sz w:val="24"/>
+          <w:szCs w:val="24"/>
+        </w:rPr>
+        <w:t>partiesAttendingByVideo</w:t>
+      </w:r>
+      <w:proofErr w:type="spellEnd"/>
+      <w:r>
+        <w:rPr>
+          <w:rFonts w:ascii="Arial" w:hAnsi="Arial" w:cs="Arial"/>
+          <w:sz w:val="24"/>
+          <w:szCs w:val="24"/>
+        </w:rPr>
+        <w:t>!=</w:t>
+      </w:r>
+      <w:proofErr w:type="gramEnd"/>
+      <w:r>
+        <w:rPr>
+          <w:rFonts w:ascii="Arial" w:hAnsi="Arial" w:cs="Arial"/>
+          <w:sz w:val="24"/>
+          <w:szCs w:val="24"/>
+        </w:rPr>
+        <w:t>null}&gt;&gt;</w:t>
+      </w:r>
+    </w:p>
+    <w:p>
+      <w:pPr>
+        <w:spacing w:after="0" w:line="360" w:lineRule="auto"/>
+        <w:rPr>
+          <w:rFonts w:ascii="Arial" w:hAnsi="Arial" w:cs="Arial"/>
+          <w:b/>
+          <w:bCs/>
+          <w:sz w:val="24"/>
+          <w:szCs w:val="24"/>
+        </w:rPr>
+      </w:pPr>
+      <w:r>
+        <w:rPr>
+          <w:rFonts w:ascii="Arial" w:hAnsi="Arial" w:cs="Arial"/>
+          <w:b/>
+          <w:bCs/>
+          <w:sz w:val="24"/>
+          <w:szCs w:val="24"/>
+        </w:rPr>
+        <w:t>Attending by video</w:t>
+      </w:r>
+    </w:p>
+    <w:p>
+      <w:pPr>
+        <w:spacing w:after="0" w:line="360" w:lineRule="auto"/>
+        <w:rPr>
+          <w:rFonts w:ascii="Arial" w:hAnsi="Arial" w:cs="Arial"/>
+          <w:sz w:val="24"/>
+          <w:szCs w:val="24"/>
+        </w:rPr>
+      </w:pPr>
+      <w:r>
+        <w:rPr>
+          <w:rFonts w:ascii="Arial" w:hAnsi="Arial" w:cs="Arial"/>
+          <w:sz w:val="24"/>
+          <w:szCs w:val="24"/>
+        </w:rPr>
+        <w:t>&lt;&lt;</w:t>
+      </w:r>
+      <w:proofErr w:type="spellStart"/>
+      <w:r>
+        <w:rPr>
+          <w:rFonts w:ascii="Arial" w:hAnsi="Arial" w:cs="Arial"/>
+          <w:sz w:val="24"/>
+          <w:szCs w:val="24"/>
+        </w:rPr>
+        <w:t>partiesAttendingByVideo</w:t>
+      </w:r>
+      <w:proofErr w:type="spellEnd"/>
+      <w:r>
+        <w:rPr>
+          <w:rFonts w:ascii="Arial" w:hAnsi="Arial" w:cs="Arial"/>
+          <w:sz w:val="24"/>
+          <w:szCs w:val="24"/>
+        </w:rPr>
+        <w:t>&gt;&gt;</w:t>
+      </w:r>
+    </w:p>
+    <w:p>
+      <w:pPr>
+        <w:spacing w:after="0" w:line="360" w:lineRule="auto"/>
+        <w:rPr>
+          <w:rFonts w:ascii="Arial" w:hAnsi="Arial" w:cs="Arial"/>
+          <w:sz w:val="24"/>
+          <w:szCs w:val="24"/>
+        </w:rPr>
+      </w:pPr>
+    </w:p>
+    <w:p>
+      <w:pPr>
+        <w:spacing w:line="240" w:lineRule="auto"/>
+        <w:rPr>
+          <w:rFonts w:ascii="Arial" w:hAnsi="Arial" w:cs="Arial"/>
+          <w:sz w:val="24"/>
+          <w:szCs w:val="24"/>
+        </w:rPr>
+      </w:pPr>
+      <w:r>
+        <w:rPr>
+          <w:rFonts w:ascii="Arial" w:hAnsi="Arial" w:cs="Arial"/>
+          <w:sz w:val="24"/>
+          <w:szCs w:val="24"/>
+        </w:rPr>
+        <w:t>&lt;&lt;es_{</w:t>
+      </w:r>
+      <w:proofErr w:type="spellStart"/>
+      <w:proofErr w:type="gramStart"/>
+      <w:r>
+        <w:rPr>
+          <w:rFonts w:ascii="Arial" w:hAnsi="Arial" w:cs="Arial"/>
+          <w:sz w:val="24"/>
+          <w:szCs w:val="24"/>
+        </w:rPr>
+        <w:t>partiesAttendingBy</w:t>
+      </w:r>
+      <w:r>
+        <w:rPr>
+          <w:rFonts w:ascii="Arial" w:hAnsi="Arial" w:cs="Arial"/>
+          <w:sz w:val="24"/>
+          <w:szCs w:val="24"/>
+        </w:rPr>
+        <w:t>Video</w:t>
+      </w:r>
+      <w:proofErr w:type="spellEnd"/>
+      <w:r>
+        <w:rPr>
+          <w:rFonts w:ascii="Arial" w:hAnsi="Arial" w:cs="Arial"/>
+          <w:sz w:val="24"/>
+          <w:szCs w:val="24"/>
+        </w:rPr>
+        <w:t>!=</w:t>
+      </w:r>
+      <w:proofErr w:type="gramEnd"/>
+      <w:r>
+        <w:rPr>
+          <w:rFonts w:ascii="Arial" w:hAnsi="Arial" w:cs="Arial"/>
+          <w:sz w:val="24"/>
+          <w:szCs w:val="24"/>
+        </w:rPr>
+        <w:t>null}&gt;&gt;</w:t>
+      </w:r>
+    </w:p>
+    <w:p>
+      <w:pPr>
+        <w:spacing w:line="240" w:lineRule="auto"/>
+        <w:rPr>
+          <w:rFonts w:ascii="Arial" w:hAnsi="Arial" w:cs="Arial"/>
+          <w:b/>
+          <w:bCs/>
+          <w:sz w:val="24"/>
+          <w:szCs w:val="24"/>
+        </w:rPr>
+      </w:pPr>
+      <w:r>
+        <w:rPr>
+          <w:rFonts w:ascii="Arial" w:hAnsi="Arial" w:cs="Arial"/>
+          <w:b/>
+          <w:bCs/>
+          <w:sz w:val="24"/>
+          <w:szCs w:val="24"/>
+        </w:rPr>
+        <w:t xml:space="preserve">The time allocated for the </w:t>
+      </w:r>
+      <w:r>
+        <w:rPr>
+          <w:rFonts w:ascii="Arial" w:hAnsi="Arial" w:cs="Arial"/>
+          <w:b/>
+          <w:bCs/>
           <w:color w:val="000000" w:themeColor="text1"/>
           <w:sz w:val="24"/>
           <w:szCs w:val="24"/>
@@ -2058,6 +3192,8 @@
       <w:r>
         <w:rPr>
           <w:rFonts w:ascii="Arial" w:hAnsi="Arial" w:cs="Arial"/>
+          <w:b/>
+          <w:bCs/>
           <w:color w:val="000000" w:themeColor="text1"/>
           <w:sz w:val="24"/>
           <w:szCs w:val="24"/>
@@ -2068,6 +3204,8 @@
       <w:r>
         <w:rPr>
           <w:rFonts w:ascii="Arial" w:hAnsi="Arial" w:cs="Arial"/>
+          <w:b/>
+          <w:bCs/>
           <w:color w:val="000000" w:themeColor="text1"/>
           <w:sz w:val="24"/>
           <w:szCs w:val="24"/>
@@ -2077,6 +3215,8 @@
       <w:r>
         <w:rPr>
           <w:rFonts w:ascii="Arial" w:hAnsi="Arial" w:cs="Arial"/>
+          <w:b/>
+          <w:bCs/>
           <w:color w:val="000000" w:themeColor="text1"/>
           <w:sz w:val="24"/>
           <w:szCs w:val="24"/>
@@ -2086,10 +3226,64 @@
       <w:r>
         <w:rPr>
           <w:rFonts w:ascii="Arial" w:hAnsi="Arial" w:cs="Arial"/>
-          <w:sz w:val="24"/>
-          <w:szCs w:val="24"/>
-        </w:rPr>
-        <w:t>including witnesses, shall appear in person unless the court has ordered otherwise. You may obtain an order by making an application in accordance with CPR 23.</w:t>
+          <w:b/>
+          <w:bCs/>
+          <w:sz w:val="24"/>
+          <w:szCs w:val="24"/>
+        </w:rPr>
+        <w:t xml:space="preserve">is </w:t>
+      </w:r>
+      <w:r>
+        <w:rPr>
+          <w:rFonts w:ascii="Arial" w:hAnsi="Arial" w:cs="Arial"/>
+          <w:b/>
+          <w:bCs/>
+          <w:sz w:val="24"/>
+          <w:szCs w:val="24"/>
+        </w:rPr>
+        <w:t>&lt;&lt;</w:t>
+      </w:r>
+      <w:proofErr w:type="spellStart"/>
+      <w:r>
+        <w:rPr>
+          <w:rFonts w:ascii="Arial" w:hAnsi="Arial" w:cs="Arial"/>
+          <w:b/>
+          <w:bCs/>
+          <w:sz w:val="24"/>
+          <w:szCs w:val="24"/>
+        </w:rPr>
+        <w:t>totalHearingDuration</w:t>
+      </w:r>
+      <w:proofErr w:type="spellEnd"/>
+      <w:r>
+        <w:rPr>
+          <w:rFonts w:ascii="Arial" w:hAnsi="Arial" w:cs="Arial"/>
+          <w:b/>
+          <w:bCs/>
+          <w:sz w:val="24"/>
+          <w:szCs w:val="24"/>
+        </w:rPr>
+        <w:t xml:space="preserve"> </w:t>
+      </w:r>
+      <w:r>
+        <w:rPr>
+          <w:rFonts w:ascii="Arial" w:hAnsi="Arial" w:cs="Arial"/>
+          <w:b/>
+          <w:bCs/>
+          <w:sz w:val="24"/>
+          <w:szCs w:val="24"/>
+        </w:rPr>
+        <w:t>&gt;&gt;</w:t>
+      </w:r>
+      <w:r>
+        <w:rPr>
+          <w:rFonts w:ascii="Arial" w:hAnsi="Arial" w:cs="Arial"/>
+          <w:b/>
+          <w:bCs/>
+          <w:sz w:val="24"/>
+          <w:szCs w:val="24"/>
+        </w:rPr>
+        <w:t>.</w:t>
       </w:r>
     </w:p>
     <w:p>
@@ -2097,6 +3291,8 @@
         <w:spacing w:line="240" w:lineRule="auto"/>
         <w:rPr>
           <w:rFonts w:ascii="Arial" w:hAnsi="Arial" w:cs="Arial"/>
+          <w:i/>
+          <w:iCs/>
           <w:sz w:val="24"/>
           <w:szCs w:val="24"/>
         </w:rPr>
@@ -2117,7 +3313,59 @@
           <w:sz w:val="24"/>
           <w:szCs w:val="24"/>
         </w:rPr>
-        <w:t>Please use the following URL link to review the video (Cloud Video Platform) and telephone (BT meet me) hearing guidance if required.</w:t>
+        <w:t>&lt;&lt;</w:t>
+      </w:r>
+      <w:r>
+        <w:rPr>
+          <w:rFonts w:ascii="Arial" w:hAnsi="Arial" w:cs="Arial"/>
+          <w:sz w:val="24"/>
+          <w:szCs w:val="24"/>
+        </w:rPr>
+        <w:t>cs_{</w:t>
+      </w:r>
+      <w:proofErr w:type="spellStart"/>
+      <w:proofErr w:type="gramStart"/>
+      <w:r>
+        <w:rPr>
+          <w:rFonts w:ascii="Arial" w:hAnsi="Arial" w:cs="Arial"/>
+          <w:sz w:val="24"/>
+          <w:szCs w:val="24"/>
+        </w:rPr>
+        <w:t>feeAmount</w:t>
+      </w:r>
+      <w:proofErr w:type="spellEnd"/>
+      <w:r>
+        <w:rPr>
+          <w:rFonts w:ascii="Arial" w:hAnsi="Arial" w:cs="Arial"/>
+          <w:sz w:val="24"/>
+          <w:szCs w:val="24"/>
+        </w:rPr>
+        <w:t>!=</w:t>
+      </w:r>
+      <w:proofErr w:type="gramEnd"/>
+      <w:r>
+        <w:rPr>
+          <w:rFonts w:ascii="Arial" w:hAnsi="Arial" w:cs="Arial"/>
+          <w:sz w:val="24"/>
+          <w:szCs w:val="24"/>
+        </w:rPr>
+        <w:t>null</w:t>
+      </w:r>
+      <w:r>
+        <w:rPr>
+          <w:rFonts w:ascii="Arial" w:hAnsi="Arial" w:cs="Arial"/>
+          <w:sz w:val="24"/>
+          <w:szCs w:val="24"/>
+        </w:rPr>
+        <w:t>}</w:t>
+      </w:r>
+      <w:r>
+        <w:rPr>
+          <w:rFonts w:ascii="Arial" w:hAnsi="Arial" w:cs="Arial"/>
+          <w:sz w:val="24"/>
+          <w:szCs w:val="24"/>
+        </w:rPr>
+        <w:t>&gt;&gt;</w:t>
       </w:r>
     </w:p>
     <w:p>
@@ -2125,11 +3373,2083 @@
         <w:spacing w:line="240" w:lineRule="auto"/>
         <w:rPr>
           <w:rFonts w:ascii="Arial" w:hAnsi="Arial" w:cs="Arial"/>
-          <w:sz w:val="24"/>
-          <w:szCs w:val="24"/>
-        </w:rPr>
-      </w:pPr>
+          <w:b/>
+          <w:bCs/>
+          <w:sz w:val="24"/>
+          <w:szCs w:val="24"/>
+        </w:rPr>
+      </w:pPr>
+      <w:r>
+        <w:rPr>
+          <w:rFonts w:ascii="Arial" w:hAnsi="Arial" w:cs="Arial"/>
+          <w:b/>
+          <w:bCs/>
+          <w:color w:val="000000" w:themeColor="text1"/>
+          <w:sz w:val="24"/>
+          <w:szCs w:val="24"/>
+        </w:rPr>
+        <w:lastRenderedPageBreak/>
+        <w:t>&lt;&lt;</w:t>
+      </w:r>
+      <w:r>
+        <w:rPr>
+          <w:rFonts w:ascii="Arial" w:hAnsi="Arial" w:cs="Arial"/>
+          <w:b/>
+          <w:bCs/>
+          <w:color w:val="000000" w:themeColor="text1"/>
+          <w:sz w:val="24"/>
+          <w:szCs w:val="24"/>
+        </w:rPr>
+        <w:t>{</w:t>
+      </w:r>
+      <w:proofErr w:type="spellStart"/>
+      <w:r>
+        <w:rPr>
+          <w:rFonts w:ascii="Arial" w:hAnsi="Arial" w:cs="Arial"/>
+          <w:b/>
+          <w:bCs/>
+          <w:color w:val="000000" w:themeColor="text1"/>
+          <w:sz w:val="24"/>
+          <w:szCs w:val="24"/>
+        </w:rPr>
+        <w:t>titleCase</w:t>
+      </w:r>
+      <w:proofErr w:type="spellEnd"/>
+      <w:r>
+        <w:rPr>
+          <w:rFonts w:ascii="Arial" w:hAnsi="Arial" w:cs="Arial"/>
+          <w:b/>
+          <w:bCs/>
+          <w:color w:val="000000" w:themeColor="text1"/>
+          <w:sz w:val="24"/>
+          <w:szCs w:val="24"/>
+        </w:rPr>
+        <w:t>(</w:t>
+      </w:r>
+      <w:proofErr w:type="spellStart"/>
+      <w:r>
+        <w:rPr>
+          <w:rFonts w:ascii="Arial" w:hAnsi="Arial" w:cs="Arial"/>
+          <w:b/>
+          <w:bCs/>
+          <w:color w:val="000000" w:themeColor="text1"/>
+          <w:sz w:val="24"/>
+          <w:szCs w:val="24"/>
+        </w:rPr>
+        <w:t>hearingType</w:t>
+      </w:r>
+      <w:proofErr w:type="spellEnd"/>
+      <w:r>
+        <w:rPr>
+          <w:rFonts w:ascii="Arial" w:hAnsi="Arial" w:cs="Arial"/>
+          <w:b/>
+          <w:bCs/>
+          <w:color w:val="000000" w:themeColor="text1"/>
+          <w:sz w:val="24"/>
+          <w:szCs w:val="24"/>
+        </w:rPr>
+        <w:t>)}</w:t>
+      </w:r>
+      <w:r>
+        <w:rPr>
+          <w:rFonts w:ascii="Arial" w:hAnsi="Arial" w:cs="Arial"/>
+          <w:b/>
+          <w:bCs/>
+          <w:color w:val="000000" w:themeColor="text1"/>
+          <w:sz w:val="24"/>
+          <w:szCs w:val="24"/>
+        </w:rPr>
+        <w:t xml:space="preserve">&gt;&gt; </w:t>
+      </w:r>
+      <w:r>
+        <w:rPr>
+          <w:rFonts w:ascii="Arial" w:hAnsi="Arial" w:cs="Arial"/>
+          <w:b/>
+          <w:bCs/>
+          <w:sz w:val="24"/>
+          <w:szCs w:val="24"/>
+        </w:rPr>
+        <w:t>fees</w:t>
+      </w:r>
+    </w:p>
+    <w:p>
+      <w:pPr>
+        <w:spacing w:line="240" w:lineRule="auto"/>
+        <w:rPr>
+          <w:rFonts w:ascii="Arial" w:hAnsi="Arial" w:cs="Arial"/>
+          <w:sz w:val="24"/>
+          <w:szCs w:val="24"/>
+        </w:rPr>
+      </w:pPr>
+      <w:r>
+        <w:rPr>
+          <w:rFonts w:ascii="Arial" w:hAnsi="Arial" w:cs="Arial"/>
+          <w:sz w:val="24"/>
+          <w:szCs w:val="24"/>
+        </w:rPr>
+        <w:t xml:space="preserve">The </w:t>
+      </w:r>
+      <w:r>
+        <w:rPr>
+          <w:rFonts w:ascii="Arial" w:hAnsi="Arial" w:cs="Arial"/>
+          <w:color w:val="000000" w:themeColor="text1"/>
+          <w:sz w:val="24"/>
+          <w:szCs w:val="24"/>
+        </w:rPr>
+        <w:t>&lt;&lt;</w:t>
+      </w:r>
+      <w:proofErr w:type="spellStart"/>
+      <w:r>
+        <w:rPr>
+          <w:rFonts w:ascii="Arial" w:hAnsi="Arial" w:cs="Arial"/>
+          <w:color w:val="000000" w:themeColor="text1"/>
+          <w:sz w:val="24"/>
+          <w:szCs w:val="24"/>
+        </w:rPr>
+        <w:t>hearingType</w:t>
+      </w:r>
+      <w:proofErr w:type="spellEnd"/>
+      <w:r>
+        <w:rPr>
+          <w:rFonts w:ascii="Arial" w:hAnsi="Arial" w:cs="Arial"/>
+          <w:color w:val="000000" w:themeColor="text1"/>
+          <w:sz w:val="24"/>
+          <w:szCs w:val="24"/>
+        </w:rPr>
+        <w:t xml:space="preserve">&gt;&gt; </w:t>
+      </w:r>
+      <w:r>
+        <w:rPr>
+          <w:rFonts w:ascii="Arial" w:hAnsi="Arial" w:cs="Arial"/>
+          <w:sz w:val="24"/>
+          <w:szCs w:val="24"/>
+        </w:rPr>
+        <w:t>fee is &lt;&lt;</w:t>
+      </w:r>
+      <w:proofErr w:type="spellStart"/>
+      <w:r>
+        <w:rPr>
+          <w:rFonts w:ascii="Arial" w:hAnsi="Arial" w:cs="Arial"/>
+          <w:sz w:val="24"/>
+          <w:szCs w:val="24"/>
+        </w:rPr>
+        <w:t>fee</w:t>
+      </w:r>
+      <w:r>
+        <w:rPr>
+          <w:rFonts w:ascii="Arial" w:hAnsi="Arial" w:cs="Arial"/>
+          <w:sz w:val="24"/>
+          <w:szCs w:val="24"/>
+        </w:rPr>
+        <w:t>A</w:t>
+      </w:r>
+      <w:r>
+        <w:rPr>
+          <w:rFonts w:ascii="Arial" w:hAnsi="Arial" w:cs="Arial"/>
+          <w:sz w:val="24"/>
+          <w:szCs w:val="24"/>
+        </w:rPr>
+        <w:t>mount</w:t>
+      </w:r>
+      <w:proofErr w:type="spellEnd"/>
+      <w:r>
+        <w:rPr>
+          <w:rFonts w:ascii="Arial" w:hAnsi="Arial" w:cs="Arial"/>
+          <w:sz w:val="24"/>
+          <w:szCs w:val="24"/>
+        </w:rPr>
+        <w:t xml:space="preserve">&gt;&gt; which must be paid by </w:t>
+      </w:r>
+      <w:r>
+        <w:rPr>
+          <w:rFonts w:ascii="Arial" w:hAnsi="Arial" w:cs="Arial"/>
+          <w:color w:val="000000" w:themeColor="text1"/>
+          <w:sz w:val="24"/>
+          <w:szCs w:val="24"/>
+        </w:rPr>
+        <w:t>&lt;&lt;</w:t>
+      </w:r>
+      <w:r>
+        <w:rPr>
+          <w:rFonts w:ascii="Arial" w:eastAsia="Arial" w:hAnsi="Arial" w:cs="Arial"/>
+          <w:bCs/>
+          <w:sz w:val="24"/>
+          <w:szCs w:val="24"/>
+        </w:rPr>
+        <w:t>{</w:t>
+      </w:r>
+      <w:proofErr w:type="spellStart"/>
+      <w:r>
+        <w:rPr>
+          <w:rFonts w:ascii="Arial" w:eastAsia="Arial" w:hAnsi="Arial" w:cs="Arial"/>
+          <w:bCs/>
+          <w:sz w:val="24"/>
+          <w:szCs w:val="24"/>
+        </w:rPr>
+        <w:t>dateFormat</w:t>
+      </w:r>
+      <w:proofErr w:type="spellEnd"/>
+      <w:r>
+        <w:rPr>
+          <w:rFonts w:ascii="Arial" w:eastAsia="Arial" w:hAnsi="Arial" w:cs="Arial"/>
+          <w:bCs/>
+          <w:sz w:val="24"/>
+          <w:szCs w:val="24"/>
+        </w:rPr>
+        <w:t>(</w:t>
+      </w:r>
+      <w:proofErr w:type="spellStart"/>
+      <w:r>
+        <w:rPr>
+          <w:rFonts w:ascii="Arial" w:eastAsia="Arial" w:hAnsi="Arial" w:cs="Arial"/>
+          <w:bCs/>
+          <w:sz w:val="24"/>
+          <w:szCs w:val="24"/>
+        </w:rPr>
+        <w:t>hearingDueDate</w:t>
+      </w:r>
+      <w:proofErr w:type="spellEnd"/>
+      <w:r>
+        <w:rPr>
+          <w:rFonts w:ascii="Arial" w:eastAsia="Arial" w:hAnsi="Arial" w:cs="Arial"/>
+          <w:bCs/>
+          <w:sz w:val="24"/>
+          <w:szCs w:val="24"/>
+        </w:rPr>
+        <w:t xml:space="preserve">, ‘dd MMMM </w:t>
+      </w:r>
+      <w:proofErr w:type="spellStart"/>
+      <w:r>
+        <w:rPr>
+          <w:rFonts w:ascii="Arial" w:eastAsia="Arial" w:hAnsi="Arial" w:cs="Arial"/>
+          <w:bCs/>
+          <w:sz w:val="24"/>
+          <w:szCs w:val="24"/>
+        </w:rPr>
+        <w:t>yyyy</w:t>
+      </w:r>
+      <w:proofErr w:type="spellEnd"/>
+      <w:r>
+        <w:rPr>
+          <w:rFonts w:ascii="Arial" w:eastAsia="Arial" w:hAnsi="Arial" w:cs="Arial"/>
+          <w:bCs/>
+          <w:sz w:val="24"/>
+          <w:szCs w:val="24"/>
+        </w:rPr>
+        <w:t>’, ‘</w:t>
+      </w:r>
+      <w:proofErr w:type="spellStart"/>
+      <w:r>
+        <w:rPr>
+          <w:rFonts w:ascii="Arial" w:eastAsia="Arial" w:hAnsi="Arial" w:cs="Arial"/>
+          <w:bCs/>
+          <w:sz w:val="24"/>
+          <w:szCs w:val="24"/>
+        </w:rPr>
+        <w:t>yyyy</w:t>
+      </w:r>
+      <w:proofErr w:type="spellEnd"/>
+      <w:r>
+        <w:rPr>
+          <w:rFonts w:ascii="Arial" w:eastAsia="Arial" w:hAnsi="Arial" w:cs="Arial"/>
+          <w:bCs/>
+          <w:sz w:val="24"/>
+          <w:szCs w:val="24"/>
+        </w:rPr>
+        <w:t>-MM-dd’)}&gt;&gt;</w:t>
+      </w:r>
+      <w:r>
+        <w:rPr>
+          <w:rFonts w:ascii="Arial" w:hAnsi="Arial" w:cs="Arial"/>
+          <w:sz w:val="24"/>
+          <w:szCs w:val="24"/>
+        </w:rPr>
+        <w:t xml:space="preserve">, by the </w:t>
+      </w:r>
+      <w:proofErr w:type="spellStart"/>
+      <w:r>
+        <w:rPr>
+          <w:rFonts w:ascii="Arial" w:hAnsi="Arial" w:cs="Arial"/>
+          <w:sz w:val="24"/>
+          <w:szCs w:val="24"/>
+        </w:rPr>
+        <w:t>claimant.The</w:t>
+      </w:r>
+      <w:proofErr w:type="spellEnd"/>
+      <w:r>
+        <w:rPr>
+          <w:rFonts w:ascii="Arial" w:hAnsi="Arial" w:cs="Arial"/>
+          <w:sz w:val="24"/>
+          <w:szCs w:val="24"/>
+        </w:rPr>
+        <w:t xml:space="preserve"> payment must be submitted by midnight on </w:t>
+      </w:r>
+      <w:r>
+        <w:rPr>
+          <w:rFonts w:ascii="Arial" w:hAnsi="Arial" w:cs="Arial"/>
+          <w:color w:val="000000" w:themeColor="text1"/>
+          <w:sz w:val="24"/>
+          <w:szCs w:val="24"/>
+        </w:rPr>
+        <w:t>&lt;&lt;</w:t>
+      </w:r>
+      <w:r>
+        <w:rPr>
+          <w:rFonts w:ascii="Arial" w:eastAsia="Arial" w:hAnsi="Arial" w:cs="Arial"/>
+          <w:bCs/>
+          <w:sz w:val="24"/>
+          <w:szCs w:val="24"/>
+        </w:rPr>
+        <w:t>{</w:t>
+      </w:r>
+      <w:proofErr w:type="spellStart"/>
+      <w:r>
+        <w:rPr>
+          <w:rFonts w:ascii="Arial" w:eastAsia="Arial" w:hAnsi="Arial" w:cs="Arial"/>
+          <w:bCs/>
+          <w:sz w:val="24"/>
+          <w:szCs w:val="24"/>
+        </w:rPr>
+        <w:t>dateFormat</w:t>
+      </w:r>
+      <w:proofErr w:type="spellEnd"/>
+      <w:r>
+        <w:rPr>
+          <w:rFonts w:ascii="Arial" w:eastAsia="Arial" w:hAnsi="Arial" w:cs="Arial"/>
+          <w:bCs/>
+          <w:sz w:val="24"/>
+          <w:szCs w:val="24"/>
+        </w:rPr>
+        <w:t>(</w:t>
+      </w:r>
+      <w:proofErr w:type="spellStart"/>
+      <w:r>
+        <w:rPr>
+          <w:rFonts w:ascii="Arial" w:eastAsia="Arial" w:hAnsi="Arial" w:cs="Arial"/>
+          <w:bCs/>
+          <w:sz w:val="24"/>
+          <w:szCs w:val="24"/>
+        </w:rPr>
+        <w:t>hearingDueDate</w:t>
+      </w:r>
+      <w:proofErr w:type="spellEnd"/>
+      <w:r>
+        <w:rPr>
+          <w:rFonts w:ascii="Arial" w:eastAsia="Arial" w:hAnsi="Arial" w:cs="Arial"/>
+          <w:bCs/>
+          <w:sz w:val="24"/>
+          <w:szCs w:val="24"/>
+        </w:rPr>
+        <w:t xml:space="preserve">, ‘dd MMMM </w:t>
+      </w:r>
+      <w:proofErr w:type="spellStart"/>
+      <w:r>
+        <w:rPr>
+          <w:rFonts w:ascii="Arial" w:eastAsia="Arial" w:hAnsi="Arial" w:cs="Arial"/>
+          <w:bCs/>
+          <w:sz w:val="24"/>
+          <w:szCs w:val="24"/>
+        </w:rPr>
+        <w:t>yyyy</w:t>
+      </w:r>
+      <w:proofErr w:type="spellEnd"/>
+      <w:r>
+        <w:rPr>
+          <w:rFonts w:ascii="Arial" w:eastAsia="Arial" w:hAnsi="Arial" w:cs="Arial"/>
+          <w:bCs/>
+          <w:sz w:val="24"/>
+          <w:szCs w:val="24"/>
+        </w:rPr>
+        <w:t>’, ‘</w:t>
+      </w:r>
+      <w:proofErr w:type="spellStart"/>
+      <w:r>
+        <w:rPr>
+          <w:rFonts w:ascii="Arial" w:eastAsia="Arial" w:hAnsi="Arial" w:cs="Arial"/>
+          <w:bCs/>
+          <w:sz w:val="24"/>
+          <w:szCs w:val="24"/>
+        </w:rPr>
+        <w:t>yyyy</w:t>
+      </w:r>
+      <w:proofErr w:type="spellEnd"/>
+      <w:r>
+        <w:rPr>
+          <w:rFonts w:ascii="Arial" w:eastAsia="Arial" w:hAnsi="Arial" w:cs="Arial"/>
+          <w:bCs/>
+          <w:sz w:val="24"/>
+          <w:szCs w:val="24"/>
+        </w:rPr>
+        <w:t>-MM-dd’)}&gt;&gt;</w:t>
+      </w:r>
+      <w:r>
+        <w:rPr>
+          <w:rFonts w:ascii="Arial" w:eastAsia="Arial" w:hAnsi="Arial" w:cs="Arial"/>
+          <w:bCs/>
+          <w:sz w:val="24"/>
+          <w:szCs w:val="24"/>
+        </w:rPr>
+        <w:t>.</w:t>
+      </w:r>
+    </w:p>
+    <w:p>
+      <w:pPr>
+        <w:spacing w:line="240" w:lineRule="auto"/>
+        <w:rPr>
+          <w:rFonts w:ascii="Arial" w:eastAsia="Arial" w:hAnsi="Arial" w:cs="Arial"/>
+          <w:bCs/>
+          <w:sz w:val="24"/>
+          <w:szCs w:val="24"/>
+        </w:rPr>
+      </w:pPr>
+      <w:r>
+        <w:rPr>
+          <w:rFonts w:ascii="Arial" w:hAnsi="Arial" w:cs="Arial"/>
+          <w:sz w:val="24"/>
+          <w:szCs w:val="24"/>
+        </w:rPr>
+        <w:t xml:space="preserve">You can get help with fees if you are eligible. You must provide your help with fees reference by midnight on </w:t>
+      </w:r>
+      <w:r>
+        <w:rPr>
+          <w:rFonts w:ascii="Arial" w:hAnsi="Arial" w:cs="Arial"/>
+          <w:color w:val="000000" w:themeColor="text1"/>
+          <w:sz w:val="24"/>
+          <w:szCs w:val="24"/>
+        </w:rPr>
+        <w:t>&lt;</w:t>
+      </w:r>
+      <w:proofErr w:type="gramStart"/>
+      <w:r>
+        <w:rPr>
+          <w:rFonts w:ascii="Arial" w:hAnsi="Arial" w:cs="Arial"/>
+          <w:color w:val="000000" w:themeColor="text1"/>
+          <w:sz w:val="24"/>
+          <w:szCs w:val="24"/>
+        </w:rPr>
+        <w:t>&lt;</w:t>
+      </w:r>
+      <w:r>
+        <w:rPr>
+          <w:rFonts w:ascii="Arial" w:eastAsia="Arial" w:hAnsi="Arial" w:cs="Arial"/>
+          <w:bCs/>
+          <w:sz w:val="24"/>
+          <w:szCs w:val="24"/>
+        </w:rPr>
+        <w:t>{</w:t>
+      </w:r>
+      <w:proofErr w:type="spellStart"/>
+      <w:proofErr w:type="gramEnd"/>
+      <w:r>
+        <w:rPr>
+          <w:rFonts w:ascii="Arial" w:eastAsia="Arial" w:hAnsi="Arial" w:cs="Arial"/>
+          <w:bCs/>
+          <w:sz w:val="24"/>
+          <w:szCs w:val="24"/>
+        </w:rPr>
+        <w:t>dateFormat</w:t>
+      </w:r>
+      <w:proofErr w:type="spellEnd"/>
+      <w:r>
+        <w:rPr>
+          <w:rFonts w:ascii="Arial" w:eastAsia="Arial" w:hAnsi="Arial" w:cs="Arial"/>
+          <w:bCs/>
+          <w:sz w:val="24"/>
+          <w:szCs w:val="24"/>
+        </w:rPr>
+        <w:t>(</w:t>
+      </w:r>
+      <w:proofErr w:type="spellStart"/>
+      <w:r>
+        <w:rPr>
+          <w:rFonts w:ascii="Arial" w:eastAsia="Arial" w:hAnsi="Arial" w:cs="Arial"/>
+          <w:bCs/>
+          <w:sz w:val="24"/>
+          <w:szCs w:val="24"/>
+        </w:rPr>
+        <w:t>hearingDueDate</w:t>
+      </w:r>
+      <w:proofErr w:type="spellEnd"/>
+      <w:r>
+        <w:rPr>
+          <w:rFonts w:ascii="Arial" w:eastAsia="Arial" w:hAnsi="Arial" w:cs="Arial"/>
+          <w:bCs/>
+          <w:sz w:val="24"/>
+          <w:szCs w:val="24"/>
+        </w:rPr>
+        <w:t xml:space="preserve">, ‘dd MMMM </w:t>
+      </w:r>
+      <w:proofErr w:type="spellStart"/>
+      <w:r>
+        <w:rPr>
+          <w:rFonts w:ascii="Arial" w:eastAsia="Arial" w:hAnsi="Arial" w:cs="Arial"/>
+          <w:bCs/>
+          <w:sz w:val="24"/>
+          <w:szCs w:val="24"/>
+        </w:rPr>
+        <w:t>yyyy</w:t>
+      </w:r>
+      <w:proofErr w:type="spellEnd"/>
+      <w:r>
+        <w:rPr>
+          <w:rFonts w:ascii="Arial" w:eastAsia="Arial" w:hAnsi="Arial" w:cs="Arial"/>
+          <w:bCs/>
+          <w:sz w:val="24"/>
+          <w:szCs w:val="24"/>
+        </w:rPr>
+        <w:t>’, ‘</w:t>
+      </w:r>
+      <w:proofErr w:type="spellStart"/>
+      <w:r>
+        <w:rPr>
+          <w:rFonts w:ascii="Arial" w:eastAsia="Arial" w:hAnsi="Arial" w:cs="Arial"/>
+          <w:bCs/>
+          <w:sz w:val="24"/>
+          <w:szCs w:val="24"/>
+        </w:rPr>
+        <w:t>yyyy</w:t>
+      </w:r>
+      <w:proofErr w:type="spellEnd"/>
+      <w:r>
+        <w:rPr>
+          <w:rFonts w:ascii="Arial" w:eastAsia="Arial" w:hAnsi="Arial" w:cs="Arial"/>
+          <w:bCs/>
+          <w:sz w:val="24"/>
+          <w:szCs w:val="24"/>
+        </w:rPr>
+        <w:t>-MM-dd’)}&gt;&gt;</w:t>
+      </w:r>
+    </w:p>
+    <w:p>
+      <w:pPr>
+        <w:spacing w:line="240" w:lineRule="auto"/>
+        <w:rPr>
+          <w:rFonts w:ascii="Arial" w:hAnsi="Arial" w:cs="Arial"/>
+          <w:sz w:val="24"/>
+          <w:szCs w:val="24"/>
+        </w:rPr>
+      </w:pPr>
+      <w:r>
+        <w:rPr>
+          <w:rFonts w:ascii="Arial" w:hAnsi="Arial" w:cs="Arial"/>
+          <w:sz w:val="24"/>
+          <w:szCs w:val="24"/>
+        </w:rPr>
+        <w:t xml:space="preserve">To find out if you are eligible for help with fees, visit: </w:t>
+      </w:r>
       <w:hyperlink r:id="rId9" w:history="1">
+        <w:r>
+          <w:rPr>
+            <w:rStyle w:val="Hyperlink"/>
+            <w:rFonts w:ascii="Arial" w:hAnsi="Arial" w:cs="Arial"/>
+            <w:sz w:val="24"/>
+            <w:szCs w:val="24"/>
+          </w:rPr>
+          <w:t>https://www.gov.uk/get-help-with-court-fees</w:t>
+        </w:r>
+      </w:hyperlink>
+      <w:r>
+        <w:rPr>
+          <w:rFonts w:ascii="Arial" w:hAnsi="Arial" w:cs="Arial"/>
+          <w:sz w:val="24"/>
+          <w:szCs w:val="24"/>
+        </w:rPr>
+        <w:t>.</w:t>
+      </w:r>
+    </w:p>
+    <w:p>
+      <w:pPr>
+        <w:spacing w:line="240" w:lineRule="auto"/>
+        <w:rPr>
+          <w:rFonts w:ascii="Arial" w:hAnsi="Arial" w:cs="Arial"/>
+          <w:sz w:val="24"/>
+          <w:szCs w:val="24"/>
+        </w:rPr>
+      </w:pPr>
+      <w:r>
+        <w:rPr>
+          <w:rFonts w:ascii="Arial" w:hAnsi="Arial" w:cs="Arial"/>
+          <w:sz w:val="24"/>
+          <w:szCs w:val="24"/>
+        </w:rPr>
+        <w:t>If the claimant fails to pay on time the claim will be struck out straight away and the claimant might have to pay the defendant's costs.</w:t>
+      </w:r>
+    </w:p>
+    <w:p>
+      <w:pPr>
+        <w:spacing w:line="240" w:lineRule="auto"/>
+        <w:rPr>
+          <w:rFonts w:ascii="Arial" w:hAnsi="Arial" w:cs="Arial"/>
+          <w:sz w:val="24"/>
+          <w:szCs w:val="24"/>
+        </w:rPr>
+      </w:pPr>
+    </w:p>
+    <w:p>
+      <w:pPr>
+        <w:spacing w:line="240" w:lineRule="auto"/>
+        <w:rPr>
+          <w:rFonts w:ascii="Arial" w:hAnsi="Arial" w:cs="Arial"/>
+          <w:sz w:val="24"/>
+          <w:szCs w:val="24"/>
+        </w:rPr>
+      </w:pPr>
+      <w:r>
+        <w:rPr>
+          <w:rFonts w:ascii="Arial" w:hAnsi="Arial" w:cs="Arial"/>
+          <w:sz w:val="24"/>
+          <w:szCs w:val="24"/>
+        </w:rPr>
+        <w:t>&lt;&lt;es_&gt;&gt;</w:t>
+      </w:r>
+    </w:p>
+    <w:p>
+      <w:pPr>
+        <w:spacing w:line="240" w:lineRule="auto"/>
+        <w:rPr>
+          <w:rFonts w:ascii="Arial" w:hAnsi="Arial" w:cs="Arial"/>
+          <w:sz w:val="24"/>
+          <w:szCs w:val="24"/>
+        </w:rPr>
+      </w:pPr>
+      <w:r>
+        <w:rPr>
+          <w:rFonts w:ascii="Arial" w:hAnsi="Arial" w:cs="Arial"/>
+          <w:b/>
+          <w:bCs/>
+          <w:sz w:val="24"/>
+          <w:szCs w:val="24"/>
+        </w:rPr>
+        <w:t>Telling the court about changes to your case</w:t>
+      </w:r>
+    </w:p>
+    <w:p>
+      <w:pPr>
+        <w:spacing w:line="240" w:lineRule="auto"/>
+        <w:rPr>
+          <w:rFonts w:ascii="Arial" w:hAnsi="Arial" w:cs="Arial"/>
+          <w:sz w:val="24"/>
+          <w:szCs w:val="24"/>
+        </w:rPr>
+      </w:pPr>
+      <w:r>
+        <w:rPr>
+          <w:rFonts w:ascii="Arial" w:hAnsi="Arial" w:cs="Arial"/>
+          <w:sz w:val="24"/>
+          <w:szCs w:val="24"/>
+        </w:rPr>
+        <w:t xml:space="preserve">You must tell the court straight away if your case has settled before the </w:t>
+      </w:r>
+      <w:r>
+        <w:rPr>
+          <w:rFonts w:ascii="Arial" w:hAnsi="Arial" w:cs="Arial"/>
+          <w:sz w:val="24"/>
+          <w:szCs w:val="24"/>
+        </w:rPr>
+        <w:t>&lt;&lt;</w:t>
+      </w:r>
+      <w:proofErr w:type="spellStart"/>
+      <w:r>
+        <w:rPr>
+          <w:rFonts w:ascii="Arial" w:hAnsi="Arial" w:cs="Arial"/>
+          <w:sz w:val="24"/>
+          <w:szCs w:val="24"/>
+        </w:rPr>
+        <w:t>hearingType</w:t>
+      </w:r>
+      <w:proofErr w:type="spellEnd"/>
+      <w:r>
+        <w:rPr>
+          <w:rFonts w:ascii="Arial" w:hAnsi="Arial" w:cs="Arial"/>
+          <w:sz w:val="24"/>
+          <w:szCs w:val="24"/>
+        </w:rPr>
+        <w:t>&gt;&gt;</w:t>
+      </w:r>
+      <w:r>
+        <w:rPr>
+          <w:rFonts w:ascii="Arial" w:hAnsi="Arial" w:cs="Arial"/>
+          <w:sz w:val="24"/>
+          <w:szCs w:val="24"/>
+        </w:rPr>
+        <w:t>. You can do this by signing into your account</w:t>
+      </w:r>
+      <w:r>
+        <w:rPr>
+          <w:rFonts w:ascii="Arial" w:hAnsi="Arial" w:cs="Arial"/>
+          <w:sz w:val="24"/>
+          <w:szCs w:val="24"/>
+        </w:rPr>
+        <w:t xml:space="preserve">. </w:t>
+      </w:r>
+    </w:p>
+    <w:p>
+      <w:pPr>
+        <w:spacing w:line="240" w:lineRule="auto"/>
+        <w:rPr>
+          <w:rFonts w:ascii="Arial" w:hAnsi="Arial" w:cs="Arial"/>
+          <w:sz w:val="24"/>
+          <w:szCs w:val="24"/>
+        </w:rPr>
+      </w:pPr>
+      <w:r>
+        <w:rPr>
+          <w:rFonts w:ascii="Arial" w:hAnsi="Arial" w:cs="Arial"/>
+          <w:sz w:val="24"/>
+          <w:szCs w:val="24"/>
+        </w:rPr>
+        <w:t>If you need to make any changes to your case, sign into your account to request a change. You may have to pay a fee.</w:t>
+      </w:r>
+    </w:p>
+    <w:p>
+      <w:pPr>
+        <w:spacing w:line="240" w:lineRule="auto"/>
+        <w:rPr>
+          <w:rFonts w:ascii="Arial" w:hAnsi="Arial" w:cs="Arial"/>
+          <w:sz w:val="24"/>
+          <w:szCs w:val="24"/>
+        </w:rPr>
+      </w:pPr>
+      <w:r>
+        <w:rPr>
+          <w:rFonts w:ascii="Arial" w:hAnsi="Arial" w:cs="Arial"/>
+          <w:sz w:val="24"/>
+          <w:szCs w:val="24"/>
+        </w:rPr>
+        <w:t xml:space="preserve">For example, if you can no longer attend or the </w:t>
+      </w:r>
+      <w:r>
+        <w:rPr>
+          <w:rFonts w:ascii="Arial" w:hAnsi="Arial" w:cs="Arial"/>
+          <w:sz w:val="24"/>
+          <w:szCs w:val="24"/>
+        </w:rPr>
+        <w:t>&lt;&lt;</w:t>
+      </w:r>
+      <w:proofErr w:type="spellStart"/>
+      <w:r>
+        <w:rPr>
+          <w:rFonts w:ascii="Arial" w:hAnsi="Arial" w:cs="Arial"/>
+          <w:sz w:val="24"/>
+          <w:szCs w:val="24"/>
+        </w:rPr>
+        <w:t>hearingType</w:t>
+      </w:r>
+      <w:proofErr w:type="spellEnd"/>
+      <w:r>
+        <w:rPr>
+          <w:rFonts w:ascii="Arial" w:hAnsi="Arial" w:cs="Arial"/>
+          <w:sz w:val="24"/>
+          <w:szCs w:val="24"/>
+        </w:rPr>
+        <w:t xml:space="preserve">&gt;&gt; </w:t>
+      </w:r>
+      <w:r>
+        <w:rPr>
+          <w:rFonts w:ascii="Arial" w:hAnsi="Arial" w:cs="Arial"/>
+          <w:sz w:val="24"/>
+          <w:szCs w:val="24"/>
+        </w:rPr>
+        <w:t>length needs changing.</w:t>
+      </w:r>
+    </w:p>
+    <w:p>
+      <w:pPr>
+        <w:spacing w:line="240" w:lineRule="auto"/>
+        <w:rPr>
+          <w:rFonts w:ascii="Arial" w:hAnsi="Arial" w:cs="Arial"/>
+          <w:sz w:val="24"/>
+          <w:szCs w:val="24"/>
+        </w:rPr>
+      </w:pPr>
+    </w:p>
+    <w:p>
+      <w:pPr>
+        <w:spacing w:line="240" w:lineRule="auto"/>
+        <w:rPr>
+          <w:rFonts w:ascii="Arial" w:hAnsi="Arial" w:cs="Arial"/>
+          <w:sz w:val="24"/>
+          <w:szCs w:val="24"/>
+        </w:rPr>
+      </w:pPr>
+      <w:r>
+        <w:rPr>
+          <w:rFonts w:ascii="Arial" w:hAnsi="Arial" w:cs="Arial"/>
+          <w:b/>
+          <w:bCs/>
+          <w:sz w:val="24"/>
+          <w:szCs w:val="24"/>
+        </w:rPr>
+        <w:t>Delays on the day</w:t>
+      </w:r>
+    </w:p>
+    <w:p>
+      <w:pPr>
+        <w:spacing w:line="240" w:lineRule="auto"/>
+        <w:rPr>
+          <w:rFonts w:ascii="Arial" w:hAnsi="Arial" w:cs="Arial"/>
+          <w:sz w:val="24"/>
+          <w:szCs w:val="24"/>
+        </w:rPr>
+      </w:pPr>
+      <w:r>
+        <w:rPr>
+          <w:rFonts w:ascii="Arial" w:hAnsi="Arial" w:cs="Arial"/>
+          <w:sz w:val="24"/>
+          <w:szCs w:val="24"/>
+        </w:rPr>
+        <w:t xml:space="preserve">On the day, </w:t>
+      </w:r>
+      <w:r>
+        <w:rPr>
+          <w:rFonts w:ascii="Arial" w:hAnsi="Arial" w:cs="Arial"/>
+          <w:sz w:val="24"/>
+          <w:szCs w:val="24"/>
+        </w:rPr>
+        <w:t xml:space="preserve">if you attend in person, </w:t>
+      </w:r>
+      <w:r>
+        <w:rPr>
+          <w:rFonts w:ascii="Arial" w:hAnsi="Arial" w:cs="Arial"/>
+          <w:sz w:val="24"/>
+          <w:szCs w:val="24"/>
+        </w:rPr>
+        <w:t xml:space="preserve">your </w:t>
+      </w:r>
+      <w:r>
+        <w:rPr>
+          <w:rFonts w:ascii="Arial" w:hAnsi="Arial" w:cs="Arial"/>
+          <w:sz w:val="24"/>
+          <w:szCs w:val="24"/>
+        </w:rPr>
+        <w:t>&lt;&lt;</w:t>
+      </w:r>
+      <w:proofErr w:type="spellStart"/>
+      <w:r>
+        <w:rPr>
+          <w:rFonts w:ascii="Arial" w:hAnsi="Arial" w:cs="Arial"/>
+          <w:sz w:val="24"/>
+          <w:szCs w:val="24"/>
+        </w:rPr>
+        <w:t>hearingType</w:t>
+      </w:r>
+      <w:proofErr w:type="spellEnd"/>
+      <w:r>
+        <w:rPr>
+          <w:rFonts w:ascii="Arial" w:hAnsi="Arial" w:cs="Arial"/>
+          <w:sz w:val="24"/>
+          <w:szCs w:val="24"/>
+        </w:rPr>
+        <w:t xml:space="preserve">&gt;&gt; </w:t>
+      </w:r>
+      <w:r>
+        <w:rPr>
+          <w:rFonts w:ascii="Arial" w:hAnsi="Arial" w:cs="Arial"/>
+          <w:sz w:val="24"/>
+          <w:szCs w:val="24"/>
+        </w:rPr>
+        <w:t xml:space="preserve">might be delayed due to other </w:t>
+      </w:r>
+      <w:r>
+        <w:rPr>
+          <w:rFonts w:ascii="Arial" w:hAnsi="Arial" w:cs="Arial"/>
+          <w:sz w:val="24"/>
+          <w:szCs w:val="24"/>
+        </w:rPr>
+        <w:t>&lt;&lt;</w:t>
+      </w:r>
+      <w:proofErr w:type="spellStart"/>
+      <w:r>
+        <w:rPr>
+          <w:rFonts w:ascii="Arial" w:hAnsi="Arial" w:cs="Arial"/>
+          <w:sz w:val="24"/>
+          <w:szCs w:val="24"/>
+        </w:rPr>
+        <w:t>hearingType</w:t>
+      </w:r>
+      <w:proofErr w:type="spellEnd"/>
+      <w:r>
+        <w:rPr>
+          <w:rFonts w:ascii="Arial" w:hAnsi="Arial" w:cs="Arial"/>
+          <w:sz w:val="24"/>
+          <w:szCs w:val="24"/>
+        </w:rPr>
+        <w:t>&gt;&gt;</w:t>
+      </w:r>
+      <w:r>
+        <w:rPr>
+          <w:rFonts w:ascii="Arial" w:hAnsi="Arial" w:cs="Arial"/>
+          <w:sz w:val="24"/>
+          <w:szCs w:val="24"/>
+        </w:rPr>
+        <w:t xml:space="preserve">s starting at the same time as yours. Your </w:t>
+      </w:r>
+      <w:r>
+        <w:rPr>
+          <w:rFonts w:ascii="Arial" w:hAnsi="Arial" w:cs="Arial"/>
+          <w:sz w:val="24"/>
+          <w:szCs w:val="24"/>
+        </w:rPr>
+        <w:t>&lt;&lt;</w:t>
+      </w:r>
+      <w:proofErr w:type="spellStart"/>
+      <w:r>
+        <w:rPr>
+          <w:rFonts w:ascii="Arial" w:hAnsi="Arial" w:cs="Arial"/>
+          <w:sz w:val="24"/>
+          <w:szCs w:val="24"/>
+        </w:rPr>
+        <w:t>hearingType</w:t>
+      </w:r>
+      <w:proofErr w:type="spellEnd"/>
+      <w:r>
+        <w:rPr>
+          <w:rFonts w:ascii="Arial" w:hAnsi="Arial" w:cs="Arial"/>
+          <w:sz w:val="24"/>
+          <w:szCs w:val="24"/>
+        </w:rPr>
+        <w:t xml:space="preserve">&gt;&gt; </w:t>
+      </w:r>
+      <w:r>
+        <w:rPr>
+          <w:rFonts w:ascii="Arial" w:hAnsi="Arial" w:cs="Arial"/>
+          <w:sz w:val="24"/>
+          <w:szCs w:val="24"/>
+        </w:rPr>
+        <w:t xml:space="preserve">may last longer than you expect, and you should make sure you are able to stay at court for the rest of the day after your </w:t>
+      </w:r>
+      <w:r>
+        <w:rPr>
+          <w:rFonts w:ascii="Arial" w:hAnsi="Arial" w:cs="Arial"/>
+          <w:sz w:val="24"/>
+          <w:szCs w:val="24"/>
+        </w:rPr>
+        <w:t>&lt;&lt;</w:t>
+      </w:r>
+      <w:proofErr w:type="spellStart"/>
+      <w:r>
+        <w:rPr>
+          <w:rFonts w:ascii="Arial" w:hAnsi="Arial" w:cs="Arial"/>
+          <w:sz w:val="24"/>
+          <w:szCs w:val="24"/>
+        </w:rPr>
+        <w:t>hearingType</w:t>
+      </w:r>
+      <w:proofErr w:type="spellEnd"/>
+      <w:r>
+        <w:rPr>
+          <w:rFonts w:ascii="Arial" w:hAnsi="Arial" w:cs="Arial"/>
+          <w:sz w:val="24"/>
+          <w:szCs w:val="24"/>
+        </w:rPr>
+        <w:t xml:space="preserve">&gt;&gt; </w:t>
+      </w:r>
+      <w:r>
+        <w:rPr>
+          <w:rFonts w:ascii="Arial" w:hAnsi="Arial" w:cs="Arial"/>
+          <w:sz w:val="24"/>
+          <w:szCs w:val="24"/>
+        </w:rPr>
+        <w:t>time, if needed.</w:t>
+      </w:r>
+    </w:p>
+    <w:p>
+      <w:pPr>
+        <w:spacing w:line="240" w:lineRule="auto"/>
+        <w:rPr>
+          <w:rFonts w:ascii="Arial" w:hAnsi="Arial" w:cs="Arial"/>
+          <w:sz w:val="24"/>
+          <w:szCs w:val="24"/>
+        </w:rPr>
+      </w:pPr>
+      <w:r>
+        <w:rPr>
+          <w:rFonts w:ascii="Arial" w:hAnsi="Arial" w:cs="Arial"/>
+          <w:sz w:val="24"/>
+          <w:szCs w:val="24"/>
+        </w:rPr>
+        <w:t xml:space="preserve">Your </w:t>
+      </w:r>
+      <w:r>
+        <w:rPr>
+          <w:rFonts w:ascii="Arial" w:hAnsi="Arial" w:cs="Arial"/>
+          <w:sz w:val="24"/>
+          <w:szCs w:val="24"/>
+        </w:rPr>
+        <w:t>&lt;&lt;</w:t>
+      </w:r>
+      <w:proofErr w:type="spellStart"/>
+      <w:r>
+        <w:rPr>
+          <w:rFonts w:ascii="Arial" w:hAnsi="Arial" w:cs="Arial"/>
+          <w:sz w:val="24"/>
+          <w:szCs w:val="24"/>
+        </w:rPr>
+        <w:t>hearingType</w:t>
+      </w:r>
+      <w:proofErr w:type="spellEnd"/>
+      <w:r>
+        <w:rPr>
+          <w:rFonts w:ascii="Arial" w:hAnsi="Arial" w:cs="Arial"/>
+          <w:sz w:val="24"/>
+          <w:szCs w:val="24"/>
+        </w:rPr>
+        <w:t xml:space="preserve">&gt;&gt; </w:t>
+      </w:r>
+      <w:r>
+        <w:rPr>
+          <w:rFonts w:ascii="Arial" w:hAnsi="Arial" w:cs="Arial"/>
+          <w:sz w:val="24"/>
+          <w:szCs w:val="24"/>
+        </w:rPr>
+        <w:t>date and venue could be changed at short notice; the court will contact you if this happens.</w:t>
+      </w:r>
+    </w:p>
+    <w:p>
+      <w:pPr>
+        <w:spacing w:line="240" w:lineRule="auto"/>
+        <w:rPr>
+          <w:rFonts w:ascii="Arial" w:hAnsi="Arial" w:cs="Arial"/>
+          <w:sz w:val="24"/>
+          <w:szCs w:val="24"/>
+        </w:rPr>
+      </w:pPr>
+    </w:p>
+    <w:p>
+      <w:pPr>
+        <w:spacing w:line="240" w:lineRule="auto"/>
+        <w:rPr>
+          <w:rFonts w:ascii="Arial" w:hAnsi="Arial" w:cs="Arial"/>
+          <w:b/>
+          <w:bCs/>
+          <w:sz w:val="24"/>
+          <w:szCs w:val="24"/>
+        </w:rPr>
+      </w:pPr>
+      <w:r>
+        <w:rPr>
+          <w:rFonts w:ascii="Arial" w:hAnsi="Arial" w:cs="Arial"/>
+          <w:b/>
+          <w:bCs/>
+          <w:sz w:val="24"/>
+          <w:szCs w:val="24"/>
+        </w:rPr>
+        <w:t>Sharing the hearing bundle</w:t>
+      </w:r>
+    </w:p>
+    <w:p>
+      <w:pPr>
+        <w:spacing w:line="240" w:lineRule="auto"/>
+        <w:rPr>
+          <w:rFonts w:ascii="Arial" w:hAnsi="Arial" w:cs="Arial"/>
+          <w:sz w:val="24"/>
+          <w:szCs w:val="24"/>
+        </w:rPr>
+      </w:pPr>
+      <w:r>
+        <w:rPr>
+          <w:rFonts w:ascii="Arial" w:hAnsi="Arial" w:cs="Arial"/>
+          <w:sz w:val="24"/>
+          <w:szCs w:val="24"/>
+        </w:rPr>
+        <w:t xml:space="preserve">A trial bundle will be created in the Online Claims Portal for use by the parties and the judge at the </w:t>
+      </w:r>
+      <w:r>
+        <w:rPr>
+          <w:rFonts w:ascii="Arial" w:hAnsi="Arial" w:cs="Arial"/>
+          <w:sz w:val="24"/>
+          <w:szCs w:val="24"/>
+        </w:rPr>
+        <w:t>&lt;&lt;</w:t>
+      </w:r>
+      <w:proofErr w:type="spellStart"/>
+      <w:r>
+        <w:rPr>
+          <w:rFonts w:ascii="Arial" w:hAnsi="Arial" w:cs="Arial"/>
+          <w:sz w:val="24"/>
+          <w:szCs w:val="24"/>
+        </w:rPr>
+        <w:t>hearingType</w:t>
+      </w:r>
+      <w:proofErr w:type="spellEnd"/>
+      <w:r>
+        <w:rPr>
+          <w:rFonts w:ascii="Arial" w:hAnsi="Arial" w:cs="Arial"/>
+          <w:sz w:val="24"/>
+          <w:szCs w:val="24"/>
+        </w:rPr>
+        <w:t>&gt;&gt;</w:t>
+      </w:r>
+      <w:r>
+        <w:rPr>
+          <w:rFonts w:ascii="Arial" w:hAnsi="Arial" w:cs="Arial"/>
+          <w:sz w:val="24"/>
+          <w:szCs w:val="24"/>
+        </w:rPr>
+        <w:t>.</w:t>
+      </w:r>
+    </w:p>
+    <w:p>
+      <w:pPr>
+        <w:spacing w:line="240" w:lineRule="auto"/>
+        <w:rPr>
+          <w:rFonts w:ascii="Arial" w:hAnsi="Arial" w:cs="Arial"/>
+          <w:sz w:val="24"/>
+          <w:szCs w:val="24"/>
+        </w:rPr>
+      </w:pPr>
+      <w:r>
+        <w:rPr>
+          <w:rFonts w:ascii="Arial" w:hAnsi="Arial" w:cs="Arial"/>
+          <w:sz w:val="24"/>
+          <w:szCs w:val="24"/>
+        </w:rPr>
+        <w:t>The claimant must ensure a paper version of the bundle is available to be used on the day by parties or witnesses.</w:t>
+      </w:r>
+    </w:p>
+    <w:p>
+      <w:pPr>
+        <w:spacing w:line="240" w:lineRule="auto"/>
+        <w:rPr>
+          <w:rFonts w:ascii="Arial" w:hAnsi="Arial" w:cs="Arial"/>
+          <w:sz w:val="24"/>
+          <w:szCs w:val="24"/>
+        </w:rPr>
+      </w:pPr>
+      <w:r>
+        <w:rPr>
+          <w:rFonts w:ascii="Arial" w:hAnsi="Arial" w:cs="Arial"/>
+          <w:sz w:val="24"/>
+          <w:szCs w:val="24"/>
+        </w:rPr>
+        <w:t xml:space="preserve">A paper copy must also be made available to any party or witness attending the </w:t>
+      </w:r>
+      <w:r>
+        <w:rPr>
+          <w:rFonts w:ascii="Arial" w:hAnsi="Arial" w:cs="Arial"/>
+          <w:sz w:val="24"/>
+          <w:szCs w:val="24"/>
+        </w:rPr>
+        <w:t>&lt;&lt;</w:t>
+      </w:r>
+      <w:proofErr w:type="spellStart"/>
+      <w:r>
+        <w:rPr>
+          <w:rFonts w:ascii="Arial" w:hAnsi="Arial" w:cs="Arial"/>
+          <w:sz w:val="24"/>
+          <w:szCs w:val="24"/>
+        </w:rPr>
+        <w:t>hearingType</w:t>
+      </w:r>
+      <w:proofErr w:type="spellEnd"/>
+      <w:r>
+        <w:rPr>
+          <w:rFonts w:ascii="Arial" w:hAnsi="Arial" w:cs="Arial"/>
+          <w:sz w:val="24"/>
+          <w:szCs w:val="24"/>
+        </w:rPr>
+        <w:t xml:space="preserve">&gt;&gt; </w:t>
+      </w:r>
+      <w:r>
+        <w:rPr>
+          <w:rFonts w:ascii="Arial" w:hAnsi="Arial" w:cs="Arial"/>
+          <w:sz w:val="24"/>
+          <w:szCs w:val="24"/>
+        </w:rPr>
+        <w:t>by phone or video.</w:t>
+      </w:r>
+    </w:p>
+    <w:p>
+      <w:pPr>
+        <w:spacing w:line="240" w:lineRule="auto"/>
+        <w:rPr>
+          <w:rFonts w:ascii="Arial" w:hAnsi="Arial" w:cs="Arial"/>
+          <w:sz w:val="24"/>
+          <w:szCs w:val="24"/>
+        </w:rPr>
+      </w:pPr>
+      <w:r>
+        <w:rPr>
+          <w:rFonts w:ascii="Arial" w:hAnsi="Arial" w:cs="Arial"/>
+          <w:sz w:val="24"/>
+          <w:szCs w:val="24"/>
+        </w:rPr>
+        <w:lastRenderedPageBreak/>
+        <w:t>If the claimant is unrepresented and the defendant is legally represented, then the defendant must provide the paper bundle as outlined above</w:t>
+      </w:r>
+      <w:r>
+        <w:rPr>
+          <w:rFonts w:ascii="Arial" w:hAnsi="Arial" w:cs="Arial"/>
+          <w:sz w:val="24"/>
+          <w:szCs w:val="24"/>
+        </w:rPr>
+        <w:t>.</w:t>
+      </w:r>
+    </w:p>
+    <w:p>
+      <w:pPr>
+        <w:spacing w:line="240" w:lineRule="auto"/>
+        <w:rPr>
+          <w:rFonts w:ascii="Arial" w:hAnsi="Arial" w:cs="Arial"/>
+          <w:b/>
+          <w:bCs/>
+          <w:sz w:val="24"/>
+          <w:szCs w:val="24"/>
+        </w:rPr>
+      </w:pPr>
+    </w:p>
+    <w:p>
+      <w:pPr>
+        <w:spacing w:line="240" w:lineRule="auto"/>
+        <w:rPr>
+          <w:rFonts w:ascii="Arial" w:hAnsi="Arial" w:cs="Arial"/>
+          <w:sz w:val="24"/>
+          <w:szCs w:val="24"/>
+        </w:rPr>
+      </w:pPr>
+      <w:r>
+        <w:rPr>
+          <w:rFonts w:ascii="Arial" w:hAnsi="Arial" w:cs="Arial"/>
+          <w:b/>
+          <w:bCs/>
+          <w:sz w:val="24"/>
+          <w:szCs w:val="24"/>
+        </w:rPr>
+        <w:t>Asking for reasonable adjustments or special facilities</w:t>
+      </w:r>
+    </w:p>
+    <w:p>
+      <w:pPr>
+        <w:spacing w:line="240" w:lineRule="auto"/>
+        <w:rPr>
+          <w:rFonts w:ascii="Arial" w:hAnsi="Arial" w:cs="Arial"/>
+          <w:sz w:val="24"/>
+          <w:szCs w:val="24"/>
+        </w:rPr>
+      </w:pPr>
+      <w:r>
+        <w:rPr>
+          <w:rFonts w:ascii="Arial" w:hAnsi="Arial" w:cs="Arial"/>
+          <w:sz w:val="24"/>
+          <w:szCs w:val="24"/>
+        </w:rPr>
+        <w:t>If you need any reasonable adjustments or special facilities to help you during the</w:t>
+      </w:r>
+      <w:r>
+        <w:rPr>
+          <w:rFonts w:ascii="Arial" w:hAnsi="Arial" w:cs="Arial"/>
+          <w:sz w:val="24"/>
+          <w:szCs w:val="24"/>
+        </w:rPr>
+        <w:t xml:space="preserve"> &lt;&lt;</w:t>
+      </w:r>
+      <w:proofErr w:type="spellStart"/>
+      <w:r>
+        <w:rPr>
+          <w:rFonts w:ascii="Arial" w:hAnsi="Arial" w:cs="Arial"/>
+          <w:sz w:val="24"/>
+          <w:szCs w:val="24"/>
+        </w:rPr>
+        <w:t>hearingType</w:t>
+      </w:r>
+      <w:proofErr w:type="spellEnd"/>
+      <w:r>
+        <w:rPr>
+          <w:rFonts w:ascii="Arial" w:hAnsi="Arial" w:cs="Arial"/>
+          <w:sz w:val="24"/>
+          <w:szCs w:val="24"/>
+        </w:rPr>
+        <w:t>&gt;&gt;</w:t>
+      </w:r>
+      <w:r>
+        <w:rPr>
+          <w:rFonts w:ascii="Arial" w:hAnsi="Arial" w:cs="Arial"/>
+          <w:sz w:val="24"/>
+          <w:szCs w:val="24"/>
+        </w:rPr>
+        <w:t>, you should let the court know at least 14 days before the</w:t>
+      </w:r>
+      <w:r>
+        <w:rPr>
+          <w:rFonts w:ascii="Arial" w:hAnsi="Arial" w:cs="Arial"/>
+          <w:sz w:val="24"/>
+          <w:szCs w:val="24"/>
+        </w:rPr>
+        <w:t xml:space="preserve"> &lt;&lt;</w:t>
+      </w:r>
+      <w:proofErr w:type="spellStart"/>
+      <w:r>
+        <w:rPr>
+          <w:rFonts w:ascii="Arial" w:hAnsi="Arial" w:cs="Arial"/>
+          <w:sz w:val="24"/>
+          <w:szCs w:val="24"/>
+        </w:rPr>
+        <w:t>hearingType</w:t>
+      </w:r>
+      <w:proofErr w:type="spellEnd"/>
+      <w:r>
+        <w:rPr>
+          <w:rFonts w:ascii="Arial" w:hAnsi="Arial" w:cs="Arial"/>
+          <w:sz w:val="24"/>
+          <w:szCs w:val="24"/>
+        </w:rPr>
+        <w:t>&gt;&gt;</w:t>
+      </w:r>
+      <w:r>
+        <w:rPr>
+          <w:rFonts w:ascii="Arial" w:hAnsi="Arial" w:cs="Arial"/>
+          <w:sz w:val="24"/>
+          <w:szCs w:val="24"/>
+        </w:rPr>
+        <w:t>.</w:t>
+      </w:r>
+    </w:p>
+    <w:p>
+      <w:pPr>
+        <w:spacing w:line="240" w:lineRule="auto"/>
+        <w:rPr>
+          <w:rFonts w:ascii="Arial" w:hAnsi="Arial" w:cs="Arial"/>
+          <w:sz w:val="24"/>
+          <w:szCs w:val="24"/>
+        </w:rPr>
+      </w:pPr>
+      <w:r>
+        <w:rPr>
+          <w:rFonts w:ascii="Arial" w:hAnsi="Arial" w:cs="Arial"/>
+          <w:sz w:val="24"/>
+          <w:szCs w:val="24"/>
+        </w:rPr>
+        <w:t>Reasonable adjustments or special facilities can include</w:t>
+      </w:r>
+      <w:r>
+        <w:rPr>
+          <w:rFonts w:ascii="Arial" w:hAnsi="Arial" w:cs="Arial"/>
+          <w:sz w:val="24"/>
+          <w:szCs w:val="24"/>
+        </w:rPr>
+        <w:t xml:space="preserve"> </w:t>
+      </w:r>
+      <w:r>
+        <w:rPr>
+          <w:rFonts w:ascii="Arial" w:hAnsi="Arial" w:cs="Arial"/>
+          <w:sz w:val="24"/>
+          <w:szCs w:val="24"/>
+        </w:rPr>
+        <w:t>wheelchair access</w:t>
+      </w:r>
+      <w:r>
+        <w:rPr>
+          <w:rFonts w:ascii="Arial" w:hAnsi="Arial" w:cs="Arial"/>
+          <w:sz w:val="24"/>
+          <w:szCs w:val="24"/>
+        </w:rPr>
+        <w:t xml:space="preserve">, </w:t>
+      </w:r>
+      <w:r>
+        <w:rPr>
+          <w:rFonts w:ascii="Arial" w:hAnsi="Arial" w:cs="Arial"/>
+          <w:sz w:val="24"/>
+          <w:szCs w:val="24"/>
+        </w:rPr>
+        <w:t>a language interpreter</w:t>
+      </w:r>
+      <w:r>
+        <w:rPr>
+          <w:rFonts w:ascii="Arial" w:hAnsi="Arial" w:cs="Arial"/>
+          <w:sz w:val="24"/>
+          <w:szCs w:val="24"/>
+        </w:rPr>
+        <w:t xml:space="preserve"> or </w:t>
+      </w:r>
+      <w:r>
+        <w:rPr>
+          <w:rFonts w:ascii="Arial" w:hAnsi="Arial" w:cs="Arial"/>
+          <w:sz w:val="24"/>
+          <w:szCs w:val="24"/>
+        </w:rPr>
+        <w:t>hearing loo</w:t>
+      </w:r>
+      <w:r>
+        <w:rPr>
+          <w:rFonts w:ascii="Arial" w:hAnsi="Arial" w:cs="Arial"/>
+          <w:sz w:val="24"/>
+          <w:szCs w:val="24"/>
+        </w:rPr>
+        <w:t>p.</w:t>
+      </w:r>
+    </w:p>
+    <w:p>
+      <w:pPr>
+        <w:spacing w:line="240" w:lineRule="auto"/>
+        <w:rPr>
+          <w:rFonts w:ascii="Arial" w:hAnsi="Arial" w:cs="Arial"/>
+          <w:sz w:val="24"/>
+          <w:szCs w:val="24"/>
+        </w:rPr>
+      </w:pPr>
+      <w:r>
+        <w:rPr>
+          <w:rFonts w:ascii="Arial" w:hAnsi="Arial" w:cs="Arial"/>
+          <w:sz w:val="24"/>
+          <w:szCs w:val="24"/>
+        </w:rPr>
+        <w:t>You can find out what facilities your local court has by visiting: </w:t>
+      </w:r>
+      <w:hyperlink r:id="rId10" w:history="1">
+        <w:r>
+          <w:rPr>
+            <w:rStyle w:val="Hyperlink"/>
+            <w:rFonts w:ascii="Arial" w:hAnsi="Arial" w:cs="Arial"/>
+            <w:sz w:val="24"/>
+            <w:szCs w:val="24"/>
+          </w:rPr>
+          <w:t>https://www.gov.uk/find-court-tribunal</w:t>
+        </w:r>
+      </w:hyperlink>
+    </w:p>
+    <w:p>
+      <w:pPr>
+        <w:spacing w:after="240"/>
+        <w:rPr>
+          <w:rFonts w:ascii="Arial" w:hAnsi="Arial" w:cs="Arial"/>
+          <w:sz w:val="24"/>
+          <w:szCs w:val="24"/>
+        </w:rPr>
+      </w:pPr>
+    </w:p>
+    <w:p>
+      <w:pPr>
+        <w:spacing w:line="240" w:lineRule="auto"/>
+        <w:rPr>
+          <w:rFonts w:ascii="Arial" w:hAnsi="Arial" w:cs="Arial"/>
+          <w:sz w:val="24"/>
+          <w:szCs w:val="24"/>
+        </w:rPr>
+      </w:pPr>
+      <w:r>
+        <w:rPr>
+          <w:rFonts w:ascii="Arial" w:hAnsi="Arial" w:cs="Arial"/>
+          <w:sz w:val="24"/>
+          <w:szCs w:val="24"/>
+        </w:rPr>
+        <w:t>&lt;&lt;cs_{</w:t>
+      </w:r>
+      <w:proofErr w:type="spellStart"/>
+      <w:proofErr w:type="gramStart"/>
+      <w:r>
+        <w:rPr>
+          <w:rFonts w:ascii="Arial" w:hAnsi="Arial" w:cs="Arial"/>
+          <w:sz w:val="24"/>
+          <w:szCs w:val="24"/>
+        </w:rPr>
+        <w:t>partiesAttendingInPerson</w:t>
+      </w:r>
+      <w:proofErr w:type="spellEnd"/>
+      <w:r>
+        <w:rPr>
+          <w:rFonts w:ascii="Arial" w:hAnsi="Arial" w:cs="Arial"/>
+          <w:sz w:val="24"/>
+          <w:szCs w:val="24"/>
+        </w:rPr>
+        <w:t>!=</w:t>
+      </w:r>
+      <w:proofErr w:type="gramEnd"/>
+      <w:r>
+        <w:rPr>
+          <w:rFonts w:ascii="Arial" w:hAnsi="Arial" w:cs="Arial"/>
+          <w:sz w:val="24"/>
+          <w:szCs w:val="24"/>
+        </w:rPr>
+        <w:t>null}&gt;&gt;</w:t>
+      </w:r>
+    </w:p>
+    <w:p>
+      <w:pPr>
+        <w:spacing w:after="240"/>
+        <w:rPr>
+          <w:rFonts w:ascii="Arial" w:hAnsi="Arial" w:cs="Arial"/>
+          <w:sz w:val="24"/>
+          <w:szCs w:val="24"/>
+        </w:rPr>
+      </w:pPr>
+      <w:r>
+        <w:rPr>
+          <w:rFonts w:ascii="Arial" w:hAnsi="Arial" w:cs="Arial"/>
+          <w:b/>
+          <w:bCs/>
+          <w:sz w:val="24"/>
+          <w:szCs w:val="24"/>
+        </w:rPr>
+        <w:t xml:space="preserve">When to arrive at court for your </w:t>
+      </w:r>
+      <w:r>
+        <w:rPr>
+          <w:rFonts w:ascii="Arial" w:hAnsi="Arial" w:cs="Arial"/>
+          <w:b/>
+          <w:bCs/>
+          <w:sz w:val="24"/>
+          <w:szCs w:val="24"/>
+        </w:rPr>
+        <w:t>&lt;&lt;</w:t>
+      </w:r>
+      <w:proofErr w:type="spellStart"/>
+      <w:r>
+        <w:rPr>
+          <w:rFonts w:ascii="Arial" w:hAnsi="Arial" w:cs="Arial"/>
+          <w:b/>
+          <w:bCs/>
+          <w:sz w:val="24"/>
+          <w:szCs w:val="24"/>
+        </w:rPr>
+        <w:t>hearingType</w:t>
+      </w:r>
+      <w:proofErr w:type="spellEnd"/>
+      <w:r>
+        <w:rPr>
+          <w:rFonts w:ascii="Arial" w:hAnsi="Arial" w:cs="Arial"/>
+          <w:b/>
+          <w:bCs/>
+          <w:sz w:val="24"/>
+          <w:szCs w:val="24"/>
+        </w:rPr>
+        <w:t>&gt;&gt;</w:t>
+      </w:r>
+    </w:p>
+    <w:p>
+      <w:pPr>
+        <w:spacing w:after="240"/>
+        <w:rPr>
+          <w:rFonts w:ascii="Arial" w:hAnsi="Arial" w:cs="Arial"/>
+          <w:sz w:val="24"/>
+          <w:szCs w:val="24"/>
+        </w:rPr>
+      </w:pPr>
+      <w:r>
+        <w:rPr>
+          <w:rFonts w:ascii="Arial" w:hAnsi="Arial" w:cs="Arial"/>
+          <w:sz w:val="24"/>
+          <w:szCs w:val="24"/>
+        </w:rPr>
+        <w:t>If you are attending court in person, you must arrive up to an hour before your</w:t>
+      </w:r>
+      <w:r>
+        <w:rPr>
+          <w:rFonts w:ascii="Arial" w:hAnsi="Arial" w:cs="Arial"/>
+          <w:sz w:val="24"/>
+          <w:szCs w:val="24"/>
+        </w:rPr>
+        <w:t xml:space="preserve"> &lt;&lt;</w:t>
+      </w:r>
+      <w:proofErr w:type="spellStart"/>
+      <w:r>
+        <w:rPr>
+          <w:rFonts w:ascii="Arial" w:hAnsi="Arial" w:cs="Arial"/>
+          <w:sz w:val="24"/>
+          <w:szCs w:val="24"/>
+        </w:rPr>
+        <w:t>hearingType</w:t>
+      </w:r>
+      <w:proofErr w:type="spellEnd"/>
+      <w:r>
+        <w:rPr>
+          <w:rFonts w:ascii="Arial" w:hAnsi="Arial" w:cs="Arial"/>
+          <w:sz w:val="24"/>
+          <w:szCs w:val="24"/>
+        </w:rPr>
+        <w:t>&gt;&gt;</w:t>
+      </w:r>
+      <w:r>
+        <w:rPr>
+          <w:rFonts w:ascii="Arial" w:hAnsi="Arial" w:cs="Arial"/>
+          <w:sz w:val="24"/>
+          <w:szCs w:val="24"/>
+        </w:rPr>
+        <w:t xml:space="preserve"> starts to allow for security checks. For more information about what to expect when coming to court, and how to contact the court if you have safety concerns,</w:t>
+      </w:r>
+      <w:r>
+        <w:rPr>
+          <w:rFonts w:ascii="Arial" w:hAnsi="Arial" w:cs="Arial"/>
+          <w:sz w:val="24"/>
+          <w:szCs w:val="24"/>
+        </w:rPr>
+        <w:br/>
+      </w:r>
+      <w:r>
+        <w:rPr>
+          <w:rFonts w:ascii="Arial" w:hAnsi="Arial" w:cs="Arial"/>
+          <w:sz w:val="24"/>
+          <w:szCs w:val="24"/>
+        </w:rPr>
+        <w:t xml:space="preserve">visit </w:t>
+      </w:r>
+      <w:hyperlink r:id="rId11" w:history="1">
+        <w:r>
+          <w:rPr>
+            <w:rStyle w:val="Hyperlink"/>
+            <w:rFonts w:ascii="Arial" w:hAnsi="Arial" w:cs="Arial"/>
+            <w:sz w:val="24"/>
+            <w:szCs w:val="24"/>
+          </w:rPr>
+          <w:t>https://www.gov.uk/guidance/what-to-expect-coming-to-a-court-or-tribunal</w:t>
+        </w:r>
+      </w:hyperlink>
+      <w:r>
+        <w:rPr>
+          <w:rFonts w:ascii="Arial" w:hAnsi="Arial" w:cs="Arial"/>
+          <w:sz w:val="24"/>
+          <w:szCs w:val="24"/>
+        </w:rPr>
+        <w:t>.</w:t>
+      </w:r>
+    </w:p>
+    <w:p>
+      <w:pPr>
+        <w:spacing w:after="240"/>
+        <w:rPr>
+          <w:rFonts w:ascii="Arial" w:hAnsi="Arial" w:cs="Arial"/>
+          <w:sz w:val="24"/>
+          <w:szCs w:val="24"/>
+        </w:rPr>
+      </w:pPr>
+      <w:r>
+        <w:rPr>
+          <w:rFonts w:ascii="Arial" w:hAnsi="Arial" w:cs="Arial"/>
+          <w:sz w:val="24"/>
+          <w:szCs w:val="24"/>
+        </w:rPr>
+        <w:t>If you are late, your hearing/trial might start without you and your case could be decided without you.</w:t>
+      </w:r>
+    </w:p>
+    <w:p>
+      <w:pPr>
+        <w:spacing w:after="240"/>
+        <w:rPr>
+          <w:rFonts w:ascii="Arial" w:hAnsi="Arial" w:cs="Arial"/>
+          <w:sz w:val="24"/>
+          <w:szCs w:val="24"/>
+        </w:rPr>
+      </w:pPr>
+    </w:p>
+    <w:p>
+      <w:pPr>
+        <w:spacing w:line="240" w:lineRule="auto"/>
+        <w:rPr>
+          <w:rFonts w:ascii="Arial" w:hAnsi="Arial" w:cs="Arial"/>
+          <w:sz w:val="24"/>
+          <w:szCs w:val="24"/>
+        </w:rPr>
+      </w:pPr>
+      <w:r>
+        <w:rPr>
+          <w:rFonts w:ascii="Arial" w:hAnsi="Arial" w:cs="Arial"/>
+          <w:sz w:val="24"/>
+          <w:szCs w:val="24"/>
+        </w:rPr>
+        <w:t>&lt;&lt;es_{</w:t>
+      </w:r>
+      <w:proofErr w:type="spellStart"/>
+      <w:proofErr w:type="gramStart"/>
+      <w:r>
+        <w:rPr>
+          <w:rFonts w:ascii="Arial" w:hAnsi="Arial" w:cs="Arial"/>
+          <w:sz w:val="24"/>
+          <w:szCs w:val="24"/>
+        </w:rPr>
+        <w:t>partiesAttendingInPerson</w:t>
+      </w:r>
+      <w:proofErr w:type="spellEnd"/>
+      <w:r>
+        <w:rPr>
+          <w:rFonts w:ascii="Arial" w:hAnsi="Arial" w:cs="Arial"/>
+          <w:sz w:val="24"/>
+          <w:szCs w:val="24"/>
+        </w:rPr>
+        <w:t>!=</w:t>
+      </w:r>
+      <w:proofErr w:type="gramEnd"/>
+      <w:r>
+        <w:rPr>
+          <w:rFonts w:ascii="Arial" w:hAnsi="Arial" w:cs="Arial"/>
+          <w:sz w:val="24"/>
+          <w:szCs w:val="24"/>
+        </w:rPr>
+        <w:t>null}&gt;&gt;</w:t>
+      </w:r>
+    </w:p>
+    <w:p>
+      <w:pPr>
+        <w:spacing w:line="240" w:lineRule="auto"/>
+        <w:rPr>
+          <w:rFonts w:ascii="Arial" w:hAnsi="Arial" w:cs="Arial"/>
+          <w:sz w:val="24"/>
+          <w:szCs w:val="24"/>
+        </w:rPr>
+      </w:pPr>
+      <w:r>
+        <w:rPr>
+          <w:rFonts w:ascii="Arial" w:hAnsi="Arial" w:cs="Arial"/>
+          <w:sz w:val="24"/>
+          <w:szCs w:val="24"/>
+        </w:rPr>
+        <w:t>&lt;&lt;cs</w:t>
+      </w:r>
+      <w:proofErr w:type="gramStart"/>
+      <w:r>
+        <w:rPr>
+          <w:rFonts w:ascii="Arial" w:hAnsi="Arial" w:cs="Arial"/>
+          <w:sz w:val="24"/>
+          <w:szCs w:val="24"/>
+        </w:rPr>
+        <w:t>_{</w:t>
+      </w:r>
+      <w:proofErr w:type="spellStart"/>
+      <w:proofErr w:type="gramEnd"/>
+      <w:r>
+        <w:rPr>
+          <w:rFonts w:ascii="Arial" w:hAnsi="Arial" w:cs="Arial"/>
+          <w:sz w:val="24"/>
+          <w:szCs w:val="24"/>
+        </w:rPr>
+        <w:t>partiesAttendingByTelephone</w:t>
+      </w:r>
+      <w:proofErr w:type="spellEnd"/>
+      <w:r>
+        <w:rPr>
+          <w:rFonts w:ascii="Arial" w:hAnsi="Arial" w:cs="Arial"/>
+          <w:sz w:val="24"/>
+          <w:szCs w:val="24"/>
+        </w:rPr>
+        <w:t xml:space="preserve">!=null || </w:t>
+      </w:r>
+      <w:proofErr w:type="spellStart"/>
+      <w:r>
+        <w:rPr>
+          <w:rFonts w:ascii="Arial" w:hAnsi="Arial" w:cs="Arial"/>
+          <w:sz w:val="24"/>
+          <w:szCs w:val="24"/>
+        </w:rPr>
+        <w:t>partiesAttendingByVideo</w:t>
+      </w:r>
+      <w:proofErr w:type="spellEnd"/>
+      <w:r>
+        <w:rPr>
+          <w:rFonts w:ascii="Arial" w:hAnsi="Arial" w:cs="Arial"/>
+          <w:sz w:val="24"/>
+          <w:szCs w:val="24"/>
+        </w:rPr>
+        <w:t>!=null}&gt;&gt;</w:t>
+      </w:r>
+    </w:p>
+    <w:p>
+      <w:pPr>
+        <w:spacing w:line="240" w:lineRule="auto"/>
+        <w:rPr>
+          <w:rFonts w:ascii="Arial" w:hAnsi="Arial" w:cs="Arial"/>
+          <w:sz w:val="24"/>
+          <w:szCs w:val="24"/>
+        </w:rPr>
+      </w:pPr>
+      <w:r>
+        <w:rPr>
+          <w:rFonts w:ascii="Arial" w:hAnsi="Arial" w:cs="Arial"/>
+          <w:b/>
+          <w:bCs/>
+          <w:sz w:val="24"/>
+          <w:szCs w:val="24"/>
+        </w:rPr>
+        <w:t xml:space="preserve">How you attend a phone or video </w:t>
+      </w:r>
+      <w:r>
+        <w:rPr>
+          <w:rFonts w:ascii="Arial" w:hAnsi="Arial" w:cs="Arial"/>
+          <w:b/>
+          <w:bCs/>
+          <w:sz w:val="24"/>
+          <w:szCs w:val="24"/>
+        </w:rPr>
+        <w:t>&lt;&lt;</w:t>
+      </w:r>
+      <w:proofErr w:type="spellStart"/>
+      <w:r>
+        <w:rPr>
+          <w:rFonts w:ascii="Arial" w:hAnsi="Arial" w:cs="Arial"/>
+          <w:b/>
+          <w:bCs/>
+          <w:sz w:val="24"/>
+          <w:szCs w:val="24"/>
+        </w:rPr>
+        <w:t>hearingType</w:t>
+      </w:r>
+      <w:proofErr w:type="spellEnd"/>
+      <w:r>
+        <w:rPr>
+          <w:rFonts w:ascii="Arial" w:hAnsi="Arial" w:cs="Arial"/>
+          <w:b/>
+          <w:bCs/>
+          <w:sz w:val="24"/>
+          <w:szCs w:val="24"/>
+        </w:rPr>
+        <w:t>&gt;&gt;</w:t>
+      </w:r>
+    </w:p>
+    <w:p>
+      <w:pPr>
+        <w:spacing w:line="240" w:lineRule="auto"/>
+        <w:rPr>
+          <w:rFonts w:ascii="Arial" w:hAnsi="Arial" w:cs="Arial"/>
+          <w:sz w:val="24"/>
+          <w:szCs w:val="24"/>
+        </w:rPr>
+      </w:pPr>
+      <w:r>
+        <w:rPr>
+          <w:rFonts w:ascii="Arial" w:hAnsi="Arial" w:cs="Arial"/>
+          <w:sz w:val="24"/>
+          <w:szCs w:val="24"/>
+        </w:rPr>
+        <w:t xml:space="preserve">If you are attending the </w:t>
+      </w:r>
+      <w:r>
+        <w:rPr>
+          <w:rFonts w:ascii="Arial" w:hAnsi="Arial" w:cs="Arial"/>
+          <w:sz w:val="24"/>
+          <w:szCs w:val="24"/>
+        </w:rPr>
+        <w:t>&lt;&lt;</w:t>
+      </w:r>
+      <w:proofErr w:type="spellStart"/>
+      <w:r>
+        <w:rPr>
+          <w:rFonts w:ascii="Arial" w:hAnsi="Arial" w:cs="Arial"/>
+          <w:sz w:val="24"/>
+          <w:szCs w:val="24"/>
+        </w:rPr>
+        <w:t>hearingType</w:t>
+      </w:r>
+      <w:proofErr w:type="spellEnd"/>
+      <w:r>
+        <w:rPr>
+          <w:rFonts w:ascii="Arial" w:hAnsi="Arial" w:cs="Arial"/>
+          <w:sz w:val="24"/>
+          <w:szCs w:val="24"/>
+        </w:rPr>
+        <w:t>&gt;&gt;</w:t>
+      </w:r>
+      <w:r>
+        <w:rPr>
+          <w:rFonts w:ascii="Arial" w:hAnsi="Arial" w:cs="Arial"/>
+          <w:sz w:val="24"/>
+          <w:szCs w:val="24"/>
+        </w:rPr>
+        <w:t xml:space="preserve"> </w:t>
+      </w:r>
+      <w:r>
+        <w:rPr>
+          <w:rFonts w:ascii="Arial" w:hAnsi="Arial" w:cs="Arial"/>
+          <w:sz w:val="24"/>
+          <w:szCs w:val="24"/>
+        </w:rPr>
+        <w:t>remotely, your</w:t>
+      </w:r>
+      <w:r>
+        <w:rPr>
+          <w:rFonts w:ascii="Arial" w:hAnsi="Arial" w:cs="Arial"/>
+          <w:sz w:val="24"/>
+          <w:szCs w:val="24"/>
+        </w:rPr>
+        <w:t xml:space="preserve"> &lt;&lt;</w:t>
+      </w:r>
+      <w:proofErr w:type="spellStart"/>
+      <w:r>
+        <w:rPr>
+          <w:rFonts w:ascii="Arial" w:hAnsi="Arial" w:cs="Arial"/>
+          <w:sz w:val="24"/>
+          <w:szCs w:val="24"/>
+        </w:rPr>
+        <w:t>hearingType</w:t>
+      </w:r>
+      <w:proofErr w:type="spellEnd"/>
+      <w:r>
+        <w:rPr>
+          <w:rFonts w:ascii="Arial" w:hAnsi="Arial" w:cs="Arial"/>
+          <w:sz w:val="24"/>
+          <w:szCs w:val="24"/>
+        </w:rPr>
+        <w:t>&gt;&gt;</w:t>
+      </w:r>
+      <w:r>
+        <w:rPr>
+          <w:rFonts w:ascii="Arial" w:hAnsi="Arial" w:cs="Arial"/>
+          <w:sz w:val="24"/>
+          <w:szCs w:val="24"/>
+        </w:rPr>
+        <w:t xml:space="preserve"> </w:t>
+      </w:r>
+      <w:r>
+        <w:rPr>
+          <w:rFonts w:ascii="Arial" w:hAnsi="Arial" w:cs="Arial"/>
+          <w:sz w:val="24"/>
+          <w:szCs w:val="24"/>
+        </w:rPr>
+        <w:t>will be held by phone or video (cloud video platform).</w:t>
+      </w:r>
+    </w:p>
+    <w:p>
+      <w:pPr>
+        <w:spacing w:line="240" w:lineRule="auto"/>
+        <w:rPr>
+          <w:rFonts w:ascii="Arial" w:hAnsi="Arial" w:cs="Arial"/>
+          <w:sz w:val="24"/>
+          <w:szCs w:val="24"/>
+        </w:rPr>
+      </w:pPr>
+      <w:r>
+        <w:rPr>
+          <w:rFonts w:ascii="Arial" w:hAnsi="Arial" w:cs="Arial"/>
+          <w:sz w:val="24"/>
+          <w:szCs w:val="24"/>
+        </w:rPr>
+        <w:t xml:space="preserve">You will be sent the instructions on how to join before the </w:t>
+      </w:r>
+      <w:r>
+        <w:rPr>
+          <w:rFonts w:ascii="Arial" w:hAnsi="Arial" w:cs="Arial"/>
+          <w:sz w:val="24"/>
+          <w:szCs w:val="24"/>
+        </w:rPr>
+        <w:t>&lt;&lt;</w:t>
+      </w:r>
+      <w:proofErr w:type="spellStart"/>
+      <w:r>
+        <w:rPr>
+          <w:rFonts w:ascii="Arial" w:hAnsi="Arial" w:cs="Arial"/>
+          <w:sz w:val="24"/>
+          <w:szCs w:val="24"/>
+        </w:rPr>
+        <w:t>hearingType</w:t>
+      </w:r>
+      <w:proofErr w:type="spellEnd"/>
+      <w:r>
+        <w:rPr>
+          <w:rFonts w:ascii="Arial" w:hAnsi="Arial" w:cs="Arial"/>
+          <w:sz w:val="24"/>
+          <w:szCs w:val="24"/>
+        </w:rPr>
+        <w:t>&gt;&gt;</w:t>
+      </w:r>
+      <w:r>
+        <w:rPr>
+          <w:rFonts w:ascii="Arial" w:hAnsi="Arial" w:cs="Arial"/>
+          <w:sz w:val="24"/>
+          <w:szCs w:val="24"/>
+        </w:rPr>
+        <w:t xml:space="preserve">. If you are late, your </w:t>
+      </w:r>
+      <w:r>
+        <w:rPr>
+          <w:rFonts w:ascii="Arial" w:hAnsi="Arial" w:cs="Arial"/>
+          <w:sz w:val="24"/>
+          <w:szCs w:val="24"/>
+        </w:rPr>
+        <w:t>&lt;&lt;</w:t>
+      </w:r>
+      <w:proofErr w:type="spellStart"/>
+      <w:r>
+        <w:rPr>
+          <w:rFonts w:ascii="Arial" w:hAnsi="Arial" w:cs="Arial"/>
+          <w:sz w:val="24"/>
+          <w:szCs w:val="24"/>
+        </w:rPr>
+        <w:t>hearingType</w:t>
+      </w:r>
+      <w:proofErr w:type="spellEnd"/>
+      <w:r>
+        <w:rPr>
+          <w:rFonts w:ascii="Arial" w:hAnsi="Arial" w:cs="Arial"/>
+          <w:sz w:val="24"/>
+          <w:szCs w:val="24"/>
+        </w:rPr>
+        <w:t>&gt;&gt;</w:t>
+      </w:r>
+      <w:r>
+        <w:rPr>
+          <w:rFonts w:ascii="Arial" w:hAnsi="Arial" w:cs="Arial"/>
+          <w:sz w:val="24"/>
+          <w:szCs w:val="24"/>
+        </w:rPr>
+        <w:t xml:space="preserve"> might start without you and your case could be decided without you.</w:t>
+      </w:r>
+    </w:p>
+    <w:p>
+      <w:pPr>
+        <w:spacing w:line="240" w:lineRule="auto"/>
+        <w:rPr>
+          <w:rFonts w:ascii="Arial" w:hAnsi="Arial" w:cs="Arial"/>
+          <w:sz w:val="24"/>
+          <w:szCs w:val="24"/>
+        </w:rPr>
+      </w:pPr>
+      <w:r>
+        <w:rPr>
+          <w:rFonts w:ascii="Arial" w:hAnsi="Arial" w:cs="Arial"/>
+          <w:sz w:val="24"/>
+          <w:szCs w:val="24"/>
+        </w:rPr>
+        <w:t xml:space="preserve">You can find out more about joining a </w:t>
+      </w:r>
+      <w:r>
+        <w:rPr>
+          <w:rFonts w:ascii="Arial" w:hAnsi="Arial" w:cs="Arial"/>
+          <w:sz w:val="24"/>
+          <w:szCs w:val="24"/>
+        </w:rPr>
+        <w:t>&lt;&lt;</w:t>
+      </w:r>
+      <w:proofErr w:type="spellStart"/>
+      <w:r>
+        <w:rPr>
+          <w:rFonts w:ascii="Arial" w:hAnsi="Arial" w:cs="Arial"/>
+          <w:sz w:val="24"/>
+          <w:szCs w:val="24"/>
+        </w:rPr>
+        <w:t>hearingType</w:t>
+      </w:r>
+      <w:proofErr w:type="spellEnd"/>
+      <w:r>
+        <w:rPr>
+          <w:rFonts w:ascii="Arial" w:hAnsi="Arial" w:cs="Arial"/>
+          <w:sz w:val="24"/>
+          <w:szCs w:val="24"/>
+        </w:rPr>
+        <w:t>&gt;&gt;</w:t>
+      </w:r>
+      <w:r>
+        <w:rPr>
+          <w:rFonts w:ascii="Arial" w:hAnsi="Arial" w:cs="Arial"/>
+          <w:sz w:val="24"/>
+          <w:szCs w:val="24"/>
+        </w:rPr>
+        <w:t xml:space="preserve"> </w:t>
+      </w:r>
+      <w:r>
+        <w:rPr>
+          <w:rFonts w:ascii="Arial" w:hAnsi="Arial" w:cs="Arial"/>
+          <w:sz w:val="24"/>
+          <w:szCs w:val="24"/>
+        </w:rPr>
+        <w:t>by phone or video here:</w:t>
+      </w:r>
+    </w:p>
+    <w:p>
+      <w:pPr>
+        <w:spacing w:line="240" w:lineRule="auto"/>
+        <w:rPr>
+          <w:rFonts w:ascii="Arial" w:hAnsi="Arial" w:cs="Arial"/>
+          <w:sz w:val="24"/>
+          <w:szCs w:val="24"/>
+        </w:rPr>
+      </w:pPr>
+      <w:hyperlink r:id="rId12" w:history="1">
         <w:r>
           <w:rPr>
             <w:rStyle w:val="Hyperlink"/>
@@ -2150,6 +5470,74 @@
           <w:szCs w:val="24"/>
         </w:rPr>
       </w:pPr>
+      <w:r>
+        <w:rPr>
+          <w:rFonts w:ascii="Arial" w:hAnsi="Arial" w:cs="Arial"/>
+          <w:sz w:val="24"/>
+          <w:szCs w:val="24"/>
+        </w:rPr>
+        <w:t xml:space="preserve">If you need to change how you attend, you must ask the court at least 7 days before the </w:t>
+      </w:r>
+      <w:r>
+        <w:rPr>
+          <w:rFonts w:ascii="Arial" w:hAnsi="Arial" w:cs="Arial"/>
+          <w:sz w:val="24"/>
+          <w:szCs w:val="24"/>
+        </w:rPr>
+        <w:t>&lt;&lt;</w:t>
+      </w:r>
+      <w:proofErr w:type="spellStart"/>
+      <w:r>
+        <w:rPr>
+          <w:rFonts w:ascii="Arial" w:hAnsi="Arial" w:cs="Arial"/>
+          <w:sz w:val="24"/>
+          <w:szCs w:val="24"/>
+        </w:rPr>
+        <w:t>hearingType</w:t>
+      </w:r>
+      <w:proofErr w:type="spellEnd"/>
+      <w:r>
+        <w:rPr>
+          <w:rFonts w:ascii="Arial" w:hAnsi="Arial" w:cs="Arial"/>
+          <w:sz w:val="24"/>
+          <w:szCs w:val="24"/>
+        </w:rPr>
+        <w:t>&gt;</w:t>
+      </w:r>
+      <w:proofErr w:type="gramStart"/>
+      <w:r>
+        <w:rPr>
+          <w:rFonts w:ascii="Arial" w:hAnsi="Arial" w:cs="Arial"/>
+          <w:sz w:val="24"/>
+          <w:szCs w:val="24"/>
+        </w:rPr>
+        <w:t>&gt;</w:t>
+      </w:r>
+      <w:r>
+        <w:rPr>
+          <w:rFonts w:ascii="Arial" w:hAnsi="Arial" w:cs="Arial"/>
+          <w:sz w:val="24"/>
+          <w:szCs w:val="24"/>
+        </w:rPr>
+        <w:t xml:space="preserve"> </w:t>
+      </w:r>
+      <w:r>
+        <w:rPr>
+          <w:rFonts w:ascii="Arial" w:hAnsi="Arial" w:cs="Arial"/>
+          <w:sz w:val="24"/>
+          <w:szCs w:val="24"/>
+        </w:rPr>
+        <w:t xml:space="preserve"> date</w:t>
+      </w:r>
+      <w:proofErr w:type="gramEnd"/>
+      <w:r>
+        <w:rPr>
+          <w:rFonts w:ascii="Arial" w:hAnsi="Arial" w:cs="Arial"/>
+          <w:sz w:val="24"/>
+          <w:szCs w:val="24"/>
+        </w:rPr>
+        <w:t>.</w:t>
+      </w:r>
     </w:p>
     <w:p>
       <w:pPr>
@@ -2166,12 +5554,11 @@
           <w:sz w:val="24"/>
           <w:szCs w:val="24"/>
         </w:rPr>
-        <w:t xml:space="preserve">The time allocated for the </w:t>
-      </w:r>
-      <w:r>
-        <w:rPr>
-          <w:rFonts w:ascii="Arial" w:hAnsi="Arial" w:cs="Arial"/>
-          <w:color w:val="000000" w:themeColor="text1"/>
+        <w:t xml:space="preserve">It is up to the court if you will be allowed to change how you attend the </w:t>
+      </w:r>
+      <w:r>
+        <w:rPr>
+          <w:rFonts w:ascii="Arial" w:hAnsi="Arial" w:cs="Arial"/>
           <w:sz w:val="24"/>
           <w:szCs w:val="24"/>
         </w:rPr>
@@ -2181,7 +5568,6 @@
       <w:r>
         <w:rPr>
           <w:rFonts w:ascii="Arial" w:hAnsi="Arial" w:cs="Arial"/>
-          <w:color w:val="000000" w:themeColor="text1"/>
           <w:sz w:val="24"/>
           <w:szCs w:val="24"/>
         </w:rPr>
@@ -2191,7 +5577,6 @@
       <w:r>
         <w:rPr>
           <w:rFonts w:ascii="Arial" w:hAnsi="Arial" w:cs="Arial"/>
-          <w:color w:val="000000" w:themeColor="text1"/>
           <w:sz w:val="24"/>
           <w:szCs w:val="24"/>
         </w:rPr>
@@ -2200,61 +5585,10 @@
       <w:r>
         <w:rPr>
           <w:rFonts w:ascii="Arial" w:hAnsi="Arial" w:cs="Arial"/>
-          <w:color w:val="000000" w:themeColor="text1"/>
-          <w:sz w:val="24"/>
-          <w:szCs w:val="24"/>
-        </w:rPr>
-        <w:t xml:space="preserve"> </w:t>
-      </w:r>
-      <w:r>
-        <w:rPr>
-          <w:rFonts w:ascii="Arial" w:hAnsi="Arial" w:cs="Arial"/>
-          <w:sz w:val="24"/>
-          <w:szCs w:val="24"/>
-        </w:rPr>
-        <w:t xml:space="preserve">is </w:t>
-      </w:r>
-      <w:r>
-        <w:rPr>
-          <w:rFonts w:ascii="Arial" w:hAnsi="Arial" w:cs="Arial"/>
-          <w:sz w:val="24"/>
-          <w:szCs w:val="24"/>
-        </w:rPr>
-        <w:t>&lt;&lt;</w:t>
-      </w:r>
-      <w:proofErr w:type="spellStart"/>
-      <w:r>
-        <w:rPr>
-          <w:rFonts w:ascii="Arial" w:hAnsi="Arial" w:cs="Arial"/>
-          <w:sz w:val="24"/>
-          <w:szCs w:val="24"/>
-        </w:rPr>
-        <w:t>totalHearingDuration</w:t>
-      </w:r>
-      <w:proofErr w:type="spellEnd"/>
-      <w:r>
-        <w:rPr>
-          <w:rFonts w:ascii="Arial" w:hAnsi="Arial" w:cs="Arial"/>
-          <w:sz w:val="24"/>
-          <w:szCs w:val="24"/>
-        </w:rPr>
-        <w:t xml:space="preserve"> </w:t>
-      </w:r>
-      <w:r>
-        <w:rPr>
-          <w:rFonts w:ascii="Arial" w:hAnsi="Arial" w:cs="Arial"/>
-          <w:sz w:val="24"/>
-          <w:szCs w:val="24"/>
-        </w:rPr>
-        <w:t>&gt;&gt;</w:t>
-      </w:r>
-      <w:r>
-        <w:rPr>
-          <w:rFonts w:ascii="Arial" w:hAnsi="Arial" w:cs="Arial"/>
-          <w:sz w:val="24"/>
-          <w:szCs w:val="24"/>
-        </w:rPr>
-        <w:t>.</w:t>
+          <w:sz w:val="24"/>
+          <w:szCs w:val="24"/>
+        </w:rPr>
+        <w:t xml:space="preserve"> and you may have to pay a fee.</w:t>
       </w:r>
     </w:p>
     <w:p>
@@ -2262,8 +5596,6 @@
         <w:spacing w:line="240" w:lineRule="auto"/>
         <w:rPr>
           <w:rFonts w:ascii="Arial" w:hAnsi="Arial" w:cs="Arial"/>
-          <w:i/>
-          <w:iCs/>
           <w:sz w:val="24"/>
           <w:szCs w:val="24"/>
         </w:rPr>
@@ -2284,17 +5616,8 @@
           <w:sz w:val="24"/>
           <w:szCs w:val="24"/>
         </w:rPr>
-        <w:t>&lt;&lt;</w:t>
-      </w:r>
-      <w:r>
-        <w:rPr>
-          <w:rFonts w:ascii="Arial" w:hAnsi="Arial" w:cs="Arial"/>
-          <w:sz w:val="24"/>
-          <w:szCs w:val="24"/>
-        </w:rPr>
-        <w:t>cs_{</w:t>
-      </w:r>
-      <w:proofErr w:type="spellStart"/>
+        <w:t>&lt;&lt;es</w:t>
+      </w:r>
       <w:proofErr w:type="gramStart"/>
       <w:r>
         <w:rPr>
@@ -2302,225 +5625,44 @@
           <w:sz w:val="24"/>
           <w:szCs w:val="24"/>
         </w:rPr>
-        <w:t>feeAmount</w:t>
-      </w:r>
-      <w:proofErr w:type="spellEnd"/>
-      <w:r>
-        <w:rPr>
-          <w:rFonts w:ascii="Arial" w:hAnsi="Arial" w:cs="Arial"/>
-          <w:sz w:val="24"/>
-          <w:szCs w:val="24"/>
-        </w:rPr>
-        <w:t>!=</w:t>
-      </w:r>
-      <w:proofErr w:type="gramEnd"/>
-      <w:r>
-        <w:rPr>
-          <w:rFonts w:ascii="Arial" w:hAnsi="Arial" w:cs="Arial"/>
-          <w:sz w:val="24"/>
-          <w:szCs w:val="24"/>
-        </w:rPr>
-        <w:t>null</w:t>
-      </w:r>
-      <w:r>
-        <w:rPr>
-          <w:rFonts w:ascii="Arial" w:hAnsi="Arial" w:cs="Arial"/>
-          <w:sz w:val="24"/>
-          <w:szCs w:val="24"/>
-        </w:rPr>
-        <w:t>}</w:t>
-      </w:r>
-      <w:r>
-        <w:rPr>
-          <w:rFonts w:ascii="Arial" w:hAnsi="Arial" w:cs="Arial"/>
-          <w:sz w:val="24"/>
-          <w:szCs w:val="24"/>
-        </w:rPr>
-        <w:t>&gt;&gt;</w:t>
-      </w:r>
-    </w:p>
-    <w:p>
-      <w:pPr>
-        <w:spacing w:line="240" w:lineRule="auto"/>
-        <w:rPr>
-          <w:rFonts w:ascii="Arial" w:hAnsi="Arial" w:cs="Arial"/>
-          <w:sz w:val="24"/>
-          <w:szCs w:val="24"/>
-        </w:rPr>
-      </w:pPr>
-      <w:r>
-        <w:rPr>
-          <w:rFonts w:ascii="Arial" w:hAnsi="Arial" w:cs="Arial"/>
-          <w:color w:val="000000" w:themeColor="text1"/>
-          <w:sz w:val="24"/>
-          <w:szCs w:val="24"/>
-        </w:rPr>
-        <w:t xml:space="preserve">The Hearing fee is </w:t>
-      </w:r>
-      <w:bookmarkStart w:id="1" w:name="_Hlk114659981"/>
-      <w:r>
-        <w:rPr>
-          <w:rFonts w:ascii="Arial" w:hAnsi="Arial" w:cs="Arial"/>
-          <w:sz w:val="24"/>
-          <w:szCs w:val="24"/>
-        </w:rPr>
-        <w:t>&lt;&lt;</w:t>
-      </w:r>
-      <w:proofErr w:type="spellStart"/>
-      <w:r>
-        <w:rPr>
-          <w:rFonts w:ascii="Arial" w:hAnsi="Arial" w:cs="Arial"/>
-          <w:sz w:val="24"/>
-          <w:szCs w:val="24"/>
-        </w:rPr>
-        <w:t>feeAmount</w:t>
-      </w:r>
-      <w:proofErr w:type="spellEnd"/>
-      <w:r>
-        <w:rPr>
-          <w:rFonts w:ascii="Arial" w:hAnsi="Arial" w:cs="Arial"/>
-          <w:sz w:val="24"/>
-          <w:szCs w:val="24"/>
-        </w:rPr>
-        <w:t>&gt;&gt;</w:t>
-      </w:r>
-      <w:bookmarkEnd w:id="1"/>
-    </w:p>
-    <w:p>
-      <w:pPr>
-        <w:tabs>
-          <w:tab w:val="left" w:pos="560"/>
-          <w:tab w:val="left" w:pos="1120"/>
-          <w:tab w:val="left" w:pos="1680"/>
-          <w:tab w:val="left" w:pos="2240"/>
-          <w:tab w:val="left" w:pos="2800"/>
-          <w:tab w:val="left" w:pos="3360"/>
-          <w:tab w:val="left" w:pos="3920"/>
-          <w:tab w:val="left" w:pos="4480"/>
-          <w:tab w:val="left" w:pos="5040"/>
-          <w:tab w:val="left" w:pos="5600"/>
-          <w:tab w:val="left" w:pos="6160"/>
-          <w:tab w:val="left" w:pos="6720"/>
-        </w:tabs>
-        <w:autoSpaceDE w:val="0"/>
-        <w:autoSpaceDN w:val="0"/>
-        <w:adjustRightInd w:val="0"/>
-        <w:spacing w:after="0" w:line="240" w:lineRule="auto"/>
-        <w:rPr>
-          <w:rFonts w:ascii="Arial" w:hAnsi="Arial" w:cs="Arial"/>
-          <w:color w:val="000000"/>
-          <w:sz w:val="24"/>
-          <w:szCs w:val="24"/>
-        </w:rPr>
-      </w:pPr>
-      <w:r>
-        <w:rPr>
-          <w:rFonts w:ascii="Arial" w:hAnsi="Arial" w:cs="Arial"/>
-          <w:color w:val="000000" w:themeColor="text1"/>
-          <w:sz w:val="24"/>
-          <w:szCs w:val="24"/>
-        </w:rPr>
-        <w:t>Payable by &lt;</w:t>
-      </w:r>
-      <w:proofErr w:type="gramStart"/>
-      <w:r>
-        <w:rPr>
-          <w:rFonts w:ascii="Arial" w:hAnsi="Arial" w:cs="Arial"/>
-          <w:color w:val="000000" w:themeColor="text1"/>
-          <w:sz w:val="24"/>
-          <w:szCs w:val="24"/>
-        </w:rPr>
-        <w:t>&lt;</w:t>
-      </w:r>
-      <w:r>
-        <w:rPr>
-          <w:rFonts w:ascii="Arial" w:eastAsia="Arial" w:hAnsi="Arial" w:cs="Arial"/>
-          <w:bCs/>
-          <w:sz w:val="24"/>
-          <w:szCs w:val="24"/>
-        </w:rPr>
-        <w:t>{</w:t>
+        <w:t>_{</w:t>
       </w:r>
       <w:proofErr w:type="spellStart"/>
       <w:proofErr w:type="gramEnd"/>
       <w:r>
         <w:rPr>
-          <w:rFonts w:ascii="Arial" w:eastAsia="Arial" w:hAnsi="Arial" w:cs="Arial"/>
-          <w:bCs/>
-          <w:sz w:val="24"/>
-          <w:szCs w:val="24"/>
-        </w:rPr>
-        <w:t>dateFormat</w:t>
+          <w:rFonts w:ascii="Arial" w:hAnsi="Arial" w:cs="Arial"/>
+          <w:sz w:val="24"/>
+          <w:szCs w:val="24"/>
+        </w:rPr>
+        <w:t>partiesAttendingByTelephone</w:t>
       </w:r>
       <w:proofErr w:type="spellEnd"/>
       <w:r>
         <w:rPr>
-          <w:rFonts w:ascii="Arial" w:eastAsia="Arial" w:hAnsi="Arial" w:cs="Arial"/>
-          <w:bCs/>
-          <w:sz w:val="24"/>
-          <w:szCs w:val="24"/>
-        </w:rPr>
-        <w:t>(</w:t>
+          <w:rFonts w:ascii="Arial" w:hAnsi="Arial" w:cs="Arial"/>
+          <w:sz w:val="24"/>
+          <w:szCs w:val="24"/>
+        </w:rPr>
+        <w:t xml:space="preserve">!=null || </w:t>
       </w:r>
       <w:proofErr w:type="spellStart"/>
       <w:r>
         <w:rPr>
-          <w:rFonts w:ascii="Arial" w:eastAsia="Arial" w:hAnsi="Arial" w:cs="Arial"/>
-          <w:bCs/>
-          <w:sz w:val="24"/>
-          <w:szCs w:val="24"/>
-        </w:rPr>
-        <w:t>hearingDueDate</w:t>
+          <w:rFonts w:ascii="Arial" w:hAnsi="Arial" w:cs="Arial"/>
+          <w:sz w:val="24"/>
+          <w:szCs w:val="24"/>
+        </w:rPr>
+        <w:t>partiesAttendingByVideo</w:t>
       </w:r>
       <w:proofErr w:type="spellEnd"/>
       <w:r>
         <w:rPr>
-          <w:rFonts w:ascii="Arial" w:eastAsia="Arial" w:hAnsi="Arial" w:cs="Arial"/>
-          <w:bCs/>
-          <w:sz w:val="24"/>
-          <w:szCs w:val="24"/>
-        </w:rPr>
-        <w:t xml:space="preserve">, ‘dd MMMM </w:t>
-      </w:r>
-      <w:proofErr w:type="spellStart"/>
-      <w:r>
-        <w:rPr>
-          <w:rFonts w:ascii="Arial" w:eastAsia="Arial" w:hAnsi="Arial" w:cs="Arial"/>
-          <w:bCs/>
-          <w:sz w:val="24"/>
-          <w:szCs w:val="24"/>
-        </w:rPr>
-        <w:t>yyyy</w:t>
-      </w:r>
-      <w:proofErr w:type="spellEnd"/>
-      <w:r>
-        <w:rPr>
-          <w:rFonts w:ascii="Arial" w:eastAsia="Arial" w:hAnsi="Arial" w:cs="Arial"/>
-          <w:bCs/>
-          <w:sz w:val="24"/>
-          <w:szCs w:val="24"/>
-        </w:rPr>
-        <w:t>’, ‘</w:t>
-      </w:r>
-      <w:proofErr w:type="spellStart"/>
-      <w:r>
-        <w:rPr>
-          <w:rFonts w:ascii="Arial" w:eastAsia="Arial" w:hAnsi="Arial" w:cs="Arial"/>
-          <w:bCs/>
-          <w:sz w:val="24"/>
-          <w:szCs w:val="24"/>
-        </w:rPr>
-        <w:t>yyyy</w:t>
-      </w:r>
-      <w:proofErr w:type="spellEnd"/>
-      <w:r>
-        <w:rPr>
-          <w:rFonts w:ascii="Arial" w:eastAsia="Arial" w:hAnsi="Arial" w:cs="Arial"/>
-          <w:bCs/>
-          <w:sz w:val="24"/>
-          <w:szCs w:val="24"/>
-        </w:rPr>
-        <w:t>-MM-dd’)}&gt;&gt;</w:t>
+          <w:rFonts w:ascii="Arial" w:hAnsi="Arial" w:cs="Arial"/>
+          <w:sz w:val="24"/>
+          <w:szCs w:val="24"/>
+        </w:rPr>
+        <w:t>!=null}&gt;&gt;</w:t>
       </w:r>
     </w:p>
     <w:p>
@@ -2542,345 +5684,10 @@
           <w:szCs w:val="24"/>
         </w:rPr>
       </w:pPr>
-      <w:r>
-        <w:rPr>
-          <w:rFonts w:ascii="Arial" w:hAnsi="Arial" w:cs="Arial"/>
-          <w:sz w:val="24"/>
-          <w:szCs w:val="24"/>
-        </w:rPr>
-        <w:t xml:space="preserve">Unless the claimant </w:t>
-      </w:r>
-      <w:r>
-        <w:rPr>
-          <w:rFonts w:ascii="Arial" w:hAnsi="Arial" w:cs="Arial"/>
-          <w:sz w:val="24"/>
-          <w:szCs w:val="24"/>
-        </w:rPr>
-        <w:t xml:space="preserve">pays the trial/hearing fee of </w:t>
-      </w:r>
-      <w:bookmarkStart w:id="2" w:name="_Hlk114660010"/>
-      <w:r>
-        <w:rPr>
-          <w:rFonts w:ascii="Arial" w:hAnsi="Arial" w:cs="Arial"/>
-          <w:sz w:val="24"/>
-          <w:szCs w:val="24"/>
-        </w:rPr>
-        <w:t>&lt;&lt;</w:t>
-      </w:r>
-      <w:proofErr w:type="spellStart"/>
-      <w:r>
-        <w:rPr>
-          <w:rFonts w:ascii="Arial" w:hAnsi="Arial" w:cs="Arial"/>
-          <w:b/>
-          <w:bCs/>
-          <w:sz w:val="24"/>
-          <w:szCs w:val="24"/>
-        </w:rPr>
-        <w:t>feeAmount</w:t>
-      </w:r>
-      <w:proofErr w:type="spellEnd"/>
-      <w:r>
-        <w:rPr>
-          <w:rFonts w:ascii="Arial" w:hAnsi="Arial" w:cs="Arial"/>
-          <w:b/>
-          <w:bCs/>
-          <w:sz w:val="24"/>
-          <w:szCs w:val="24"/>
-        </w:rPr>
-        <w:t>&gt;</w:t>
-      </w:r>
-      <w:r>
-        <w:rPr>
-          <w:rFonts w:ascii="Arial" w:hAnsi="Arial" w:cs="Arial"/>
-          <w:sz w:val="24"/>
-          <w:szCs w:val="24"/>
-        </w:rPr>
-        <w:t xml:space="preserve">&gt; </w:t>
-      </w:r>
-      <w:bookmarkEnd w:id="2"/>
-      <w:r>
-        <w:rPr>
-          <w:rFonts w:ascii="Arial" w:hAnsi="Arial" w:cs="Arial"/>
-          <w:sz w:val="24"/>
-          <w:szCs w:val="24"/>
-        </w:rPr>
-        <w:t>or uploads a properly completed application (</w:t>
-      </w:r>
-      <w:proofErr w:type="spellStart"/>
-      <w:r>
-        <w:rPr>
-          <w:rFonts w:ascii="Arial" w:hAnsi="Arial" w:cs="Arial"/>
-          <w:sz w:val="24"/>
-          <w:szCs w:val="24"/>
-        </w:rPr>
-        <w:t>i.e</w:t>
-      </w:r>
-      <w:proofErr w:type="spellEnd"/>
-      <w:r>
-        <w:rPr>
-          <w:rFonts w:ascii="Arial" w:hAnsi="Arial" w:cs="Arial"/>
-          <w:sz w:val="24"/>
-          <w:szCs w:val="24"/>
-        </w:rPr>
-        <w:t xml:space="preserve"> one which provides all the required information in the manner requested) for help with fees </w:t>
-      </w:r>
-      <w:r>
-        <w:rPr>
-          <w:rFonts w:ascii="Arial" w:hAnsi="Arial" w:cs="Arial"/>
-          <w:sz w:val="24"/>
-          <w:szCs w:val="24"/>
-        </w:rPr>
-        <w:t xml:space="preserve">by </w:t>
-      </w:r>
-      <w:r>
-        <w:rPr>
-          <w:rFonts w:ascii="Arial" w:hAnsi="Arial" w:cs="Arial"/>
-          <w:b/>
-          <w:bCs/>
-          <w:sz w:val="24"/>
-          <w:szCs w:val="24"/>
-        </w:rPr>
-        <w:t>midnight</w:t>
-      </w:r>
-      <w:r>
-        <w:rPr>
-          <w:rFonts w:ascii="Arial" w:hAnsi="Arial" w:cs="Arial"/>
-          <w:sz w:val="24"/>
-          <w:szCs w:val="24"/>
-        </w:rPr>
-        <w:t xml:space="preserve"> on </w:t>
-      </w:r>
-      <w:r>
-        <w:rPr>
-          <w:rFonts w:ascii="Arial" w:hAnsi="Arial" w:cs="Arial"/>
-          <w:color w:val="000000" w:themeColor="text1"/>
-          <w:sz w:val="24"/>
-          <w:szCs w:val="24"/>
-        </w:rPr>
-        <w:t>&lt;&lt;</w:t>
-      </w:r>
-      <w:r>
-        <w:rPr>
-          <w:rFonts w:ascii="Arial" w:eastAsia="Arial" w:hAnsi="Arial" w:cs="Arial"/>
-          <w:bCs/>
-          <w:sz w:val="24"/>
-          <w:szCs w:val="24"/>
-        </w:rPr>
-        <w:t>{</w:t>
-      </w:r>
-      <w:proofErr w:type="spellStart"/>
-      <w:r>
-        <w:rPr>
-          <w:rFonts w:ascii="Arial" w:eastAsia="Arial" w:hAnsi="Arial" w:cs="Arial"/>
-          <w:bCs/>
-          <w:sz w:val="24"/>
-          <w:szCs w:val="24"/>
-        </w:rPr>
-        <w:t>dateFormat</w:t>
-      </w:r>
-      <w:proofErr w:type="spellEnd"/>
-      <w:r>
-        <w:rPr>
-          <w:rFonts w:ascii="Arial" w:eastAsia="Arial" w:hAnsi="Arial" w:cs="Arial"/>
-          <w:bCs/>
-          <w:sz w:val="24"/>
-          <w:szCs w:val="24"/>
-        </w:rPr>
-        <w:t>(</w:t>
-      </w:r>
-      <w:proofErr w:type="spellStart"/>
-      <w:r>
-        <w:rPr>
-          <w:rFonts w:ascii="Arial" w:eastAsia="Arial" w:hAnsi="Arial" w:cs="Arial"/>
-          <w:bCs/>
-          <w:sz w:val="24"/>
-          <w:szCs w:val="24"/>
-        </w:rPr>
-        <w:t>hearingDueDate</w:t>
-      </w:r>
-      <w:proofErr w:type="spellEnd"/>
-      <w:r>
-        <w:rPr>
-          <w:rFonts w:ascii="Arial" w:eastAsia="Arial" w:hAnsi="Arial" w:cs="Arial"/>
-          <w:bCs/>
-          <w:sz w:val="24"/>
-          <w:szCs w:val="24"/>
-        </w:rPr>
-        <w:t xml:space="preserve">, ‘dd MMMM </w:t>
-      </w:r>
-      <w:proofErr w:type="spellStart"/>
-      <w:r>
-        <w:rPr>
-          <w:rFonts w:ascii="Arial" w:eastAsia="Arial" w:hAnsi="Arial" w:cs="Arial"/>
-          <w:bCs/>
-          <w:sz w:val="24"/>
-          <w:szCs w:val="24"/>
-        </w:rPr>
-        <w:t>yyyy</w:t>
-      </w:r>
-      <w:proofErr w:type="spellEnd"/>
-      <w:r>
-        <w:rPr>
-          <w:rFonts w:ascii="Arial" w:eastAsia="Arial" w:hAnsi="Arial" w:cs="Arial"/>
-          <w:bCs/>
-          <w:sz w:val="24"/>
-          <w:szCs w:val="24"/>
-        </w:rPr>
-        <w:t>’, ‘</w:t>
-      </w:r>
-      <w:proofErr w:type="spellStart"/>
-      <w:r>
-        <w:rPr>
-          <w:rFonts w:ascii="Arial" w:eastAsia="Arial" w:hAnsi="Arial" w:cs="Arial"/>
-          <w:bCs/>
-          <w:sz w:val="24"/>
-          <w:szCs w:val="24"/>
-        </w:rPr>
-        <w:t>yyyy</w:t>
-      </w:r>
-      <w:proofErr w:type="spellEnd"/>
-      <w:r>
-        <w:rPr>
-          <w:rFonts w:ascii="Arial" w:eastAsia="Arial" w:hAnsi="Arial" w:cs="Arial"/>
-          <w:bCs/>
-          <w:sz w:val="24"/>
-          <w:szCs w:val="24"/>
-        </w:rPr>
-        <w:t>-MM-dd’)}&gt;&gt;</w:t>
-      </w:r>
-      <w:r>
-        <w:rPr>
-          <w:rFonts w:ascii="Arial" w:hAnsi="Arial" w:cs="Arial"/>
-          <w:sz w:val="24"/>
-          <w:szCs w:val="24"/>
-        </w:rPr>
-        <w:t xml:space="preserve">, then the claim will be struck out without further order, unless the courts order otherwise, </w:t>
-      </w:r>
-      <w:r>
-        <w:rPr>
-          <w:rFonts w:ascii="Arial" w:hAnsi="Arial" w:cs="Arial"/>
-          <w:sz w:val="24"/>
-          <w:szCs w:val="24"/>
-        </w:rPr>
-        <w:t>the claimant</w:t>
-      </w:r>
-      <w:r>
-        <w:rPr>
-          <w:rFonts w:ascii="Arial" w:hAnsi="Arial" w:cs="Arial"/>
-          <w:sz w:val="24"/>
-          <w:szCs w:val="24"/>
-        </w:rPr>
-        <w:t xml:space="preserve"> will also be liable for the costs which the defendant has incurred.</w:t>
-      </w:r>
-    </w:p>
-    <w:p>
-      <w:pPr>
-        <w:spacing w:line="240" w:lineRule="auto"/>
-        <w:rPr>
-          <w:rFonts w:ascii="Arial" w:hAnsi="Arial" w:cs="Arial"/>
-          <w:sz w:val="24"/>
-          <w:szCs w:val="24"/>
-        </w:rPr>
-      </w:pPr>
-      <w:r>
-        <w:rPr>
-          <w:rFonts w:ascii="Arial" w:hAnsi="Arial" w:cs="Arial"/>
-          <w:sz w:val="24"/>
-          <w:szCs w:val="24"/>
-        </w:rPr>
-        <w:t>&lt;&lt;es_&gt;&gt;</w:t>
-      </w:r>
-    </w:p>
-    <w:p>
-      <w:pPr>
-        <w:spacing w:line="240" w:lineRule="auto"/>
-        <w:rPr>
-          <w:rFonts w:ascii="Arial" w:hAnsi="Arial" w:cs="Arial"/>
-          <w:sz w:val="24"/>
-          <w:szCs w:val="24"/>
-        </w:rPr>
-      </w:pPr>
-    </w:p>
-    <w:p>
-      <w:pPr>
-        <w:spacing w:line="240" w:lineRule="auto"/>
-        <w:rPr>
-          <w:rFonts w:ascii="Arial" w:hAnsi="Arial" w:cs="Arial"/>
-          <w:b/>
-          <w:bCs/>
-          <w:sz w:val="24"/>
-          <w:szCs w:val="24"/>
-          <w:u w:val="single"/>
-        </w:rPr>
-      </w:pPr>
-      <w:bookmarkStart w:id="3" w:name="_Hlk150165830"/>
-      <w:r>
-        <w:rPr>
-          <w:rFonts w:ascii="Arial" w:hAnsi="Arial" w:cs="Arial"/>
-          <w:b/>
-          <w:bCs/>
-          <w:sz w:val="24"/>
-          <w:szCs w:val="24"/>
-          <w:u w:val="single"/>
-        </w:rPr>
-        <w:t>The Claimant (or in the event they act in person and the Defendant is represented, the Defendant) must bring to court for the start of the trial a paper copy of the electronic trial bundle for use by witnesses. A failure to do so may result in the imposition of sanctions.</w:t>
-      </w:r>
-    </w:p>
-    <w:bookmarkEnd w:id="3"/>
-    <w:p>
-      <w:pPr>
-        <w:spacing w:line="240" w:lineRule="auto"/>
-        <w:rPr>
-          <w:rFonts w:ascii="Arial" w:hAnsi="Arial" w:cs="Arial"/>
-          <w:b/>
-          <w:bCs/>
-          <w:sz w:val="24"/>
-          <w:szCs w:val="24"/>
-          <w:u w:val="single"/>
-        </w:rPr>
-      </w:pPr>
-    </w:p>
-    <w:p>
-      <w:pPr>
-        <w:spacing w:after="240"/>
-        <w:rPr>
-          <w:rFonts w:ascii="Arial" w:hAnsi="Arial" w:cs="Arial"/>
-          <w:sz w:val="24"/>
-          <w:szCs w:val="24"/>
-        </w:rPr>
-      </w:pPr>
-      <w:r>
-        <w:rPr>
-          <w:rFonts w:ascii="Arial" w:hAnsi="Arial" w:cs="Arial"/>
-          <w:b/>
-          <w:bCs/>
-          <w:sz w:val="24"/>
-          <w:szCs w:val="24"/>
-        </w:rPr>
-        <w:t xml:space="preserve">Please note: </w:t>
-      </w:r>
-      <w:r>
-        <w:rPr>
-          <w:rFonts w:ascii="Arial" w:hAnsi="Arial" w:cs="Arial"/>
-          <w:sz w:val="24"/>
-          <w:szCs w:val="24"/>
-        </w:rPr>
-        <w:t>Cases are listed in accordance with local hearing arrangements determined by the Judiciary and implemented by the court staff. Every effort is made to ensure that hearings start at the time specified. However, listing practices or other factors may mean that you experience a delay, an adjournment at short notice or your case may be released to a different court hearing centre, in which case you will be notified.</w:t>
-      </w:r>
-    </w:p>
-    <w:p>
-      <w:pPr>
-        <w:spacing w:line="240" w:lineRule="auto"/>
-        <w:rPr>
-          <w:rFonts w:ascii="Arial" w:hAnsi="Arial" w:cs="Arial"/>
-          <w:sz w:val="24"/>
-          <w:szCs w:val="24"/>
-        </w:rPr>
-      </w:pPr>
     </w:p>
     <w:sectPr>
-      <w:footerReference w:type="even" r:id="rId10"/>
-      <w:footerReference w:type="first" r:id="rId11"/>
+      <w:footerReference w:type="even" r:id="rId13"/>
+      <w:footerReference w:type="first" r:id="rId14"/>
       <w:pgSz w:w="11906" w:h="16838"/>
       <w:pgMar w:top="1440" w:right="1080" w:bottom="1440" w:left="1080" w:header="708" w:footer="708" w:gutter="0"/>
       <w:cols w:space="708"/>
@@ -2891,7 +5698,7 @@
 </file>
 
 <file path=word/endnotes.xml><?xml version="1.0" encoding="utf-8"?>
-<w:endnotes xmlns:wpc="http://schemas.microsoft.com/office/word/2010/wordprocessingCanvas" xmlns:cx="http://schemas.microsoft.com/office/drawing/2014/chartex" xmlns:cx1="http://schemas.microsoft.com/office/drawing/2015/9/8/chartex" xmlns:cx2="http://schemas.microsoft.com/office/drawing/2015/10/21/chartex" xmlns:cx3="http://schemas.microsoft.com/office/drawing/2016/5/9/chartex" xmlns:cx4="http://schemas.microsoft.com/office/drawing/2016/5/10/chartex" xmlns:cx5="http://schemas.microsoft.com/office/drawing/2016/5/11/chartex" xmlns:cx6="http://schemas.microsoft.com/office/drawing/2016/5/12/chartex" xmlns:cx7="http://schemas.microsoft.com/office/drawing/2016/5/13/chartex" xmlns:cx8="http://schemas.microsoft.com/office/drawing/2016/5/14/chartex" xmlns:mc="http://schemas.openxmlformats.org/markup-compatibility/2006" xmlns:aink="http://schemas.microsoft.com/office/drawing/2016/ink" xmlns:am3d="http://schemas.microsoft.com/office/drawing/2017/model3d" xmlns:o="urn:schemas-microsoft-com:office:office" xmlns:oel="http://schemas.microsoft.com/office/2019/extlst" xmlns:r="http://schemas.openxmlformats.org/officeDocument/2006/relationships" xmlns:m="http://schemas.openxmlformats.org/officeDocument/2006/math" xmlns:v="urn:schemas-microsoft-com:vml" xmlns:wp14="http://schemas.microsoft.com/office/word/2010/wordprocessingDrawing" xmlns:wp="http://schemas.openxmlformats.org/drawingml/2006/wordprocessingDrawing" xmlns:w10="urn:schemas-microsoft-com:office:word" xmlns:w="http://schemas.openxmlformats.org/wordprocessingml/2006/main" xmlns:w14="http://schemas.microsoft.com/office/word/2010/wordml" xmlns:w15="http://schemas.microsoft.com/office/word/2012/wordml" xmlns:w16cex="http://schemas.microsoft.com/office/word/2018/wordml/cex" xmlns:w16cid="http://schemas.microsoft.com/office/word/2016/wordml/cid" xmlns:w16="http://schemas.microsoft.com/office/word/2018/wordml" xmlns:w16sdtdh="http://schemas.microsoft.com/office/word/2020/wordml/sdtdatahash" xmlns:w16se="http://schemas.microsoft.com/office/word/2015/wordml/symex" xmlns:wpg="http://schemas.microsoft.com/office/word/2010/wordprocessingGroup" xmlns:wpi="http://schemas.microsoft.com/office/word/2010/wordprocessingInk" xmlns:wne="http://schemas.microsoft.com/office/word/2006/wordml" xmlns:wps="http://schemas.microsoft.com/office/word/2010/wordprocessingShape" mc:Ignorable="w14 w15 w16se w16cid w16 w16cex w16sdtdh wp14">
+<w:endnotes xmlns:wpc="http://schemas.microsoft.com/office/word/2010/wordprocessingCanvas" xmlns:cx="http://schemas.microsoft.com/office/drawing/2014/chartex" xmlns:cx1="http://schemas.microsoft.com/office/drawing/2015/9/8/chartex" xmlns:cx2="http://schemas.microsoft.com/office/drawing/2015/10/21/chartex" xmlns:cx3="http://schemas.microsoft.com/office/drawing/2016/5/9/chartex" xmlns:cx4="http://schemas.microsoft.com/office/drawing/2016/5/10/chartex" xmlns:cx5="http://schemas.microsoft.com/office/drawing/2016/5/11/chartex" xmlns:cx6="http://schemas.microsoft.com/office/drawing/2016/5/12/chartex" xmlns:cx7="http://schemas.microsoft.com/office/drawing/2016/5/13/chartex" xmlns:cx8="http://schemas.microsoft.com/office/drawing/2016/5/14/chartex" xmlns:mc="http://schemas.openxmlformats.org/markup-compatibility/2006" xmlns:aink="http://schemas.microsoft.com/office/drawing/2016/ink" xmlns:am3d="http://schemas.microsoft.com/office/drawing/2017/model3d" xmlns:o="urn:schemas-microsoft-com:office:office" xmlns:oel="http://schemas.microsoft.com/office/2019/extlst" xmlns:r="http://schemas.openxmlformats.org/officeDocument/2006/relationships" xmlns:m="http://schemas.openxmlformats.org/officeDocument/2006/math" xmlns:v="urn:schemas-microsoft-com:vml" xmlns:wp14="http://schemas.microsoft.com/office/word/2010/wordprocessingDrawing" xmlns:wp="http://schemas.openxmlformats.org/drawingml/2006/wordprocessingDrawing" xmlns:w10="urn:schemas-microsoft-com:office:word" xmlns:w="http://schemas.openxmlformats.org/wordprocessingml/2006/main" xmlns:w14="http://schemas.microsoft.com/office/word/2010/wordml" xmlns:w15="http://schemas.microsoft.com/office/word/2012/wordml" xmlns:w16cex="http://schemas.microsoft.com/office/word/2018/wordml/cex" xmlns:w16cid="http://schemas.microsoft.com/office/word/2016/wordml/cid" xmlns:w16="http://schemas.microsoft.com/office/word/2018/wordml" xmlns:w16du="http://schemas.microsoft.com/office/word/2023/wordml/word16du" xmlns:w16sdtdh="http://schemas.microsoft.com/office/word/2020/wordml/sdtdatahash" xmlns:w16se="http://schemas.microsoft.com/office/word/2015/wordml/symex" xmlns:wpg="http://schemas.microsoft.com/office/word/2010/wordprocessingGroup" xmlns:wpi="http://schemas.microsoft.com/office/word/2010/wordprocessingInk" xmlns:wne="http://schemas.microsoft.com/office/word/2006/wordml" xmlns:wps="http://schemas.microsoft.com/office/word/2010/wordprocessingShape" mc:Ignorable="w14 w15 w16se w16cid w16 w16cex w16sdtdh w16du wp14">
   <w:endnote w:type="separator" w:id="-1">
     <w:p>
       <w:pPr>
@@ -2916,7 +5723,7 @@
 </file>
 
 <file path=word/footer1.xml><?xml version="1.0" encoding="utf-8"?>
-<w:ftr xmlns:wpc="http://schemas.microsoft.com/office/word/2010/wordprocessingCanvas" xmlns:cx="http://schemas.microsoft.com/office/drawing/2014/chartex" xmlns:cx1="http://schemas.microsoft.com/office/drawing/2015/9/8/chartex" xmlns:cx2="http://schemas.microsoft.com/office/drawing/2015/10/21/chartex" xmlns:cx3="http://schemas.microsoft.com/office/drawing/2016/5/9/chartex" xmlns:cx4="http://schemas.microsoft.com/office/drawing/2016/5/10/chartex" xmlns:cx5="http://schemas.microsoft.com/office/drawing/2016/5/11/chartex" xmlns:cx6="http://schemas.microsoft.com/office/drawing/2016/5/12/chartex" xmlns:cx7="http://schemas.microsoft.com/office/drawing/2016/5/13/chartex" xmlns:cx8="http://schemas.microsoft.com/office/drawing/2016/5/14/chartex" xmlns:mc="http://schemas.openxmlformats.org/markup-compatibility/2006" xmlns:aink="http://schemas.microsoft.com/office/drawing/2016/ink" xmlns:am3d="http://schemas.microsoft.com/office/drawing/2017/model3d" xmlns:o="urn:schemas-microsoft-com:office:office" xmlns:oel="http://schemas.microsoft.com/office/2019/extlst" xmlns:r="http://schemas.openxmlformats.org/officeDocument/2006/relationships" xmlns:m="http://schemas.openxmlformats.org/officeDocument/2006/math" xmlns:v="urn:schemas-microsoft-com:vml" xmlns:wp14="http://schemas.microsoft.com/office/word/2010/wordprocessingDrawing" xmlns:wp="http://schemas.openxmlformats.org/drawingml/2006/wordprocessingDrawing" xmlns:w10="urn:schemas-microsoft-com:office:word" xmlns:w="http://schemas.openxmlformats.org/wordprocessingml/2006/main" xmlns:w14="http://schemas.microsoft.com/office/word/2010/wordml" xmlns:w15="http://schemas.microsoft.com/office/word/2012/wordml" xmlns:w16cex="http://schemas.microsoft.com/office/word/2018/wordml/cex" xmlns:w16cid="http://schemas.microsoft.com/office/word/2016/wordml/cid" xmlns:w16="http://schemas.microsoft.com/office/word/2018/wordml" xmlns:w16sdtdh="http://schemas.microsoft.com/office/word/2020/wordml/sdtdatahash" xmlns:w16se="http://schemas.microsoft.com/office/word/2015/wordml/symex" xmlns:wpg="http://schemas.microsoft.com/office/word/2010/wordprocessingGroup" xmlns:wpi="http://schemas.microsoft.com/office/word/2010/wordprocessingInk" xmlns:wne="http://schemas.microsoft.com/office/word/2006/wordml" xmlns:wps="http://schemas.microsoft.com/office/word/2010/wordprocessingShape" mc:Ignorable="w14 w15 w16se w16cid w16 w16cex w16sdtdh wp14">
+<w:ftr xmlns:wpc="http://schemas.microsoft.com/office/word/2010/wordprocessingCanvas" xmlns:cx="http://schemas.microsoft.com/office/drawing/2014/chartex" xmlns:cx1="http://schemas.microsoft.com/office/drawing/2015/9/8/chartex" xmlns:cx2="http://schemas.microsoft.com/office/drawing/2015/10/21/chartex" xmlns:cx3="http://schemas.microsoft.com/office/drawing/2016/5/9/chartex" xmlns:cx4="http://schemas.microsoft.com/office/drawing/2016/5/10/chartex" xmlns:cx5="http://schemas.microsoft.com/office/drawing/2016/5/11/chartex" xmlns:cx6="http://schemas.microsoft.com/office/drawing/2016/5/12/chartex" xmlns:cx7="http://schemas.microsoft.com/office/drawing/2016/5/13/chartex" xmlns:cx8="http://schemas.microsoft.com/office/drawing/2016/5/14/chartex" xmlns:mc="http://schemas.openxmlformats.org/markup-compatibility/2006" xmlns:aink="http://schemas.microsoft.com/office/drawing/2016/ink" xmlns:am3d="http://schemas.microsoft.com/office/drawing/2017/model3d" xmlns:o="urn:schemas-microsoft-com:office:office" xmlns:oel="http://schemas.microsoft.com/office/2019/extlst" xmlns:r="http://schemas.openxmlformats.org/officeDocument/2006/relationships" xmlns:m="http://schemas.openxmlformats.org/officeDocument/2006/math" xmlns:v="urn:schemas-microsoft-com:vml" xmlns:wp14="http://schemas.microsoft.com/office/word/2010/wordprocessingDrawing" xmlns:wp="http://schemas.openxmlformats.org/drawingml/2006/wordprocessingDrawing" xmlns:w10="urn:schemas-microsoft-com:office:word" xmlns:w="http://schemas.openxmlformats.org/wordprocessingml/2006/main" xmlns:w14="http://schemas.microsoft.com/office/word/2010/wordml" xmlns:w15="http://schemas.microsoft.com/office/word/2012/wordml" xmlns:w16cex="http://schemas.microsoft.com/office/word/2018/wordml/cex" xmlns:w16cid="http://schemas.microsoft.com/office/word/2016/wordml/cid" xmlns:w16="http://schemas.microsoft.com/office/word/2018/wordml" xmlns:w16du="http://schemas.microsoft.com/office/word/2023/wordml/word16du" xmlns:w16sdtdh="http://schemas.microsoft.com/office/word/2020/wordml/sdtdatahash" xmlns:w16se="http://schemas.microsoft.com/office/word/2015/wordml/symex" xmlns:wpg="http://schemas.microsoft.com/office/word/2010/wordprocessingGroup" xmlns:wpi="http://schemas.microsoft.com/office/word/2010/wordprocessingInk" xmlns:wne="http://schemas.microsoft.com/office/word/2006/wordml" xmlns:wps="http://schemas.microsoft.com/office/word/2010/wordprocessingShape" mc:Ignorable="w14 w15 w16se w16cid w16 w16cex w16sdtdh w16du wp14">
   <w:p>
     <w:pPr>
       <w:pStyle w:val="Footer"/>
@@ -2926,7 +5733,7 @@
 </file>
 
 <file path=word/footer2.xml><?xml version="1.0" encoding="utf-8"?>
-<w:ftr xmlns:wpc="http://schemas.microsoft.com/office/word/2010/wordprocessingCanvas" xmlns:cx="http://schemas.microsoft.com/office/drawing/2014/chartex" xmlns:cx1="http://schemas.microsoft.com/office/drawing/2015/9/8/chartex" xmlns:cx2="http://schemas.microsoft.com/office/drawing/2015/10/21/chartex" xmlns:cx3="http://schemas.microsoft.com/office/drawing/2016/5/9/chartex" xmlns:cx4="http://schemas.microsoft.com/office/drawing/2016/5/10/chartex" xmlns:cx5="http://schemas.microsoft.com/office/drawing/2016/5/11/chartex" xmlns:cx6="http://schemas.microsoft.com/office/drawing/2016/5/12/chartex" xmlns:cx7="http://schemas.microsoft.com/office/drawing/2016/5/13/chartex" xmlns:cx8="http://schemas.microsoft.com/office/drawing/2016/5/14/chartex" xmlns:mc="http://schemas.openxmlformats.org/markup-compatibility/2006" xmlns:aink="http://schemas.microsoft.com/office/drawing/2016/ink" xmlns:am3d="http://schemas.microsoft.com/office/drawing/2017/model3d" xmlns:o="urn:schemas-microsoft-com:office:office" xmlns:oel="http://schemas.microsoft.com/office/2019/extlst" xmlns:r="http://schemas.openxmlformats.org/officeDocument/2006/relationships" xmlns:m="http://schemas.openxmlformats.org/officeDocument/2006/math" xmlns:v="urn:schemas-microsoft-com:vml" xmlns:wp14="http://schemas.microsoft.com/office/word/2010/wordprocessingDrawing" xmlns:wp="http://schemas.openxmlformats.org/drawingml/2006/wordprocessingDrawing" xmlns:w10="urn:schemas-microsoft-com:office:word" xmlns:w="http://schemas.openxmlformats.org/wordprocessingml/2006/main" xmlns:w14="http://schemas.microsoft.com/office/word/2010/wordml" xmlns:w15="http://schemas.microsoft.com/office/word/2012/wordml" xmlns:w16cex="http://schemas.microsoft.com/office/word/2018/wordml/cex" xmlns:w16cid="http://schemas.microsoft.com/office/word/2016/wordml/cid" xmlns:w16="http://schemas.microsoft.com/office/word/2018/wordml" xmlns:w16sdtdh="http://schemas.microsoft.com/office/word/2020/wordml/sdtdatahash" xmlns:w16se="http://schemas.microsoft.com/office/word/2015/wordml/symex" xmlns:wpg="http://schemas.microsoft.com/office/word/2010/wordprocessingGroup" xmlns:wpi="http://schemas.microsoft.com/office/word/2010/wordprocessingInk" xmlns:wne="http://schemas.microsoft.com/office/word/2006/wordml" xmlns:wps="http://schemas.microsoft.com/office/word/2010/wordprocessingShape" mc:Ignorable="w14 w15 w16se w16cid w16 w16cex w16sdtdh wp14">
+<w:ftr xmlns:wpc="http://schemas.microsoft.com/office/word/2010/wordprocessingCanvas" xmlns:cx="http://schemas.microsoft.com/office/drawing/2014/chartex" xmlns:cx1="http://schemas.microsoft.com/office/drawing/2015/9/8/chartex" xmlns:cx2="http://schemas.microsoft.com/office/drawing/2015/10/21/chartex" xmlns:cx3="http://schemas.microsoft.com/office/drawing/2016/5/9/chartex" xmlns:cx4="http://schemas.microsoft.com/office/drawing/2016/5/10/chartex" xmlns:cx5="http://schemas.microsoft.com/office/drawing/2016/5/11/chartex" xmlns:cx6="http://schemas.microsoft.com/office/drawing/2016/5/12/chartex" xmlns:cx7="http://schemas.microsoft.com/office/drawing/2016/5/13/chartex" xmlns:cx8="http://schemas.microsoft.com/office/drawing/2016/5/14/chartex" xmlns:mc="http://schemas.openxmlformats.org/markup-compatibility/2006" xmlns:aink="http://schemas.microsoft.com/office/drawing/2016/ink" xmlns:am3d="http://schemas.microsoft.com/office/drawing/2017/model3d" xmlns:o="urn:schemas-microsoft-com:office:office" xmlns:oel="http://schemas.microsoft.com/office/2019/extlst" xmlns:r="http://schemas.openxmlformats.org/officeDocument/2006/relationships" xmlns:m="http://schemas.openxmlformats.org/officeDocument/2006/math" xmlns:v="urn:schemas-microsoft-com:vml" xmlns:wp14="http://schemas.microsoft.com/office/word/2010/wordprocessingDrawing" xmlns:wp="http://schemas.openxmlformats.org/drawingml/2006/wordprocessingDrawing" xmlns:w10="urn:schemas-microsoft-com:office:word" xmlns:w="http://schemas.openxmlformats.org/wordprocessingml/2006/main" xmlns:w14="http://schemas.microsoft.com/office/word/2010/wordml" xmlns:w15="http://schemas.microsoft.com/office/word/2012/wordml" xmlns:w16cex="http://schemas.microsoft.com/office/word/2018/wordml/cex" xmlns:w16cid="http://schemas.microsoft.com/office/word/2016/wordml/cid" xmlns:w16="http://schemas.microsoft.com/office/word/2018/wordml" xmlns:w16du="http://schemas.microsoft.com/office/word/2023/wordml/word16du" xmlns:w16sdtdh="http://schemas.microsoft.com/office/word/2020/wordml/sdtdatahash" xmlns:w16se="http://schemas.microsoft.com/office/word/2015/wordml/symex" xmlns:wpg="http://schemas.microsoft.com/office/word/2010/wordprocessingGroup" xmlns:wpi="http://schemas.microsoft.com/office/word/2010/wordprocessingInk" xmlns:wne="http://schemas.microsoft.com/office/word/2006/wordml" xmlns:wps="http://schemas.microsoft.com/office/word/2010/wordprocessingShape" mc:Ignorable="w14 w15 w16se w16cid w16 w16cex w16sdtdh w16du wp14">
   <w:p>
     <w:pPr>
       <w:pStyle w:val="Footer"/>
@@ -2936,7 +5743,7 @@
 </file>
 
 <file path=word/footnotes.xml><?xml version="1.0" encoding="utf-8"?>
-<w:footnotes xmlns:wpc="http://schemas.microsoft.com/office/word/2010/wordprocessingCanvas" xmlns:cx="http://schemas.microsoft.com/office/drawing/2014/chartex" xmlns:cx1="http://schemas.microsoft.com/office/drawing/2015/9/8/chartex" xmlns:cx2="http://schemas.microsoft.com/office/drawing/2015/10/21/chartex" xmlns:cx3="http://schemas.microsoft.com/office/drawing/2016/5/9/chartex" xmlns:cx4="http://schemas.microsoft.com/office/drawing/2016/5/10/chartex" xmlns:cx5="http://schemas.microsoft.com/office/drawing/2016/5/11/chartex" xmlns:cx6="http://schemas.microsoft.com/office/drawing/2016/5/12/chartex" xmlns:cx7="http://schemas.microsoft.com/office/drawing/2016/5/13/chartex" xmlns:cx8="http://schemas.microsoft.com/office/drawing/2016/5/14/chartex" xmlns:mc="http://schemas.openxmlformats.org/markup-compatibility/2006" xmlns:aink="http://schemas.microsoft.com/office/drawing/2016/ink" xmlns:am3d="http://schemas.microsoft.com/office/drawing/2017/model3d" xmlns:o="urn:schemas-microsoft-com:office:office" xmlns:oel="http://schemas.microsoft.com/office/2019/extlst" xmlns:r="http://schemas.openxmlformats.org/officeDocument/2006/relationships" xmlns:m="http://schemas.openxmlformats.org/officeDocument/2006/math" xmlns:v="urn:schemas-microsoft-com:vml" xmlns:wp14="http://schemas.microsoft.com/office/word/2010/wordprocessingDrawing" xmlns:wp="http://schemas.openxmlformats.org/drawingml/2006/wordprocessingDrawing" xmlns:w10="urn:schemas-microsoft-com:office:word" xmlns:w="http://schemas.openxmlformats.org/wordprocessingml/2006/main" xmlns:w14="http://schemas.microsoft.com/office/word/2010/wordml" xmlns:w15="http://schemas.microsoft.com/office/word/2012/wordml" xmlns:w16cex="http://schemas.microsoft.com/office/word/2018/wordml/cex" xmlns:w16cid="http://schemas.microsoft.com/office/word/2016/wordml/cid" xmlns:w16="http://schemas.microsoft.com/office/word/2018/wordml" xmlns:w16sdtdh="http://schemas.microsoft.com/office/word/2020/wordml/sdtdatahash" xmlns:w16se="http://schemas.microsoft.com/office/word/2015/wordml/symex" xmlns:wpg="http://schemas.microsoft.com/office/word/2010/wordprocessingGroup" xmlns:wpi="http://schemas.microsoft.com/office/word/2010/wordprocessingInk" xmlns:wne="http://schemas.microsoft.com/office/word/2006/wordml" xmlns:wps="http://schemas.microsoft.com/office/word/2010/wordprocessingShape" mc:Ignorable="w14 w15 w16se w16cid w16 w16cex w16sdtdh wp14">
+<w:footnotes xmlns:wpc="http://schemas.microsoft.com/office/word/2010/wordprocessingCanvas" xmlns:cx="http://schemas.microsoft.com/office/drawing/2014/chartex" xmlns:cx1="http://schemas.microsoft.com/office/drawing/2015/9/8/chartex" xmlns:cx2="http://schemas.microsoft.com/office/drawing/2015/10/21/chartex" xmlns:cx3="http://schemas.microsoft.com/office/drawing/2016/5/9/chartex" xmlns:cx4="http://schemas.microsoft.com/office/drawing/2016/5/10/chartex" xmlns:cx5="http://schemas.microsoft.com/office/drawing/2016/5/11/chartex" xmlns:cx6="http://schemas.microsoft.com/office/drawing/2016/5/12/chartex" xmlns:cx7="http://schemas.microsoft.com/office/drawing/2016/5/13/chartex" xmlns:cx8="http://schemas.microsoft.com/office/drawing/2016/5/14/chartex" xmlns:mc="http://schemas.openxmlformats.org/markup-compatibility/2006" xmlns:aink="http://schemas.microsoft.com/office/drawing/2016/ink" xmlns:am3d="http://schemas.microsoft.com/office/drawing/2017/model3d" xmlns:o="urn:schemas-microsoft-com:office:office" xmlns:oel="http://schemas.microsoft.com/office/2019/extlst" xmlns:r="http://schemas.openxmlformats.org/officeDocument/2006/relationships" xmlns:m="http://schemas.openxmlformats.org/officeDocument/2006/math" xmlns:v="urn:schemas-microsoft-com:vml" xmlns:wp14="http://schemas.microsoft.com/office/word/2010/wordprocessingDrawing" xmlns:wp="http://schemas.openxmlformats.org/drawingml/2006/wordprocessingDrawing" xmlns:w10="urn:schemas-microsoft-com:office:word" xmlns:w="http://schemas.openxmlformats.org/wordprocessingml/2006/main" xmlns:w14="http://schemas.microsoft.com/office/word/2010/wordml" xmlns:w15="http://schemas.microsoft.com/office/word/2012/wordml" xmlns:w16cex="http://schemas.microsoft.com/office/word/2018/wordml/cex" xmlns:w16cid="http://schemas.microsoft.com/office/word/2016/wordml/cid" xmlns:w16="http://schemas.microsoft.com/office/word/2018/wordml" xmlns:w16du="http://schemas.microsoft.com/office/word/2023/wordml/word16du" xmlns:w16sdtdh="http://schemas.microsoft.com/office/word/2020/wordml/sdtdatahash" xmlns:w16se="http://schemas.microsoft.com/office/word/2015/wordml/symex" xmlns:wpg="http://schemas.microsoft.com/office/word/2010/wordprocessingGroup" xmlns:wpi="http://schemas.microsoft.com/office/word/2010/wordprocessingInk" xmlns:wne="http://schemas.microsoft.com/office/word/2006/wordml" xmlns:wps="http://schemas.microsoft.com/office/word/2010/wordprocessingShape" mc:Ignorable="w14 w15 w16se w16cid w16 w16cex w16sdtdh w16du wp14">
   <w:footnote w:type="separator" w:id="-1">
     <w:p>
       <w:pPr>
@@ -2961,7 +5768,7 @@
 </file>
 
 <file path=word/numbering.xml><?xml version="1.0" encoding="utf-8"?>
-<w:numbering xmlns:wpc="http://schemas.microsoft.com/office/word/2010/wordprocessingCanvas" xmlns:cx="http://schemas.microsoft.com/office/drawing/2014/chartex" xmlns:cx1="http://schemas.microsoft.com/office/drawing/2015/9/8/chartex" xmlns:cx2="http://schemas.microsoft.com/office/drawing/2015/10/21/chartex" xmlns:cx3="http://schemas.microsoft.com/office/drawing/2016/5/9/chartex" xmlns:cx4="http://schemas.microsoft.com/office/drawing/2016/5/10/chartex" xmlns:cx5="http://schemas.microsoft.com/office/drawing/2016/5/11/chartex" xmlns:cx6="http://schemas.microsoft.com/office/drawing/2016/5/12/chartex" xmlns:cx7="http://schemas.microsoft.com/office/drawing/2016/5/13/chartex" xmlns:cx8="http://schemas.microsoft.com/office/drawing/2016/5/14/chartex" xmlns:mc="http://schemas.openxmlformats.org/markup-compatibility/2006" xmlns:aink="http://schemas.microsoft.com/office/drawing/2016/ink" xmlns:am3d="http://schemas.microsoft.com/office/drawing/2017/model3d" xmlns:o="urn:schemas-microsoft-com:office:office" xmlns:oel="http://schemas.microsoft.com/office/2019/extlst" xmlns:r="http://schemas.openxmlformats.org/officeDocument/2006/relationships" xmlns:m="http://schemas.openxmlformats.org/officeDocument/2006/math" xmlns:v="urn:schemas-microsoft-com:vml" xmlns:wp14="http://schemas.microsoft.com/office/word/2010/wordprocessingDrawing" xmlns:wp="http://schemas.openxmlformats.org/drawingml/2006/wordprocessingDrawing" xmlns:w10="urn:schemas-microsoft-com:office:word" xmlns:w="http://schemas.openxmlformats.org/wordprocessingml/2006/main" xmlns:w14="http://schemas.microsoft.com/office/word/2010/wordml" xmlns:w15="http://schemas.microsoft.com/office/word/2012/wordml" xmlns:w16cex="http://schemas.microsoft.com/office/word/2018/wordml/cex" xmlns:w16cid="http://schemas.microsoft.com/office/word/2016/wordml/cid" xmlns:w16="http://schemas.microsoft.com/office/word/2018/wordml" xmlns:w16sdtdh="http://schemas.microsoft.com/office/word/2020/wordml/sdtdatahash" xmlns:w16se="http://schemas.microsoft.com/office/word/2015/wordml/symex" xmlns:wpg="http://schemas.microsoft.com/office/word/2010/wordprocessingGroup" xmlns:wpi="http://schemas.microsoft.com/office/word/2010/wordprocessingInk" xmlns:wne="http://schemas.microsoft.com/office/word/2006/wordml" xmlns:wps="http://schemas.microsoft.com/office/word/2010/wordprocessingShape" mc:Ignorable="w14 w15 w16se w16cid w16 w16cex w16sdtdh wp14">
+<w:numbering xmlns:wpc="http://schemas.microsoft.com/office/word/2010/wordprocessingCanvas" xmlns:cx="http://schemas.microsoft.com/office/drawing/2014/chartex" xmlns:cx1="http://schemas.microsoft.com/office/drawing/2015/9/8/chartex" xmlns:cx2="http://schemas.microsoft.com/office/drawing/2015/10/21/chartex" xmlns:cx3="http://schemas.microsoft.com/office/drawing/2016/5/9/chartex" xmlns:cx4="http://schemas.microsoft.com/office/drawing/2016/5/10/chartex" xmlns:cx5="http://schemas.microsoft.com/office/drawing/2016/5/11/chartex" xmlns:cx6="http://schemas.microsoft.com/office/drawing/2016/5/12/chartex" xmlns:cx7="http://schemas.microsoft.com/office/drawing/2016/5/13/chartex" xmlns:cx8="http://schemas.microsoft.com/office/drawing/2016/5/14/chartex" xmlns:mc="http://schemas.openxmlformats.org/markup-compatibility/2006" xmlns:aink="http://schemas.microsoft.com/office/drawing/2016/ink" xmlns:am3d="http://schemas.microsoft.com/office/drawing/2017/model3d" xmlns:o="urn:schemas-microsoft-com:office:office" xmlns:oel="http://schemas.microsoft.com/office/2019/extlst" xmlns:r="http://schemas.openxmlformats.org/officeDocument/2006/relationships" xmlns:m="http://schemas.openxmlformats.org/officeDocument/2006/math" xmlns:v="urn:schemas-microsoft-com:vml" xmlns:wp14="http://schemas.microsoft.com/office/word/2010/wordprocessingDrawing" xmlns:wp="http://schemas.openxmlformats.org/drawingml/2006/wordprocessingDrawing" xmlns:w10="urn:schemas-microsoft-com:office:word" xmlns:w="http://schemas.openxmlformats.org/wordprocessingml/2006/main" xmlns:w14="http://schemas.microsoft.com/office/word/2010/wordml" xmlns:w15="http://schemas.microsoft.com/office/word/2012/wordml" xmlns:w16cex="http://schemas.microsoft.com/office/word/2018/wordml/cex" xmlns:w16cid="http://schemas.microsoft.com/office/word/2016/wordml/cid" xmlns:w16="http://schemas.microsoft.com/office/word/2018/wordml" xmlns:w16du="http://schemas.microsoft.com/office/word/2023/wordml/word16du" xmlns:w16sdtdh="http://schemas.microsoft.com/office/word/2020/wordml/sdtdatahash" xmlns:w16se="http://schemas.microsoft.com/office/word/2015/wordml/symex" xmlns:wpg="http://schemas.microsoft.com/office/word/2010/wordprocessingGroup" xmlns:wpi="http://schemas.microsoft.com/office/word/2010/wordprocessingInk" xmlns:wne="http://schemas.microsoft.com/office/word/2006/wordml" xmlns:wps="http://schemas.microsoft.com/office/word/2010/wordprocessingShape" mc:Ignorable="w14 w15 w16se w16cid w16 w16cex w16sdtdh w16du wp14">
   <w:abstractNum w:abstractNumId="0" w15:restartNumberingAfterBreak="0">
     <w:nsid w:val="07877089"/>
     <w:multiLevelType w:val="hybridMultilevel"/>
@@ -4742,7 +7549,7 @@
 </file>
 
 <file path=word/styles.xml><?xml version="1.0" encoding="utf-8"?>
-<w:styles xmlns:mc="http://schemas.openxmlformats.org/markup-compatibility/2006" xmlns:r="http://schemas.openxmlformats.org/officeDocument/2006/relationships" xmlns:w="http://schemas.openxmlformats.org/wordprocessingml/2006/main" xmlns:w14="http://schemas.microsoft.com/office/word/2010/wordml" xmlns:w15="http://schemas.microsoft.com/office/word/2012/wordml" xmlns:w16cex="http://schemas.microsoft.com/office/word/2018/wordml/cex" xmlns:w16cid="http://schemas.microsoft.com/office/word/2016/wordml/cid" xmlns:w16="http://schemas.microsoft.com/office/word/2018/wordml" xmlns:w16sdtdh="http://schemas.microsoft.com/office/word/2020/wordml/sdtdatahash" xmlns:w16se="http://schemas.microsoft.com/office/word/2015/wordml/symex" mc:Ignorable="w14 w15 w16se w16cid w16 w16cex w16sdtdh">
+<w:styles xmlns:mc="http://schemas.openxmlformats.org/markup-compatibility/2006" xmlns:r="http://schemas.openxmlformats.org/officeDocument/2006/relationships" xmlns:w="http://schemas.openxmlformats.org/wordprocessingml/2006/main" xmlns:w14="http://schemas.microsoft.com/office/word/2010/wordml" xmlns:w15="http://schemas.microsoft.com/office/word/2012/wordml" xmlns:w16cex="http://schemas.microsoft.com/office/word/2018/wordml/cex" xmlns:w16cid="http://schemas.microsoft.com/office/word/2016/wordml/cid" xmlns:w16="http://schemas.microsoft.com/office/word/2018/wordml" xmlns:w16du="http://schemas.microsoft.com/office/word/2023/wordml/word16du" xmlns:w16sdtdh="http://schemas.microsoft.com/office/word/2020/wordml/sdtdatahash" xmlns:w16se="http://schemas.microsoft.com/office/word/2015/wordml/symex" mc:Ignorable="w14 w15 w16se w16cid w16 w16cex w16sdtdh w16du">
   <w:docDefaults>
     <w:rPrDefault>
       <w:rPr>
@@ -5368,6 +8175,18 @@
       <w:lang w:eastAsia="en-GB"/>
     </w:rPr>
   </w:style>
+  <w:style w:type="character" w:styleId="UnresolvedMention">
+    <w:name w:val="Unresolved Mention"/>
+    <w:basedOn w:val="DefaultParagraphFont"/>
+    <w:uiPriority w:val="99"/>
+    <w:semiHidden/>
+    <w:unhideWhenUsed/>
+    <w:rsid w:val="00D2769C"/>
+    <w:rPr>
+      <w:color w:val="605E5C"/>
+      <w:shd w:val="clear" w:color="auto" w:fill="E1DFDD"/>
+    </w:rPr>
+  </w:style>
 </w:styles>
 </file>
 

</xml_diff>

<commit_message>
Updated HMC hearing notice generator to pass formatted caseManagementLocation text to docmosis
</commit_message>
<xml_diff>
--- a/docker/docmosis/templates/CV-UNS-HNO-ENG-01200.docx
+++ b/docker/docmosis/templates/CV-UNS-HNO-ENG-01200.docx
@@ -1776,221 +1776,172 @@
     </w:p>
     <w:p>
       <w:pPr>
-        <w:spacing w:line="240" w:lineRule="auto"/>
-        <w:rPr>
-          <w:rFonts w:ascii="Arial" w:hAnsi="Arial" w:cs="Arial"/>
-          <w:sz w:val="24"/>
-          <w:szCs w:val="24"/>
-        </w:rPr>
-      </w:pPr>
-    </w:p>
-    <w:tbl>
-      <w:tblPr>
-        <w:tblStyle w:val="TableGrid"/>
-        <w:tblW w:w="0" w:type="auto"/>
-        <w:tblBorders>
-          <w:top w:val="none" w:sz="0" w:space="0" w:color="auto"/>
-          <w:left w:val="none" w:sz="0" w:space="0" w:color="auto"/>
-          <w:bottom w:val="none" w:sz="0" w:space="0" w:color="auto"/>
-          <w:right w:val="none" w:sz="0" w:space="0" w:color="auto"/>
-          <w:insideH w:val="none" w:sz="0" w:space="0" w:color="auto"/>
-          <w:insideV w:val="none" w:sz="0" w:space="0" w:color="auto"/>
-        </w:tblBorders>
-        <w:tblCellMar>
-          <w:left w:w="0" w:type="dxa"/>
-          <w:right w:w="0" w:type="dxa"/>
-        </w:tblCellMar>
-        <w:tblLook w:val="04A0" w:firstRow="1" w:lastRow="0" w:firstColumn="1" w:lastColumn="0" w:noHBand="0" w:noVBand="1"/>
-      </w:tblPr>
-      <w:tblGrid>
-        <w:gridCol w:w="8642"/>
-      </w:tblGrid>
-      <w:tr>
-        <w:trPr>
-          <w:trHeight w:val="1578"/>
-        </w:trPr>
-        <w:tc>
-          <w:tcPr>
-            <w:tcW w:w="8642" w:type="dxa"/>
-          </w:tcPr>
-          <w:p>
-            <w:pPr>
-              <w:spacing w:line="360" w:lineRule="auto"/>
-              <w:rPr>
-                <w:rFonts w:ascii="Arial" w:hAnsi="Arial" w:cs="Arial"/>
-                <w:color w:val="000000" w:themeColor="text1"/>
-                <w:sz w:val="24"/>
-                <w:szCs w:val="24"/>
-              </w:rPr>
-            </w:pPr>
-            <w:r>
-              <w:rPr>
-                <w:rFonts w:ascii="Arial" w:hAnsi="Arial" w:cs="Arial"/>
-                <w:color w:val="000000" w:themeColor="text1"/>
-                <w:sz w:val="24"/>
-                <w:szCs w:val="24"/>
-              </w:rPr>
-              <w:t>T</w:t>
-            </w:r>
-            <w:r>
-              <w:rPr>
-                <w:rFonts w:ascii="Arial" w:hAnsi="Arial" w:cs="Arial"/>
-                <w:color w:val="000000" w:themeColor="text1"/>
-                <w:sz w:val="24"/>
-                <w:szCs w:val="24"/>
-              </w:rPr>
-              <w:t xml:space="preserve">he </w:t>
-            </w:r>
-            <w:r>
-              <w:rPr>
-                <w:rFonts w:ascii="Arial" w:hAnsi="Arial" w:cs="Arial"/>
-                <w:color w:val="000000" w:themeColor="text1"/>
-                <w:sz w:val="24"/>
-                <w:szCs w:val="24"/>
-              </w:rPr>
-              <w:t>&lt;&lt;</w:t>
-            </w:r>
-            <w:proofErr w:type="spellStart"/>
-            <w:r>
-              <w:rPr>
-                <w:rFonts w:ascii="Arial" w:hAnsi="Arial" w:cs="Arial"/>
-                <w:color w:val="000000" w:themeColor="text1"/>
-                <w:sz w:val="24"/>
-                <w:szCs w:val="24"/>
-              </w:rPr>
-              <w:t>hearingType</w:t>
-            </w:r>
-            <w:proofErr w:type="spellEnd"/>
-            <w:r>
-              <w:rPr>
-                <w:rFonts w:ascii="Arial" w:hAnsi="Arial" w:cs="Arial"/>
-                <w:color w:val="000000" w:themeColor="text1"/>
-                <w:sz w:val="24"/>
-                <w:szCs w:val="24"/>
-              </w:rPr>
-              <w:t>&gt;&gt;</w:t>
-            </w:r>
-            <w:r>
-              <w:rPr>
-                <w:rFonts w:ascii="Arial" w:hAnsi="Arial" w:cs="Arial"/>
-                <w:color w:val="000000" w:themeColor="text1"/>
-                <w:sz w:val="24"/>
-                <w:szCs w:val="24"/>
-              </w:rPr>
-              <w:t xml:space="preserve"> of the claimant’s claim will take place</w:t>
-            </w:r>
-            <w:r>
-              <w:rPr>
-                <w:rFonts w:ascii="Arial" w:hAnsi="Arial" w:cs="Arial"/>
-                <w:color w:val="000000" w:themeColor="text1"/>
-                <w:sz w:val="24"/>
-                <w:szCs w:val="24"/>
-              </w:rPr>
-              <w:t xml:space="preserve"> in the county court sitting at</w:t>
-            </w:r>
-          </w:p>
-          <w:p>
-            <w:pPr>
-              <w:spacing w:line="360" w:lineRule="auto"/>
-              <w:rPr>
-                <w:rFonts w:ascii="Arial" w:hAnsi="Arial" w:cs="Arial"/>
-                <w:color w:val="000000" w:themeColor="text1"/>
-                <w:sz w:val="24"/>
-                <w:szCs w:val="24"/>
-              </w:rPr>
-            </w:pPr>
-          </w:p>
-          <w:p>
-            <w:pPr>
-              <w:spacing w:line="360" w:lineRule="auto"/>
-              <w:rPr>
-                <w:rFonts w:ascii="Arial" w:hAnsi="Arial" w:cs="Arial"/>
-                <w:b/>
-                <w:bCs/>
-                <w:color w:val="000000" w:themeColor="text1"/>
-                <w:sz w:val="24"/>
-                <w:szCs w:val="24"/>
-              </w:rPr>
-            </w:pPr>
-            <w:r>
-              <w:rPr>
-                <w:rFonts w:ascii="Arial" w:hAnsi="Arial" w:cs="Arial"/>
-                <w:b/>
-                <w:bCs/>
-                <w:color w:val="000000" w:themeColor="text1"/>
-                <w:sz w:val="24"/>
-                <w:szCs w:val="24"/>
-              </w:rPr>
-              <w:t>&lt;&lt;</w:t>
-            </w:r>
-            <w:proofErr w:type="spellStart"/>
-            <w:r>
-              <w:rPr>
-                <w:rFonts w:ascii="Arial" w:hAnsi="Arial" w:cs="Arial"/>
-                <w:b/>
-                <w:bCs/>
-                <w:color w:val="000000" w:themeColor="text1"/>
-                <w:sz w:val="24"/>
-                <w:szCs w:val="24"/>
-              </w:rPr>
-              <w:t>hearingLocation</w:t>
-            </w:r>
-            <w:proofErr w:type="spellEnd"/>
-            <w:r>
-              <w:rPr>
-                <w:rFonts w:ascii="Arial" w:hAnsi="Arial" w:cs="Arial"/>
-                <w:b/>
-                <w:bCs/>
-                <w:color w:val="000000" w:themeColor="text1"/>
-                <w:sz w:val="24"/>
-                <w:szCs w:val="24"/>
-              </w:rPr>
-              <w:t>&gt;&gt;</w:t>
-            </w:r>
-          </w:p>
-          <w:p>
-            <w:pPr>
-              <w:rPr>
-                <w:rFonts w:ascii="Arial" w:hAnsi="Arial" w:cs="Arial"/>
-                <w:sz w:val="24"/>
-                <w:szCs w:val="24"/>
-              </w:rPr>
-            </w:pPr>
-          </w:p>
-        </w:tc>
-      </w:tr>
-    </w:tbl>
-    <w:p>
-      <w:pPr>
-        <w:spacing w:after="0" w:line="360" w:lineRule="auto"/>
-        <w:rPr>
-          <w:rFonts w:ascii="Arial" w:hAnsi="Arial" w:cs="Arial"/>
-          <w:sz w:val="24"/>
-          <w:szCs w:val="24"/>
-        </w:rPr>
-      </w:pPr>
-      <w:r>
-        <w:rPr>
-          <w:rFonts w:ascii="Arial" w:hAnsi="Arial" w:cs="Arial"/>
-          <w:sz w:val="24"/>
-          <w:szCs w:val="24"/>
-        </w:rPr>
-        <w:t>On</w:t>
-      </w:r>
-    </w:p>
-    <w:p>
-      <w:pPr>
-        <w:spacing w:after="0" w:line="360" w:lineRule="auto"/>
-        <w:rPr>
-          <w:rFonts w:ascii="Arial" w:hAnsi="Arial" w:cs="Arial"/>
-          <w:sz w:val="24"/>
-          <w:szCs w:val="24"/>
-        </w:rPr>
-      </w:pPr>
-    </w:p>
-    <w:p>
-      <w:pPr>
-        <w:spacing w:after="0" w:line="360" w:lineRule="auto"/>
+        <w:spacing w:after="0" w:line="240" w:lineRule="auto"/>
+        <w:rPr>
+          <w:rFonts w:ascii="Arial" w:hAnsi="Arial" w:cs="Arial"/>
+          <w:color w:val="000000" w:themeColor="text1"/>
+          <w:sz w:val="24"/>
+          <w:szCs w:val="24"/>
+        </w:rPr>
+      </w:pPr>
+    </w:p>
+    <w:p>
+      <w:pPr>
+        <w:spacing w:after="0" w:line="240" w:lineRule="auto"/>
+        <w:rPr>
+          <w:rFonts w:ascii="Arial" w:hAnsi="Arial" w:cs="Arial"/>
+          <w:color w:val="000000" w:themeColor="text1"/>
+          <w:sz w:val="24"/>
+          <w:szCs w:val="24"/>
+        </w:rPr>
+      </w:pPr>
+      <w:r>
+        <w:rPr>
+          <w:rFonts w:ascii="Arial" w:hAnsi="Arial" w:cs="Arial"/>
+          <w:color w:val="000000" w:themeColor="text1"/>
+          <w:sz w:val="24"/>
+          <w:szCs w:val="24"/>
+        </w:rPr>
+        <w:t>In the County Court at &lt;</w:t>
+      </w:r>
+      <w:r>
+        <w:rPr>
+          <w:rFonts w:ascii="Arial" w:hAnsi="Arial" w:cs="Arial"/>
+          <w:color w:val="000000" w:themeColor="text1"/>
+          <w:sz w:val="24"/>
+          <w:szCs w:val="24"/>
+        </w:rPr>
+        <w:t>&lt;</w:t>
+      </w:r>
+      <w:proofErr w:type="spellStart"/>
+      <w:r>
+        <w:rPr>
+          <w:rFonts w:ascii="Arial" w:hAnsi="Arial" w:cs="Arial"/>
+          <w:color w:val="000000" w:themeColor="text1"/>
+          <w:sz w:val="24"/>
+          <w:szCs w:val="24"/>
+        </w:rPr>
+        <w:t>caseManagementLocation</w:t>
+      </w:r>
+      <w:proofErr w:type="spellEnd"/>
+      <w:r>
+        <w:rPr>
+          <w:rFonts w:ascii="Arial" w:hAnsi="Arial" w:cs="Arial"/>
+          <w:color w:val="000000" w:themeColor="text1"/>
+          <w:sz w:val="24"/>
+          <w:szCs w:val="24"/>
+        </w:rPr>
+        <w:t>&gt;</w:t>
+      </w:r>
+      <w:r>
+        <w:rPr>
+          <w:rFonts w:ascii="Arial" w:hAnsi="Arial" w:cs="Arial"/>
+          <w:color w:val="000000" w:themeColor="text1"/>
+          <w:sz w:val="24"/>
+          <w:szCs w:val="24"/>
+        </w:rPr>
+        <w:t>&gt;</w:t>
+      </w:r>
+    </w:p>
+    <w:p>
+      <w:pPr>
+        <w:spacing w:after="0" w:line="240" w:lineRule="auto"/>
+        <w:rPr>
+          <w:rFonts w:ascii="Arial" w:hAnsi="Arial" w:cs="Arial"/>
+          <w:sz w:val="24"/>
+          <w:szCs w:val="24"/>
+        </w:rPr>
+      </w:pPr>
+    </w:p>
+    <w:p>
+      <w:pPr>
+        <w:spacing w:after="0" w:line="240" w:lineRule="auto"/>
+        <w:rPr>
+          <w:rFonts w:ascii="Arial" w:hAnsi="Arial" w:cs="Arial"/>
+          <w:color w:val="000000" w:themeColor="text1"/>
+          <w:sz w:val="24"/>
+          <w:szCs w:val="24"/>
+        </w:rPr>
+      </w:pPr>
+      <w:r>
+        <w:rPr>
+          <w:rFonts w:ascii="Arial" w:hAnsi="Arial" w:cs="Arial"/>
+          <w:color w:val="000000" w:themeColor="text1"/>
+          <w:sz w:val="24"/>
+          <w:szCs w:val="24"/>
+        </w:rPr>
+        <w:t xml:space="preserve">The </w:t>
+      </w:r>
+      <w:r>
+        <w:rPr>
+          <w:rFonts w:ascii="Arial" w:hAnsi="Arial" w:cs="Arial"/>
+          <w:color w:val="000000" w:themeColor="text1"/>
+          <w:sz w:val="24"/>
+          <w:szCs w:val="24"/>
+        </w:rPr>
+        <w:t>&lt;&lt;</w:t>
+      </w:r>
+      <w:proofErr w:type="spellStart"/>
+      <w:r>
+        <w:rPr>
+          <w:rFonts w:ascii="Arial" w:hAnsi="Arial" w:cs="Arial"/>
+          <w:color w:val="000000" w:themeColor="text1"/>
+          <w:sz w:val="24"/>
+          <w:szCs w:val="24"/>
+        </w:rPr>
+        <w:t>hearingType</w:t>
+      </w:r>
+      <w:proofErr w:type="spellEnd"/>
+      <w:r>
+        <w:rPr>
+          <w:rFonts w:ascii="Arial" w:hAnsi="Arial" w:cs="Arial"/>
+          <w:color w:val="000000" w:themeColor="text1"/>
+          <w:sz w:val="24"/>
+          <w:szCs w:val="24"/>
+        </w:rPr>
+        <w:t xml:space="preserve">&gt;&gt; </w:t>
+      </w:r>
+      <w:r>
+        <w:rPr>
+          <w:rFonts w:ascii="Arial" w:hAnsi="Arial" w:cs="Arial"/>
+          <w:color w:val="000000" w:themeColor="text1"/>
+          <w:sz w:val="24"/>
+          <w:szCs w:val="24"/>
+        </w:rPr>
+        <w:t>of the claimant</w:t>
+      </w:r>
+      <w:r>
+        <w:rPr>
+          <w:rFonts w:ascii="Arial" w:hAnsi="Arial" w:cs="Arial"/>
+          <w:color w:val="000000" w:themeColor="text1"/>
+          <w:sz w:val="24"/>
+          <w:szCs w:val="24"/>
+        </w:rPr>
+        <w:t>’</w:t>
+      </w:r>
+      <w:r>
+        <w:rPr>
+          <w:rFonts w:ascii="Arial" w:hAnsi="Arial" w:cs="Arial"/>
+          <w:color w:val="000000" w:themeColor="text1"/>
+          <w:sz w:val="24"/>
+          <w:szCs w:val="24"/>
+        </w:rPr>
+        <w:t xml:space="preserve">s claim will take place on </w:t>
+      </w:r>
+    </w:p>
+    <w:p>
+      <w:pPr>
+        <w:spacing w:after="0" w:line="240" w:lineRule="auto"/>
+        <w:rPr>
+          <w:rFonts w:ascii="Arial" w:hAnsi="Arial" w:cs="Arial"/>
+          <w:sz w:val="24"/>
+          <w:szCs w:val="24"/>
+        </w:rPr>
+      </w:pPr>
+    </w:p>
+    <w:p>
+      <w:pPr>
+        <w:spacing w:after="0" w:line="240" w:lineRule="auto"/>
         <w:rPr>
           <w:rFonts w:ascii="Arial" w:hAnsi="Arial" w:cs="Arial"/>
           <w:b/>
@@ -2034,7 +1985,85 @@
     </w:p>
     <w:p>
       <w:pPr>
-        <w:spacing w:after="0" w:line="360" w:lineRule="auto"/>
+        <w:spacing w:after="0" w:line="240" w:lineRule="auto"/>
+        <w:rPr>
+          <w:rFonts w:ascii="Arial" w:hAnsi="Arial" w:cs="Arial"/>
+          <w:b/>
+          <w:bCs/>
+          <w:sz w:val="24"/>
+          <w:szCs w:val="24"/>
+        </w:rPr>
+      </w:pPr>
+    </w:p>
+    <w:p>
+      <w:pPr>
+        <w:spacing w:after="0" w:line="240" w:lineRule="auto"/>
+        <w:rPr>
+          <w:rFonts w:ascii="Arial" w:hAnsi="Arial" w:cs="Arial"/>
+          <w:color w:val="000000" w:themeColor="text1"/>
+          <w:sz w:val="24"/>
+          <w:szCs w:val="24"/>
+        </w:rPr>
+      </w:pPr>
+      <w:r>
+        <w:rPr>
+          <w:rFonts w:ascii="Arial" w:hAnsi="Arial" w:cs="Arial"/>
+          <w:sz w:val="24"/>
+          <w:szCs w:val="24"/>
+        </w:rPr>
+        <w:t xml:space="preserve">at </w:t>
+      </w:r>
+      <w:r>
+        <w:rPr>
+          <w:rFonts w:ascii="Arial" w:hAnsi="Arial" w:cs="Arial"/>
+          <w:color w:val="000000" w:themeColor="text1"/>
+          <w:sz w:val="24"/>
+          <w:szCs w:val="24"/>
+        </w:rPr>
+        <w:t>&lt;</w:t>
+      </w:r>
+      <w:r>
+        <w:rPr>
+          <w:rFonts w:ascii="Arial" w:hAnsi="Arial" w:cs="Arial"/>
+          <w:color w:val="000000" w:themeColor="text1"/>
+          <w:sz w:val="24"/>
+          <w:szCs w:val="24"/>
+        </w:rPr>
+        <w:t>&lt;</w:t>
+      </w:r>
+      <w:proofErr w:type="spellStart"/>
+      <w:r>
+        <w:rPr>
+          <w:rFonts w:ascii="Arial" w:hAnsi="Arial" w:cs="Arial"/>
+          <w:color w:val="000000" w:themeColor="text1"/>
+          <w:sz w:val="24"/>
+          <w:szCs w:val="24"/>
+        </w:rPr>
+        <w:t>hearingLocation</w:t>
+      </w:r>
+      <w:proofErr w:type="spellEnd"/>
+      <w:r>
+        <w:rPr>
+          <w:rFonts w:ascii="Arial" w:hAnsi="Arial" w:cs="Arial"/>
+          <w:color w:val="000000" w:themeColor="text1"/>
+          <w:sz w:val="24"/>
+          <w:szCs w:val="24"/>
+        </w:rPr>
+        <w:t>&gt;</w:t>
+      </w:r>
+      <w:r>
+        <w:rPr>
+          <w:rFonts w:ascii="Arial" w:hAnsi="Arial" w:cs="Arial"/>
+          <w:color w:val="000000" w:themeColor="text1"/>
+          <w:sz w:val="24"/>
+          <w:szCs w:val="24"/>
+        </w:rPr>
+        <w:t>&gt;</w:t>
+      </w:r>
+    </w:p>
+    <w:p>
+      <w:pPr>
+        <w:spacing w:after="0" w:line="240" w:lineRule="auto"/>
         <w:rPr>
           <w:rFonts w:ascii="Arial" w:hAnsi="Arial" w:cs="Arial"/>
           <w:sz w:val="24"/>
@@ -2134,7 +2163,7 @@
     </w:p>
     <w:p>
       <w:pPr>
-        <w:spacing w:after="0" w:line="360" w:lineRule="auto"/>
+        <w:spacing w:after="0" w:line="240" w:lineRule="auto"/>
         <w:rPr>
           <w:rFonts w:ascii="Arial" w:hAnsi="Arial" w:cs="Arial"/>
           <w:sz w:val="24"/>
@@ -2152,7 +2181,7 @@
     </w:p>
     <w:p>
       <w:pPr>
-        <w:spacing w:after="0" w:line="360" w:lineRule="auto"/>
+        <w:spacing w:after="0" w:line="240" w:lineRule="auto"/>
         <w:rPr>
           <w:rFonts w:ascii="Arial" w:hAnsi="Arial" w:cs="Arial"/>
           <w:sz w:val="24"/>
@@ -2326,25 +2355,26 @@
     </w:p>
     <w:p>
       <w:pPr>
-        <w:spacing w:after="0" w:line="360" w:lineRule="auto"/>
-        <w:rPr>
-          <w:rFonts w:ascii="Arial" w:hAnsi="Arial" w:cs="Arial"/>
-          <w:sz w:val="24"/>
-          <w:szCs w:val="24"/>
-        </w:rPr>
-      </w:pPr>
-      <w:r>
-        <w:rPr>
-          <w:rFonts w:ascii="Arial" w:hAnsi="Arial" w:cs="Arial"/>
-          <w:sz w:val="24"/>
-          <w:szCs w:val="24"/>
-        </w:rPr>
+        <w:spacing w:after="0" w:line="240" w:lineRule="auto"/>
+        <w:rPr>
+          <w:rFonts w:ascii="Arial" w:hAnsi="Arial" w:cs="Arial"/>
+          <w:sz w:val="24"/>
+          <w:szCs w:val="24"/>
+        </w:rPr>
+      </w:pPr>
+      <w:r>
+        <w:rPr>
+          <w:rFonts w:ascii="Arial" w:hAnsi="Arial" w:cs="Arial"/>
+          <w:sz w:val="24"/>
+          <w:szCs w:val="24"/>
+        </w:rPr>
+        <w:lastRenderedPageBreak/>
         <w:t>by video (CVP)</w:t>
       </w:r>
     </w:p>
     <w:p>
       <w:pPr>
-        <w:spacing w:after="0" w:line="360" w:lineRule="auto"/>
+        <w:spacing w:after="0" w:line="240" w:lineRule="auto"/>
         <w:rPr>
           <w:rFonts w:ascii="Arial" w:hAnsi="Arial" w:cs="Arial"/>
           <w:sz w:val="24"/>
@@ -2526,7 +2556,7 @@
     </w:p>
     <w:p>
       <w:pPr>
-        <w:spacing w:after="0" w:line="360" w:lineRule="auto"/>
+        <w:spacing w:after="0" w:line="240" w:lineRule="auto"/>
         <w:rPr>
           <w:rFonts w:ascii="Arial" w:hAnsi="Arial" w:cs="Arial"/>
           <w:sz w:val="24"/>
@@ -2544,7 +2574,7 @@
     </w:p>
     <w:p>
       <w:pPr>
-        <w:spacing w:after="0" w:line="360" w:lineRule="auto"/>
+        <w:spacing w:after="0" w:line="240" w:lineRule="auto"/>
         <w:rPr>
           <w:rFonts w:ascii="Arial" w:hAnsi="Arial" w:cs="Arial"/>
           <w:sz w:val="24"/>
@@ -2698,7 +2728,7 @@
     </w:p>
     <w:p>
       <w:pPr>
-        <w:spacing w:after="0" w:line="360" w:lineRule="auto"/>
+        <w:spacing w:after="0" w:line="240" w:lineRule="auto"/>
         <w:rPr>
           <w:rFonts w:ascii="Arial" w:hAnsi="Arial" w:cs="Arial"/>
           <w:b/>
@@ -2720,7 +2750,7 @@
     </w:p>
     <w:p>
       <w:pPr>
-        <w:spacing w:after="0" w:line="360" w:lineRule="auto"/>
+        <w:spacing w:after="0" w:line="240" w:lineRule="auto"/>
         <w:rPr>
           <w:rFonts w:ascii="Arial" w:hAnsi="Arial" w:cs="Arial"/>
           <w:sz w:val="24"/>
@@ -2753,16 +2783,6 @@
         </w:rPr>
         <w:t>&gt;&gt;</w:t>
       </w:r>
-    </w:p>
-    <w:p>
-      <w:pPr>
-        <w:spacing w:line="240" w:lineRule="auto"/>
-        <w:rPr>
-          <w:rFonts w:ascii="Arial" w:hAnsi="Arial" w:cs="Arial"/>
-          <w:sz w:val="24"/>
-          <w:szCs w:val="24"/>
-        </w:rPr>
-      </w:pPr>
     </w:p>
     <w:p>
       <w:pPr>
@@ -2874,7 +2894,7 @@
     </w:p>
     <w:p>
       <w:pPr>
-        <w:spacing w:after="0" w:line="360" w:lineRule="auto"/>
+        <w:spacing w:after="0" w:line="240" w:lineRule="auto"/>
         <w:rPr>
           <w:rFonts w:ascii="Arial" w:hAnsi="Arial" w:cs="Arial"/>
           <w:b/>
@@ -2896,7 +2916,7 @@
     </w:p>
     <w:p>
       <w:pPr>
-        <w:spacing w:after="0" w:line="360" w:lineRule="auto"/>
+        <w:spacing w:after="0" w:line="240" w:lineRule="auto"/>
         <w:rPr>
           <w:rFonts w:ascii="Arial" w:hAnsi="Arial" w:cs="Arial"/>
           <w:sz w:val="24"/>
@@ -2932,7 +2952,7 @@
     </w:p>
     <w:p>
       <w:pPr>
-        <w:spacing w:after="0" w:line="360" w:lineRule="auto"/>
+        <w:spacing w:after="0" w:line="240" w:lineRule="auto"/>
         <w:rPr>
           <w:rFonts w:ascii="Arial" w:hAnsi="Arial" w:cs="Arial"/>
           <w:b/>
@@ -3036,7 +3056,7 @@
     </w:p>
     <w:p>
       <w:pPr>
-        <w:spacing w:after="0" w:line="360" w:lineRule="auto"/>
+        <w:spacing w:after="0" w:line="240" w:lineRule="auto"/>
         <w:rPr>
           <w:rFonts w:ascii="Arial" w:hAnsi="Arial" w:cs="Arial"/>
           <w:b/>
@@ -3058,7 +3078,7 @@
     </w:p>
     <w:p>
       <w:pPr>
-        <w:spacing w:after="0" w:line="360" w:lineRule="auto"/>
+        <w:spacing w:after="0" w:line="240" w:lineRule="auto"/>
         <w:rPr>
           <w:rFonts w:ascii="Arial" w:hAnsi="Arial" w:cs="Arial"/>
           <w:sz w:val="24"/>
@@ -3094,7 +3114,7 @@
     </w:p>
     <w:p>
       <w:pPr>
-        <w:spacing w:after="0" w:line="360" w:lineRule="auto"/>
+        <w:spacing w:after="0" w:line="240" w:lineRule="auto"/>
         <w:rPr>
           <w:rFonts w:ascii="Arial" w:hAnsi="Arial" w:cs="Arial"/>
           <w:sz w:val="24"/>
@@ -3291,18 +3311,6 @@
         <w:spacing w:line="240" w:lineRule="auto"/>
         <w:rPr>
           <w:rFonts w:ascii="Arial" w:hAnsi="Arial" w:cs="Arial"/>
-          <w:i/>
-          <w:iCs/>
-          <w:sz w:val="24"/>
-          <w:szCs w:val="24"/>
-        </w:rPr>
-      </w:pPr>
-    </w:p>
-    <w:p>
-      <w:pPr>
-        <w:spacing w:line="240" w:lineRule="auto"/>
-        <w:rPr>
-          <w:rFonts w:ascii="Arial" w:hAnsi="Arial" w:cs="Arial"/>
           <w:sz w:val="24"/>
           <w:szCs w:val="24"/>
         </w:rPr>
@@ -3373,6 +3381,16 @@
         <w:spacing w:line="240" w:lineRule="auto"/>
         <w:rPr>
           <w:rFonts w:ascii="Arial" w:hAnsi="Arial" w:cs="Arial"/>
+          <w:sz w:val="24"/>
+          <w:szCs w:val="24"/>
+        </w:rPr>
+      </w:pPr>
+    </w:p>
+    <w:p>
+      <w:pPr>
+        <w:spacing w:line="240" w:lineRule="auto"/>
+        <w:rPr>
+          <w:rFonts w:ascii="Arial" w:hAnsi="Arial" w:cs="Arial"/>
           <w:b/>
           <w:bCs/>
           <w:sz w:val="24"/>
@@ -3388,7 +3406,6 @@
           <w:sz w:val="24"/>
           <w:szCs w:val="24"/>
         </w:rPr>
-        <w:lastRenderedPageBreak/>
         <w:t>&lt;&lt;</w:t>
       </w:r>
       <w:r>
@@ -3567,7 +3584,17 @@
           <w:sz w:val="24"/>
           <w:szCs w:val="24"/>
         </w:rPr>
-        <w:t>&lt;&lt;</w:t>
+        <w:t>&lt;</w:t>
+      </w:r>
+      <w:proofErr w:type="gramStart"/>
+      <w:r>
+        <w:rPr>
+          <w:rFonts w:ascii="Arial" w:hAnsi="Arial" w:cs="Arial"/>
+          <w:color w:val="000000" w:themeColor="text1"/>
+          <w:sz w:val="24"/>
+          <w:szCs w:val="24"/>
+        </w:rPr>
+        <w:t>&lt;</w:t>
       </w:r>
       <w:r>
         <w:rPr>
@@ -3579,6 +3606,7 @@
         <w:t>{</w:t>
       </w:r>
       <w:proofErr w:type="spellStart"/>
+      <w:proofErr w:type="gramEnd"/>
       <w:r>
         <w:rPr>
           <w:rFonts w:ascii="Arial" w:eastAsia="Arial" w:hAnsi="Arial" w:cs="Arial"/>
@@ -3972,6 +4000,7 @@
           <w:sz w:val="24"/>
           <w:szCs w:val="24"/>
         </w:rPr>
+        <w:lastRenderedPageBreak/>
         <w:t>If the claimant fails to pay on time the claim will be struck out straight away and the claimant might have to pay the defendant's costs.</w:t>
       </w:r>
     </w:p>
@@ -4434,7 +4463,49 @@
           <w:sz w:val="24"/>
           <w:szCs w:val="24"/>
         </w:rPr>
-        <w:t>Sharing the hearing bundle</w:t>
+        <w:t xml:space="preserve">Sharing the </w:t>
+      </w:r>
+      <w:r>
+        <w:rPr>
+          <w:rFonts w:ascii="Arial" w:hAnsi="Arial" w:cs="Arial"/>
+          <w:b/>
+          <w:bCs/>
+          <w:sz w:val="24"/>
+          <w:szCs w:val="24"/>
+        </w:rPr>
+        <w:t>&lt;&lt;</w:t>
+      </w:r>
+      <w:proofErr w:type="spellStart"/>
+      <w:r>
+        <w:rPr>
+          <w:rFonts w:ascii="Arial" w:hAnsi="Arial" w:cs="Arial"/>
+          <w:b/>
+          <w:bCs/>
+          <w:sz w:val="24"/>
+          <w:szCs w:val="24"/>
+        </w:rPr>
+        <w:t>hearingType</w:t>
+      </w:r>
+      <w:proofErr w:type="spellEnd"/>
+      <w:r>
+        <w:rPr>
+          <w:rFonts w:ascii="Arial" w:hAnsi="Arial" w:cs="Arial"/>
+          <w:b/>
+          <w:bCs/>
+          <w:sz w:val="24"/>
+          <w:szCs w:val="24"/>
+        </w:rPr>
+        <w:t>&gt;&gt;</w:t>
+      </w:r>
+      <w:r>
+        <w:rPr>
+          <w:rFonts w:ascii="Arial" w:hAnsi="Arial" w:cs="Arial"/>
+          <w:b/>
+          <w:bCs/>
+          <w:sz w:val="24"/>
+          <w:szCs w:val="24"/>
+        </w:rPr>
+        <w:t xml:space="preserve"> bundle</w:t>
       </w:r>
     </w:p>
     <w:p>
@@ -4452,7 +4523,7 @@
           <w:sz w:val="24"/>
           <w:szCs w:val="24"/>
         </w:rPr>
-        <w:t xml:space="preserve">A trial bundle will be created in the Online Claims Portal for use by the parties and the judge at the </w:t>
+        <w:t xml:space="preserve">A </w:t>
       </w:r>
       <w:r>
         <w:rPr>
@@ -4486,6 +4557,40 @@
           <w:sz w:val="24"/>
           <w:szCs w:val="24"/>
         </w:rPr>
+        <w:t xml:space="preserve"> bundle will be created in the Online Claims Portal for use by the parties and the judge at the </w:t>
+      </w:r>
+      <w:r>
+        <w:rPr>
+          <w:rFonts w:ascii="Arial" w:hAnsi="Arial" w:cs="Arial"/>
+          <w:sz w:val="24"/>
+          <w:szCs w:val="24"/>
+        </w:rPr>
+        <w:t>&lt;&lt;</w:t>
+      </w:r>
+      <w:proofErr w:type="spellStart"/>
+      <w:r>
+        <w:rPr>
+          <w:rFonts w:ascii="Arial" w:hAnsi="Arial" w:cs="Arial"/>
+          <w:sz w:val="24"/>
+          <w:szCs w:val="24"/>
+        </w:rPr>
+        <w:t>hearingType</w:t>
+      </w:r>
+      <w:proofErr w:type="spellEnd"/>
+      <w:r>
+        <w:rPr>
+          <w:rFonts w:ascii="Arial" w:hAnsi="Arial" w:cs="Arial"/>
+          <w:sz w:val="24"/>
+          <w:szCs w:val="24"/>
+        </w:rPr>
+        <w:t>&gt;&gt;</w:t>
+      </w:r>
+      <w:r>
+        <w:rPr>
+          <w:rFonts w:ascii="Arial" w:hAnsi="Arial" w:cs="Arial"/>
+          <w:sz w:val="24"/>
+          <w:szCs w:val="24"/>
+        </w:rPr>
         <w:t>.</w:t>
       </w:r>
     </w:p>
@@ -4574,225 +4679,225 @@
           <w:sz w:val="24"/>
           <w:szCs w:val="24"/>
         </w:rPr>
+        <w:t>If the claimant is unrepresented and the defendant is legally represented, then the defendant must provide the paper bundle as outlined above</w:t>
+      </w:r>
+      <w:r>
+        <w:rPr>
+          <w:rFonts w:ascii="Arial" w:hAnsi="Arial" w:cs="Arial"/>
+          <w:sz w:val="24"/>
+          <w:szCs w:val="24"/>
+        </w:rPr>
+        <w:t>.</w:t>
+      </w:r>
+    </w:p>
+    <w:p>
+      <w:pPr>
+        <w:spacing w:line="240" w:lineRule="auto"/>
+        <w:rPr>
+          <w:rFonts w:ascii="Arial" w:hAnsi="Arial" w:cs="Arial"/>
+          <w:b/>
+          <w:bCs/>
+          <w:sz w:val="24"/>
+          <w:szCs w:val="24"/>
+        </w:rPr>
+      </w:pPr>
+    </w:p>
+    <w:p>
+      <w:pPr>
+        <w:spacing w:line="240" w:lineRule="auto"/>
+        <w:rPr>
+          <w:rFonts w:ascii="Arial" w:hAnsi="Arial" w:cs="Arial"/>
+          <w:sz w:val="24"/>
+          <w:szCs w:val="24"/>
+        </w:rPr>
+      </w:pPr>
+      <w:r>
+        <w:rPr>
+          <w:rFonts w:ascii="Arial" w:hAnsi="Arial" w:cs="Arial"/>
+          <w:b/>
+          <w:bCs/>
+          <w:sz w:val="24"/>
+          <w:szCs w:val="24"/>
+        </w:rPr>
+        <w:t>Asking for reasonable adjustments or special facilities</w:t>
+      </w:r>
+    </w:p>
+    <w:p>
+      <w:pPr>
+        <w:spacing w:line="240" w:lineRule="auto"/>
+        <w:rPr>
+          <w:rFonts w:ascii="Arial" w:hAnsi="Arial" w:cs="Arial"/>
+          <w:sz w:val="24"/>
+          <w:szCs w:val="24"/>
+        </w:rPr>
+      </w:pPr>
+      <w:r>
+        <w:rPr>
+          <w:rFonts w:ascii="Arial" w:hAnsi="Arial" w:cs="Arial"/>
+          <w:sz w:val="24"/>
+          <w:szCs w:val="24"/>
+        </w:rPr>
+        <w:t>If you need any reasonable adjustments or special facilities to help you during the</w:t>
+      </w:r>
+      <w:r>
+        <w:rPr>
+          <w:rFonts w:ascii="Arial" w:hAnsi="Arial" w:cs="Arial"/>
+          <w:sz w:val="24"/>
+          <w:szCs w:val="24"/>
+        </w:rPr>
+        <w:t xml:space="preserve"> &lt;&lt;</w:t>
+      </w:r>
+      <w:proofErr w:type="spellStart"/>
+      <w:r>
+        <w:rPr>
+          <w:rFonts w:ascii="Arial" w:hAnsi="Arial" w:cs="Arial"/>
+          <w:sz w:val="24"/>
+          <w:szCs w:val="24"/>
+        </w:rPr>
+        <w:t>hearingType</w:t>
+      </w:r>
+      <w:proofErr w:type="spellEnd"/>
+      <w:r>
+        <w:rPr>
+          <w:rFonts w:ascii="Arial" w:hAnsi="Arial" w:cs="Arial"/>
+          <w:sz w:val="24"/>
+          <w:szCs w:val="24"/>
+        </w:rPr>
+        <w:t>&gt;&gt;</w:t>
+      </w:r>
+      <w:r>
+        <w:rPr>
+          <w:rFonts w:ascii="Arial" w:hAnsi="Arial" w:cs="Arial"/>
+          <w:sz w:val="24"/>
+          <w:szCs w:val="24"/>
+        </w:rPr>
+        <w:t>, you should let the court know at least 14 days before the</w:t>
+      </w:r>
+      <w:r>
+        <w:rPr>
+          <w:rFonts w:ascii="Arial" w:hAnsi="Arial" w:cs="Arial"/>
+          <w:sz w:val="24"/>
+          <w:szCs w:val="24"/>
+        </w:rPr>
+        <w:t xml:space="preserve"> &lt;&lt;</w:t>
+      </w:r>
+      <w:proofErr w:type="spellStart"/>
+      <w:r>
+        <w:rPr>
+          <w:rFonts w:ascii="Arial" w:hAnsi="Arial" w:cs="Arial"/>
+          <w:sz w:val="24"/>
+          <w:szCs w:val="24"/>
+        </w:rPr>
+        <w:t>hearingType</w:t>
+      </w:r>
+      <w:proofErr w:type="spellEnd"/>
+      <w:r>
+        <w:rPr>
+          <w:rFonts w:ascii="Arial" w:hAnsi="Arial" w:cs="Arial"/>
+          <w:sz w:val="24"/>
+          <w:szCs w:val="24"/>
+        </w:rPr>
+        <w:t>&gt;&gt;</w:t>
+      </w:r>
+      <w:r>
+        <w:rPr>
+          <w:rFonts w:ascii="Arial" w:hAnsi="Arial" w:cs="Arial"/>
+          <w:sz w:val="24"/>
+          <w:szCs w:val="24"/>
+        </w:rPr>
+        <w:t>.</w:t>
+      </w:r>
+    </w:p>
+    <w:p>
+      <w:pPr>
+        <w:spacing w:line="240" w:lineRule="auto"/>
+        <w:rPr>
+          <w:rFonts w:ascii="Arial" w:hAnsi="Arial" w:cs="Arial"/>
+          <w:sz w:val="24"/>
+          <w:szCs w:val="24"/>
+        </w:rPr>
+      </w:pPr>
+      <w:r>
+        <w:rPr>
+          <w:rFonts w:ascii="Arial" w:hAnsi="Arial" w:cs="Arial"/>
+          <w:sz w:val="24"/>
+          <w:szCs w:val="24"/>
+        </w:rPr>
+        <w:t>Reasonable adjustments or special facilities can include</w:t>
+      </w:r>
+      <w:r>
+        <w:rPr>
+          <w:rFonts w:ascii="Arial" w:hAnsi="Arial" w:cs="Arial"/>
+          <w:sz w:val="24"/>
+          <w:szCs w:val="24"/>
+        </w:rPr>
+        <w:t xml:space="preserve"> </w:t>
+      </w:r>
+      <w:r>
+        <w:rPr>
+          <w:rFonts w:ascii="Arial" w:hAnsi="Arial" w:cs="Arial"/>
+          <w:sz w:val="24"/>
+          <w:szCs w:val="24"/>
+        </w:rPr>
+        <w:t>wheelchair access</w:t>
+      </w:r>
+      <w:r>
+        <w:rPr>
+          <w:rFonts w:ascii="Arial" w:hAnsi="Arial" w:cs="Arial"/>
+          <w:sz w:val="24"/>
+          <w:szCs w:val="24"/>
+        </w:rPr>
+        <w:t xml:space="preserve">, </w:t>
+      </w:r>
+      <w:r>
+        <w:rPr>
+          <w:rFonts w:ascii="Arial" w:hAnsi="Arial" w:cs="Arial"/>
+          <w:sz w:val="24"/>
+          <w:szCs w:val="24"/>
+        </w:rPr>
+        <w:t>a language interpreter</w:t>
+      </w:r>
+      <w:r>
+        <w:rPr>
+          <w:rFonts w:ascii="Arial" w:hAnsi="Arial" w:cs="Arial"/>
+          <w:sz w:val="24"/>
+          <w:szCs w:val="24"/>
+        </w:rPr>
+        <w:t xml:space="preserve"> or </w:t>
+      </w:r>
+      <w:r>
+        <w:rPr>
+          <w:rFonts w:ascii="Arial" w:hAnsi="Arial" w:cs="Arial"/>
+          <w:sz w:val="24"/>
+          <w:szCs w:val="24"/>
+        </w:rPr>
+        <w:t>hearing loo</w:t>
+      </w:r>
+      <w:r>
+        <w:rPr>
+          <w:rFonts w:ascii="Arial" w:hAnsi="Arial" w:cs="Arial"/>
+          <w:sz w:val="24"/>
+          <w:szCs w:val="24"/>
+        </w:rPr>
+        <w:t>p.</w:t>
+      </w:r>
+    </w:p>
+    <w:p>
+      <w:pPr>
+        <w:spacing w:line="240" w:lineRule="auto"/>
+        <w:rPr>
+          <w:rFonts w:ascii="Arial" w:hAnsi="Arial" w:cs="Arial"/>
+          <w:sz w:val="24"/>
+          <w:szCs w:val="24"/>
+        </w:rPr>
+      </w:pPr>
+      <w:r>
+        <w:rPr>
+          <w:rFonts w:ascii="Arial" w:hAnsi="Arial" w:cs="Arial"/>
+          <w:sz w:val="24"/>
+          <w:szCs w:val="24"/>
+        </w:rPr>
         <w:lastRenderedPageBreak/>
-        <w:t>If the claimant is unrepresented and the defendant is legally represented, then the defendant must provide the paper bundle as outlined above</w:t>
-      </w:r>
-      <w:r>
-        <w:rPr>
-          <w:rFonts w:ascii="Arial" w:hAnsi="Arial" w:cs="Arial"/>
-          <w:sz w:val="24"/>
-          <w:szCs w:val="24"/>
-        </w:rPr>
-        <w:t>.</w:t>
-      </w:r>
-    </w:p>
-    <w:p>
-      <w:pPr>
-        <w:spacing w:line="240" w:lineRule="auto"/>
-        <w:rPr>
-          <w:rFonts w:ascii="Arial" w:hAnsi="Arial" w:cs="Arial"/>
-          <w:b/>
-          <w:bCs/>
-          <w:sz w:val="24"/>
-          <w:szCs w:val="24"/>
-        </w:rPr>
-      </w:pPr>
-    </w:p>
-    <w:p>
-      <w:pPr>
-        <w:spacing w:line="240" w:lineRule="auto"/>
-        <w:rPr>
-          <w:rFonts w:ascii="Arial" w:hAnsi="Arial" w:cs="Arial"/>
-          <w:sz w:val="24"/>
-          <w:szCs w:val="24"/>
-        </w:rPr>
-      </w:pPr>
-      <w:r>
-        <w:rPr>
-          <w:rFonts w:ascii="Arial" w:hAnsi="Arial" w:cs="Arial"/>
-          <w:b/>
-          <w:bCs/>
-          <w:sz w:val="24"/>
-          <w:szCs w:val="24"/>
-        </w:rPr>
-        <w:t>Asking for reasonable adjustments or special facilities</w:t>
-      </w:r>
-    </w:p>
-    <w:p>
-      <w:pPr>
-        <w:spacing w:line="240" w:lineRule="auto"/>
-        <w:rPr>
-          <w:rFonts w:ascii="Arial" w:hAnsi="Arial" w:cs="Arial"/>
-          <w:sz w:val="24"/>
-          <w:szCs w:val="24"/>
-        </w:rPr>
-      </w:pPr>
-      <w:r>
-        <w:rPr>
-          <w:rFonts w:ascii="Arial" w:hAnsi="Arial" w:cs="Arial"/>
-          <w:sz w:val="24"/>
-          <w:szCs w:val="24"/>
-        </w:rPr>
-        <w:t>If you need any reasonable adjustments or special facilities to help you during the</w:t>
-      </w:r>
-      <w:r>
-        <w:rPr>
-          <w:rFonts w:ascii="Arial" w:hAnsi="Arial" w:cs="Arial"/>
-          <w:sz w:val="24"/>
-          <w:szCs w:val="24"/>
-        </w:rPr>
-        <w:t xml:space="preserve"> &lt;&lt;</w:t>
-      </w:r>
-      <w:proofErr w:type="spellStart"/>
-      <w:r>
-        <w:rPr>
-          <w:rFonts w:ascii="Arial" w:hAnsi="Arial" w:cs="Arial"/>
-          <w:sz w:val="24"/>
-          <w:szCs w:val="24"/>
-        </w:rPr>
-        <w:t>hearingType</w:t>
-      </w:r>
-      <w:proofErr w:type="spellEnd"/>
-      <w:r>
-        <w:rPr>
-          <w:rFonts w:ascii="Arial" w:hAnsi="Arial" w:cs="Arial"/>
-          <w:sz w:val="24"/>
-          <w:szCs w:val="24"/>
-        </w:rPr>
-        <w:t>&gt;&gt;</w:t>
-      </w:r>
-      <w:r>
-        <w:rPr>
-          <w:rFonts w:ascii="Arial" w:hAnsi="Arial" w:cs="Arial"/>
-          <w:sz w:val="24"/>
-          <w:szCs w:val="24"/>
-        </w:rPr>
-        <w:t>, you should let the court know at least 14 days before the</w:t>
-      </w:r>
-      <w:r>
-        <w:rPr>
-          <w:rFonts w:ascii="Arial" w:hAnsi="Arial" w:cs="Arial"/>
-          <w:sz w:val="24"/>
-          <w:szCs w:val="24"/>
-        </w:rPr>
-        <w:t xml:space="preserve"> &lt;&lt;</w:t>
-      </w:r>
-      <w:proofErr w:type="spellStart"/>
-      <w:r>
-        <w:rPr>
-          <w:rFonts w:ascii="Arial" w:hAnsi="Arial" w:cs="Arial"/>
-          <w:sz w:val="24"/>
-          <w:szCs w:val="24"/>
-        </w:rPr>
-        <w:t>hearingType</w:t>
-      </w:r>
-      <w:proofErr w:type="spellEnd"/>
-      <w:r>
-        <w:rPr>
-          <w:rFonts w:ascii="Arial" w:hAnsi="Arial" w:cs="Arial"/>
-          <w:sz w:val="24"/>
-          <w:szCs w:val="24"/>
-        </w:rPr>
-        <w:t>&gt;&gt;</w:t>
-      </w:r>
-      <w:r>
-        <w:rPr>
-          <w:rFonts w:ascii="Arial" w:hAnsi="Arial" w:cs="Arial"/>
-          <w:sz w:val="24"/>
-          <w:szCs w:val="24"/>
-        </w:rPr>
-        <w:t>.</w:t>
-      </w:r>
-    </w:p>
-    <w:p>
-      <w:pPr>
-        <w:spacing w:line="240" w:lineRule="auto"/>
-        <w:rPr>
-          <w:rFonts w:ascii="Arial" w:hAnsi="Arial" w:cs="Arial"/>
-          <w:sz w:val="24"/>
-          <w:szCs w:val="24"/>
-        </w:rPr>
-      </w:pPr>
-      <w:r>
-        <w:rPr>
-          <w:rFonts w:ascii="Arial" w:hAnsi="Arial" w:cs="Arial"/>
-          <w:sz w:val="24"/>
-          <w:szCs w:val="24"/>
-        </w:rPr>
-        <w:t>Reasonable adjustments or special facilities can include</w:t>
-      </w:r>
-      <w:r>
-        <w:rPr>
-          <w:rFonts w:ascii="Arial" w:hAnsi="Arial" w:cs="Arial"/>
-          <w:sz w:val="24"/>
-          <w:szCs w:val="24"/>
-        </w:rPr>
-        <w:t xml:space="preserve"> </w:t>
-      </w:r>
-      <w:r>
-        <w:rPr>
-          <w:rFonts w:ascii="Arial" w:hAnsi="Arial" w:cs="Arial"/>
-          <w:sz w:val="24"/>
-          <w:szCs w:val="24"/>
-        </w:rPr>
-        <w:t>wheelchair access</w:t>
-      </w:r>
-      <w:r>
-        <w:rPr>
-          <w:rFonts w:ascii="Arial" w:hAnsi="Arial" w:cs="Arial"/>
-          <w:sz w:val="24"/>
-          <w:szCs w:val="24"/>
-        </w:rPr>
-        <w:t xml:space="preserve">, </w:t>
-      </w:r>
-      <w:r>
-        <w:rPr>
-          <w:rFonts w:ascii="Arial" w:hAnsi="Arial" w:cs="Arial"/>
-          <w:sz w:val="24"/>
-          <w:szCs w:val="24"/>
-        </w:rPr>
-        <w:t>a language interpreter</w:t>
-      </w:r>
-      <w:r>
-        <w:rPr>
-          <w:rFonts w:ascii="Arial" w:hAnsi="Arial" w:cs="Arial"/>
-          <w:sz w:val="24"/>
-          <w:szCs w:val="24"/>
-        </w:rPr>
-        <w:t xml:space="preserve"> or </w:t>
-      </w:r>
-      <w:r>
-        <w:rPr>
-          <w:rFonts w:ascii="Arial" w:hAnsi="Arial" w:cs="Arial"/>
-          <w:sz w:val="24"/>
-          <w:szCs w:val="24"/>
-        </w:rPr>
-        <w:t>hearing loo</w:t>
-      </w:r>
-      <w:r>
-        <w:rPr>
-          <w:rFonts w:ascii="Arial" w:hAnsi="Arial" w:cs="Arial"/>
-          <w:sz w:val="24"/>
-          <w:szCs w:val="24"/>
-        </w:rPr>
-        <w:t>p.</w:t>
-      </w:r>
-    </w:p>
-    <w:p>
-      <w:pPr>
-        <w:spacing w:line="240" w:lineRule="auto"/>
-        <w:rPr>
-          <w:rFonts w:ascii="Arial" w:hAnsi="Arial" w:cs="Arial"/>
-          <w:sz w:val="24"/>
-          <w:szCs w:val="24"/>
-        </w:rPr>
-      </w:pPr>
-      <w:r>
-        <w:rPr>
-          <w:rFonts w:ascii="Arial" w:hAnsi="Arial" w:cs="Arial"/>
-          <w:sz w:val="24"/>
-          <w:szCs w:val="24"/>
-        </w:rPr>
         <w:t>You can find out what facilities your local court has by visiting: </w:t>
       </w:r>
       <w:hyperlink r:id="rId10" w:history="1">
@@ -4809,7 +4914,7 @@
     </w:p>
     <w:p>
       <w:pPr>
-        <w:spacing w:after="240"/>
+        <w:spacing w:after="240" w:line="240" w:lineRule="auto"/>
         <w:rPr>
           <w:rFonts w:ascii="Arial" w:hAnsi="Arial" w:cs="Arial"/>
           <w:sz w:val="24"/>
@@ -4865,7 +4970,7 @@
     </w:p>
     <w:p>
       <w:pPr>
-        <w:spacing w:after="240"/>
+        <w:spacing w:after="240" w:line="240" w:lineRule="auto"/>
         <w:rPr>
           <w:rFonts w:ascii="Arial" w:hAnsi="Arial" w:cs="Arial"/>
           <w:sz w:val="24"/>
@@ -4917,7 +5022,7 @@
     </w:p>
     <w:p>
       <w:pPr>
-        <w:spacing w:after="240"/>
+        <w:spacing w:after="240" w:line="240" w:lineRule="auto"/>
         <w:rPr>
           <w:rFonts w:ascii="Arial" w:hAnsi="Arial" w:cs="Arial"/>
           <w:sz w:val="24"/>
@@ -5004,25 +5109,67 @@
     </w:p>
     <w:p>
       <w:pPr>
-        <w:spacing w:after="240"/>
-        <w:rPr>
-          <w:rFonts w:ascii="Arial" w:hAnsi="Arial" w:cs="Arial"/>
-          <w:sz w:val="24"/>
-          <w:szCs w:val="24"/>
-        </w:rPr>
-      </w:pPr>
-      <w:r>
-        <w:rPr>
-          <w:rFonts w:ascii="Arial" w:hAnsi="Arial" w:cs="Arial"/>
-          <w:sz w:val="24"/>
-          <w:szCs w:val="24"/>
-        </w:rPr>
-        <w:t>If you are late, your hearing/trial might start without you and your case could be decided without you.</w:t>
-      </w:r>
-    </w:p>
-    <w:p>
-      <w:pPr>
-        <w:spacing w:after="240"/>
+        <w:spacing w:after="240" w:line="240" w:lineRule="auto"/>
+        <w:rPr>
+          <w:rFonts w:ascii="Arial" w:hAnsi="Arial" w:cs="Arial"/>
+          <w:sz w:val="24"/>
+          <w:szCs w:val="24"/>
+        </w:rPr>
+      </w:pPr>
+      <w:r>
+        <w:rPr>
+          <w:rFonts w:ascii="Arial" w:hAnsi="Arial" w:cs="Arial"/>
+          <w:sz w:val="24"/>
+          <w:szCs w:val="24"/>
+        </w:rPr>
+        <w:t xml:space="preserve">If you are late, your </w:t>
+      </w:r>
+      <w:r>
+        <w:rPr>
+          <w:rFonts w:ascii="Arial" w:hAnsi="Arial" w:cs="Arial"/>
+          <w:sz w:val="24"/>
+          <w:szCs w:val="24"/>
+        </w:rPr>
+        <w:t>&lt;&lt;</w:t>
+      </w:r>
+      <w:proofErr w:type="spellStart"/>
+      <w:r>
+        <w:rPr>
+          <w:rFonts w:ascii="Arial" w:hAnsi="Arial" w:cs="Arial"/>
+          <w:sz w:val="24"/>
+          <w:szCs w:val="24"/>
+        </w:rPr>
+        <w:t>hearingType</w:t>
+      </w:r>
+      <w:proofErr w:type="spellEnd"/>
+      <w:r>
+        <w:rPr>
+          <w:rFonts w:ascii="Arial" w:hAnsi="Arial" w:cs="Arial"/>
+          <w:sz w:val="24"/>
+          <w:szCs w:val="24"/>
+        </w:rPr>
+        <w:t>&gt;&gt;</w:t>
+      </w:r>
+      <w:r>
+        <w:rPr>
+          <w:rFonts w:ascii="Arial" w:hAnsi="Arial" w:cs="Arial"/>
+          <w:sz w:val="24"/>
+          <w:szCs w:val="24"/>
+        </w:rPr>
+        <w:t xml:space="preserve"> </w:t>
+      </w:r>
+      <w:r>
+        <w:rPr>
+          <w:rFonts w:ascii="Arial" w:hAnsi="Arial" w:cs="Arial"/>
+          <w:sz w:val="24"/>
+          <w:szCs w:val="24"/>
+        </w:rPr>
+        <w:t>might start without you and your case could be decided without you.</w:t>
+      </w:r>
+    </w:p>
+    <w:p>
+      <w:pPr>
+        <w:spacing w:after="240" w:line="240" w:lineRule="auto"/>
         <w:rPr>
           <w:rFonts w:ascii="Arial" w:hAnsi="Arial" w:cs="Arial"/>
           <w:sz w:val="24"/>
@@ -5502,16 +5649,7 @@
           <w:sz w:val="24"/>
           <w:szCs w:val="24"/>
         </w:rPr>
-        <w:t>&gt;</w:t>
-      </w:r>
-      <w:proofErr w:type="gramStart"/>
-      <w:r>
-        <w:rPr>
-          <w:rFonts w:ascii="Arial" w:hAnsi="Arial" w:cs="Arial"/>
-          <w:sz w:val="24"/>
-          <w:szCs w:val="24"/>
-        </w:rPr>
-        <w:t>&gt;</w:t>
+        <w:t>&gt;&gt;</w:t>
       </w:r>
       <w:r>
         <w:rPr>
@@ -5527,16 +5665,7 @@
           <w:sz w:val="24"/>
           <w:szCs w:val="24"/>
         </w:rPr>
-        <w:t xml:space="preserve"> date</w:t>
-      </w:r>
-      <w:proofErr w:type="gramEnd"/>
-      <w:r>
-        <w:rPr>
-          <w:rFonts w:ascii="Arial" w:hAnsi="Arial" w:cs="Arial"/>
-          <w:sz w:val="24"/>
-          <w:szCs w:val="24"/>
-        </w:rPr>
-        <w:t>.</w:t>
+        <w:t>date.</w:t>
       </w:r>
     </w:p>
     <w:p>
@@ -7950,7 +8079,6 @@
   <w:style w:type="character" w:default="1" w:styleId="DefaultParagraphFont">
     <w:name w:val="Default Paragraph Font"/>
     <w:uiPriority w:val="1"/>
-    <w:semiHidden/>
     <w:unhideWhenUsed/>
   </w:style>
   <w:style w:type="table" w:default="1" w:styleId="TableNormal">

</xml_diff>

<commit_message>
Updated HMC hearing notice generator to pass formatted caseManagementLocation text to docmosis (#5584)
</commit_message>
<xml_diff>
--- a/docker/docmosis/templates/CV-UNS-HNO-ENG-01200.docx
+++ b/docker/docmosis/templates/CV-UNS-HNO-ENG-01200.docx
@@ -1776,221 +1776,172 @@
     </w:p>
     <w:p>
       <w:pPr>
-        <w:spacing w:line="240" w:lineRule="auto"/>
-        <w:rPr>
-          <w:rFonts w:ascii="Arial" w:hAnsi="Arial" w:cs="Arial"/>
-          <w:sz w:val="24"/>
-          <w:szCs w:val="24"/>
-        </w:rPr>
-      </w:pPr>
-    </w:p>
-    <w:tbl>
-      <w:tblPr>
-        <w:tblStyle w:val="TableGrid"/>
-        <w:tblW w:w="0" w:type="auto"/>
-        <w:tblBorders>
-          <w:top w:val="none" w:sz="0" w:space="0" w:color="auto"/>
-          <w:left w:val="none" w:sz="0" w:space="0" w:color="auto"/>
-          <w:bottom w:val="none" w:sz="0" w:space="0" w:color="auto"/>
-          <w:right w:val="none" w:sz="0" w:space="0" w:color="auto"/>
-          <w:insideH w:val="none" w:sz="0" w:space="0" w:color="auto"/>
-          <w:insideV w:val="none" w:sz="0" w:space="0" w:color="auto"/>
-        </w:tblBorders>
-        <w:tblCellMar>
-          <w:left w:w="0" w:type="dxa"/>
-          <w:right w:w="0" w:type="dxa"/>
-        </w:tblCellMar>
-        <w:tblLook w:val="04A0" w:firstRow="1" w:lastRow="0" w:firstColumn="1" w:lastColumn="0" w:noHBand="0" w:noVBand="1"/>
-      </w:tblPr>
-      <w:tblGrid>
-        <w:gridCol w:w="8642"/>
-      </w:tblGrid>
-      <w:tr>
-        <w:trPr>
-          <w:trHeight w:val="1578"/>
-        </w:trPr>
-        <w:tc>
-          <w:tcPr>
-            <w:tcW w:w="8642" w:type="dxa"/>
-          </w:tcPr>
-          <w:p>
-            <w:pPr>
-              <w:spacing w:line="360" w:lineRule="auto"/>
-              <w:rPr>
-                <w:rFonts w:ascii="Arial" w:hAnsi="Arial" w:cs="Arial"/>
-                <w:color w:val="000000" w:themeColor="text1"/>
-                <w:sz w:val="24"/>
-                <w:szCs w:val="24"/>
-              </w:rPr>
-            </w:pPr>
-            <w:r>
-              <w:rPr>
-                <w:rFonts w:ascii="Arial" w:hAnsi="Arial" w:cs="Arial"/>
-                <w:color w:val="000000" w:themeColor="text1"/>
-                <w:sz w:val="24"/>
-                <w:szCs w:val="24"/>
-              </w:rPr>
-              <w:t>T</w:t>
-            </w:r>
-            <w:r>
-              <w:rPr>
-                <w:rFonts w:ascii="Arial" w:hAnsi="Arial" w:cs="Arial"/>
-                <w:color w:val="000000" w:themeColor="text1"/>
-                <w:sz w:val="24"/>
-                <w:szCs w:val="24"/>
-              </w:rPr>
-              <w:t xml:space="preserve">he </w:t>
-            </w:r>
-            <w:r>
-              <w:rPr>
-                <w:rFonts w:ascii="Arial" w:hAnsi="Arial" w:cs="Arial"/>
-                <w:color w:val="000000" w:themeColor="text1"/>
-                <w:sz w:val="24"/>
-                <w:szCs w:val="24"/>
-              </w:rPr>
-              <w:t>&lt;&lt;</w:t>
-            </w:r>
-            <w:proofErr w:type="spellStart"/>
-            <w:r>
-              <w:rPr>
-                <w:rFonts w:ascii="Arial" w:hAnsi="Arial" w:cs="Arial"/>
-                <w:color w:val="000000" w:themeColor="text1"/>
-                <w:sz w:val="24"/>
-                <w:szCs w:val="24"/>
-              </w:rPr>
-              <w:t>hearingType</w:t>
-            </w:r>
-            <w:proofErr w:type="spellEnd"/>
-            <w:r>
-              <w:rPr>
-                <w:rFonts w:ascii="Arial" w:hAnsi="Arial" w:cs="Arial"/>
-                <w:color w:val="000000" w:themeColor="text1"/>
-                <w:sz w:val="24"/>
-                <w:szCs w:val="24"/>
-              </w:rPr>
-              <w:t>&gt;&gt;</w:t>
-            </w:r>
-            <w:r>
-              <w:rPr>
-                <w:rFonts w:ascii="Arial" w:hAnsi="Arial" w:cs="Arial"/>
-                <w:color w:val="000000" w:themeColor="text1"/>
-                <w:sz w:val="24"/>
-                <w:szCs w:val="24"/>
-              </w:rPr>
-              <w:t xml:space="preserve"> of the claimant’s claim will take place</w:t>
-            </w:r>
-            <w:r>
-              <w:rPr>
-                <w:rFonts w:ascii="Arial" w:hAnsi="Arial" w:cs="Arial"/>
-                <w:color w:val="000000" w:themeColor="text1"/>
-                <w:sz w:val="24"/>
-                <w:szCs w:val="24"/>
-              </w:rPr>
-              <w:t xml:space="preserve"> in the county court sitting at</w:t>
-            </w:r>
-          </w:p>
-          <w:p>
-            <w:pPr>
-              <w:spacing w:line="360" w:lineRule="auto"/>
-              <w:rPr>
-                <w:rFonts w:ascii="Arial" w:hAnsi="Arial" w:cs="Arial"/>
-                <w:color w:val="000000" w:themeColor="text1"/>
-                <w:sz w:val="24"/>
-                <w:szCs w:val="24"/>
-              </w:rPr>
-            </w:pPr>
-          </w:p>
-          <w:p>
-            <w:pPr>
-              <w:spacing w:line="360" w:lineRule="auto"/>
-              <w:rPr>
-                <w:rFonts w:ascii="Arial" w:hAnsi="Arial" w:cs="Arial"/>
-                <w:b/>
-                <w:bCs/>
-                <w:color w:val="000000" w:themeColor="text1"/>
-                <w:sz w:val="24"/>
-                <w:szCs w:val="24"/>
-              </w:rPr>
-            </w:pPr>
-            <w:r>
-              <w:rPr>
-                <w:rFonts w:ascii="Arial" w:hAnsi="Arial" w:cs="Arial"/>
-                <w:b/>
-                <w:bCs/>
-                <w:color w:val="000000" w:themeColor="text1"/>
-                <w:sz w:val="24"/>
-                <w:szCs w:val="24"/>
-              </w:rPr>
-              <w:t>&lt;&lt;</w:t>
-            </w:r>
-            <w:proofErr w:type="spellStart"/>
-            <w:r>
-              <w:rPr>
-                <w:rFonts w:ascii="Arial" w:hAnsi="Arial" w:cs="Arial"/>
-                <w:b/>
-                <w:bCs/>
-                <w:color w:val="000000" w:themeColor="text1"/>
-                <w:sz w:val="24"/>
-                <w:szCs w:val="24"/>
-              </w:rPr>
-              <w:t>hearingLocation</w:t>
-            </w:r>
-            <w:proofErr w:type="spellEnd"/>
-            <w:r>
-              <w:rPr>
-                <w:rFonts w:ascii="Arial" w:hAnsi="Arial" w:cs="Arial"/>
-                <w:b/>
-                <w:bCs/>
-                <w:color w:val="000000" w:themeColor="text1"/>
-                <w:sz w:val="24"/>
-                <w:szCs w:val="24"/>
-              </w:rPr>
-              <w:t>&gt;&gt;</w:t>
-            </w:r>
-          </w:p>
-          <w:p>
-            <w:pPr>
-              <w:rPr>
-                <w:rFonts w:ascii="Arial" w:hAnsi="Arial" w:cs="Arial"/>
-                <w:sz w:val="24"/>
-                <w:szCs w:val="24"/>
-              </w:rPr>
-            </w:pPr>
-          </w:p>
-        </w:tc>
-      </w:tr>
-    </w:tbl>
-    <w:p>
-      <w:pPr>
-        <w:spacing w:after="0" w:line="360" w:lineRule="auto"/>
-        <w:rPr>
-          <w:rFonts w:ascii="Arial" w:hAnsi="Arial" w:cs="Arial"/>
-          <w:sz w:val="24"/>
-          <w:szCs w:val="24"/>
-        </w:rPr>
-      </w:pPr>
-      <w:r>
-        <w:rPr>
-          <w:rFonts w:ascii="Arial" w:hAnsi="Arial" w:cs="Arial"/>
-          <w:sz w:val="24"/>
-          <w:szCs w:val="24"/>
-        </w:rPr>
-        <w:t>On</w:t>
-      </w:r>
-    </w:p>
-    <w:p>
-      <w:pPr>
-        <w:spacing w:after="0" w:line="360" w:lineRule="auto"/>
-        <w:rPr>
-          <w:rFonts w:ascii="Arial" w:hAnsi="Arial" w:cs="Arial"/>
-          <w:sz w:val="24"/>
-          <w:szCs w:val="24"/>
-        </w:rPr>
-      </w:pPr>
-    </w:p>
-    <w:p>
-      <w:pPr>
-        <w:spacing w:after="0" w:line="360" w:lineRule="auto"/>
+        <w:spacing w:after="0" w:line="240" w:lineRule="auto"/>
+        <w:rPr>
+          <w:rFonts w:ascii="Arial" w:hAnsi="Arial" w:cs="Arial"/>
+          <w:color w:val="000000" w:themeColor="text1"/>
+          <w:sz w:val="24"/>
+          <w:szCs w:val="24"/>
+        </w:rPr>
+      </w:pPr>
+    </w:p>
+    <w:p>
+      <w:pPr>
+        <w:spacing w:after="0" w:line="240" w:lineRule="auto"/>
+        <w:rPr>
+          <w:rFonts w:ascii="Arial" w:hAnsi="Arial" w:cs="Arial"/>
+          <w:color w:val="000000" w:themeColor="text1"/>
+          <w:sz w:val="24"/>
+          <w:szCs w:val="24"/>
+        </w:rPr>
+      </w:pPr>
+      <w:r>
+        <w:rPr>
+          <w:rFonts w:ascii="Arial" w:hAnsi="Arial" w:cs="Arial"/>
+          <w:color w:val="000000" w:themeColor="text1"/>
+          <w:sz w:val="24"/>
+          <w:szCs w:val="24"/>
+        </w:rPr>
+        <w:t>In the County Court at &lt;</w:t>
+      </w:r>
+      <w:r>
+        <w:rPr>
+          <w:rFonts w:ascii="Arial" w:hAnsi="Arial" w:cs="Arial"/>
+          <w:color w:val="000000" w:themeColor="text1"/>
+          <w:sz w:val="24"/>
+          <w:szCs w:val="24"/>
+        </w:rPr>
+        <w:t>&lt;</w:t>
+      </w:r>
+      <w:proofErr w:type="spellStart"/>
+      <w:r>
+        <w:rPr>
+          <w:rFonts w:ascii="Arial" w:hAnsi="Arial" w:cs="Arial"/>
+          <w:color w:val="000000" w:themeColor="text1"/>
+          <w:sz w:val="24"/>
+          <w:szCs w:val="24"/>
+        </w:rPr>
+        <w:t>caseManagementLocation</w:t>
+      </w:r>
+      <w:proofErr w:type="spellEnd"/>
+      <w:r>
+        <w:rPr>
+          <w:rFonts w:ascii="Arial" w:hAnsi="Arial" w:cs="Arial"/>
+          <w:color w:val="000000" w:themeColor="text1"/>
+          <w:sz w:val="24"/>
+          <w:szCs w:val="24"/>
+        </w:rPr>
+        <w:t>&gt;</w:t>
+      </w:r>
+      <w:r>
+        <w:rPr>
+          <w:rFonts w:ascii="Arial" w:hAnsi="Arial" w:cs="Arial"/>
+          <w:color w:val="000000" w:themeColor="text1"/>
+          <w:sz w:val="24"/>
+          <w:szCs w:val="24"/>
+        </w:rPr>
+        <w:t>&gt;</w:t>
+      </w:r>
+    </w:p>
+    <w:p>
+      <w:pPr>
+        <w:spacing w:after="0" w:line="240" w:lineRule="auto"/>
+        <w:rPr>
+          <w:rFonts w:ascii="Arial" w:hAnsi="Arial" w:cs="Arial"/>
+          <w:sz w:val="24"/>
+          <w:szCs w:val="24"/>
+        </w:rPr>
+      </w:pPr>
+    </w:p>
+    <w:p>
+      <w:pPr>
+        <w:spacing w:after="0" w:line="240" w:lineRule="auto"/>
+        <w:rPr>
+          <w:rFonts w:ascii="Arial" w:hAnsi="Arial" w:cs="Arial"/>
+          <w:color w:val="000000" w:themeColor="text1"/>
+          <w:sz w:val="24"/>
+          <w:szCs w:val="24"/>
+        </w:rPr>
+      </w:pPr>
+      <w:r>
+        <w:rPr>
+          <w:rFonts w:ascii="Arial" w:hAnsi="Arial" w:cs="Arial"/>
+          <w:color w:val="000000" w:themeColor="text1"/>
+          <w:sz w:val="24"/>
+          <w:szCs w:val="24"/>
+        </w:rPr>
+        <w:t xml:space="preserve">The </w:t>
+      </w:r>
+      <w:r>
+        <w:rPr>
+          <w:rFonts w:ascii="Arial" w:hAnsi="Arial" w:cs="Arial"/>
+          <w:color w:val="000000" w:themeColor="text1"/>
+          <w:sz w:val="24"/>
+          <w:szCs w:val="24"/>
+        </w:rPr>
+        <w:t>&lt;&lt;</w:t>
+      </w:r>
+      <w:proofErr w:type="spellStart"/>
+      <w:r>
+        <w:rPr>
+          <w:rFonts w:ascii="Arial" w:hAnsi="Arial" w:cs="Arial"/>
+          <w:color w:val="000000" w:themeColor="text1"/>
+          <w:sz w:val="24"/>
+          <w:szCs w:val="24"/>
+        </w:rPr>
+        <w:t>hearingType</w:t>
+      </w:r>
+      <w:proofErr w:type="spellEnd"/>
+      <w:r>
+        <w:rPr>
+          <w:rFonts w:ascii="Arial" w:hAnsi="Arial" w:cs="Arial"/>
+          <w:color w:val="000000" w:themeColor="text1"/>
+          <w:sz w:val="24"/>
+          <w:szCs w:val="24"/>
+        </w:rPr>
+        <w:t xml:space="preserve">&gt;&gt; </w:t>
+      </w:r>
+      <w:r>
+        <w:rPr>
+          <w:rFonts w:ascii="Arial" w:hAnsi="Arial" w:cs="Arial"/>
+          <w:color w:val="000000" w:themeColor="text1"/>
+          <w:sz w:val="24"/>
+          <w:szCs w:val="24"/>
+        </w:rPr>
+        <w:t>of the claimant</w:t>
+      </w:r>
+      <w:r>
+        <w:rPr>
+          <w:rFonts w:ascii="Arial" w:hAnsi="Arial" w:cs="Arial"/>
+          <w:color w:val="000000" w:themeColor="text1"/>
+          <w:sz w:val="24"/>
+          <w:szCs w:val="24"/>
+        </w:rPr>
+        <w:t>’</w:t>
+      </w:r>
+      <w:r>
+        <w:rPr>
+          <w:rFonts w:ascii="Arial" w:hAnsi="Arial" w:cs="Arial"/>
+          <w:color w:val="000000" w:themeColor="text1"/>
+          <w:sz w:val="24"/>
+          <w:szCs w:val="24"/>
+        </w:rPr>
+        <w:t xml:space="preserve">s claim will take place on </w:t>
+      </w:r>
+    </w:p>
+    <w:p>
+      <w:pPr>
+        <w:spacing w:after="0" w:line="240" w:lineRule="auto"/>
+        <w:rPr>
+          <w:rFonts w:ascii="Arial" w:hAnsi="Arial" w:cs="Arial"/>
+          <w:sz w:val="24"/>
+          <w:szCs w:val="24"/>
+        </w:rPr>
+      </w:pPr>
+    </w:p>
+    <w:p>
+      <w:pPr>
+        <w:spacing w:after="0" w:line="240" w:lineRule="auto"/>
         <w:rPr>
           <w:rFonts w:ascii="Arial" w:hAnsi="Arial" w:cs="Arial"/>
           <w:b/>
@@ -2034,7 +1985,85 @@
     </w:p>
     <w:p>
       <w:pPr>
-        <w:spacing w:after="0" w:line="360" w:lineRule="auto"/>
+        <w:spacing w:after="0" w:line="240" w:lineRule="auto"/>
+        <w:rPr>
+          <w:rFonts w:ascii="Arial" w:hAnsi="Arial" w:cs="Arial"/>
+          <w:b/>
+          <w:bCs/>
+          <w:sz w:val="24"/>
+          <w:szCs w:val="24"/>
+        </w:rPr>
+      </w:pPr>
+    </w:p>
+    <w:p>
+      <w:pPr>
+        <w:spacing w:after="0" w:line="240" w:lineRule="auto"/>
+        <w:rPr>
+          <w:rFonts w:ascii="Arial" w:hAnsi="Arial" w:cs="Arial"/>
+          <w:color w:val="000000" w:themeColor="text1"/>
+          <w:sz w:val="24"/>
+          <w:szCs w:val="24"/>
+        </w:rPr>
+      </w:pPr>
+      <w:r>
+        <w:rPr>
+          <w:rFonts w:ascii="Arial" w:hAnsi="Arial" w:cs="Arial"/>
+          <w:sz w:val="24"/>
+          <w:szCs w:val="24"/>
+        </w:rPr>
+        <w:t xml:space="preserve">at </w:t>
+      </w:r>
+      <w:r>
+        <w:rPr>
+          <w:rFonts w:ascii="Arial" w:hAnsi="Arial" w:cs="Arial"/>
+          <w:color w:val="000000" w:themeColor="text1"/>
+          <w:sz w:val="24"/>
+          <w:szCs w:val="24"/>
+        </w:rPr>
+        <w:t>&lt;</w:t>
+      </w:r>
+      <w:r>
+        <w:rPr>
+          <w:rFonts w:ascii="Arial" w:hAnsi="Arial" w:cs="Arial"/>
+          <w:color w:val="000000" w:themeColor="text1"/>
+          <w:sz w:val="24"/>
+          <w:szCs w:val="24"/>
+        </w:rPr>
+        <w:t>&lt;</w:t>
+      </w:r>
+      <w:proofErr w:type="spellStart"/>
+      <w:r>
+        <w:rPr>
+          <w:rFonts w:ascii="Arial" w:hAnsi="Arial" w:cs="Arial"/>
+          <w:color w:val="000000" w:themeColor="text1"/>
+          <w:sz w:val="24"/>
+          <w:szCs w:val="24"/>
+        </w:rPr>
+        <w:t>hearingLocation</w:t>
+      </w:r>
+      <w:proofErr w:type="spellEnd"/>
+      <w:r>
+        <w:rPr>
+          <w:rFonts w:ascii="Arial" w:hAnsi="Arial" w:cs="Arial"/>
+          <w:color w:val="000000" w:themeColor="text1"/>
+          <w:sz w:val="24"/>
+          <w:szCs w:val="24"/>
+        </w:rPr>
+        <w:t>&gt;</w:t>
+      </w:r>
+      <w:r>
+        <w:rPr>
+          <w:rFonts w:ascii="Arial" w:hAnsi="Arial" w:cs="Arial"/>
+          <w:color w:val="000000" w:themeColor="text1"/>
+          <w:sz w:val="24"/>
+          <w:szCs w:val="24"/>
+        </w:rPr>
+        <w:t>&gt;</w:t>
+      </w:r>
+    </w:p>
+    <w:p>
+      <w:pPr>
+        <w:spacing w:after="0" w:line="240" w:lineRule="auto"/>
         <w:rPr>
           <w:rFonts w:ascii="Arial" w:hAnsi="Arial" w:cs="Arial"/>
           <w:sz w:val="24"/>
@@ -2134,7 +2163,7 @@
     </w:p>
     <w:p>
       <w:pPr>
-        <w:spacing w:after="0" w:line="360" w:lineRule="auto"/>
+        <w:spacing w:after="0" w:line="240" w:lineRule="auto"/>
         <w:rPr>
           <w:rFonts w:ascii="Arial" w:hAnsi="Arial" w:cs="Arial"/>
           <w:sz w:val="24"/>
@@ -2152,7 +2181,7 @@
     </w:p>
     <w:p>
       <w:pPr>
-        <w:spacing w:after="0" w:line="360" w:lineRule="auto"/>
+        <w:spacing w:after="0" w:line="240" w:lineRule="auto"/>
         <w:rPr>
           <w:rFonts w:ascii="Arial" w:hAnsi="Arial" w:cs="Arial"/>
           <w:sz w:val="24"/>
@@ -2326,25 +2355,26 @@
     </w:p>
     <w:p>
       <w:pPr>
-        <w:spacing w:after="0" w:line="360" w:lineRule="auto"/>
-        <w:rPr>
-          <w:rFonts w:ascii="Arial" w:hAnsi="Arial" w:cs="Arial"/>
-          <w:sz w:val="24"/>
-          <w:szCs w:val="24"/>
-        </w:rPr>
-      </w:pPr>
-      <w:r>
-        <w:rPr>
-          <w:rFonts w:ascii="Arial" w:hAnsi="Arial" w:cs="Arial"/>
-          <w:sz w:val="24"/>
-          <w:szCs w:val="24"/>
-        </w:rPr>
+        <w:spacing w:after="0" w:line="240" w:lineRule="auto"/>
+        <w:rPr>
+          <w:rFonts w:ascii="Arial" w:hAnsi="Arial" w:cs="Arial"/>
+          <w:sz w:val="24"/>
+          <w:szCs w:val="24"/>
+        </w:rPr>
+      </w:pPr>
+      <w:r>
+        <w:rPr>
+          <w:rFonts w:ascii="Arial" w:hAnsi="Arial" w:cs="Arial"/>
+          <w:sz w:val="24"/>
+          <w:szCs w:val="24"/>
+        </w:rPr>
+        <w:lastRenderedPageBreak/>
         <w:t>by video (CVP)</w:t>
       </w:r>
     </w:p>
     <w:p>
       <w:pPr>
-        <w:spacing w:after="0" w:line="360" w:lineRule="auto"/>
+        <w:spacing w:after="0" w:line="240" w:lineRule="auto"/>
         <w:rPr>
           <w:rFonts w:ascii="Arial" w:hAnsi="Arial" w:cs="Arial"/>
           <w:sz w:val="24"/>
@@ -2526,7 +2556,7 @@
     </w:p>
     <w:p>
       <w:pPr>
-        <w:spacing w:after="0" w:line="360" w:lineRule="auto"/>
+        <w:spacing w:after="0" w:line="240" w:lineRule="auto"/>
         <w:rPr>
           <w:rFonts w:ascii="Arial" w:hAnsi="Arial" w:cs="Arial"/>
           <w:sz w:val="24"/>
@@ -2544,7 +2574,7 @@
     </w:p>
     <w:p>
       <w:pPr>
-        <w:spacing w:after="0" w:line="360" w:lineRule="auto"/>
+        <w:spacing w:after="0" w:line="240" w:lineRule="auto"/>
         <w:rPr>
           <w:rFonts w:ascii="Arial" w:hAnsi="Arial" w:cs="Arial"/>
           <w:sz w:val="24"/>
@@ -2698,7 +2728,7 @@
     </w:p>
     <w:p>
       <w:pPr>
-        <w:spacing w:after="0" w:line="360" w:lineRule="auto"/>
+        <w:spacing w:after="0" w:line="240" w:lineRule="auto"/>
         <w:rPr>
           <w:rFonts w:ascii="Arial" w:hAnsi="Arial" w:cs="Arial"/>
           <w:b/>
@@ -2720,7 +2750,7 @@
     </w:p>
     <w:p>
       <w:pPr>
-        <w:spacing w:after="0" w:line="360" w:lineRule="auto"/>
+        <w:spacing w:after="0" w:line="240" w:lineRule="auto"/>
         <w:rPr>
           <w:rFonts w:ascii="Arial" w:hAnsi="Arial" w:cs="Arial"/>
           <w:sz w:val="24"/>
@@ -2753,16 +2783,6 @@
         </w:rPr>
         <w:t>&gt;&gt;</w:t>
       </w:r>
-    </w:p>
-    <w:p>
-      <w:pPr>
-        <w:spacing w:line="240" w:lineRule="auto"/>
-        <w:rPr>
-          <w:rFonts w:ascii="Arial" w:hAnsi="Arial" w:cs="Arial"/>
-          <w:sz w:val="24"/>
-          <w:szCs w:val="24"/>
-        </w:rPr>
-      </w:pPr>
     </w:p>
     <w:p>
       <w:pPr>
@@ -2874,7 +2894,7 @@
     </w:p>
     <w:p>
       <w:pPr>
-        <w:spacing w:after="0" w:line="360" w:lineRule="auto"/>
+        <w:spacing w:after="0" w:line="240" w:lineRule="auto"/>
         <w:rPr>
           <w:rFonts w:ascii="Arial" w:hAnsi="Arial" w:cs="Arial"/>
           <w:b/>
@@ -2896,7 +2916,7 @@
     </w:p>
     <w:p>
       <w:pPr>
-        <w:spacing w:after="0" w:line="360" w:lineRule="auto"/>
+        <w:spacing w:after="0" w:line="240" w:lineRule="auto"/>
         <w:rPr>
           <w:rFonts w:ascii="Arial" w:hAnsi="Arial" w:cs="Arial"/>
           <w:sz w:val="24"/>
@@ -2932,7 +2952,7 @@
     </w:p>
     <w:p>
       <w:pPr>
-        <w:spacing w:after="0" w:line="360" w:lineRule="auto"/>
+        <w:spacing w:after="0" w:line="240" w:lineRule="auto"/>
         <w:rPr>
           <w:rFonts w:ascii="Arial" w:hAnsi="Arial" w:cs="Arial"/>
           <w:b/>
@@ -3036,7 +3056,7 @@
     </w:p>
     <w:p>
       <w:pPr>
-        <w:spacing w:after="0" w:line="360" w:lineRule="auto"/>
+        <w:spacing w:after="0" w:line="240" w:lineRule="auto"/>
         <w:rPr>
           <w:rFonts w:ascii="Arial" w:hAnsi="Arial" w:cs="Arial"/>
           <w:b/>
@@ -3058,7 +3078,7 @@
     </w:p>
     <w:p>
       <w:pPr>
-        <w:spacing w:after="0" w:line="360" w:lineRule="auto"/>
+        <w:spacing w:after="0" w:line="240" w:lineRule="auto"/>
         <w:rPr>
           <w:rFonts w:ascii="Arial" w:hAnsi="Arial" w:cs="Arial"/>
           <w:sz w:val="24"/>
@@ -3094,7 +3114,7 @@
     </w:p>
     <w:p>
       <w:pPr>
-        <w:spacing w:after="0" w:line="360" w:lineRule="auto"/>
+        <w:spacing w:after="0" w:line="240" w:lineRule="auto"/>
         <w:rPr>
           <w:rFonts w:ascii="Arial" w:hAnsi="Arial" w:cs="Arial"/>
           <w:sz w:val="24"/>
@@ -3291,18 +3311,6 @@
         <w:spacing w:line="240" w:lineRule="auto"/>
         <w:rPr>
           <w:rFonts w:ascii="Arial" w:hAnsi="Arial" w:cs="Arial"/>
-          <w:i/>
-          <w:iCs/>
-          <w:sz w:val="24"/>
-          <w:szCs w:val="24"/>
-        </w:rPr>
-      </w:pPr>
-    </w:p>
-    <w:p>
-      <w:pPr>
-        <w:spacing w:line="240" w:lineRule="auto"/>
-        <w:rPr>
-          <w:rFonts w:ascii="Arial" w:hAnsi="Arial" w:cs="Arial"/>
           <w:sz w:val="24"/>
           <w:szCs w:val="24"/>
         </w:rPr>
@@ -3373,6 +3381,16 @@
         <w:spacing w:line="240" w:lineRule="auto"/>
         <w:rPr>
           <w:rFonts w:ascii="Arial" w:hAnsi="Arial" w:cs="Arial"/>
+          <w:sz w:val="24"/>
+          <w:szCs w:val="24"/>
+        </w:rPr>
+      </w:pPr>
+    </w:p>
+    <w:p>
+      <w:pPr>
+        <w:spacing w:line="240" w:lineRule="auto"/>
+        <w:rPr>
+          <w:rFonts w:ascii="Arial" w:hAnsi="Arial" w:cs="Arial"/>
           <w:b/>
           <w:bCs/>
           <w:sz w:val="24"/>
@@ -3388,7 +3406,6 @@
           <w:sz w:val="24"/>
           <w:szCs w:val="24"/>
         </w:rPr>
-        <w:lastRenderedPageBreak/>
         <w:t>&lt;&lt;</w:t>
       </w:r>
       <w:r>
@@ -3567,7 +3584,17 @@
           <w:sz w:val="24"/>
           <w:szCs w:val="24"/>
         </w:rPr>
-        <w:t>&lt;&lt;</w:t>
+        <w:t>&lt;</w:t>
+      </w:r>
+      <w:proofErr w:type="gramStart"/>
+      <w:r>
+        <w:rPr>
+          <w:rFonts w:ascii="Arial" w:hAnsi="Arial" w:cs="Arial"/>
+          <w:color w:val="000000" w:themeColor="text1"/>
+          <w:sz w:val="24"/>
+          <w:szCs w:val="24"/>
+        </w:rPr>
+        <w:t>&lt;</w:t>
       </w:r>
       <w:r>
         <w:rPr>
@@ -3579,6 +3606,7 @@
         <w:t>{</w:t>
       </w:r>
       <w:proofErr w:type="spellStart"/>
+      <w:proofErr w:type="gramEnd"/>
       <w:r>
         <w:rPr>
           <w:rFonts w:ascii="Arial" w:eastAsia="Arial" w:hAnsi="Arial" w:cs="Arial"/>
@@ -3972,6 +4000,7 @@
           <w:sz w:val="24"/>
           <w:szCs w:val="24"/>
         </w:rPr>
+        <w:lastRenderedPageBreak/>
         <w:t>If the claimant fails to pay on time the claim will be struck out straight away and the claimant might have to pay the defendant's costs.</w:t>
       </w:r>
     </w:p>
@@ -4434,7 +4463,49 @@
           <w:sz w:val="24"/>
           <w:szCs w:val="24"/>
         </w:rPr>
-        <w:t>Sharing the hearing bundle</w:t>
+        <w:t xml:space="preserve">Sharing the </w:t>
+      </w:r>
+      <w:r>
+        <w:rPr>
+          <w:rFonts w:ascii="Arial" w:hAnsi="Arial" w:cs="Arial"/>
+          <w:b/>
+          <w:bCs/>
+          <w:sz w:val="24"/>
+          <w:szCs w:val="24"/>
+        </w:rPr>
+        <w:t>&lt;&lt;</w:t>
+      </w:r>
+      <w:proofErr w:type="spellStart"/>
+      <w:r>
+        <w:rPr>
+          <w:rFonts w:ascii="Arial" w:hAnsi="Arial" w:cs="Arial"/>
+          <w:b/>
+          <w:bCs/>
+          <w:sz w:val="24"/>
+          <w:szCs w:val="24"/>
+        </w:rPr>
+        <w:t>hearingType</w:t>
+      </w:r>
+      <w:proofErr w:type="spellEnd"/>
+      <w:r>
+        <w:rPr>
+          <w:rFonts w:ascii="Arial" w:hAnsi="Arial" w:cs="Arial"/>
+          <w:b/>
+          <w:bCs/>
+          <w:sz w:val="24"/>
+          <w:szCs w:val="24"/>
+        </w:rPr>
+        <w:t>&gt;&gt;</w:t>
+      </w:r>
+      <w:r>
+        <w:rPr>
+          <w:rFonts w:ascii="Arial" w:hAnsi="Arial" w:cs="Arial"/>
+          <w:b/>
+          <w:bCs/>
+          <w:sz w:val="24"/>
+          <w:szCs w:val="24"/>
+        </w:rPr>
+        <w:t xml:space="preserve"> bundle</w:t>
       </w:r>
     </w:p>
     <w:p>
@@ -4452,7 +4523,7 @@
           <w:sz w:val="24"/>
           <w:szCs w:val="24"/>
         </w:rPr>
-        <w:t xml:space="preserve">A trial bundle will be created in the Online Claims Portal for use by the parties and the judge at the </w:t>
+        <w:t xml:space="preserve">A </w:t>
       </w:r>
       <w:r>
         <w:rPr>
@@ -4486,6 +4557,40 @@
           <w:sz w:val="24"/>
           <w:szCs w:val="24"/>
         </w:rPr>
+        <w:t xml:space="preserve"> bundle will be created in the Online Claims Portal for use by the parties and the judge at the </w:t>
+      </w:r>
+      <w:r>
+        <w:rPr>
+          <w:rFonts w:ascii="Arial" w:hAnsi="Arial" w:cs="Arial"/>
+          <w:sz w:val="24"/>
+          <w:szCs w:val="24"/>
+        </w:rPr>
+        <w:t>&lt;&lt;</w:t>
+      </w:r>
+      <w:proofErr w:type="spellStart"/>
+      <w:r>
+        <w:rPr>
+          <w:rFonts w:ascii="Arial" w:hAnsi="Arial" w:cs="Arial"/>
+          <w:sz w:val="24"/>
+          <w:szCs w:val="24"/>
+        </w:rPr>
+        <w:t>hearingType</w:t>
+      </w:r>
+      <w:proofErr w:type="spellEnd"/>
+      <w:r>
+        <w:rPr>
+          <w:rFonts w:ascii="Arial" w:hAnsi="Arial" w:cs="Arial"/>
+          <w:sz w:val="24"/>
+          <w:szCs w:val="24"/>
+        </w:rPr>
+        <w:t>&gt;&gt;</w:t>
+      </w:r>
+      <w:r>
+        <w:rPr>
+          <w:rFonts w:ascii="Arial" w:hAnsi="Arial" w:cs="Arial"/>
+          <w:sz w:val="24"/>
+          <w:szCs w:val="24"/>
+        </w:rPr>
         <w:t>.</w:t>
       </w:r>
     </w:p>
@@ -4574,225 +4679,225 @@
           <w:sz w:val="24"/>
           <w:szCs w:val="24"/>
         </w:rPr>
+        <w:t>If the claimant is unrepresented and the defendant is legally represented, then the defendant must provide the paper bundle as outlined above</w:t>
+      </w:r>
+      <w:r>
+        <w:rPr>
+          <w:rFonts w:ascii="Arial" w:hAnsi="Arial" w:cs="Arial"/>
+          <w:sz w:val="24"/>
+          <w:szCs w:val="24"/>
+        </w:rPr>
+        <w:t>.</w:t>
+      </w:r>
+    </w:p>
+    <w:p>
+      <w:pPr>
+        <w:spacing w:line="240" w:lineRule="auto"/>
+        <w:rPr>
+          <w:rFonts w:ascii="Arial" w:hAnsi="Arial" w:cs="Arial"/>
+          <w:b/>
+          <w:bCs/>
+          <w:sz w:val="24"/>
+          <w:szCs w:val="24"/>
+        </w:rPr>
+      </w:pPr>
+    </w:p>
+    <w:p>
+      <w:pPr>
+        <w:spacing w:line="240" w:lineRule="auto"/>
+        <w:rPr>
+          <w:rFonts w:ascii="Arial" w:hAnsi="Arial" w:cs="Arial"/>
+          <w:sz w:val="24"/>
+          <w:szCs w:val="24"/>
+        </w:rPr>
+      </w:pPr>
+      <w:r>
+        <w:rPr>
+          <w:rFonts w:ascii="Arial" w:hAnsi="Arial" w:cs="Arial"/>
+          <w:b/>
+          <w:bCs/>
+          <w:sz w:val="24"/>
+          <w:szCs w:val="24"/>
+        </w:rPr>
+        <w:t>Asking for reasonable adjustments or special facilities</w:t>
+      </w:r>
+    </w:p>
+    <w:p>
+      <w:pPr>
+        <w:spacing w:line="240" w:lineRule="auto"/>
+        <w:rPr>
+          <w:rFonts w:ascii="Arial" w:hAnsi="Arial" w:cs="Arial"/>
+          <w:sz w:val="24"/>
+          <w:szCs w:val="24"/>
+        </w:rPr>
+      </w:pPr>
+      <w:r>
+        <w:rPr>
+          <w:rFonts w:ascii="Arial" w:hAnsi="Arial" w:cs="Arial"/>
+          <w:sz w:val="24"/>
+          <w:szCs w:val="24"/>
+        </w:rPr>
+        <w:t>If you need any reasonable adjustments or special facilities to help you during the</w:t>
+      </w:r>
+      <w:r>
+        <w:rPr>
+          <w:rFonts w:ascii="Arial" w:hAnsi="Arial" w:cs="Arial"/>
+          <w:sz w:val="24"/>
+          <w:szCs w:val="24"/>
+        </w:rPr>
+        <w:t xml:space="preserve"> &lt;&lt;</w:t>
+      </w:r>
+      <w:proofErr w:type="spellStart"/>
+      <w:r>
+        <w:rPr>
+          <w:rFonts w:ascii="Arial" w:hAnsi="Arial" w:cs="Arial"/>
+          <w:sz w:val="24"/>
+          <w:szCs w:val="24"/>
+        </w:rPr>
+        <w:t>hearingType</w:t>
+      </w:r>
+      <w:proofErr w:type="spellEnd"/>
+      <w:r>
+        <w:rPr>
+          <w:rFonts w:ascii="Arial" w:hAnsi="Arial" w:cs="Arial"/>
+          <w:sz w:val="24"/>
+          <w:szCs w:val="24"/>
+        </w:rPr>
+        <w:t>&gt;&gt;</w:t>
+      </w:r>
+      <w:r>
+        <w:rPr>
+          <w:rFonts w:ascii="Arial" w:hAnsi="Arial" w:cs="Arial"/>
+          <w:sz w:val="24"/>
+          <w:szCs w:val="24"/>
+        </w:rPr>
+        <w:t>, you should let the court know at least 14 days before the</w:t>
+      </w:r>
+      <w:r>
+        <w:rPr>
+          <w:rFonts w:ascii="Arial" w:hAnsi="Arial" w:cs="Arial"/>
+          <w:sz w:val="24"/>
+          <w:szCs w:val="24"/>
+        </w:rPr>
+        <w:t xml:space="preserve"> &lt;&lt;</w:t>
+      </w:r>
+      <w:proofErr w:type="spellStart"/>
+      <w:r>
+        <w:rPr>
+          <w:rFonts w:ascii="Arial" w:hAnsi="Arial" w:cs="Arial"/>
+          <w:sz w:val="24"/>
+          <w:szCs w:val="24"/>
+        </w:rPr>
+        <w:t>hearingType</w:t>
+      </w:r>
+      <w:proofErr w:type="spellEnd"/>
+      <w:r>
+        <w:rPr>
+          <w:rFonts w:ascii="Arial" w:hAnsi="Arial" w:cs="Arial"/>
+          <w:sz w:val="24"/>
+          <w:szCs w:val="24"/>
+        </w:rPr>
+        <w:t>&gt;&gt;</w:t>
+      </w:r>
+      <w:r>
+        <w:rPr>
+          <w:rFonts w:ascii="Arial" w:hAnsi="Arial" w:cs="Arial"/>
+          <w:sz w:val="24"/>
+          <w:szCs w:val="24"/>
+        </w:rPr>
+        <w:t>.</w:t>
+      </w:r>
+    </w:p>
+    <w:p>
+      <w:pPr>
+        <w:spacing w:line="240" w:lineRule="auto"/>
+        <w:rPr>
+          <w:rFonts w:ascii="Arial" w:hAnsi="Arial" w:cs="Arial"/>
+          <w:sz w:val="24"/>
+          <w:szCs w:val="24"/>
+        </w:rPr>
+      </w:pPr>
+      <w:r>
+        <w:rPr>
+          <w:rFonts w:ascii="Arial" w:hAnsi="Arial" w:cs="Arial"/>
+          <w:sz w:val="24"/>
+          <w:szCs w:val="24"/>
+        </w:rPr>
+        <w:t>Reasonable adjustments or special facilities can include</w:t>
+      </w:r>
+      <w:r>
+        <w:rPr>
+          <w:rFonts w:ascii="Arial" w:hAnsi="Arial" w:cs="Arial"/>
+          <w:sz w:val="24"/>
+          <w:szCs w:val="24"/>
+        </w:rPr>
+        <w:t xml:space="preserve"> </w:t>
+      </w:r>
+      <w:r>
+        <w:rPr>
+          <w:rFonts w:ascii="Arial" w:hAnsi="Arial" w:cs="Arial"/>
+          <w:sz w:val="24"/>
+          <w:szCs w:val="24"/>
+        </w:rPr>
+        <w:t>wheelchair access</w:t>
+      </w:r>
+      <w:r>
+        <w:rPr>
+          <w:rFonts w:ascii="Arial" w:hAnsi="Arial" w:cs="Arial"/>
+          <w:sz w:val="24"/>
+          <w:szCs w:val="24"/>
+        </w:rPr>
+        <w:t xml:space="preserve">, </w:t>
+      </w:r>
+      <w:r>
+        <w:rPr>
+          <w:rFonts w:ascii="Arial" w:hAnsi="Arial" w:cs="Arial"/>
+          <w:sz w:val="24"/>
+          <w:szCs w:val="24"/>
+        </w:rPr>
+        <w:t>a language interpreter</w:t>
+      </w:r>
+      <w:r>
+        <w:rPr>
+          <w:rFonts w:ascii="Arial" w:hAnsi="Arial" w:cs="Arial"/>
+          <w:sz w:val="24"/>
+          <w:szCs w:val="24"/>
+        </w:rPr>
+        <w:t xml:space="preserve"> or </w:t>
+      </w:r>
+      <w:r>
+        <w:rPr>
+          <w:rFonts w:ascii="Arial" w:hAnsi="Arial" w:cs="Arial"/>
+          <w:sz w:val="24"/>
+          <w:szCs w:val="24"/>
+        </w:rPr>
+        <w:t>hearing loo</w:t>
+      </w:r>
+      <w:r>
+        <w:rPr>
+          <w:rFonts w:ascii="Arial" w:hAnsi="Arial" w:cs="Arial"/>
+          <w:sz w:val="24"/>
+          <w:szCs w:val="24"/>
+        </w:rPr>
+        <w:t>p.</w:t>
+      </w:r>
+    </w:p>
+    <w:p>
+      <w:pPr>
+        <w:spacing w:line="240" w:lineRule="auto"/>
+        <w:rPr>
+          <w:rFonts w:ascii="Arial" w:hAnsi="Arial" w:cs="Arial"/>
+          <w:sz w:val="24"/>
+          <w:szCs w:val="24"/>
+        </w:rPr>
+      </w:pPr>
+      <w:r>
+        <w:rPr>
+          <w:rFonts w:ascii="Arial" w:hAnsi="Arial" w:cs="Arial"/>
+          <w:sz w:val="24"/>
+          <w:szCs w:val="24"/>
+        </w:rPr>
         <w:lastRenderedPageBreak/>
-        <w:t>If the claimant is unrepresented and the defendant is legally represented, then the defendant must provide the paper bundle as outlined above</w:t>
-      </w:r>
-      <w:r>
-        <w:rPr>
-          <w:rFonts w:ascii="Arial" w:hAnsi="Arial" w:cs="Arial"/>
-          <w:sz w:val="24"/>
-          <w:szCs w:val="24"/>
-        </w:rPr>
-        <w:t>.</w:t>
-      </w:r>
-    </w:p>
-    <w:p>
-      <w:pPr>
-        <w:spacing w:line="240" w:lineRule="auto"/>
-        <w:rPr>
-          <w:rFonts w:ascii="Arial" w:hAnsi="Arial" w:cs="Arial"/>
-          <w:b/>
-          <w:bCs/>
-          <w:sz w:val="24"/>
-          <w:szCs w:val="24"/>
-        </w:rPr>
-      </w:pPr>
-    </w:p>
-    <w:p>
-      <w:pPr>
-        <w:spacing w:line="240" w:lineRule="auto"/>
-        <w:rPr>
-          <w:rFonts w:ascii="Arial" w:hAnsi="Arial" w:cs="Arial"/>
-          <w:sz w:val="24"/>
-          <w:szCs w:val="24"/>
-        </w:rPr>
-      </w:pPr>
-      <w:r>
-        <w:rPr>
-          <w:rFonts w:ascii="Arial" w:hAnsi="Arial" w:cs="Arial"/>
-          <w:b/>
-          <w:bCs/>
-          <w:sz w:val="24"/>
-          <w:szCs w:val="24"/>
-        </w:rPr>
-        <w:t>Asking for reasonable adjustments or special facilities</w:t>
-      </w:r>
-    </w:p>
-    <w:p>
-      <w:pPr>
-        <w:spacing w:line="240" w:lineRule="auto"/>
-        <w:rPr>
-          <w:rFonts w:ascii="Arial" w:hAnsi="Arial" w:cs="Arial"/>
-          <w:sz w:val="24"/>
-          <w:szCs w:val="24"/>
-        </w:rPr>
-      </w:pPr>
-      <w:r>
-        <w:rPr>
-          <w:rFonts w:ascii="Arial" w:hAnsi="Arial" w:cs="Arial"/>
-          <w:sz w:val="24"/>
-          <w:szCs w:val="24"/>
-        </w:rPr>
-        <w:t>If you need any reasonable adjustments or special facilities to help you during the</w:t>
-      </w:r>
-      <w:r>
-        <w:rPr>
-          <w:rFonts w:ascii="Arial" w:hAnsi="Arial" w:cs="Arial"/>
-          <w:sz w:val="24"/>
-          <w:szCs w:val="24"/>
-        </w:rPr>
-        <w:t xml:space="preserve"> &lt;&lt;</w:t>
-      </w:r>
-      <w:proofErr w:type="spellStart"/>
-      <w:r>
-        <w:rPr>
-          <w:rFonts w:ascii="Arial" w:hAnsi="Arial" w:cs="Arial"/>
-          <w:sz w:val="24"/>
-          <w:szCs w:val="24"/>
-        </w:rPr>
-        <w:t>hearingType</w:t>
-      </w:r>
-      <w:proofErr w:type="spellEnd"/>
-      <w:r>
-        <w:rPr>
-          <w:rFonts w:ascii="Arial" w:hAnsi="Arial" w:cs="Arial"/>
-          <w:sz w:val="24"/>
-          <w:szCs w:val="24"/>
-        </w:rPr>
-        <w:t>&gt;&gt;</w:t>
-      </w:r>
-      <w:r>
-        <w:rPr>
-          <w:rFonts w:ascii="Arial" w:hAnsi="Arial" w:cs="Arial"/>
-          <w:sz w:val="24"/>
-          <w:szCs w:val="24"/>
-        </w:rPr>
-        <w:t>, you should let the court know at least 14 days before the</w:t>
-      </w:r>
-      <w:r>
-        <w:rPr>
-          <w:rFonts w:ascii="Arial" w:hAnsi="Arial" w:cs="Arial"/>
-          <w:sz w:val="24"/>
-          <w:szCs w:val="24"/>
-        </w:rPr>
-        <w:t xml:space="preserve"> &lt;&lt;</w:t>
-      </w:r>
-      <w:proofErr w:type="spellStart"/>
-      <w:r>
-        <w:rPr>
-          <w:rFonts w:ascii="Arial" w:hAnsi="Arial" w:cs="Arial"/>
-          <w:sz w:val="24"/>
-          <w:szCs w:val="24"/>
-        </w:rPr>
-        <w:t>hearingType</w:t>
-      </w:r>
-      <w:proofErr w:type="spellEnd"/>
-      <w:r>
-        <w:rPr>
-          <w:rFonts w:ascii="Arial" w:hAnsi="Arial" w:cs="Arial"/>
-          <w:sz w:val="24"/>
-          <w:szCs w:val="24"/>
-        </w:rPr>
-        <w:t>&gt;&gt;</w:t>
-      </w:r>
-      <w:r>
-        <w:rPr>
-          <w:rFonts w:ascii="Arial" w:hAnsi="Arial" w:cs="Arial"/>
-          <w:sz w:val="24"/>
-          <w:szCs w:val="24"/>
-        </w:rPr>
-        <w:t>.</w:t>
-      </w:r>
-    </w:p>
-    <w:p>
-      <w:pPr>
-        <w:spacing w:line="240" w:lineRule="auto"/>
-        <w:rPr>
-          <w:rFonts w:ascii="Arial" w:hAnsi="Arial" w:cs="Arial"/>
-          <w:sz w:val="24"/>
-          <w:szCs w:val="24"/>
-        </w:rPr>
-      </w:pPr>
-      <w:r>
-        <w:rPr>
-          <w:rFonts w:ascii="Arial" w:hAnsi="Arial" w:cs="Arial"/>
-          <w:sz w:val="24"/>
-          <w:szCs w:val="24"/>
-        </w:rPr>
-        <w:t>Reasonable adjustments or special facilities can include</w:t>
-      </w:r>
-      <w:r>
-        <w:rPr>
-          <w:rFonts w:ascii="Arial" w:hAnsi="Arial" w:cs="Arial"/>
-          <w:sz w:val="24"/>
-          <w:szCs w:val="24"/>
-        </w:rPr>
-        <w:t xml:space="preserve"> </w:t>
-      </w:r>
-      <w:r>
-        <w:rPr>
-          <w:rFonts w:ascii="Arial" w:hAnsi="Arial" w:cs="Arial"/>
-          <w:sz w:val="24"/>
-          <w:szCs w:val="24"/>
-        </w:rPr>
-        <w:t>wheelchair access</w:t>
-      </w:r>
-      <w:r>
-        <w:rPr>
-          <w:rFonts w:ascii="Arial" w:hAnsi="Arial" w:cs="Arial"/>
-          <w:sz w:val="24"/>
-          <w:szCs w:val="24"/>
-        </w:rPr>
-        <w:t xml:space="preserve">, </w:t>
-      </w:r>
-      <w:r>
-        <w:rPr>
-          <w:rFonts w:ascii="Arial" w:hAnsi="Arial" w:cs="Arial"/>
-          <w:sz w:val="24"/>
-          <w:szCs w:val="24"/>
-        </w:rPr>
-        <w:t>a language interpreter</w:t>
-      </w:r>
-      <w:r>
-        <w:rPr>
-          <w:rFonts w:ascii="Arial" w:hAnsi="Arial" w:cs="Arial"/>
-          <w:sz w:val="24"/>
-          <w:szCs w:val="24"/>
-        </w:rPr>
-        <w:t xml:space="preserve"> or </w:t>
-      </w:r>
-      <w:r>
-        <w:rPr>
-          <w:rFonts w:ascii="Arial" w:hAnsi="Arial" w:cs="Arial"/>
-          <w:sz w:val="24"/>
-          <w:szCs w:val="24"/>
-        </w:rPr>
-        <w:t>hearing loo</w:t>
-      </w:r>
-      <w:r>
-        <w:rPr>
-          <w:rFonts w:ascii="Arial" w:hAnsi="Arial" w:cs="Arial"/>
-          <w:sz w:val="24"/>
-          <w:szCs w:val="24"/>
-        </w:rPr>
-        <w:t>p.</w:t>
-      </w:r>
-    </w:p>
-    <w:p>
-      <w:pPr>
-        <w:spacing w:line="240" w:lineRule="auto"/>
-        <w:rPr>
-          <w:rFonts w:ascii="Arial" w:hAnsi="Arial" w:cs="Arial"/>
-          <w:sz w:val="24"/>
-          <w:szCs w:val="24"/>
-        </w:rPr>
-      </w:pPr>
-      <w:r>
-        <w:rPr>
-          <w:rFonts w:ascii="Arial" w:hAnsi="Arial" w:cs="Arial"/>
-          <w:sz w:val="24"/>
-          <w:szCs w:val="24"/>
-        </w:rPr>
         <w:t>You can find out what facilities your local court has by visiting: </w:t>
       </w:r>
       <w:hyperlink r:id="rId10" w:history="1">
@@ -4809,7 +4914,7 @@
     </w:p>
     <w:p>
       <w:pPr>
-        <w:spacing w:after="240"/>
+        <w:spacing w:after="240" w:line="240" w:lineRule="auto"/>
         <w:rPr>
           <w:rFonts w:ascii="Arial" w:hAnsi="Arial" w:cs="Arial"/>
           <w:sz w:val="24"/>
@@ -4865,7 +4970,7 @@
     </w:p>
     <w:p>
       <w:pPr>
-        <w:spacing w:after="240"/>
+        <w:spacing w:after="240" w:line="240" w:lineRule="auto"/>
         <w:rPr>
           <w:rFonts w:ascii="Arial" w:hAnsi="Arial" w:cs="Arial"/>
           <w:sz w:val="24"/>
@@ -4917,7 +5022,7 @@
     </w:p>
     <w:p>
       <w:pPr>
-        <w:spacing w:after="240"/>
+        <w:spacing w:after="240" w:line="240" w:lineRule="auto"/>
         <w:rPr>
           <w:rFonts w:ascii="Arial" w:hAnsi="Arial" w:cs="Arial"/>
           <w:sz w:val="24"/>
@@ -5004,25 +5109,67 @@
     </w:p>
     <w:p>
       <w:pPr>
-        <w:spacing w:after="240"/>
-        <w:rPr>
-          <w:rFonts w:ascii="Arial" w:hAnsi="Arial" w:cs="Arial"/>
-          <w:sz w:val="24"/>
-          <w:szCs w:val="24"/>
-        </w:rPr>
-      </w:pPr>
-      <w:r>
-        <w:rPr>
-          <w:rFonts w:ascii="Arial" w:hAnsi="Arial" w:cs="Arial"/>
-          <w:sz w:val="24"/>
-          <w:szCs w:val="24"/>
-        </w:rPr>
-        <w:t>If you are late, your hearing/trial might start without you and your case could be decided without you.</w:t>
-      </w:r>
-    </w:p>
-    <w:p>
-      <w:pPr>
-        <w:spacing w:after="240"/>
+        <w:spacing w:after="240" w:line="240" w:lineRule="auto"/>
+        <w:rPr>
+          <w:rFonts w:ascii="Arial" w:hAnsi="Arial" w:cs="Arial"/>
+          <w:sz w:val="24"/>
+          <w:szCs w:val="24"/>
+        </w:rPr>
+      </w:pPr>
+      <w:r>
+        <w:rPr>
+          <w:rFonts w:ascii="Arial" w:hAnsi="Arial" w:cs="Arial"/>
+          <w:sz w:val="24"/>
+          <w:szCs w:val="24"/>
+        </w:rPr>
+        <w:t xml:space="preserve">If you are late, your </w:t>
+      </w:r>
+      <w:r>
+        <w:rPr>
+          <w:rFonts w:ascii="Arial" w:hAnsi="Arial" w:cs="Arial"/>
+          <w:sz w:val="24"/>
+          <w:szCs w:val="24"/>
+        </w:rPr>
+        <w:t>&lt;&lt;</w:t>
+      </w:r>
+      <w:proofErr w:type="spellStart"/>
+      <w:r>
+        <w:rPr>
+          <w:rFonts w:ascii="Arial" w:hAnsi="Arial" w:cs="Arial"/>
+          <w:sz w:val="24"/>
+          <w:szCs w:val="24"/>
+        </w:rPr>
+        <w:t>hearingType</w:t>
+      </w:r>
+      <w:proofErr w:type="spellEnd"/>
+      <w:r>
+        <w:rPr>
+          <w:rFonts w:ascii="Arial" w:hAnsi="Arial" w:cs="Arial"/>
+          <w:sz w:val="24"/>
+          <w:szCs w:val="24"/>
+        </w:rPr>
+        <w:t>&gt;&gt;</w:t>
+      </w:r>
+      <w:r>
+        <w:rPr>
+          <w:rFonts w:ascii="Arial" w:hAnsi="Arial" w:cs="Arial"/>
+          <w:sz w:val="24"/>
+          <w:szCs w:val="24"/>
+        </w:rPr>
+        <w:t xml:space="preserve"> </w:t>
+      </w:r>
+      <w:r>
+        <w:rPr>
+          <w:rFonts w:ascii="Arial" w:hAnsi="Arial" w:cs="Arial"/>
+          <w:sz w:val="24"/>
+          <w:szCs w:val="24"/>
+        </w:rPr>
+        <w:t>might start without you and your case could be decided without you.</w:t>
+      </w:r>
+    </w:p>
+    <w:p>
+      <w:pPr>
+        <w:spacing w:after="240" w:line="240" w:lineRule="auto"/>
         <w:rPr>
           <w:rFonts w:ascii="Arial" w:hAnsi="Arial" w:cs="Arial"/>
           <w:sz w:val="24"/>
@@ -5502,16 +5649,7 @@
           <w:sz w:val="24"/>
           <w:szCs w:val="24"/>
         </w:rPr>
-        <w:t>&gt;</w:t>
-      </w:r>
-      <w:proofErr w:type="gramStart"/>
-      <w:r>
-        <w:rPr>
-          <w:rFonts w:ascii="Arial" w:hAnsi="Arial" w:cs="Arial"/>
-          <w:sz w:val="24"/>
-          <w:szCs w:val="24"/>
-        </w:rPr>
-        <w:t>&gt;</w:t>
+        <w:t>&gt;&gt;</w:t>
       </w:r>
       <w:r>
         <w:rPr>
@@ -5527,16 +5665,7 @@
           <w:sz w:val="24"/>
           <w:szCs w:val="24"/>
         </w:rPr>
-        <w:t xml:space="preserve"> date</w:t>
-      </w:r>
-      <w:proofErr w:type="gramEnd"/>
-      <w:r>
-        <w:rPr>
-          <w:rFonts w:ascii="Arial" w:hAnsi="Arial" w:cs="Arial"/>
-          <w:sz w:val="24"/>
-          <w:szCs w:val="24"/>
-        </w:rPr>
-        <w:t>.</w:t>
+        <w:t>date.</w:t>
       </w:r>
     </w:p>
     <w:p>
@@ -7950,7 +8079,6 @@
   <w:style w:type="character" w:default="1" w:styleId="DefaultParagraphFont">
     <w:name w:val="Default Paragraph Font"/>
     <w:uiPriority w:val="1"/>
-    <w:semiHidden/>
     <w:unhideWhenUsed/>
   </w:style>
   <w:style w:type="table" w:default="1" w:styleId="TableNormal">

</xml_diff>